<commit_message>
a little changes in my parts
</commit_message>
<xml_diff>
--- a/prop_report.docx
+++ b/prop_report.docx
@@ -927,6 +927,7 @@
           <w:color w:val="auto"/>
           <w:sz w:val="22"/>
           <w:szCs w:val="22"/>
+          <w:u w:val="single"/>
           <w:lang w:val="en-GB"/>
         </w:rPr>
         <w:id w:val="12280227"/>
@@ -2681,8 +2682,6 @@
           <w:lang w:val="en-US"/>
         </w:rPr>
       </w:pPr>
-      <w:bookmarkStart w:id="4" w:name="_GoBack"/>
-      <w:bookmarkEnd w:id="4"/>
     </w:p>
     <w:p>
       <w:pPr>
@@ -2733,7 +2732,7 @@
           <w:lang w:val="en-US"/>
         </w:rPr>
       </w:pPr>
-      <w:bookmarkStart w:id="5" w:name="_Toc497946909"/>
+      <w:bookmarkStart w:id="4" w:name="_Toc497946909"/>
       <w:r>
         <w:rPr>
           <w:lang w:val="en-US"/>
@@ -2741,7 +2740,7 @@
         <w:lastRenderedPageBreak/>
         <w:t>Executive Summary</w:t>
       </w:r>
-      <w:bookmarkEnd w:id="5"/>
+      <w:bookmarkEnd w:id="4"/>
     </w:p>
     <w:p>
       <w:pPr>
@@ -2924,13 +2923,13 @@
         <w:rPr>
           <w:lang w:val="en-US"/>
         </w:rPr>
-        <w:t xml:space="preserve">, this robot can be modified for similar applications and the process steps </w:t>
-      </w:r>
-      <w:r>
-        <w:rPr>
-          <w:lang w:val="en-US"/>
-        </w:rPr>
-        <w:t>to gain experience,</w:t>
+        <w:t>, this robot can be modified for similar applications and</w:t>
+      </w:r>
+      <w:r>
+        <w:rPr>
+          <w:lang w:val="tr-TR"/>
+        </w:rPr>
+        <w:t>,</w:t>
       </w:r>
       <w:r>
         <w:rPr>
@@ -2942,7 +2941,25 @@
         <w:rPr>
           <w:lang w:val="en-US"/>
         </w:rPr>
-        <w:t>apparently, are</w:t>
+        <w:t xml:space="preserve">to gain experience, </w:t>
+      </w:r>
+      <w:r>
+        <w:rPr>
+          <w:lang w:val="en-US"/>
+        </w:rPr>
+        <w:t>the process steps</w:t>
+      </w:r>
+      <w:r>
+        <w:rPr>
+          <w:lang w:val="en-US"/>
+        </w:rPr>
+        <w:t xml:space="preserve"> </w:t>
+      </w:r>
+      <w:r>
+        <w:rPr>
+          <w:lang w:val="en-US"/>
+        </w:rPr>
+        <w:t>are</w:t>
       </w:r>
       <w:r>
         <w:rPr>
@@ -2987,7 +3004,19 @@
         <w:rPr>
           <w:lang w:val="en-US"/>
         </w:rPr>
-        <w:t xml:space="preserve"> and constraints</w:t>
+        <w:t xml:space="preserve"> and </w:t>
+      </w:r>
+      <w:r>
+        <w:rPr>
+          <w:lang w:val="en-US"/>
+        </w:rPr>
+        <w:t xml:space="preserve">the </w:t>
+      </w:r>
+      <w:r>
+        <w:rPr>
+          <w:lang w:val="en-US"/>
+        </w:rPr>
+        <w:t>constraints</w:t>
       </w:r>
       <w:r>
         <w:rPr>
@@ -3019,13 +3048,37 @@
         <w:rPr>
           <w:lang w:val="en-US"/>
         </w:rPr>
-        <w:t xml:space="preserve">, our solution has to be creative </w:t>
+        <w:t xml:space="preserve">, our solution has to be </w:t>
+      </w:r>
+      <w:r>
+        <w:rPr>
+          <w:lang w:val="en-US"/>
+        </w:rPr>
+        <w:t>innovative</w:t>
+      </w:r>
+      <w:r>
+        <w:rPr>
+          <w:lang w:val="en-US"/>
+        </w:rPr>
+        <w:t xml:space="preserve"> </w:t>
       </w:r>
       <w:r>
         <w:rPr>
           <w:lang w:val="en"/>
         </w:rPr>
-        <w:t>in order to be at the top among the possible products in this area.</w:t>
+        <w:t xml:space="preserve">in order to be at the top among the </w:t>
+      </w:r>
+      <w:r>
+        <w:rPr>
+          <w:lang w:val="en"/>
+        </w:rPr>
+        <w:t>similar</w:t>
+      </w:r>
+      <w:r>
+        <w:rPr>
+          <w:lang w:val="en"/>
+        </w:rPr>
+        <w:t xml:space="preserve"> products in this area.</w:t>
       </w:r>
       <w:r>
         <w:rPr>
@@ -3137,14 +3190,14 @@
           <w:lang w:val="en-US"/>
         </w:rPr>
       </w:pPr>
-      <w:bookmarkStart w:id="6" w:name="_Toc497946910"/>
+      <w:bookmarkStart w:id="5" w:name="_Toc497946910"/>
       <w:r>
         <w:rPr>
           <w:lang w:val="en-US"/>
         </w:rPr>
         <w:t>Introduction</w:t>
       </w:r>
-      <w:bookmarkEnd w:id="6"/>
+      <w:bookmarkEnd w:id="5"/>
     </w:p>
     <w:p>
       <w:pPr>
@@ -3157,25 +3210,69 @@
         <w:rPr>
           <w:lang w:val="en-US"/>
         </w:rPr>
-        <w:t xml:space="preserve">As X-Cali, we have picked our very first project to </w:t>
-      </w:r>
-      <w:r>
-        <w:rPr>
-          <w:lang w:val="en-US"/>
-        </w:rPr>
-        <w:t>achieve</w:t>
-      </w:r>
-      <w:r>
-        <w:rPr>
-          <w:lang w:val="en-US"/>
-        </w:rPr>
-        <w:t xml:space="preserve"> Engineering Design course.</w:t>
-      </w:r>
-      <w:r>
-        <w:rPr>
-          <w:lang w:val="en-US"/>
-        </w:rPr>
-        <w:t xml:space="preserve"> We, first, voted several projects to pick suitable one for us.  For that purpose, we used a “criteria weighted voting” system. And “</w:t>
+        <w:t xml:space="preserve">As X-Cali, we have </w:t>
+      </w:r>
+      <w:proofErr w:type="gramStart"/>
+      <w:r>
+        <w:rPr>
+          <w:lang w:val="en-US"/>
+        </w:rPr>
+        <w:t>picked  EE</w:t>
+      </w:r>
+      <w:proofErr w:type="gramEnd"/>
+      <w:r>
+        <w:rPr>
+          <w:lang w:val="en-US"/>
+        </w:rPr>
+        <w:t xml:space="preserve">493 Engineering Design </w:t>
+      </w:r>
+      <w:r>
+        <w:rPr>
+          <w:lang w:val="en-US"/>
+        </w:rPr>
+        <w:t xml:space="preserve">course </w:t>
+      </w:r>
+      <w:r>
+        <w:rPr>
+          <w:lang w:val="en-US"/>
+        </w:rPr>
+        <w:t>as our very first project</w:t>
+      </w:r>
+      <w:r>
+        <w:rPr>
+          <w:lang w:val="en-US"/>
+        </w:rPr>
+        <w:t>.</w:t>
+      </w:r>
+      <w:r>
+        <w:rPr>
+          <w:lang w:val="en-US"/>
+        </w:rPr>
+        <w:t xml:space="preserve"> We, first, voted several projects to pick suitable one for us.  For that purpose, we used a “</w:t>
+      </w:r>
+      <w:r>
+        <w:rPr>
+          <w:lang w:val="en-US"/>
+        </w:rPr>
+        <w:t>Criteria W</w:t>
+      </w:r>
+      <w:r>
+        <w:rPr>
+          <w:lang w:val="en-US"/>
+        </w:rPr>
+        <w:t xml:space="preserve">eighted </w:t>
+      </w:r>
+      <w:r>
+        <w:rPr>
+          <w:lang w:val="en-US"/>
+        </w:rPr>
+        <w:t>V</w:t>
+      </w:r>
+      <w:r>
+        <w:rPr>
+          <w:lang w:val="en-US"/>
+        </w:rPr>
+        <w:t>oting” system. And “</w:t>
       </w:r>
       <w:hyperlink r:id="rId11" w:anchor="p4" w:history="1">
         <w:r>
@@ -3518,7 +3615,7 @@
           <w:lang w:val="en-US"/>
         </w:rPr>
       </w:pPr>
-      <w:bookmarkStart w:id="7" w:name="_Toc497946911"/>
+      <w:bookmarkStart w:id="6" w:name="_Toc497946911"/>
       <w:r>
         <w:rPr>
           <w:lang w:val="en-US"/>
@@ -3526,6 +3623,19 @@
         <w:lastRenderedPageBreak/>
         <w:t>Project Goals and Objectives</w:t>
       </w:r>
+      <w:bookmarkEnd w:id="6"/>
+    </w:p>
+    <w:p>
+      <w:pPr>
+        <w:pStyle w:val="Heading2"/>
+        <w:rPr>
+          <w:lang w:val="en-US"/>
+        </w:rPr>
+      </w:pPr>
+      <w:bookmarkStart w:id="7" w:name="_Toc497946912"/>
+      <w:r>
+        <w:t>Requirements</w:t>
+      </w:r>
       <w:bookmarkEnd w:id="7"/>
     </w:p>
     <w:p>
@@ -3535,25 +3645,28 @@
           <w:lang w:val="en-US"/>
         </w:rPr>
       </w:pPr>
-      <w:bookmarkStart w:id="8" w:name="_Toc497946912"/>
-      <w:r>
-        <w:t>Requirements</w:t>
+      <w:bookmarkStart w:id="8" w:name="_Toc497946913"/>
+      <w:r>
+        <w:rPr>
+          <w:lang w:val="en-US"/>
+        </w:rPr>
+        <w:t>Objectives</w:t>
       </w:r>
       <w:bookmarkEnd w:id="8"/>
     </w:p>
     <w:p>
       <w:pPr>
-        <w:pStyle w:val="Heading2"/>
-        <w:rPr>
-          <w:lang w:val="en-US"/>
-        </w:rPr>
-      </w:pPr>
-      <w:bookmarkStart w:id="9" w:name="_Toc497946913"/>
-      <w:r>
-        <w:rPr>
-          <w:lang w:val="en-US"/>
-        </w:rPr>
-        <w:t>Objectives</w:t>
+        <w:pStyle w:val="Heading3"/>
+        <w:rPr>
+          <w:lang w:val="en-US"/>
+        </w:rPr>
+      </w:pPr>
+      <w:bookmarkStart w:id="9" w:name="_Toc497946914"/>
+      <w:r>
+        <w:rPr>
+          <w:lang w:val="en-US"/>
+        </w:rPr>
+        <w:t>Company Objectives</w:t>
       </w:r>
       <w:bookmarkEnd w:id="9"/>
     </w:p>
@@ -3564,28 +3677,28 @@
           <w:lang w:val="en-US"/>
         </w:rPr>
       </w:pPr>
-      <w:bookmarkStart w:id="10" w:name="_Toc497946914"/>
-      <w:r>
-        <w:rPr>
-          <w:lang w:val="en-US"/>
-        </w:rPr>
-        <w:t>Company Objectives</w:t>
+      <w:bookmarkStart w:id="10" w:name="_Toc497946915"/>
+      <w:r>
+        <w:rPr>
+          <w:lang w:val="en-US"/>
+        </w:rPr>
+        <w:t>Project Objectives</w:t>
       </w:r>
       <w:bookmarkEnd w:id="10"/>
     </w:p>
     <w:p>
       <w:pPr>
-        <w:pStyle w:val="Heading3"/>
-        <w:rPr>
-          <w:lang w:val="en-US"/>
-        </w:rPr>
-      </w:pPr>
-      <w:bookmarkStart w:id="11" w:name="_Toc497946915"/>
-      <w:r>
-        <w:rPr>
-          <w:lang w:val="en-US"/>
-        </w:rPr>
-        <w:t>Project Objectives</w:t>
+        <w:pStyle w:val="Heading1"/>
+        <w:rPr>
+          <w:lang w:val="en-US"/>
+        </w:rPr>
+      </w:pPr>
+      <w:bookmarkStart w:id="11" w:name="_Toc497946916"/>
+      <w:r>
+        <w:rPr>
+          <w:lang w:val="en-US"/>
+        </w:rPr>
+        <w:t>Standards Section</w:t>
       </w:r>
       <w:bookmarkEnd w:id="11"/>
     </w:p>
@@ -3596,30 +3709,14 @@
           <w:lang w:val="en-US"/>
         </w:rPr>
       </w:pPr>
-      <w:bookmarkStart w:id="12" w:name="_Toc497946916"/>
-      <w:r>
-        <w:rPr>
-          <w:lang w:val="en-US"/>
-        </w:rPr>
-        <w:t>Standards Section</w:t>
+      <w:bookmarkStart w:id="12" w:name="_Toc497946917"/>
+      <w:r>
+        <w:rPr>
+          <w:lang w:val="en-US"/>
+        </w:rPr>
+        <w:t>Team Organizational Section</w:t>
       </w:r>
       <w:bookmarkEnd w:id="12"/>
-    </w:p>
-    <w:p>
-      <w:pPr>
-        <w:pStyle w:val="Heading1"/>
-        <w:rPr>
-          <w:lang w:val="en-US"/>
-        </w:rPr>
-      </w:pPr>
-      <w:bookmarkStart w:id="13" w:name="_Toc497946917"/>
-      <w:r>
-        <w:rPr>
-          <w:lang w:val="en-US"/>
-        </w:rPr>
-        <w:t>Team Organizational Section</w:t>
-      </w:r>
-      <w:bookmarkEnd w:id="13"/>
     </w:p>
     <w:p>
       <w:pPr>
@@ -3688,7 +3785,7 @@
           <w:szCs w:val="24"/>
           <w:lang w:val="en-US"/>
         </w:rPr>
-        <w:t>Each engineer is equipped with the theoretical knowledge and practical experience on various ranges that is related to this project.</w:t>
+        <w:t xml:space="preserve">Each </w:t>
       </w:r>
       <w:r>
         <w:rPr>
@@ -3697,6 +3794,78 @@
           <w:szCs w:val="24"/>
           <w:lang w:val="en-US"/>
         </w:rPr>
+        <w:t>team member</w:t>
+      </w:r>
+      <w:r>
+        <w:rPr>
+          <w:rFonts w:cs="TT15Ct00"/>
+          <w:sz w:val="24"/>
+          <w:szCs w:val="24"/>
+          <w:lang w:val="en-US"/>
+        </w:rPr>
+        <w:t xml:space="preserve"> is </w:t>
+      </w:r>
+      <w:r>
+        <w:rPr>
+          <w:rFonts w:cs="TT15Ct00"/>
+          <w:sz w:val="24"/>
+          <w:szCs w:val="24"/>
+          <w:lang w:val="en-US"/>
+        </w:rPr>
+        <w:t>well-equipped with both knowledge and practical experience</w:t>
+      </w:r>
+      <w:r>
+        <w:rPr>
+          <w:rFonts w:cs="TT15Ct00"/>
+          <w:sz w:val="24"/>
+          <w:szCs w:val="24"/>
+          <w:lang w:val="en-US"/>
+        </w:rPr>
+        <w:t xml:space="preserve"> on various </w:t>
+      </w:r>
+      <w:r>
+        <w:rPr>
+          <w:rFonts w:cs="TT15Ct00"/>
+          <w:sz w:val="24"/>
+          <w:szCs w:val="24"/>
+          <w:lang w:val="en-US"/>
+        </w:rPr>
+        <w:t>fields</w:t>
+      </w:r>
+      <w:r>
+        <w:rPr>
+          <w:rFonts w:cs="TT15Ct00"/>
+          <w:sz w:val="24"/>
+          <w:szCs w:val="24"/>
+          <w:lang w:val="en-US"/>
+        </w:rPr>
+        <w:t xml:space="preserve"> that is </w:t>
+      </w:r>
+      <w:r>
+        <w:rPr>
+          <w:rFonts w:cs="TT15Ct00"/>
+          <w:sz w:val="24"/>
+          <w:szCs w:val="24"/>
+          <w:lang w:val="en-US"/>
+        </w:rPr>
+        <w:t>interconnected</w:t>
+      </w:r>
+      <w:r>
+        <w:rPr>
+          <w:rFonts w:cs="TT15Ct00"/>
+          <w:sz w:val="24"/>
+          <w:szCs w:val="24"/>
+          <w:lang w:val="en-US"/>
+        </w:rPr>
+        <w:t xml:space="preserve"> to this project.</w:t>
+      </w:r>
+      <w:r>
+        <w:rPr>
+          <w:rFonts w:cs="TT15Ct00"/>
+          <w:sz w:val="24"/>
+          <w:szCs w:val="24"/>
+          <w:lang w:val="en-US"/>
+        </w:rPr>
         <w:t xml:space="preserve"> Organizational structure of our organization can be observed </w:t>
       </w:r>
       <w:r>
@@ -3705,16 +3874,7 @@
           <w:szCs w:val="23"/>
           <w:lang w:val="en-US"/>
         </w:rPr>
-        <w:t xml:space="preserve">from </w:t>
-      </w:r>
-      <w:r>
-        <w:rPr>
-          <w:sz w:val="23"/>
-          <w:szCs w:val="23"/>
-          <w:highlight w:val="yellow"/>
-          <w:lang w:val="en-US"/>
-        </w:rPr>
-        <w:t>Fig.2.</w:t>
+        <w:t>from Fig.2.</w:t>
       </w:r>
     </w:p>
     <w:p>
@@ -3960,6 +4120,36 @@
     <w:p>
       <w:pPr>
         <w:pStyle w:val="ListParagraph"/>
+        <w:numPr>
+          <w:ilvl w:val="1"/>
+          <w:numId w:val="4"/>
+        </w:numPr>
+        <w:autoSpaceDE w:val="0"/>
+        <w:autoSpaceDN w:val="0"/>
+        <w:adjustRightInd w:val="0"/>
+        <w:spacing w:after="0" w:line="240" w:lineRule="auto"/>
+        <w:rPr>
+          <w:rFonts w:ascii="Calibri" w:hAnsi="Calibri" w:cs="Calibri"/>
+          <w:color w:val="000000"/>
+          <w:sz w:val="23"/>
+          <w:szCs w:val="23"/>
+          <w:lang w:val="en-US"/>
+        </w:rPr>
+      </w:pPr>
+      <w:r>
+        <w:rPr>
+          <w:sz w:val="23"/>
+          <w:szCs w:val="23"/>
+          <w:lang w:val="en-US"/>
+        </w:rPr>
+        <w:t>Coding the microprocessors</w:t>
+      </w:r>
+      <w:bookmarkStart w:id="13" w:name="_GoBack"/>
+      <w:bookmarkEnd w:id="13"/>
+    </w:p>
+    <w:p>
+      <w:pPr>
+        <w:pStyle w:val="ListParagraph"/>
         <w:autoSpaceDE w:val="0"/>
         <w:autoSpaceDN w:val="0"/>
         <w:adjustRightInd w:val="0"/>
@@ -4362,9 +4552,23 @@
       </w:pPr>
       <w:r>
         <w:rPr>
-          <w:lang w:val="en-US"/>
-        </w:rPr>
-        <w:t>Quick learning ability</w:t>
+          <w:sz w:val="23"/>
+          <w:szCs w:val="23"/>
+          <w:lang w:val="en-US"/>
+        </w:rPr>
+        <w:t>Has</w:t>
+      </w:r>
+      <w:r>
+        <w:rPr>
+          <w:lang w:val="en-US"/>
+        </w:rPr>
+        <w:t xml:space="preserve"> quick</w:t>
+      </w:r>
+      <w:r>
+        <w:rPr>
+          <w:lang w:val="en-US"/>
+        </w:rPr>
+        <w:t xml:space="preserve"> learning ability</w:t>
       </w:r>
     </w:p>
     <w:p>
@@ -4584,9 +4788,35 @@
       </w:pPr>
       <w:r>
         <w:rPr>
-          <w:lang w:val="en-US"/>
-        </w:rPr>
-        <w:t>Good Analytical skills</w:t>
+          <w:sz w:val="23"/>
+          <w:szCs w:val="23"/>
+          <w:lang w:val="en-US"/>
+        </w:rPr>
+        <w:t>Has</w:t>
+      </w:r>
+      <w:r>
+        <w:rPr>
+          <w:lang w:val="en-US"/>
+        </w:rPr>
+        <w:t xml:space="preserve"> </w:t>
+      </w:r>
+      <w:r>
+        <w:rPr>
+          <w:lang w:val="en-US"/>
+        </w:rPr>
+        <w:t>g</w:t>
+      </w:r>
+      <w:r>
+        <w:rPr>
+          <w:lang w:val="en-US"/>
+        </w:rPr>
+        <w:t>ood a</w:t>
+      </w:r>
+      <w:r>
+        <w:rPr>
+          <w:lang w:val="en-US"/>
+        </w:rPr>
+        <w:t>nalytical skills</w:t>
       </w:r>
     </w:p>
     <w:p>
@@ -4676,6 +4906,7 @@
           <w:szCs w:val="23"/>
           <w:lang w:val="en-US"/>
         </w:rPr>
+        <w:lastRenderedPageBreak/>
         <w:t>Integration of the system</w:t>
       </w:r>
     </w:p>
@@ -4717,7 +4948,6 @@
           <w:szCs w:val="23"/>
           <w:lang w:val="en-US"/>
         </w:rPr>
-        <w:lastRenderedPageBreak/>
         <w:t>Burak SEZGİN</w:t>
       </w:r>
     </w:p>
@@ -4818,7 +5048,14 @@
           <w:color w:val="auto"/>
           <w:lang w:val="en-US"/>
         </w:rPr>
-        <w:t xml:space="preserve">Enthusiastic and goal oriented working ability </w:t>
+        <w:t xml:space="preserve">Has </w:t>
+      </w:r>
+      <w:r>
+        <w:rPr>
+          <w:color w:val="auto"/>
+          <w:lang w:val="en-US"/>
+        </w:rPr>
+        <w:t xml:space="preserve">goal oriented working ability </w:t>
       </w:r>
     </w:p>
     <w:p>
@@ -5090,6 +5327,7 @@
         <w:rPr>
           <w:lang w:val="en-US"/>
         </w:rPr>
+        <w:lastRenderedPageBreak/>
         <w:t>Solution Procedure</w:t>
       </w:r>
       <w:bookmarkEnd w:id="14"/>
@@ -5253,7 +5491,7 @@
           <v:shape id="_x0000_i1025" type="#_x0000_t75" style="width:480.75pt;height:2in" o:ole="">
             <v:imagedata r:id="rId13" o:title="" cropbottom="13929f"/>
           </v:shape>
-          <o:OLEObject Type="Embed" ProgID="Excel.Sheet.12" ShapeID="_x0000_i1025" DrawAspect="Content" ObjectID="_1571688761" r:id="rId14"/>
+          <o:OLEObject Type="Embed" ProgID="Excel.Sheet.12" ShapeID="_x0000_i1025" DrawAspect="Content" ObjectID="_1571747687" r:id="rId14"/>
         </w:object>
       </w:r>
     </w:p>
@@ -7311,7 +7549,7 @@
 </file>
 
 <file path=customXml/itemProps1.xml><?xml version="1.0" encoding="utf-8"?>
-<ds:datastoreItem xmlns:ds="http://schemas.openxmlformats.org/officeDocument/2006/customXml" ds:itemID="{F92327E3-A187-4091-A41B-D1714BDBF586}">
+<ds:datastoreItem xmlns:ds="http://schemas.openxmlformats.org/officeDocument/2006/customXml" ds:itemID="{FD1B2FE7-E105-49DC-A5DD-2A671C935208}">
   <ds:schemaRefs>
     <ds:schemaRef ds:uri="http://schemas.openxmlformats.org/officeDocument/2006/bibliography"/>
   </ds:schemaRefs>

</xml_diff>

<commit_message>
standards modified as bullet points
</commit_message>
<xml_diff>
--- a/prop_report.docx
+++ b/prop_report.docx
@@ -1,6 +1,6 @@
 
 <file path=word/document.xml><?xml version="1.0" encoding="utf-8"?>
-<w:document xmlns:wpc="http://schemas.microsoft.com/office/word/2010/wordprocessingCanvas" xmlns:cx="http://schemas.microsoft.com/office/drawing/2014/chartex" xmlns:cx1="http://schemas.microsoft.com/office/drawing/2015/9/8/chartex" xmlns:mc="http://schemas.openxmlformats.org/markup-compatibility/2006" xmlns:o="urn:schemas-microsoft-com:office:office" xmlns:r="http://schemas.openxmlformats.org/officeDocument/2006/relationships" xmlns:m="http://schemas.openxmlformats.org/officeDocument/2006/math" xmlns:v="urn:schemas-microsoft-com:vml" xmlns:wp14="http://schemas.microsoft.com/office/word/2010/wordprocessingDrawing" xmlns:wp="http://schemas.openxmlformats.org/drawingml/2006/wordprocessingDrawing" xmlns:w10="urn:schemas-microsoft-com:office:word" xmlns:w="http://schemas.openxmlformats.org/wordprocessingml/2006/main" xmlns:w14="http://schemas.microsoft.com/office/word/2010/wordml" xmlns:w15="http://schemas.microsoft.com/office/word/2012/wordml" xmlns:w16se="http://schemas.microsoft.com/office/word/2015/wordml/symex" xmlns:wpg="http://schemas.microsoft.com/office/word/2010/wordprocessingGroup" xmlns:wpi="http://schemas.microsoft.com/office/word/2010/wordprocessingInk" xmlns:wne="http://schemas.microsoft.com/office/word/2006/wordml" xmlns:wps="http://schemas.microsoft.com/office/word/2010/wordprocessingShape" mc:Ignorable="w14 w15 w16se wp14">
+<w:document xmlns:wpc="http://schemas.microsoft.com/office/word/2010/wordprocessingCanvas" xmlns:cx="http://schemas.microsoft.com/office/drawing/2014/chartex" xmlns:cx1="http://schemas.microsoft.com/office/drawing/2015/9/8/chartex" xmlns:cx2="http://schemas.microsoft.com/office/drawing/2015/10/21/chartex" xmlns:cx3="http://schemas.microsoft.com/office/drawing/2016/5/9/chartex" xmlns:cx4="http://schemas.microsoft.com/office/drawing/2016/5/10/chartex" xmlns:cx5="http://schemas.microsoft.com/office/drawing/2016/5/11/chartex" xmlns:cx6="http://schemas.microsoft.com/office/drawing/2016/5/12/chartex" xmlns:cx7="http://schemas.microsoft.com/office/drawing/2016/5/13/chartex" xmlns:cx8="http://schemas.microsoft.com/office/drawing/2016/5/14/chartex" xmlns:mc="http://schemas.openxmlformats.org/markup-compatibility/2006" xmlns:aink="http://schemas.microsoft.com/office/drawing/2016/ink" xmlns:am3d="http://schemas.microsoft.com/office/drawing/2017/model3d" xmlns:o="urn:schemas-microsoft-com:office:office" xmlns:r="http://schemas.openxmlformats.org/officeDocument/2006/relationships" xmlns:m="http://schemas.openxmlformats.org/officeDocument/2006/math" xmlns:v="urn:schemas-microsoft-com:vml" xmlns:wp14="http://schemas.microsoft.com/office/word/2010/wordprocessingDrawing" xmlns:wp="http://schemas.openxmlformats.org/drawingml/2006/wordprocessingDrawing" xmlns:w10="urn:schemas-microsoft-com:office:word" xmlns:w="http://schemas.openxmlformats.org/wordprocessingml/2006/main" xmlns:w14="http://schemas.microsoft.com/office/word/2010/wordml" xmlns:w15="http://schemas.microsoft.com/office/word/2012/wordml" xmlns:w16cid="http://schemas.microsoft.com/office/word/2016/wordml/cid" xmlns:w16se="http://schemas.microsoft.com/office/word/2015/wordml/symex" xmlns:wpg="http://schemas.microsoft.com/office/word/2010/wordprocessingGroup" xmlns:wpi="http://schemas.microsoft.com/office/word/2010/wordprocessingInk" xmlns:wne="http://schemas.microsoft.com/office/word/2006/wordml" xmlns:wps="http://schemas.microsoft.com/office/word/2010/wordprocessingShape" mc:Ignorable="w14 w15 w16se w16cid wp14">
   <w:body>
     <w:p>
       <w:pPr>
@@ -52,7 +52,7 @@
             <v:path o:extrusionok="f" gradientshapeok="t" o:connecttype="rect"/>
             <o:lock v:ext="edit" aspectratio="t"/>
           </v:shapetype>
-          <v:shape id="_x0000_i1025" type="#_x0000_t75" style="width:502.5pt;height:58.5pt">
+          <v:shape id="_x0000_i1025" type="#_x0000_t75" style="width:502.2pt;height:58.2pt">
             <v:imagedata r:id="rId8" o:title="3" croptop="20346f" cropbottom="18403f"/>
           </v:shape>
         </w:pict>
@@ -3522,19 +3522,340 @@
           <w:szCs w:val="24"/>
           <w:lang w:val="en-US"/>
         </w:rPr>
-        <w:t xml:space="preserve">the design specifications and implementation of the project are standardized with several limitations and conditions. </w:t>
-      </w:r>
-      <w:r>
+        <w:t>the design specifications and implementation of the project are standardized with several limitations and conditions. As the project requires strong collaborative work, the standards are especially focused on the plank that the robots should carry and the open-top maze.</w:t>
+      </w:r>
+    </w:p>
+    <w:p>
+      <w:pPr>
+        <w:ind w:firstLine="432"/>
+        <w:jc w:val="both"/>
         <w:rPr>
           <w:sz w:val="24"/>
           <w:szCs w:val="24"/>
           <w:lang w:val="en-US"/>
         </w:rPr>
-        <w:t>As the project requires strong collaborative work, the standards are especially focused on the plank that the robots should carry and the open-top maze.</w:t>
+      </w:pPr>
+      <w:r>
+        <w:rPr>
+          <w:sz w:val="24"/>
+          <w:szCs w:val="24"/>
+          <w:lang w:val="en-US"/>
+        </w:rPr>
+        <w:t>Standards are determined on the following specifications:</w:t>
       </w:r>
     </w:p>
     <w:p>
       <w:pPr>
+        <w:pStyle w:val="ListeParagraf"/>
+        <w:numPr>
+          <w:ilvl w:val="0"/>
+          <w:numId w:val="6"/>
+        </w:numPr>
+        <w:jc w:val="both"/>
+        <w:rPr>
+          <w:sz w:val="24"/>
+          <w:szCs w:val="24"/>
+          <w:lang w:val="en-US"/>
+        </w:rPr>
+      </w:pPr>
+      <w:r>
+        <w:rPr>
+          <w:sz w:val="24"/>
+          <w:szCs w:val="24"/>
+          <w:lang w:val="en-US"/>
+        </w:rPr>
+        <w:t>S</w:t>
+      </w:r>
+      <w:r>
+        <w:rPr>
+          <w:sz w:val="24"/>
+          <w:szCs w:val="24"/>
+          <w:lang w:val="en-US"/>
+        </w:rPr>
+        <w:t>hape, length, width, we</w:t>
+      </w:r>
+      <w:r>
+        <w:rPr>
+          <w:sz w:val="24"/>
+          <w:szCs w:val="24"/>
+          <w:lang w:val="en-US"/>
+        </w:rPr>
+        <w:t>ight and material of the plank</w:t>
+      </w:r>
+    </w:p>
+    <w:p>
+      <w:pPr>
+        <w:pStyle w:val="ListeParagraf"/>
+        <w:numPr>
+          <w:ilvl w:val="0"/>
+          <w:numId w:val="6"/>
+        </w:numPr>
+        <w:jc w:val="both"/>
+        <w:rPr>
+          <w:sz w:val="24"/>
+          <w:szCs w:val="24"/>
+          <w:lang w:val="en-US"/>
+        </w:rPr>
+      </w:pPr>
+      <w:r>
+        <w:rPr>
+          <w:sz w:val="24"/>
+          <w:szCs w:val="24"/>
+          <w:lang w:val="en-US"/>
+        </w:rPr>
+        <w:t>Presence of a mark on the plank</w:t>
+      </w:r>
+    </w:p>
+    <w:p>
+      <w:pPr>
+        <w:pStyle w:val="ListeParagraf"/>
+        <w:numPr>
+          <w:ilvl w:val="0"/>
+          <w:numId w:val="6"/>
+        </w:numPr>
+        <w:jc w:val="both"/>
+        <w:rPr>
+          <w:sz w:val="24"/>
+          <w:szCs w:val="24"/>
+          <w:lang w:val="en-US"/>
+        </w:rPr>
+      </w:pPr>
+      <w:r>
+        <w:rPr>
+          <w:sz w:val="24"/>
+          <w:szCs w:val="24"/>
+          <w:lang w:val="en-US"/>
+        </w:rPr>
+        <w:t>S</w:t>
+      </w:r>
+      <w:r>
+        <w:rPr>
+          <w:sz w:val="24"/>
+          <w:szCs w:val="24"/>
+          <w:lang w:val="en-US"/>
+        </w:rPr>
+        <w:t>pecifications of the holding point of the pl</w:t>
+      </w:r>
+      <w:r>
+        <w:rPr>
+          <w:sz w:val="24"/>
+          <w:szCs w:val="24"/>
+          <w:lang w:val="en-US"/>
+        </w:rPr>
+        <w:t xml:space="preserve">ank on top of the robot </w:t>
+      </w:r>
+    </w:p>
+    <w:p>
+      <w:pPr>
+        <w:pStyle w:val="ListeParagraf"/>
+        <w:numPr>
+          <w:ilvl w:val="1"/>
+          <w:numId w:val="6"/>
+        </w:numPr>
+        <w:jc w:val="both"/>
+        <w:rPr>
+          <w:sz w:val="24"/>
+          <w:szCs w:val="24"/>
+          <w:lang w:val="en-US"/>
+        </w:rPr>
+      </w:pPr>
+      <w:r>
+        <w:rPr>
+          <w:sz w:val="24"/>
+          <w:szCs w:val="24"/>
+          <w:lang w:val="en-US"/>
+        </w:rPr>
+        <w:t>Width</w:t>
+      </w:r>
+    </w:p>
+    <w:p>
+      <w:pPr>
+        <w:pStyle w:val="ListeParagraf"/>
+        <w:numPr>
+          <w:ilvl w:val="1"/>
+          <w:numId w:val="6"/>
+        </w:numPr>
+        <w:jc w:val="both"/>
+        <w:rPr>
+          <w:sz w:val="24"/>
+          <w:szCs w:val="24"/>
+          <w:lang w:val="en-US"/>
+        </w:rPr>
+      </w:pPr>
+      <w:r>
+        <w:rPr>
+          <w:sz w:val="24"/>
+          <w:szCs w:val="24"/>
+          <w:lang w:val="en-US"/>
+        </w:rPr>
+        <w:t xml:space="preserve">Height </w:t>
+      </w:r>
+    </w:p>
+    <w:p>
+      <w:pPr>
+        <w:pStyle w:val="ListeParagraf"/>
+        <w:numPr>
+          <w:ilvl w:val="1"/>
+          <w:numId w:val="6"/>
+        </w:numPr>
+        <w:jc w:val="both"/>
+        <w:rPr>
+          <w:sz w:val="24"/>
+          <w:szCs w:val="24"/>
+          <w:lang w:val="en-US"/>
+        </w:rPr>
+      </w:pPr>
+      <w:r>
+        <w:rPr>
+          <w:sz w:val="24"/>
+          <w:szCs w:val="24"/>
+          <w:lang w:val="en-US"/>
+        </w:rPr>
+        <w:t>Shape of the drill</w:t>
+      </w:r>
+    </w:p>
+    <w:p>
+      <w:pPr>
+        <w:pStyle w:val="ListeParagraf"/>
+        <w:numPr>
+          <w:ilvl w:val="0"/>
+          <w:numId w:val="6"/>
+        </w:numPr>
+        <w:jc w:val="both"/>
+        <w:rPr>
+          <w:sz w:val="24"/>
+          <w:szCs w:val="24"/>
+          <w:lang w:val="en-US"/>
+        </w:rPr>
+      </w:pPr>
+      <w:r>
+        <w:rPr>
+          <w:sz w:val="24"/>
+          <w:szCs w:val="24"/>
+          <w:lang w:val="en-US"/>
+        </w:rPr>
+        <w:t>H</w:t>
+      </w:r>
+      <w:r>
+        <w:rPr>
+          <w:sz w:val="24"/>
+          <w:szCs w:val="24"/>
+          <w:lang w:val="en-US"/>
+        </w:rPr>
+        <w:t>eight, thickness and color o</w:t>
+      </w:r>
+      <w:r>
+        <w:rPr>
+          <w:sz w:val="24"/>
+          <w:szCs w:val="24"/>
+          <w:lang w:val="en-US"/>
+        </w:rPr>
+        <w:t xml:space="preserve">f the walls of the maze </w:t>
+      </w:r>
+    </w:p>
+    <w:p>
+      <w:pPr>
+        <w:pStyle w:val="ListeParagraf"/>
+        <w:numPr>
+          <w:ilvl w:val="0"/>
+          <w:numId w:val="6"/>
+        </w:numPr>
+        <w:jc w:val="both"/>
+        <w:rPr>
+          <w:sz w:val="24"/>
+          <w:szCs w:val="24"/>
+          <w:lang w:val="en-US"/>
+        </w:rPr>
+      </w:pPr>
+      <w:r>
+        <w:rPr>
+          <w:sz w:val="24"/>
+          <w:szCs w:val="24"/>
+          <w:lang w:val="en-US"/>
+        </w:rPr>
+        <w:t>Maze solving algorithm</w:t>
+      </w:r>
+    </w:p>
+    <w:p>
+      <w:pPr>
+        <w:pStyle w:val="ListeParagraf"/>
+        <w:numPr>
+          <w:ilvl w:val="0"/>
+          <w:numId w:val="6"/>
+        </w:numPr>
+        <w:jc w:val="both"/>
+        <w:rPr>
+          <w:sz w:val="24"/>
+          <w:szCs w:val="24"/>
+          <w:lang w:val="en-US"/>
+        </w:rPr>
+      </w:pPr>
+      <w:r>
+        <w:rPr>
+          <w:sz w:val="24"/>
+          <w:szCs w:val="24"/>
+          <w:lang w:val="en-US"/>
+        </w:rPr>
+        <w:t>M</w:t>
+      </w:r>
+      <w:r>
+        <w:rPr>
+          <w:sz w:val="24"/>
+          <w:szCs w:val="24"/>
+          <w:lang w:val="en-US"/>
+        </w:rPr>
+        <w:t>aximum cros</w:t>
+      </w:r>
+      <w:r>
+        <w:rPr>
+          <w:sz w:val="24"/>
+          <w:szCs w:val="24"/>
+          <w:lang w:val="en-US"/>
+        </w:rPr>
+        <w:t xml:space="preserve">s-section area of the robot </w:t>
+      </w:r>
+    </w:p>
+    <w:p>
+      <w:pPr>
+        <w:pStyle w:val="ListeParagraf"/>
+        <w:numPr>
+          <w:ilvl w:val="0"/>
+          <w:numId w:val="6"/>
+        </w:numPr>
+        <w:jc w:val="both"/>
+        <w:rPr>
+          <w:sz w:val="24"/>
+          <w:szCs w:val="24"/>
+          <w:lang w:val="en-US"/>
+        </w:rPr>
+      </w:pPr>
+      <w:r>
+        <w:rPr>
+          <w:sz w:val="24"/>
+          <w:szCs w:val="24"/>
+          <w:lang w:val="en-US"/>
+        </w:rPr>
+        <w:t>M</w:t>
+      </w:r>
+      <w:r>
+        <w:rPr>
+          <w:sz w:val="24"/>
+          <w:szCs w:val="24"/>
+          <w:lang w:val="en-US"/>
+        </w:rPr>
+        <w:t>axim</w:t>
+      </w:r>
+      <w:r>
+        <w:rPr>
+          <w:sz w:val="24"/>
+          <w:szCs w:val="24"/>
+          <w:lang w:val="en-US"/>
+        </w:rPr>
+        <w:t>um and minimum speed boundaries</w:t>
+      </w:r>
+    </w:p>
+    <w:p>
+      <w:pPr>
         <w:ind w:firstLine="432"/>
         <w:jc w:val="both"/>
         <w:rPr>
@@ -3543,36 +3864,9 @@
           <w:lang w:val="en-US"/>
         </w:rPr>
       </w:pPr>
-      <w:r>
-        <w:rPr>
-          <w:sz w:val="24"/>
-          <w:szCs w:val="24"/>
-          <w:lang w:val="en-US"/>
-        </w:rPr>
-        <w:t>The shape, length, width, weight, material of the plank and presence of a mark on the plank, the specifications of the holding point of the plank on top of the robot (width, height and shape of the drill),</w:t>
-      </w:r>
-      <w:r>
-        <w:rPr>
-          <w:sz w:val="24"/>
-          <w:szCs w:val="24"/>
-          <w:lang w:val="en-US"/>
-        </w:rPr>
-        <w:t xml:space="preserve"> height, thickness and color of the walls of the maze and the maze solving algorithm are some of the specifications that is standardized. Also, the maximum cross-section area of the robot and maximum and minimum speed boundaries are to be determined by the standards.</w:t>
-      </w:r>
     </w:p>
     <w:p>
       <w:pPr>
-        <w:ind w:firstLine="432"/>
-        <w:jc w:val="both"/>
-        <w:rPr>
-          <w:sz w:val="24"/>
-          <w:szCs w:val="24"/>
-          <w:lang w:val="en-US"/>
-        </w:rPr>
-      </w:pPr>
-    </w:p>
-    <w:p>
-      <w:pPr>
         <w:pStyle w:val="Balk1"/>
         <w:rPr>
           <w:lang w:val="en-US"/>
@@ -3583,6 +3877,7 @@
         <w:rPr>
           <w:lang w:val="en-US"/>
         </w:rPr>
+        <w:lastRenderedPageBreak/>
         <w:t>Team Organizational Section</w:t>
       </w:r>
       <w:bookmarkEnd w:id="12"/>
@@ -3702,7 +3997,6 @@
           <w:szCs w:val="23"/>
           <w:lang w:val="en-US"/>
         </w:rPr>
-        <w:lastRenderedPageBreak/>
         <w:t>Oytun Akplulat</w:t>
       </w:r>
     </w:p>
@@ -4034,6 +4328,35 @@
           <w:szCs w:val="23"/>
           <w:lang w:val="en-US"/>
         </w:rPr>
+        <w:t>Experience on PCB design, motor control and power converters</w:t>
+      </w:r>
+    </w:p>
+    <w:p>
+      <w:pPr>
+        <w:pStyle w:val="ListeParagraf"/>
+        <w:numPr>
+          <w:ilvl w:val="0"/>
+          <w:numId w:val="4"/>
+        </w:numPr>
+        <w:autoSpaceDE w:val="0"/>
+        <w:autoSpaceDN w:val="0"/>
+        <w:adjustRightInd w:val="0"/>
+        <w:spacing w:after="0"/>
+        <w:jc w:val="both"/>
+        <w:rPr>
+          <w:rFonts w:ascii="Calibri" w:hAnsi="Calibri" w:cs="Calibri"/>
+          <w:color w:val="000000"/>
+          <w:sz w:val="23"/>
+          <w:szCs w:val="23"/>
+          <w:lang w:val="en-US"/>
+        </w:rPr>
+      </w:pPr>
+      <w:r>
+        <w:rPr>
+          <w:sz w:val="23"/>
+          <w:szCs w:val="23"/>
+          <w:lang w:val="en-US"/>
+        </w:rPr>
         <w:t>Has great communication skills</w:t>
       </w:r>
     </w:p>
@@ -4534,8 +4857,10 @@
           <w:szCs w:val="23"/>
           <w:lang w:val="en-US"/>
         </w:rPr>
-        <w:t>g</w:t>
-      </w:r>
+        <w:t>G</w:t>
+      </w:r>
+      <w:bookmarkStart w:id="13" w:name="_GoBack"/>
+      <w:bookmarkEnd w:id="13"/>
       <w:r>
         <w:rPr>
           <w:lang w:val="en-US"/>
@@ -5017,41 +5342,41 @@
           <w:lang w:val="en-US"/>
         </w:rPr>
       </w:pPr>
-      <w:bookmarkStart w:id="13" w:name="_Toc497946918"/>
+      <w:bookmarkStart w:id="14" w:name="_Toc497946918"/>
       <w:r>
         <w:rPr>
           <w:lang w:val="en-US"/>
         </w:rPr>
         <w:t>Solution Procedure</w:t>
-      </w:r>
-      <w:bookmarkEnd w:id="13"/>
-    </w:p>
-    <w:p>
-      <w:pPr>
-        <w:rPr>
-          <w:lang w:val="en-US"/>
-        </w:rPr>
-      </w:pPr>
-    </w:p>
-    <w:p>
-      <w:pPr>
-        <w:pStyle w:val="Balk2"/>
-        <w:rPr>
-          <w:lang w:val="en-US"/>
-        </w:rPr>
-      </w:pPr>
-      <w:bookmarkStart w:id="14" w:name="_Toc497946919"/>
-      <w:r>
-        <w:rPr>
-          <w:lang w:val="en-US"/>
-        </w:rPr>
-        <w:t>Body Part and Movements</w:t>
       </w:r>
       <w:bookmarkEnd w:id="14"/>
     </w:p>
     <w:p>
       <w:pPr>
         <w:rPr>
+          <w:lang w:val="en-US"/>
+        </w:rPr>
+      </w:pPr>
+    </w:p>
+    <w:p>
+      <w:pPr>
+        <w:pStyle w:val="Balk2"/>
+        <w:rPr>
+          <w:lang w:val="en-US"/>
+        </w:rPr>
+      </w:pPr>
+      <w:bookmarkStart w:id="15" w:name="_Toc497946919"/>
+      <w:r>
+        <w:rPr>
+          <w:lang w:val="en-US"/>
+        </w:rPr>
+        <w:t>Body Part and Movements</w:t>
+      </w:r>
+      <w:bookmarkEnd w:id="15"/>
+    </w:p>
+    <w:p>
+      <w:pPr>
+        <w:rPr>
           <w:sz w:val="24"/>
           <w:szCs w:val="24"/>
           <w:lang w:val="en-US"/>
@@ -5068,7 +5393,7 @@
           <w:lang w:val="en-US"/>
         </w:rPr>
       </w:pPr>
-      <w:bookmarkStart w:id="15" w:name="_Toc497946920"/>
+      <w:bookmarkStart w:id="16" w:name="_Toc497946920"/>
       <w:r>
         <w:rPr>
           <w:sz w:val="24"/>
@@ -5148,6 +5473,7 @@
           <w:szCs w:val="24"/>
           <w:lang w:val="en-US"/>
         </w:rPr>
+        <w:lastRenderedPageBreak/>
         <w:t>Robot has a cylindrical shape so that robot can keep its symmetry through the maze. Although circular shapes are not efficient in terms of area usage and area efficiency, it gives a good maneuverability around the edges. In order to achieve clear turns, omni-wheels are used in the design. One of major reason to use such wheels is to rotate around itself or without rotating continuing the motion.</w:t>
       </w:r>
     </w:p>
@@ -5167,16 +5493,7 @@
           <w:szCs w:val="24"/>
           <w:lang w:val="en-US"/>
         </w:rPr>
-        <w:t xml:space="preserve">The connection point of the plank is also another focus point in the mechanical design. This plank must be attached on top of the robot so that there is no non-negligible margin but </w:t>
-      </w:r>
-      <w:r>
-        <w:rPr>
-          <w:sz w:val="24"/>
-          <w:szCs w:val="24"/>
-          <w:lang w:val="en-US"/>
-        </w:rPr>
-        <w:lastRenderedPageBreak/>
-        <w:t>also it must rotate freely with negligible opposing torque. At the connection points, ball-bearings perform this duty.</w:t>
+        <w:t>The connection point of the plank is also another focus point in the mechanical design. This plank must be attached on top of the robot so that there is no non-negligible margin but also it must rotate freely with negligible opposing torque. At the connection points, ball-bearings perform this duty.</w:t>
       </w:r>
     </w:p>
     <w:p>
@@ -5281,8 +5598,8 @@
           <w:lang w:val="en-US"/>
         </w:rPr>
       </w:pPr>
-      <w:bookmarkStart w:id="16" w:name="_Toc497946921"/>
-      <w:bookmarkEnd w:id="15"/>
+      <w:bookmarkStart w:id="17" w:name="_Toc497946921"/>
+      <w:bookmarkEnd w:id="16"/>
       <w:r>
         <w:rPr>
           <w:lang w:val="en-US"/>
@@ -5342,35 +5659,36 @@
         <w:rPr>
           <w:lang w:val="en-US"/>
         </w:rPr>
+        <w:lastRenderedPageBreak/>
         <w:t>Power and Electronic Systems</w:t>
-      </w:r>
-      <w:bookmarkEnd w:id="16"/>
-    </w:p>
-    <w:p>
-      <w:pPr>
-        <w:pStyle w:val="Balk1"/>
-        <w:rPr>
-          <w:lang w:val="en-US"/>
-        </w:rPr>
-      </w:pPr>
-      <w:bookmarkStart w:id="17" w:name="_Toc497946922"/>
-      <w:r>
-        <w:rPr>
-          <w:lang w:val="en-US"/>
-        </w:rPr>
-        <w:t>Expected Deliverables</w:t>
       </w:r>
       <w:bookmarkEnd w:id="17"/>
     </w:p>
     <w:p>
       <w:pPr>
-        <w:rPr>
-          <w:lang w:val="en-US"/>
-        </w:rPr>
-      </w:pPr>
+        <w:pStyle w:val="Balk1"/>
+        <w:rPr>
+          <w:lang w:val="en-US"/>
+        </w:rPr>
+      </w:pPr>
+      <w:bookmarkStart w:id="18" w:name="_Toc497946922"/>
+      <w:r>
+        <w:rPr>
+          <w:lang w:val="en-US"/>
+        </w:rPr>
+        <w:t>Expected Deliverables</w:t>
+      </w:r>
+      <w:bookmarkEnd w:id="18"/>
     </w:p>
     <w:p>
       <w:pPr>
+        <w:rPr>
+          <w:lang w:val="en-US"/>
+        </w:rPr>
+      </w:pPr>
+    </w:p>
+    <w:p>
+      <w:pPr>
         <w:ind w:firstLine="432"/>
         <w:jc w:val="both"/>
         <w:rPr>
@@ -5404,7 +5722,6 @@
           <w:szCs w:val="24"/>
           <w:lang w:val="en-US"/>
         </w:rPr>
-        <w:lastRenderedPageBreak/>
         <w:t xml:space="preserve">The size of the robot is not strictly unalterable as the company will not have a stockpiling policy. After your order, your product will be prepared with respect to your requests and sent you in 10 weekdays. During the ordering process, your robot can be specialized for its size, color and some other extra features. Also, there will be an option to purchase the overall system which includes 2 separate robots, a plank and an example maze platform. </w:t>
       </w:r>
     </w:p>
@@ -5480,8 +5797,6 @@
         </w:rPr>
         <w:br w:type="page"/>
       </w:r>
-      <w:bookmarkStart w:id="18" w:name="_GoBack"/>
-      <w:bookmarkEnd w:id="18"/>
     </w:p>
     <w:p>
       <w:pPr>
@@ -5557,10 +5872,10 @@
           <w:lang w:val="en-US"/>
         </w:rPr>
         <w:object w:dxaOrig="10879" w:dyaOrig="4140" w14:anchorId="73A744A1">
-          <v:shape id="_x0000_i1026" type="#_x0000_t75" style="width:481pt;height:2in" o:ole="">
+          <v:shape id="_x0000_i1026" type="#_x0000_t75" style="width:480.6pt;height:2in" o:ole="">
             <v:imagedata r:id="rId18" o:title="" cropbottom="13929f"/>
           </v:shape>
-          <o:OLEObject Type="Embed" ProgID="Excel.Sheet.12" ShapeID="_x0000_i1026" DrawAspect="Content" ObjectID="_1571777148" r:id="rId19"/>
+          <o:OLEObject Type="Embed" ProgID="Excel.Sheet.12" ShapeID="_x0000_i1026" DrawAspect="Content" ObjectID="_1571777492" r:id="rId19"/>
         </w:object>
       </w:r>
     </w:p>
@@ -5702,7 +6017,7 @@
 </file>
 
 <file path=word/endnotes.xml><?xml version="1.0" encoding="utf-8"?>
-<w:endnotes xmlns:wpc="http://schemas.microsoft.com/office/word/2010/wordprocessingCanvas" xmlns:cx="http://schemas.microsoft.com/office/drawing/2014/chartex" xmlns:cx1="http://schemas.microsoft.com/office/drawing/2015/9/8/chartex" xmlns:mc="http://schemas.openxmlformats.org/markup-compatibility/2006" xmlns:o="urn:schemas-microsoft-com:office:office" xmlns:r="http://schemas.openxmlformats.org/officeDocument/2006/relationships" xmlns:m="http://schemas.openxmlformats.org/officeDocument/2006/math" xmlns:v="urn:schemas-microsoft-com:vml" xmlns:wp14="http://schemas.microsoft.com/office/word/2010/wordprocessingDrawing" xmlns:wp="http://schemas.openxmlformats.org/drawingml/2006/wordprocessingDrawing" xmlns:w10="urn:schemas-microsoft-com:office:word" xmlns:w="http://schemas.openxmlformats.org/wordprocessingml/2006/main" xmlns:w14="http://schemas.microsoft.com/office/word/2010/wordml" xmlns:w15="http://schemas.microsoft.com/office/word/2012/wordml" xmlns:w16se="http://schemas.microsoft.com/office/word/2015/wordml/symex" xmlns:wpg="http://schemas.microsoft.com/office/word/2010/wordprocessingGroup" xmlns:wpi="http://schemas.microsoft.com/office/word/2010/wordprocessingInk" xmlns:wne="http://schemas.microsoft.com/office/word/2006/wordml" xmlns:wps="http://schemas.microsoft.com/office/word/2010/wordprocessingShape" mc:Ignorable="w14 w15 w16se wp14">
+<w:endnotes xmlns:wpc="http://schemas.microsoft.com/office/word/2010/wordprocessingCanvas" xmlns:cx="http://schemas.microsoft.com/office/drawing/2014/chartex" xmlns:cx1="http://schemas.microsoft.com/office/drawing/2015/9/8/chartex" xmlns:cx2="http://schemas.microsoft.com/office/drawing/2015/10/21/chartex" xmlns:cx3="http://schemas.microsoft.com/office/drawing/2016/5/9/chartex" xmlns:cx4="http://schemas.microsoft.com/office/drawing/2016/5/10/chartex" xmlns:cx5="http://schemas.microsoft.com/office/drawing/2016/5/11/chartex" xmlns:cx6="http://schemas.microsoft.com/office/drawing/2016/5/12/chartex" xmlns:cx7="http://schemas.microsoft.com/office/drawing/2016/5/13/chartex" xmlns:cx8="http://schemas.microsoft.com/office/drawing/2016/5/14/chartex" xmlns:mc="http://schemas.openxmlformats.org/markup-compatibility/2006" xmlns:aink="http://schemas.microsoft.com/office/drawing/2016/ink" xmlns:am3d="http://schemas.microsoft.com/office/drawing/2017/model3d" xmlns:o="urn:schemas-microsoft-com:office:office" xmlns:r="http://schemas.openxmlformats.org/officeDocument/2006/relationships" xmlns:m="http://schemas.openxmlformats.org/officeDocument/2006/math" xmlns:v="urn:schemas-microsoft-com:vml" xmlns:wp14="http://schemas.microsoft.com/office/word/2010/wordprocessingDrawing" xmlns:wp="http://schemas.openxmlformats.org/drawingml/2006/wordprocessingDrawing" xmlns:w10="urn:schemas-microsoft-com:office:word" xmlns:w="http://schemas.openxmlformats.org/wordprocessingml/2006/main" xmlns:w14="http://schemas.microsoft.com/office/word/2010/wordml" xmlns:w15="http://schemas.microsoft.com/office/word/2012/wordml" xmlns:w16cid="http://schemas.microsoft.com/office/word/2016/wordml/cid" xmlns:w16se="http://schemas.microsoft.com/office/word/2015/wordml/symex" xmlns:wpg="http://schemas.microsoft.com/office/word/2010/wordprocessingGroup" xmlns:wpi="http://schemas.microsoft.com/office/word/2010/wordprocessingInk" xmlns:wne="http://schemas.microsoft.com/office/word/2006/wordml" xmlns:wps="http://schemas.microsoft.com/office/word/2010/wordprocessingShape" mc:Ignorable="w14 w15 w16se w16cid wp14">
   <w:endnote w:type="separator" w:id="-1">
     <w:p>
       <w:pPr>
@@ -5727,7 +6042,7 @@
 </file>
 
 <file path=word/footer1.xml><?xml version="1.0" encoding="utf-8"?>
-<w:ftr xmlns:wpc="http://schemas.microsoft.com/office/word/2010/wordprocessingCanvas" xmlns:cx="http://schemas.microsoft.com/office/drawing/2014/chartex" xmlns:cx1="http://schemas.microsoft.com/office/drawing/2015/9/8/chartex" xmlns:mc="http://schemas.openxmlformats.org/markup-compatibility/2006" xmlns:o="urn:schemas-microsoft-com:office:office" xmlns:r="http://schemas.openxmlformats.org/officeDocument/2006/relationships" xmlns:m="http://schemas.openxmlformats.org/officeDocument/2006/math" xmlns:v="urn:schemas-microsoft-com:vml" xmlns:wp14="http://schemas.microsoft.com/office/word/2010/wordprocessingDrawing" xmlns:wp="http://schemas.openxmlformats.org/drawingml/2006/wordprocessingDrawing" xmlns:w10="urn:schemas-microsoft-com:office:word" xmlns:w="http://schemas.openxmlformats.org/wordprocessingml/2006/main" xmlns:w14="http://schemas.microsoft.com/office/word/2010/wordml" xmlns:w15="http://schemas.microsoft.com/office/word/2012/wordml" xmlns:w16se="http://schemas.microsoft.com/office/word/2015/wordml/symex" xmlns:wpg="http://schemas.microsoft.com/office/word/2010/wordprocessingGroup" xmlns:wpi="http://schemas.microsoft.com/office/word/2010/wordprocessingInk" xmlns:wne="http://schemas.microsoft.com/office/word/2006/wordml" xmlns:wps="http://schemas.microsoft.com/office/word/2010/wordprocessingShape" mc:Ignorable="w14 w15 w16se wp14">
+<w:ftr xmlns:wpc="http://schemas.microsoft.com/office/word/2010/wordprocessingCanvas" xmlns:cx="http://schemas.microsoft.com/office/drawing/2014/chartex" xmlns:cx1="http://schemas.microsoft.com/office/drawing/2015/9/8/chartex" xmlns:cx2="http://schemas.microsoft.com/office/drawing/2015/10/21/chartex" xmlns:cx3="http://schemas.microsoft.com/office/drawing/2016/5/9/chartex" xmlns:cx4="http://schemas.microsoft.com/office/drawing/2016/5/10/chartex" xmlns:cx5="http://schemas.microsoft.com/office/drawing/2016/5/11/chartex" xmlns:cx6="http://schemas.microsoft.com/office/drawing/2016/5/12/chartex" xmlns:cx7="http://schemas.microsoft.com/office/drawing/2016/5/13/chartex" xmlns:cx8="http://schemas.microsoft.com/office/drawing/2016/5/14/chartex" xmlns:mc="http://schemas.openxmlformats.org/markup-compatibility/2006" xmlns:aink="http://schemas.microsoft.com/office/drawing/2016/ink" xmlns:am3d="http://schemas.microsoft.com/office/drawing/2017/model3d" xmlns:o="urn:schemas-microsoft-com:office:office" xmlns:r="http://schemas.openxmlformats.org/officeDocument/2006/relationships" xmlns:m="http://schemas.openxmlformats.org/officeDocument/2006/math" xmlns:v="urn:schemas-microsoft-com:vml" xmlns:wp14="http://schemas.microsoft.com/office/word/2010/wordprocessingDrawing" xmlns:wp="http://schemas.openxmlformats.org/drawingml/2006/wordprocessingDrawing" xmlns:w10="urn:schemas-microsoft-com:office:word" xmlns:w="http://schemas.openxmlformats.org/wordprocessingml/2006/main" xmlns:w14="http://schemas.microsoft.com/office/word/2010/wordml" xmlns:w15="http://schemas.microsoft.com/office/word/2012/wordml" xmlns:w16cid="http://schemas.microsoft.com/office/word/2016/wordml/cid" xmlns:w16se="http://schemas.microsoft.com/office/word/2015/wordml/symex" xmlns:wpg="http://schemas.microsoft.com/office/word/2010/wordprocessingGroup" xmlns:wpi="http://schemas.microsoft.com/office/word/2010/wordprocessingInk" xmlns:wne="http://schemas.microsoft.com/office/word/2006/wordml" xmlns:wps="http://schemas.microsoft.com/office/word/2010/wordprocessingShape" mc:Ignorable="w14 w15 w16se w16cid wp14">
   <w:p>
     <w:pPr>
       <w:pStyle w:val="AltBilgi"/>
@@ -5737,7 +6052,7 @@
 </file>
 
 <file path=word/footer2.xml><?xml version="1.0" encoding="utf-8"?>
-<w:ftr xmlns:wpc="http://schemas.microsoft.com/office/word/2010/wordprocessingCanvas" xmlns:cx="http://schemas.microsoft.com/office/drawing/2014/chartex" xmlns:cx1="http://schemas.microsoft.com/office/drawing/2015/9/8/chartex" xmlns:mc="http://schemas.openxmlformats.org/markup-compatibility/2006" xmlns:o="urn:schemas-microsoft-com:office:office" xmlns:r="http://schemas.openxmlformats.org/officeDocument/2006/relationships" xmlns:m="http://schemas.openxmlformats.org/officeDocument/2006/math" xmlns:v="urn:schemas-microsoft-com:vml" xmlns:wp14="http://schemas.microsoft.com/office/word/2010/wordprocessingDrawing" xmlns:wp="http://schemas.openxmlformats.org/drawingml/2006/wordprocessingDrawing" xmlns:w10="urn:schemas-microsoft-com:office:word" xmlns:w="http://schemas.openxmlformats.org/wordprocessingml/2006/main" xmlns:w14="http://schemas.microsoft.com/office/word/2010/wordml" xmlns:w15="http://schemas.microsoft.com/office/word/2012/wordml" xmlns:w16se="http://schemas.microsoft.com/office/word/2015/wordml/symex" xmlns:wpg="http://schemas.microsoft.com/office/word/2010/wordprocessingGroup" xmlns:wpi="http://schemas.microsoft.com/office/word/2010/wordprocessingInk" xmlns:wne="http://schemas.microsoft.com/office/word/2006/wordml" xmlns:wps="http://schemas.microsoft.com/office/word/2010/wordprocessingShape" mc:Ignorable="w14 w15 w16se wp14">
+<w:ftr xmlns:wpc="http://schemas.microsoft.com/office/word/2010/wordprocessingCanvas" xmlns:cx="http://schemas.microsoft.com/office/drawing/2014/chartex" xmlns:cx1="http://schemas.microsoft.com/office/drawing/2015/9/8/chartex" xmlns:cx2="http://schemas.microsoft.com/office/drawing/2015/10/21/chartex" xmlns:cx3="http://schemas.microsoft.com/office/drawing/2016/5/9/chartex" xmlns:cx4="http://schemas.microsoft.com/office/drawing/2016/5/10/chartex" xmlns:cx5="http://schemas.microsoft.com/office/drawing/2016/5/11/chartex" xmlns:cx6="http://schemas.microsoft.com/office/drawing/2016/5/12/chartex" xmlns:cx7="http://schemas.microsoft.com/office/drawing/2016/5/13/chartex" xmlns:cx8="http://schemas.microsoft.com/office/drawing/2016/5/14/chartex" xmlns:mc="http://schemas.openxmlformats.org/markup-compatibility/2006" xmlns:aink="http://schemas.microsoft.com/office/drawing/2016/ink" xmlns:am3d="http://schemas.microsoft.com/office/drawing/2017/model3d" xmlns:o="urn:schemas-microsoft-com:office:office" xmlns:r="http://schemas.openxmlformats.org/officeDocument/2006/relationships" xmlns:m="http://schemas.openxmlformats.org/officeDocument/2006/math" xmlns:v="urn:schemas-microsoft-com:vml" xmlns:wp14="http://schemas.microsoft.com/office/word/2010/wordprocessingDrawing" xmlns:wp="http://schemas.openxmlformats.org/drawingml/2006/wordprocessingDrawing" xmlns:w10="urn:schemas-microsoft-com:office:word" xmlns:w="http://schemas.openxmlformats.org/wordprocessingml/2006/main" xmlns:w14="http://schemas.microsoft.com/office/word/2010/wordml" xmlns:w15="http://schemas.microsoft.com/office/word/2012/wordml" xmlns:w16cid="http://schemas.microsoft.com/office/word/2016/wordml/cid" xmlns:w16se="http://schemas.microsoft.com/office/word/2015/wordml/symex" xmlns:wpg="http://schemas.microsoft.com/office/word/2010/wordprocessingGroup" xmlns:wpi="http://schemas.microsoft.com/office/word/2010/wordprocessingInk" xmlns:wne="http://schemas.microsoft.com/office/word/2006/wordml" xmlns:wps="http://schemas.microsoft.com/office/word/2010/wordprocessingShape" mc:Ignorable="w14 w15 w16se w16cid wp14">
   <w:sdt>
     <w:sdtPr>
       <w:id w:val="-881705460"/>
@@ -5767,7 +6082,7 @@
             <w:noProof/>
             <w:lang w:val="tr-TR"/>
           </w:rPr>
-          <w:t>8</w:t>
+          <w:t>9</w:t>
         </w:r>
         <w:r>
           <w:fldChar w:fldCharType="end"/>
@@ -5784,7 +6099,7 @@
 </file>
 
 <file path=word/footer3.xml><?xml version="1.0" encoding="utf-8"?>
-<w:ftr xmlns:wpc="http://schemas.microsoft.com/office/word/2010/wordprocessingCanvas" xmlns:cx="http://schemas.microsoft.com/office/drawing/2014/chartex" xmlns:cx1="http://schemas.microsoft.com/office/drawing/2015/9/8/chartex" xmlns:mc="http://schemas.openxmlformats.org/markup-compatibility/2006" xmlns:o="urn:schemas-microsoft-com:office:office" xmlns:r="http://schemas.openxmlformats.org/officeDocument/2006/relationships" xmlns:m="http://schemas.openxmlformats.org/officeDocument/2006/math" xmlns:v="urn:schemas-microsoft-com:vml" xmlns:wp14="http://schemas.microsoft.com/office/word/2010/wordprocessingDrawing" xmlns:wp="http://schemas.openxmlformats.org/drawingml/2006/wordprocessingDrawing" xmlns:w10="urn:schemas-microsoft-com:office:word" xmlns:w="http://schemas.openxmlformats.org/wordprocessingml/2006/main" xmlns:w14="http://schemas.microsoft.com/office/word/2010/wordml" xmlns:w15="http://schemas.microsoft.com/office/word/2012/wordml" xmlns:w16se="http://schemas.microsoft.com/office/word/2015/wordml/symex" xmlns:wpg="http://schemas.microsoft.com/office/word/2010/wordprocessingGroup" xmlns:wpi="http://schemas.microsoft.com/office/word/2010/wordprocessingInk" xmlns:wne="http://schemas.microsoft.com/office/word/2006/wordml" xmlns:wps="http://schemas.microsoft.com/office/word/2010/wordprocessingShape" mc:Ignorable="w14 w15 w16se wp14">
+<w:ftr xmlns:wpc="http://schemas.microsoft.com/office/word/2010/wordprocessingCanvas" xmlns:cx="http://schemas.microsoft.com/office/drawing/2014/chartex" xmlns:cx1="http://schemas.microsoft.com/office/drawing/2015/9/8/chartex" xmlns:cx2="http://schemas.microsoft.com/office/drawing/2015/10/21/chartex" xmlns:cx3="http://schemas.microsoft.com/office/drawing/2016/5/9/chartex" xmlns:cx4="http://schemas.microsoft.com/office/drawing/2016/5/10/chartex" xmlns:cx5="http://schemas.microsoft.com/office/drawing/2016/5/11/chartex" xmlns:cx6="http://schemas.microsoft.com/office/drawing/2016/5/12/chartex" xmlns:cx7="http://schemas.microsoft.com/office/drawing/2016/5/13/chartex" xmlns:cx8="http://schemas.microsoft.com/office/drawing/2016/5/14/chartex" xmlns:mc="http://schemas.openxmlformats.org/markup-compatibility/2006" xmlns:aink="http://schemas.microsoft.com/office/drawing/2016/ink" xmlns:am3d="http://schemas.microsoft.com/office/drawing/2017/model3d" xmlns:o="urn:schemas-microsoft-com:office:office" xmlns:r="http://schemas.openxmlformats.org/officeDocument/2006/relationships" xmlns:m="http://schemas.openxmlformats.org/officeDocument/2006/math" xmlns:v="urn:schemas-microsoft-com:vml" xmlns:wp14="http://schemas.microsoft.com/office/word/2010/wordprocessingDrawing" xmlns:wp="http://schemas.openxmlformats.org/drawingml/2006/wordprocessingDrawing" xmlns:w10="urn:schemas-microsoft-com:office:word" xmlns:w="http://schemas.openxmlformats.org/wordprocessingml/2006/main" xmlns:w14="http://schemas.microsoft.com/office/word/2010/wordml" xmlns:w15="http://schemas.microsoft.com/office/word/2012/wordml" xmlns:w16cid="http://schemas.microsoft.com/office/word/2016/wordml/cid" xmlns:w16se="http://schemas.microsoft.com/office/word/2015/wordml/symex" xmlns:wpg="http://schemas.microsoft.com/office/word/2010/wordprocessingGroup" xmlns:wpi="http://schemas.microsoft.com/office/word/2010/wordprocessingInk" xmlns:wne="http://schemas.microsoft.com/office/word/2006/wordml" xmlns:wps="http://schemas.microsoft.com/office/word/2010/wordprocessingShape" mc:Ignorable="w14 w15 w16se w16cid wp14">
   <w:p>
     <w:pPr>
       <w:pStyle w:val="AltBilgi"/>
@@ -5794,7 +6109,7 @@
 </file>
 
 <file path=word/footnotes.xml><?xml version="1.0" encoding="utf-8"?>
-<w:footnotes xmlns:wpc="http://schemas.microsoft.com/office/word/2010/wordprocessingCanvas" xmlns:cx="http://schemas.microsoft.com/office/drawing/2014/chartex" xmlns:cx1="http://schemas.microsoft.com/office/drawing/2015/9/8/chartex" xmlns:mc="http://schemas.openxmlformats.org/markup-compatibility/2006" xmlns:o="urn:schemas-microsoft-com:office:office" xmlns:r="http://schemas.openxmlformats.org/officeDocument/2006/relationships" xmlns:m="http://schemas.openxmlformats.org/officeDocument/2006/math" xmlns:v="urn:schemas-microsoft-com:vml" xmlns:wp14="http://schemas.microsoft.com/office/word/2010/wordprocessingDrawing" xmlns:wp="http://schemas.openxmlformats.org/drawingml/2006/wordprocessingDrawing" xmlns:w10="urn:schemas-microsoft-com:office:word" xmlns:w="http://schemas.openxmlformats.org/wordprocessingml/2006/main" xmlns:w14="http://schemas.microsoft.com/office/word/2010/wordml" xmlns:w15="http://schemas.microsoft.com/office/word/2012/wordml" xmlns:w16se="http://schemas.microsoft.com/office/word/2015/wordml/symex" xmlns:wpg="http://schemas.microsoft.com/office/word/2010/wordprocessingGroup" xmlns:wpi="http://schemas.microsoft.com/office/word/2010/wordprocessingInk" xmlns:wne="http://schemas.microsoft.com/office/word/2006/wordml" xmlns:wps="http://schemas.microsoft.com/office/word/2010/wordprocessingShape" mc:Ignorable="w14 w15 w16se wp14">
+<w:footnotes xmlns:wpc="http://schemas.microsoft.com/office/word/2010/wordprocessingCanvas" xmlns:cx="http://schemas.microsoft.com/office/drawing/2014/chartex" xmlns:cx1="http://schemas.microsoft.com/office/drawing/2015/9/8/chartex" xmlns:cx2="http://schemas.microsoft.com/office/drawing/2015/10/21/chartex" xmlns:cx3="http://schemas.microsoft.com/office/drawing/2016/5/9/chartex" xmlns:cx4="http://schemas.microsoft.com/office/drawing/2016/5/10/chartex" xmlns:cx5="http://schemas.microsoft.com/office/drawing/2016/5/11/chartex" xmlns:cx6="http://schemas.microsoft.com/office/drawing/2016/5/12/chartex" xmlns:cx7="http://schemas.microsoft.com/office/drawing/2016/5/13/chartex" xmlns:cx8="http://schemas.microsoft.com/office/drawing/2016/5/14/chartex" xmlns:mc="http://schemas.openxmlformats.org/markup-compatibility/2006" xmlns:aink="http://schemas.microsoft.com/office/drawing/2016/ink" xmlns:am3d="http://schemas.microsoft.com/office/drawing/2017/model3d" xmlns:o="urn:schemas-microsoft-com:office:office" xmlns:r="http://schemas.openxmlformats.org/officeDocument/2006/relationships" xmlns:m="http://schemas.openxmlformats.org/officeDocument/2006/math" xmlns:v="urn:schemas-microsoft-com:vml" xmlns:wp14="http://schemas.microsoft.com/office/word/2010/wordprocessingDrawing" xmlns:wp="http://schemas.openxmlformats.org/drawingml/2006/wordprocessingDrawing" xmlns:w10="urn:schemas-microsoft-com:office:word" xmlns:w="http://schemas.openxmlformats.org/wordprocessingml/2006/main" xmlns:w14="http://schemas.microsoft.com/office/word/2010/wordml" xmlns:w15="http://schemas.microsoft.com/office/word/2012/wordml" xmlns:w16cid="http://schemas.microsoft.com/office/word/2016/wordml/cid" xmlns:w16se="http://schemas.microsoft.com/office/word/2015/wordml/symex" xmlns:wpg="http://schemas.microsoft.com/office/word/2010/wordprocessingGroup" xmlns:wpi="http://schemas.microsoft.com/office/word/2010/wordprocessingInk" xmlns:wne="http://schemas.microsoft.com/office/word/2006/wordml" xmlns:wps="http://schemas.microsoft.com/office/word/2010/wordprocessingShape" mc:Ignorable="w14 w15 w16se w16cid wp14">
   <w:footnote w:type="separator" w:id="-1">
     <w:p>
       <w:pPr>
@@ -5819,7 +6134,7 @@
 </file>
 
 <file path=word/header1.xml><?xml version="1.0" encoding="utf-8"?>
-<w:hdr xmlns:wpc="http://schemas.microsoft.com/office/word/2010/wordprocessingCanvas" xmlns:cx="http://schemas.microsoft.com/office/drawing/2014/chartex" xmlns:cx1="http://schemas.microsoft.com/office/drawing/2015/9/8/chartex" xmlns:mc="http://schemas.openxmlformats.org/markup-compatibility/2006" xmlns:o="urn:schemas-microsoft-com:office:office" xmlns:r="http://schemas.openxmlformats.org/officeDocument/2006/relationships" xmlns:m="http://schemas.openxmlformats.org/officeDocument/2006/math" xmlns:v="urn:schemas-microsoft-com:vml" xmlns:wp14="http://schemas.microsoft.com/office/word/2010/wordprocessingDrawing" xmlns:wp="http://schemas.openxmlformats.org/drawingml/2006/wordprocessingDrawing" xmlns:w10="urn:schemas-microsoft-com:office:word" xmlns:w="http://schemas.openxmlformats.org/wordprocessingml/2006/main" xmlns:w14="http://schemas.microsoft.com/office/word/2010/wordml" xmlns:w15="http://schemas.microsoft.com/office/word/2012/wordml" xmlns:w16se="http://schemas.microsoft.com/office/word/2015/wordml/symex" xmlns:wpg="http://schemas.microsoft.com/office/word/2010/wordprocessingGroup" xmlns:wpi="http://schemas.microsoft.com/office/word/2010/wordprocessingInk" xmlns:wne="http://schemas.microsoft.com/office/word/2006/wordml" xmlns:wps="http://schemas.microsoft.com/office/word/2010/wordprocessingShape" mc:Ignorable="w14 w15 w16se wp14">
+<w:hdr xmlns:wpc="http://schemas.microsoft.com/office/word/2010/wordprocessingCanvas" xmlns:cx="http://schemas.microsoft.com/office/drawing/2014/chartex" xmlns:cx1="http://schemas.microsoft.com/office/drawing/2015/9/8/chartex" xmlns:cx2="http://schemas.microsoft.com/office/drawing/2015/10/21/chartex" xmlns:cx3="http://schemas.microsoft.com/office/drawing/2016/5/9/chartex" xmlns:cx4="http://schemas.microsoft.com/office/drawing/2016/5/10/chartex" xmlns:cx5="http://schemas.microsoft.com/office/drawing/2016/5/11/chartex" xmlns:cx6="http://schemas.microsoft.com/office/drawing/2016/5/12/chartex" xmlns:cx7="http://schemas.microsoft.com/office/drawing/2016/5/13/chartex" xmlns:cx8="http://schemas.microsoft.com/office/drawing/2016/5/14/chartex" xmlns:mc="http://schemas.openxmlformats.org/markup-compatibility/2006" xmlns:aink="http://schemas.microsoft.com/office/drawing/2016/ink" xmlns:am3d="http://schemas.microsoft.com/office/drawing/2017/model3d" xmlns:o="urn:schemas-microsoft-com:office:office" xmlns:r="http://schemas.openxmlformats.org/officeDocument/2006/relationships" xmlns:m="http://schemas.openxmlformats.org/officeDocument/2006/math" xmlns:v="urn:schemas-microsoft-com:vml" xmlns:wp14="http://schemas.microsoft.com/office/word/2010/wordprocessingDrawing" xmlns:wp="http://schemas.openxmlformats.org/drawingml/2006/wordprocessingDrawing" xmlns:w10="urn:schemas-microsoft-com:office:word" xmlns:w="http://schemas.openxmlformats.org/wordprocessingml/2006/main" xmlns:w14="http://schemas.microsoft.com/office/word/2010/wordml" xmlns:w15="http://schemas.microsoft.com/office/word/2012/wordml" xmlns:w16cid="http://schemas.microsoft.com/office/word/2016/wordml/cid" xmlns:w16se="http://schemas.microsoft.com/office/word/2015/wordml/symex" xmlns:wpg="http://schemas.microsoft.com/office/word/2010/wordprocessingGroup" xmlns:wpi="http://schemas.microsoft.com/office/word/2010/wordprocessingInk" xmlns:wne="http://schemas.microsoft.com/office/word/2006/wordml" xmlns:wps="http://schemas.microsoft.com/office/word/2010/wordprocessingShape" mc:Ignorable="w14 w15 w16se w16cid wp14">
   <w:p>
     <w:pPr>
       <w:pStyle w:val="stBilgi"/>
@@ -5829,7 +6144,7 @@
 </file>
 
 <file path=word/header2.xml><?xml version="1.0" encoding="utf-8"?>
-<w:hdr xmlns:wpc="http://schemas.microsoft.com/office/word/2010/wordprocessingCanvas" xmlns:cx="http://schemas.microsoft.com/office/drawing/2014/chartex" xmlns:cx1="http://schemas.microsoft.com/office/drawing/2015/9/8/chartex" xmlns:mc="http://schemas.openxmlformats.org/markup-compatibility/2006" xmlns:o="urn:schemas-microsoft-com:office:office" xmlns:r="http://schemas.openxmlformats.org/officeDocument/2006/relationships" xmlns:m="http://schemas.openxmlformats.org/officeDocument/2006/math" xmlns:v="urn:schemas-microsoft-com:vml" xmlns:wp14="http://schemas.microsoft.com/office/word/2010/wordprocessingDrawing" xmlns:wp="http://schemas.openxmlformats.org/drawingml/2006/wordprocessingDrawing" xmlns:w10="urn:schemas-microsoft-com:office:word" xmlns:w="http://schemas.openxmlformats.org/wordprocessingml/2006/main" xmlns:w14="http://schemas.microsoft.com/office/word/2010/wordml" xmlns:w15="http://schemas.microsoft.com/office/word/2012/wordml" xmlns:w16se="http://schemas.microsoft.com/office/word/2015/wordml/symex" xmlns:wpg="http://schemas.microsoft.com/office/word/2010/wordprocessingGroup" xmlns:wpi="http://schemas.microsoft.com/office/word/2010/wordprocessingInk" xmlns:wne="http://schemas.microsoft.com/office/word/2006/wordml" xmlns:wps="http://schemas.microsoft.com/office/word/2010/wordprocessingShape" mc:Ignorable="w14 w15 w16se wp14">
+<w:hdr xmlns:wpc="http://schemas.microsoft.com/office/word/2010/wordprocessingCanvas" xmlns:cx="http://schemas.microsoft.com/office/drawing/2014/chartex" xmlns:cx1="http://schemas.microsoft.com/office/drawing/2015/9/8/chartex" xmlns:cx2="http://schemas.microsoft.com/office/drawing/2015/10/21/chartex" xmlns:cx3="http://schemas.microsoft.com/office/drawing/2016/5/9/chartex" xmlns:cx4="http://schemas.microsoft.com/office/drawing/2016/5/10/chartex" xmlns:cx5="http://schemas.microsoft.com/office/drawing/2016/5/11/chartex" xmlns:cx6="http://schemas.microsoft.com/office/drawing/2016/5/12/chartex" xmlns:cx7="http://schemas.microsoft.com/office/drawing/2016/5/13/chartex" xmlns:cx8="http://schemas.microsoft.com/office/drawing/2016/5/14/chartex" xmlns:mc="http://schemas.openxmlformats.org/markup-compatibility/2006" xmlns:aink="http://schemas.microsoft.com/office/drawing/2016/ink" xmlns:am3d="http://schemas.microsoft.com/office/drawing/2017/model3d" xmlns:o="urn:schemas-microsoft-com:office:office" xmlns:r="http://schemas.openxmlformats.org/officeDocument/2006/relationships" xmlns:m="http://schemas.openxmlformats.org/officeDocument/2006/math" xmlns:v="urn:schemas-microsoft-com:vml" xmlns:wp14="http://schemas.microsoft.com/office/word/2010/wordprocessingDrawing" xmlns:wp="http://schemas.openxmlformats.org/drawingml/2006/wordprocessingDrawing" xmlns:w10="urn:schemas-microsoft-com:office:word" xmlns:w="http://schemas.openxmlformats.org/wordprocessingml/2006/main" xmlns:w14="http://schemas.microsoft.com/office/word/2010/wordml" xmlns:w15="http://schemas.microsoft.com/office/word/2012/wordml" xmlns:w16cid="http://schemas.microsoft.com/office/word/2016/wordml/cid" xmlns:w16se="http://schemas.microsoft.com/office/word/2015/wordml/symex" xmlns:wpg="http://schemas.microsoft.com/office/word/2010/wordprocessingGroup" xmlns:wpi="http://schemas.microsoft.com/office/word/2010/wordprocessingInk" xmlns:wne="http://schemas.microsoft.com/office/word/2006/wordml" xmlns:wps="http://schemas.microsoft.com/office/word/2010/wordprocessingShape" mc:Ignorable="w14 w15 w16se w16cid wp14">
   <w:p>
     <w:pPr>
       <w:pStyle w:val="stBilgi"/>
@@ -5918,7 +6233,7 @@
 </file>
 
 <file path=word/header3.xml><?xml version="1.0" encoding="utf-8"?>
-<w:hdr xmlns:wpc="http://schemas.microsoft.com/office/word/2010/wordprocessingCanvas" xmlns:cx="http://schemas.microsoft.com/office/drawing/2014/chartex" xmlns:cx1="http://schemas.microsoft.com/office/drawing/2015/9/8/chartex" xmlns:mc="http://schemas.openxmlformats.org/markup-compatibility/2006" xmlns:o="urn:schemas-microsoft-com:office:office" xmlns:r="http://schemas.openxmlformats.org/officeDocument/2006/relationships" xmlns:m="http://schemas.openxmlformats.org/officeDocument/2006/math" xmlns:v="urn:schemas-microsoft-com:vml" xmlns:wp14="http://schemas.microsoft.com/office/word/2010/wordprocessingDrawing" xmlns:wp="http://schemas.openxmlformats.org/drawingml/2006/wordprocessingDrawing" xmlns:w10="urn:schemas-microsoft-com:office:word" xmlns:w="http://schemas.openxmlformats.org/wordprocessingml/2006/main" xmlns:w14="http://schemas.microsoft.com/office/word/2010/wordml" xmlns:w15="http://schemas.microsoft.com/office/word/2012/wordml" xmlns:w16se="http://schemas.microsoft.com/office/word/2015/wordml/symex" xmlns:wpg="http://schemas.microsoft.com/office/word/2010/wordprocessingGroup" xmlns:wpi="http://schemas.microsoft.com/office/word/2010/wordprocessingInk" xmlns:wne="http://schemas.microsoft.com/office/word/2006/wordml" xmlns:wps="http://schemas.microsoft.com/office/word/2010/wordprocessingShape" mc:Ignorable="w14 w15 w16se wp14">
+<w:hdr xmlns:wpc="http://schemas.microsoft.com/office/word/2010/wordprocessingCanvas" xmlns:cx="http://schemas.microsoft.com/office/drawing/2014/chartex" xmlns:cx1="http://schemas.microsoft.com/office/drawing/2015/9/8/chartex" xmlns:cx2="http://schemas.microsoft.com/office/drawing/2015/10/21/chartex" xmlns:cx3="http://schemas.microsoft.com/office/drawing/2016/5/9/chartex" xmlns:cx4="http://schemas.microsoft.com/office/drawing/2016/5/10/chartex" xmlns:cx5="http://schemas.microsoft.com/office/drawing/2016/5/11/chartex" xmlns:cx6="http://schemas.microsoft.com/office/drawing/2016/5/12/chartex" xmlns:cx7="http://schemas.microsoft.com/office/drawing/2016/5/13/chartex" xmlns:cx8="http://schemas.microsoft.com/office/drawing/2016/5/14/chartex" xmlns:mc="http://schemas.openxmlformats.org/markup-compatibility/2006" xmlns:aink="http://schemas.microsoft.com/office/drawing/2016/ink" xmlns:am3d="http://schemas.microsoft.com/office/drawing/2017/model3d" xmlns:o="urn:schemas-microsoft-com:office:office" xmlns:r="http://schemas.openxmlformats.org/officeDocument/2006/relationships" xmlns:m="http://schemas.openxmlformats.org/officeDocument/2006/math" xmlns:v="urn:schemas-microsoft-com:vml" xmlns:wp14="http://schemas.microsoft.com/office/word/2010/wordprocessingDrawing" xmlns:wp="http://schemas.openxmlformats.org/drawingml/2006/wordprocessingDrawing" xmlns:w10="urn:schemas-microsoft-com:office:word" xmlns:w="http://schemas.openxmlformats.org/wordprocessingml/2006/main" xmlns:w14="http://schemas.microsoft.com/office/word/2010/wordml" xmlns:w15="http://schemas.microsoft.com/office/word/2012/wordml" xmlns:w16cid="http://schemas.microsoft.com/office/word/2016/wordml/cid" xmlns:w16se="http://schemas.microsoft.com/office/word/2015/wordml/symex" xmlns:wpg="http://schemas.microsoft.com/office/word/2010/wordprocessingGroup" xmlns:wpi="http://schemas.microsoft.com/office/word/2010/wordprocessingInk" xmlns:wne="http://schemas.microsoft.com/office/word/2006/wordml" xmlns:wps="http://schemas.microsoft.com/office/word/2010/wordprocessingShape" mc:Ignorable="w14 w15 w16se w16cid wp14">
   <w:p>
     <w:pPr>
       <w:pStyle w:val="stBilgi"/>
@@ -5928,7 +6243,7 @@
 </file>
 
 <file path=word/numbering.xml><?xml version="1.0" encoding="utf-8"?>
-<w:numbering xmlns:wpc="http://schemas.microsoft.com/office/word/2010/wordprocessingCanvas" xmlns:cx="http://schemas.microsoft.com/office/drawing/2014/chartex" xmlns:cx1="http://schemas.microsoft.com/office/drawing/2015/9/8/chartex" xmlns:mc="http://schemas.openxmlformats.org/markup-compatibility/2006" xmlns:o="urn:schemas-microsoft-com:office:office" xmlns:r="http://schemas.openxmlformats.org/officeDocument/2006/relationships" xmlns:m="http://schemas.openxmlformats.org/officeDocument/2006/math" xmlns:v="urn:schemas-microsoft-com:vml" xmlns:wp14="http://schemas.microsoft.com/office/word/2010/wordprocessingDrawing" xmlns:wp="http://schemas.openxmlformats.org/drawingml/2006/wordprocessingDrawing" xmlns:w10="urn:schemas-microsoft-com:office:word" xmlns:w="http://schemas.openxmlformats.org/wordprocessingml/2006/main" xmlns:w14="http://schemas.microsoft.com/office/word/2010/wordml" xmlns:w15="http://schemas.microsoft.com/office/word/2012/wordml" xmlns:w16se="http://schemas.microsoft.com/office/word/2015/wordml/symex" xmlns:wpg="http://schemas.microsoft.com/office/word/2010/wordprocessingGroup" xmlns:wpi="http://schemas.microsoft.com/office/word/2010/wordprocessingInk" xmlns:wne="http://schemas.microsoft.com/office/word/2006/wordml" xmlns:wps="http://schemas.microsoft.com/office/word/2010/wordprocessingShape" mc:Ignorable="w14 w15 w16se wp14">
+<w:numbering xmlns:wpc="http://schemas.microsoft.com/office/word/2010/wordprocessingCanvas" xmlns:cx="http://schemas.microsoft.com/office/drawing/2014/chartex" xmlns:cx1="http://schemas.microsoft.com/office/drawing/2015/9/8/chartex" xmlns:cx2="http://schemas.microsoft.com/office/drawing/2015/10/21/chartex" xmlns:cx3="http://schemas.microsoft.com/office/drawing/2016/5/9/chartex" xmlns:cx4="http://schemas.microsoft.com/office/drawing/2016/5/10/chartex" xmlns:cx5="http://schemas.microsoft.com/office/drawing/2016/5/11/chartex" xmlns:cx6="http://schemas.microsoft.com/office/drawing/2016/5/12/chartex" xmlns:cx7="http://schemas.microsoft.com/office/drawing/2016/5/13/chartex" xmlns:cx8="http://schemas.microsoft.com/office/drawing/2016/5/14/chartex" xmlns:mc="http://schemas.openxmlformats.org/markup-compatibility/2006" xmlns:aink="http://schemas.microsoft.com/office/drawing/2016/ink" xmlns:am3d="http://schemas.microsoft.com/office/drawing/2017/model3d" xmlns:o="urn:schemas-microsoft-com:office:office" xmlns:r="http://schemas.openxmlformats.org/officeDocument/2006/relationships" xmlns:m="http://schemas.openxmlformats.org/officeDocument/2006/math" xmlns:v="urn:schemas-microsoft-com:vml" xmlns:wp14="http://schemas.microsoft.com/office/word/2010/wordprocessingDrawing" xmlns:wp="http://schemas.openxmlformats.org/drawingml/2006/wordprocessingDrawing" xmlns:w10="urn:schemas-microsoft-com:office:word" xmlns:w="http://schemas.openxmlformats.org/wordprocessingml/2006/main" xmlns:w14="http://schemas.microsoft.com/office/word/2010/wordml" xmlns:w15="http://schemas.microsoft.com/office/word/2012/wordml" xmlns:w16cid="http://schemas.microsoft.com/office/word/2016/wordml/cid" xmlns:w16se="http://schemas.microsoft.com/office/word/2015/wordml/symex" xmlns:wpg="http://schemas.microsoft.com/office/word/2010/wordprocessingGroup" xmlns:wpi="http://schemas.microsoft.com/office/word/2010/wordprocessingInk" xmlns:wne="http://schemas.microsoft.com/office/word/2006/wordml" xmlns:wps="http://schemas.microsoft.com/office/word/2010/wordprocessingShape" mc:Ignorable="w14 w15 w16se w16cid wp14">
   <w:abstractNum w:abstractNumId="0" w15:restartNumberingAfterBreak="0">
     <w:nsid w:val="0B51587C"/>
     <w:multiLevelType w:val="hybridMultilevel"/>
@@ -6016,6 +6331,119 @@
     </w:lvl>
   </w:abstractNum>
   <w:abstractNum w:abstractNumId="1" w15:restartNumberingAfterBreak="0">
+    <w:nsid w:val="2A7D3FDA"/>
+    <w:multiLevelType w:val="hybridMultilevel"/>
+    <w:tmpl w:val="1FC06CFE"/>
+    <w:lvl w:ilvl="0" w:tplc="E93E6E20">
+      <w:start w:val="2"/>
+      <w:numFmt w:val="bullet"/>
+      <w:lvlText w:val=""/>
+      <w:lvlJc w:val="left"/>
+      <w:pPr>
+        <w:ind w:left="792" w:hanging="360"/>
+      </w:pPr>
+      <w:rPr>
+        <w:rFonts w:ascii="Symbol" w:eastAsiaTheme="minorHAnsi" w:hAnsi="Symbol" w:cstheme="minorBidi" w:hint="default"/>
+      </w:rPr>
+    </w:lvl>
+    <w:lvl w:ilvl="1" w:tplc="04090003">
+      <w:start w:val="1"/>
+      <w:numFmt w:val="bullet"/>
+      <w:lvlText w:val="o"/>
+      <w:lvlJc w:val="left"/>
+      <w:pPr>
+        <w:ind w:left="1512" w:hanging="360"/>
+      </w:pPr>
+      <w:rPr>
+        <w:rFonts w:ascii="Courier New" w:hAnsi="Courier New" w:cs="Courier New" w:hint="default"/>
+      </w:rPr>
+    </w:lvl>
+    <w:lvl w:ilvl="2" w:tplc="04090005" w:tentative="1">
+      <w:start w:val="1"/>
+      <w:numFmt w:val="bullet"/>
+      <w:lvlText w:val=""/>
+      <w:lvlJc w:val="left"/>
+      <w:pPr>
+        <w:ind w:left="2232" w:hanging="360"/>
+      </w:pPr>
+      <w:rPr>
+        <w:rFonts w:ascii="Wingdings" w:hAnsi="Wingdings" w:hint="default"/>
+      </w:rPr>
+    </w:lvl>
+    <w:lvl w:ilvl="3" w:tplc="04090001" w:tentative="1">
+      <w:start w:val="1"/>
+      <w:numFmt w:val="bullet"/>
+      <w:lvlText w:val=""/>
+      <w:lvlJc w:val="left"/>
+      <w:pPr>
+        <w:ind w:left="2952" w:hanging="360"/>
+      </w:pPr>
+      <w:rPr>
+        <w:rFonts w:ascii="Symbol" w:hAnsi="Symbol" w:hint="default"/>
+      </w:rPr>
+    </w:lvl>
+    <w:lvl w:ilvl="4" w:tplc="04090003" w:tentative="1">
+      <w:start w:val="1"/>
+      <w:numFmt w:val="bullet"/>
+      <w:lvlText w:val="o"/>
+      <w:lvlJc w:val="left"/>
+      <w:pPr>
+        <w:ind w:left="3672" w:hanging="360"/>
+      </w:pPr>
+      <w:rPr>
+        <w:rFonts w:ascii="Courier New" w:hAnsi="Courier New" w:cs="Courier New" w:hint="default"/>
+      </w:rPr>
+    </w:lvl>
+    <w:lvl w:ilvl="5" w:tplc="04090005" w:tentative="1">
+      <w:start w:val="1"/>
+      <w:numFmt w:val="bullet"/>
+      <w:lvlText w:val=""/>
+      <w:lvlJc w:val="left"/>
+      <w:pPr>
+        <w:ind w:left="4392" w:hanging="360"/>
+      </w:pPr>
+      <w:rPr>
+        <w:rFonts w:ascii="Wingdings" w:hAnsi="Wingdings" w:hint="default"/>
+      </w:rPr>
+    </w:lvl>
+    <w:lvl w:ilvl="6" w:tplc="04090001" w:tentative="1">
+      <w:start w:val="1"/>
+      <w:numFmt w:val="bullet"/>
+      <w:lvlText w:val=""/>
+      <w:lvlJc w:val="left"/>
+      <w:pPr>
+        <w:ind w:left="5112" w:hanging="360"/>
+      </w:pPr>
+      <w:rPr>
+        <w:rFonts w:ascii="Symbol" w:hAnsi="Symbol" w:hint="default"/>
+      </w:rPr>
+    </w:lvl>
+    <w:lvl w:ilvl="7" w:tplc="04090003" w:tentative="1">
+      <w:start w:val="1"/>
+      <w:numFmt w:val="bullet"/>
+      <w:lvlText w:val="o"/>
+      <w:lvlJc w:val="left"/>
+      <w:pPr>
+        <w:ind w:left="5832" w:hanging="360"/>
+      </w:pPr>
+      <w:rPr>
+        <w:rFonts w:ascii="Courier New" w:hAnsi="Courier New" w:cs="Courier New" w:hint="default"/>
+      </w:rPr>
+    </w:lvl>
+    <w:lvl w:ilvl="8" w:tplc="04090005" w:tentative="1">
+      <w:start w:val="1"/>
+      <w:numFmt w:val="bullet"/>
+      <w:lvlText w:val=""/>
+      <w:lvlJc w:val="left"/>
+      <w:pPr>
+        <w:ind w:left="6552" w:hanging="360"/>
+      </w:pPr>
+      <w:rPr>
+        <w:rFonts w:ascii="Wingdings" w:hAnsi="Wingdings" w:hint="default"/>
+      </w:rPr>
+    </w:lvl>
+  </w:abstractNum>
+  <w:abstractNum w:abstractNumId="2" w15:restartNumberingAfterBreak="0">
     <w:nsid w:val="2CE04342"/>
     <w:multiLevelType w:val="hybridMultilevel"/>
     <w:tmpl w:val="FE4400FA"/>
@@ -6129,7 +6557,7 @@
       </w:rPr>
     </w:lvl>
   </w:abstractNum>
-  <w:abstractNum w:abstractNumId="2" w15:restartNumberingAfterBreak="0">
+  <w:abstractNum w:abstractNumId="3" w15:restartNumberingAfterBreak="0">
     <w:nsid w:val="47EE2BD2"/>
     <w:multiLevelType w:val="hybridMultilevel"/>
     <w:tmpl w:val="C0D40B7A"/>
@@ -6215,7 +6643,7 @@
       </w:pPr>
     </w:lvl>
   </w:abstractNum>
-  <w:abstractNum w:abstractNumId="3" w15:restartNumberingAfterBreak="0">
+  <w:abstractNum w:abstractNumId="4" w15:restartNumberingAfterBreak="0">
     <w:nsid w:val="48077678"/>
     <w:multiLevelType w:val="hybridMultilevel"/>
     <w:tmpl w:val="34029E90"/>
@@ -6328,7 +6756,7 @@
       </w:rPr>
     </w:lvl>
   </w:abstractNum>
-  <w:abstractNum w:abstractNumId="4" w15:restartNumberingAfterBreak="0">
+  <w:abstractNum w:abstractNumId="5" w15:restartNumberingAfterBreak="0">
     <w:nsid w:val="5AEC6323"/>
     <w:multiLevelType w:val="multilevel"/>
     <w:tmpl w:val="041F0025"/>
@@ -6424,25 +6852,28 @@
     </w:lvl>
   </w:abstractNum>
   <w:num w:numId="1">
-    <w:abstractNumId w:val="2"/>
+    <w:abstractNumId w:val="3"/>
   </w:num>
   <w:num w:numId="2">
     <w:abstractNumId w:val="0"/>
   </w:num>
   <w:num w:numId="3">
+    <w:abstractNumId w:val="5"/>
+  </w:num>
+  <w:num w:numId="4">
     <w:abstractNumId w:val="4"/>
   </w:num>
-  <w:num w:numId="4">
-    <w:abstractNumId w:val="3"/>
+  <w:num w:numId="5">
+    <w:abstractNumId w:val="2"/>
   </w:num>
-  <w:num w:numId="5">
+  <w:num w:numId="6">
     <w:abstractNumId w:val="1"/>
   </w:num>
 </w:numbering>
 </file>
 
 <file path=word/styles.xml><?xml version="1.0" encoding="utf-8"?>
-<w:styles xmlns:mc="http://schemas.openxmlformats.org/markup-compatibility/2006" xmlns:r="http://schemas.openxmlformats.org/officeDocument/2006/relationships" xmlns:w="http://schemas.openxmlformats.org/wordprocessingml/2006/main" xmlns:w14="http://schemas.microsoft.com/office/word/2010/wordml" xmlns:w15="http://schemas.microsoft.com/office/word/2012/wordml" xmlns:w16se="http://schemas.microsoft.com/office/word/2015/wordml/symex" mc:Ignorable="w14 w15 w16se">
+<w:styles xmlns:mc="http://schemas.openxmlformats.org/markup-compatibility/2006" xmlns:r="http://schemas.openxmlformats.org/officeDocument/2006/relationships" xmlns:w="http://schemas.openxmlformats.org/wordprocessingml/2006/main" xmlns:w14="http://schemas.microsoft.com/office/word/2010/wordml" xmlns:w15="http://schemas.microsoft.com/office/word/2012/wordml" xmlns:w16cid="http://schemas.microsoft.com/office/word/2016/wordml/cid" xmlns:w16se="http://schemas.microsoft.com/office/word/2015/wordml/symex" mc:Ignorable="w14 w15 w16se w16cid">
   <w:docDefaults>
     <w:rPrDefault>
       <w:rPr>
@@ -6458,7 +6889,7 @@
       </w:pPr>
     </w:pPrDefault>
   </w:docDefaults>
-  <w:latentStyles w:defLockedState="0" w:defUIPriority="99" w:defSemiHidden="0" w:defUnhideWhenUsed="0" w:defQFormat="0" w:count="371">
+  <w:latentStyles w:defLockedState="0" w:defUIPriority="99" w:defSemiHidden="0" w:defUnhideWhenUsed="0" w:defQFormat="0" w:count="375">
     <w:lsdException w:name="Normal" w:uiPriority="0" w:qFormat="1"/>
     <w:lsdException w:name="heading 1" w:uiPriority="9" w:qFormat="1"/>
     <w:lsdException w:name="heading 2" w:semiHidden="1" w:uiPriority="9" w:unhideWhenUsed="1" w:qFormat="1"/>
@@ -6564,7 +6995,6 @@
     <w:lsdException w:name="HTML Sample" w:semiHidden="1" w:unhideWhenUsed="1"/>
     <w:lsdException w:name="HTML Typewriter" w:semiHidden="1" w:unhideWhenUsed="1"/>
     <w:lsdException w:name="HTML Variable" w:semiHidden="1" w:unhideWhenUsed="1"/>
-    <w:lsdException w:name="Normal Table" w:semiHidden="1" w:unhideWhenUsed="1"/>
     <w:lsdException w:name="annotation subject" w:semiHidden="1" w:unhideWhenUsed="1"/>
     <w:lsdException w:name="No List" w:semiHidden="1" w:unhideWhenUsed="1"/>
     <w:lsdException w:name="Outline List 1" w:semiHidden="1" w:unhideWhenUsed="1"/>
@@ -6608,10 +7038,8 @@
     <w:lsdException w:name="Table Elegant" w:semiHidden="1" w:unhideWhenUsed="1"/>
     <w:lsdException w:name="Table Professional" w:semiHidden="1" w:unhideWhenUsed="1"/>
     <w:lsdException w:name="Table Subtle 1" w:semiHidden="1" w:unhideWhenUsed="1"/>
-    <w:lsdException w:name="Table Subtle 2" w:semiHidden="1" w:unhideWhenUsed="1"/>
     <w:lsdException w:name="Table Web 1" w:semiHidden="1" w:unhideWhenUsed="1"/>
     <w:lsdException w:name="Table Web 2" w:semiHidden="1" w:unhideWhenUsed="1"/>
-    <w:lsdException w:name="Table Web 3" w:semiHidden="1" w:unhideWhenUsed="1"/>
     <w:lsdException w:name="Balloon Text" w:semiHidden="1" w:unhideWhenUsed="1"/>
     <w:lsdException w:name="Table Grid" w:uiPriority="59"/>
     <w:lsdException w:name="Table Theme" w:semiHidden="1" w:unhideWhenUsed="1"/>
@@ -6830,6 +7258,10 @@
     <w:lsdException w:name="List Table 5 Dark Accent 6" w:uiPriority="50"/>
     <w:lsdException w:name="List Table 6 Colorful Accent 6" w:uiPriority="51"/>
     <w:lsdException w:name="List Table 7 Colorful Accent 6" w:uiPriority="52"/>
+    <w:lsdException w:name="Mention" w:semiHidden="1" w:unhideWhenUsed="1"/>
+    <w:lsdException w:name="Smart Hyperlink" w:semiHidden="1" w:unhideWhenUsed="1"/>
+    <w:lsdException w:name="Hashtag" w:semiHidden="1" w:unhideWhenUsed="1"/>
+    <w:lsdException w:name="Unresolved Mention" w:semiHidden="1" w:unhideWhenUsed="1"/>
   </w:latentStyles>
   <w:style w:type="paragraph" w:default="1" w:styleId="Normal">
     <w:name w:val="Normal"/>
@@ -8865,13 +9297,6 @@
         </dgm:presLayoutVars>
       </dgm:prSet>
       <dgm:spPr/>
-      <dgm:t>
-        <a:bodyPr/>
-        <a:lstStyle/>
-        <a:p>
-          <a:endParaRPr lang="tr-TR"/>
-        </a:p>
-      </dgm:t>
     </dgm:pt>
     <dgm:pt modelId="{697ABACE-5A62-41B7-948A-86CDC0EB1A4F}" type="pres">
       <dgm:prSet presAssocID="{DEE4E436-0A3E-42B3-9553-717B0D347B78}" presName="hierRoot1" presStyleCnt="0">
@@ -8892,13 +9317,6 @@
         </dgm:presLayoutVars>
       </dgm:prSet>
       <dgm:spPr/>
-      <dgm:t>
-        <a:bodyPr/>
-        <a:lstStyle/>
-        <a:p>
-          <a:endParaRPr lang="tr-TR"/>
-        </a:p>
-      </dgm:t>
     </dgm:pt>
     <dgm:pt modelId="{F25F4056-D968-44D3-82C1-37A280AE4680}" type="pres">
       <dgm:prSet presAssocID="{DEE4E436-0A3E-42B3-9553-717B0D347B78}" presName="topArc1" presStyleLbl="parChTrans1D1" presStyleIdx="0" presStyleCnt="38"/>
@@ -8911,13 +9329,6 @@
     <dgm:pt modelId="{38D805BD-8A04-474E-B243-3F4E61C14237}" type="pres">
       <dgm:prSet presAssocID="{DEE4E436-0A3E-42B3-9553-717B0D347B78}" presName="topConnNode1" presStyleLbl="node1" presStyleIdx="0" presStyleCnt="0"/>
       <dgm:spPr/>
-      <dgm:t>
-        <a:bodyPr/>
-        <a:lstStyle/>
-        <a:p>
-          <a:endParaRPr lang="tr-TR"/>
-        </a:p>
-      </dgm:t>
     </dgm:pt>
     <dgm:pt modelId="{7671EA45-7550-46FB-AFCE-6204853A39E3}" type="pres">
       <dgm:prSet presAssocID="{DEE4E436-0A3E-42B3-9553-717B0D347B78}" presName="hierChild2" presStyleCnt="0"/>
@@ -8926,13 +9337,6 @@
     <dgm:pt modelId="{D20E2C81-0DFC-423F-908B-C94AD7E18B54}" type="pres">
       <dgm:prSet presAssocID="{FBF94B9B-3BBD-4B13-92DB-A8D40E1DC6C5}" presName="Name28" presStyleLbl="parChTrans1D2" presStyleIdx="0" presStyleCnt="5"/>
       <dgm:spPr/>
-      <dgm:t>
-        <a:bodyPr/>
-        <a:lstStyle/>
-        <a:p>
-          <a:endParaRPr lang="tr-TR"/>
-        </a:p>
-      </dgm:t>
     </dgm:pt>
     <dgm:pt modelId="{67475063-9278-44F7-B121-FD6D039186A5}" type="pres">
       <dgm:prSet presAssocID="{EA4C4950-D3DA-4678-89B0-A93340746024}" presName="hierRoot2" presStyleCnt="0">
@@ -8953,13 +9357,6 @@
         </dgm:presLayoutVars>
       </dgm:prSet>
       <dgm:spPr/>
-      <dgm:t>
-        <a:bodyPr/>
-        <a:lstStyle/>
-        <a:p>
-          <a:endParaRPr lang="tr-TR"/>
-        </a:p>
-      </dgm:t>
     </dgm:pt>
     <dgm:pt modelId="{CAB9560F-7081-472A-9D10-48466D94B7C2}" type="pres">
       <dgm:prSet presAssocID="{EA4C4950-D3DA-4678-89B0-A93340746024}" presName="topArc2" presStyleLbl="parChTrans1D1" presStyleIdx="2" presStyleCnt="38"/>
@@ -8972,13 +9369,6 @@
     <dgm:pt modelId="{838FC19A-9F0B-426C-9BEB-2B74B5CEC0A5}" type="pres">
       <dgm:prSet presAssocID="{EA4C4950-D3DA-4678-89B0-A93340746024}" presName="topConnNode2" presStyleLbl="node2" presStyleIdx="0" presStyleCnt="0"/>
       <dgm:spPr/>
-      <dgm:t>
-        <a:bodyPr/>
-        <a:lstStyle/>
-        <a:p>
-          <a:endParaRPr lang="tr-TR"/>
-        </a:p>
-      </dgm:t>
     </dgm:pt>
     <dgm:pt modelId="{7259B410-02A4-44D2-AE76-8569CC0B0215}" type="pres">
       <dgm:prSet presAssocID="{EA4C4950-D3DA-4678-89B0-A93340746024}" presName="hierChild4" presStyleCnt="0"/>
@@ -8987,13 +9377,6 @@
     <dgm:pt modelId="{AD76B78D-EE07-4848-9102-C847C30586D1}" type="pres">
       <dgm:prSet presAssocID="{15487E23-0C31-480F-B963-5A290BD7FBE6}" presName="Name28" presStyleLbl="parChTrans1D3" presStyleIdx="0" presStyleCnt="13"/>
       <dgm:spPr/>
-      <dgm:t>
-        <a:bodyPr/>
-        <a:lstStyle/>
-        <a:p>
-          <a:endParaRPr lang="tr-TR"/>
-        </a:p>
-      </dgm:t>
     </dgm:pt>
     <dgm:pt modelId="{62F640C0-A192-434C-BCEA-08D68DBEA8BE}" type="pres">
       <dgm:prSet presAssocID="{DC15EDE7-6AF0-4B06-BFB4-685B30F1A1D2}" presName="hierRoot2" presStyleCnt="0">
@@ -9014,13 +9397,6 @@
         </dgm:presLayoutVars>
       </dgm:prSet>
       <dgm:spPr/>
-      <dgm:t>
-        <a:bodyPr/>
-        <a:lstStyle/>
-        <a:p>
-          <a:endParaRPr lang="tr-TR"/>
-        </a:p>
-      </dgm:t>
     </dgm:pt>
     <dgm:pt modelId="{AC7993EA-C6A7-4054-B553-16CB6A47C39B}" type="pres">
       <dgm:prSet presAssocID="{DC15EDE7-6AF0-4B06-BFB4-685B30F1A1D2}" presName="topArc2" presStyleLbl="parChTrans1D1" presStyleIdx="4" presStyleCnt="38"/>
@@ -9033,13 +9409,6 @@
     <dgm:pt modelId="{E1F25DEC-4376-4E8D-A986-A375148DAECC}" type="pres">
       <dgm:prSet presAssocID="{DC15EDE7-6AF0-4B06-BFB4-685B30F1A1D2}" presName="topConnNode2" presStyleLbl="node3" presStyleIdx="0" presStyleCnt="0"/>
       <dgm:spPr/>
-      <dgm:t>
-        <a:bodyPr/>
-        <a:lstStyle/>
-        <a:p>
-          <a:endParaRPr lang="tr-TR"/>
-        </a:p>
-      </dgm:t>
     </dgm:pt>
     <dgm:pt modelId="{0D9B2FD2-5A9D-48A6-BFDD-5E509529B1CA}" type="pres">
       <dgm:prSet presAssocID="{DC15EDE7-6AF0-4B06-BFB4-685B30F1A1D2}" presName="hierChild4" presStyleCnt="0"/>
@@ -9052,13 +9421,6 @@
     <dgm:pt modelId="{44F44B87-160E-4B39-AAB8-EAC1D97FD697}" type="pres">
       <dgm:prSet presAssocID="{8C5523E2-26AF-499D-A58F-9681352EB56D}" presName="Name28" presStyleLbl="parChTrans1D3" presStyleIdx="1" presStyleCnt="13"/>
       <dgm:spPr/>
-      <dgm:t>
-        <a:bodyPr/>
-        <a:lstStyle/>
-        <a:p>
-          <a:endParaRPr lang="tr-TR"/>
-        </a:p>
-      </dgm:t>
     </dgm:pt>
     <dgm:pt modelId="{67A5E972-7432-41ED-A076-1D7BD07749A7}" type="pres">
       <dgm:prSet presAssocID="{DDA35D42-BDE6-4D1F-9DEC-06F1170306E5}" presName="hierRoot2" presStyleCnt="0">
@@ -9079,13 +9441,6 @@
         </dgm:presLayoutVars>
       </dgm:prSet>
       <dgm:spPr/>
-      <dgm:t>
-        <a:bodyPr/>
-        <a:lstStyle/>
-        <a:p>
-          <a:endParaRPr lang="tr-TR"/>
-        </a:p>
-      </dgm:t>
     </dgm:pt>
     <dgm:pt modelId="{43A778E2-4772-445A-80CF-34BEB1EC52A8}" type="pres">
       <dgm:prSet presAssocID="{DDA35D42-BDE6-4D1F-9DEC-06F1170306E5}" presName="topArc2" presStyleLbl="parChTrans1D1" presStyleIdx="6" presStyleCnt="38"/>
@@ -9098,13 +9453,6 @@
     <dgm:pt modelId="{ED529E5C-48D4-4B29-8DD6-370AA272BA01}" type="pres">
       <dgm:prSet presAssocID="{DDA35D42-BDE6-4D1F-9DEC-06F1170306E5}" presName="topConnNode2" presStyleLbl="node3" presStyleIdx="0" presStyleCnt="0"/>
       <dgm:spPr/>
-      <dgm:t>
-        <a:bodyPr/>
-        <a:lstStyle/>
-        <a:p>
-          <a:endParaRPr lang="tr-TR"/>
-        </a:p>
-      </dgm:t>
     </dgm:pt>
     <dgm:pt modelId="{5739929D-79E3-4BD6-B00F-5C7818C29568}" type="pres">
       <dgm:prSet presAssocID="{DDA35D42-BDE6-4D1F-9DEC-06F1170306E5}" presName="hierChild4" presStyleCnt="0"/>
@@ -9117,13 +9465,6 @@
     <dgm:pt modelId="{69925D3D-1A15-4D36-A108-AA9593CCB98A}" type="pres">
       <dgm:prSet presAssocID="{3005A91C-05F1-4663-9E9B-C19EA6CEA263}" presName="Name28" presStyleLbl="parChTrans1D3" presStyleIdx="2" presStyleCnt="13"/>
       <dgm:spPr/>
-      <dgm:t>
-        <a:bodyPr/>
-        <a:lstStyle/>
-        <a:p>
-          <a:endParaRPr lang="tr-TR"/>
-        </a:p>
-      </dgm:t>
     </dgm:pt>
     <dgm:pt modelId="{B72B7BCA-BA40-4928-91A7-0F55D543C206}" type="pres">
       <dgm:prSet presAssocID="{337D9778-0124-4181-967E-CECC68E3A3D1}" presName="hierRoot2" presStyleCnt="0">
@@ -9144,13 +9485,6 @@
         </dgm:presLayoutVars>
       </dgm:prSet>
       <dgm:spPr/>
-      <dgm:t>
-        <a:bodyPr/>
-        <a:lstStyle/>
-        <a:p>
-          <a:endParaRPr lang="tr-TR"/>
-        </a:p>
-      </dgm:t>
     </dgm:pt>
     <dgm:pt modelId="{2C810F27-5D3F-40B4-8621-026887EBB1A9}" type="pres">
       <dgm:prSet presAssocID="{337D9778-0124-4181-967E-CECC68E3A3D1}" presName="topArc2" presStyleLbl="parChTrans1D1" presStyleIdx="8" presStyleCnt="38"/>
@@ -9163,13 +9497,6 @@
     <dgm:pt modelId="{08CE06D6-1060-48E1-9CC8-663CDC61642A}" type="pres">
       <dgm:prSet presAssocID="{337D9778-0124-4181-967E-CECC68E3A3D1}" presName="topConnNode2" presStyleLbl="node3" presStyleIdx="0" presStyleCnt="0"/>
       <dgm:spPr/>
-      <dgm:t>
-        <a:bodyPr/>
-        <a:lstStyle/>
-        <a:p>
-          <a:endParaRPr lang="tr-TR"/>
-        </a:p>
-      </dgm:t>
     </dgm:pt>
     <dgm:pt modelId="{BF26BE3F-2EAE-44E7-8013-D7144657D95B}" type="pres">
       <dgm:prSet presAssocID="{337D9778-0124-4181-967E-CECC68E3A3D1}" presName="hierChild4" presStyleCnt="0"/>
@@ -9182,13 +9509,6 @@
     <dgm:pt modelId="{73C78378-62B7-496C-9994-6ED72F4E9BCB}" type="pres">
       <dgm:prSet presAssocID="{D3416B03-CB43-4311-A5EB-041937E5E029}" presName="Name28" presStyleLbl="parChTrans1D3" presStyleIdx="3" presStyleCnt="13"/>
       <dgm:spPr/>
-      <dgm:t>
-        <a:bodyPr/>
-        <a:lstStyle/>
-        <a:p>
-          <a:endParaRPr lang="tr-TR"/>
-        </a:p>
-      </dgm:t>
     </dgm:pt>
     <dgm:pt modelId="{9771D2D0-DDCE-4337-AC68-FF8130EA67A3}" type="pres">
       <dgm:prSet presAssocID="{19BB9B33-A4E5-4518-A391-343BD39F51E5}" presName="hierRoot2" presStyleCnt="0">
@@ -9209,13 +9529,6 @@
         </dgm:presLayoutVars>
       </dgm:prSet>
       <dgm:spPr/>
-      <dgm:t>
-        <a:bodyPr/>
-        <a:lstStyle/>
-        <a:p>
-          <a:endParaRPr lang="tr-TR"/>
-        </a:p>
-      </dgm:t>
     </dgm:pt>
     <dgm:pt modelId="{4C2D3BFF-4DC6-499E-9247-DAF0D7146929}" type="pres">
       <dgm:prSet presAssocID="{19BB9B33-A4E5-4518-A391-343BD39F51E5}" presName="topArc2" presStyleLbl="parChTrans1D1" presStyleIdx="10" presStyleCnt="38"/>
@@ -9228,13 +9541,6 @@
     <dgm:pt modelId="{9CD1A56D-8C9A-4BD4-8E2A-F76985E089A0}" type="pres">
       <dgm:prSet presAssocID="{19BB9B33-A4E5-4518-A391-343BD39F51E5}" presName="topConnNode2" presStyleLbl="node3" presStyleIdx="0" presStyleCnt="0"/>
       <dgm:spPr/>
-      <dgm:t>
-        <a:bodyPr/>
-        <a:lstStyle/>
-        <a:p>
-          <a:endParaRPr lang="tr-TR"/>
-        </a:p>
-      </dgm:t>
     </dgm:pt>
     <dgm:pt modelId="{83A5DB55-C6A6-4AD2-9D35-2BC721F17C77}" type="pres">
       <dgm:prSet presAssocID="{19BB9B33-A4E5-4518-A391-343BD39F51E5}" presName="hierChild4" presStyleCnt="0"/>
@@ -9251,13 +9557,6 @@
     <dgm:pt modelId="{C40D5E24-AAFC-4BEC-BC9A-34AE46D78774}" type="pres">
       <dgm:prSet presAssocID="{E600F44C-19CA-4BF2-A356-B7DC2ADBA86A}" presName="Name28" presStyleLbl="parChTrans1D2" presStyleIdx="1" presStyleCnt="5"/>
       <dgm:spPr/>
-      <dgm:t>
-        <a:bodyPr/>
-        <a:lstStyle/>
-        <a:p>
-          <a:endParaRPr lang="tr-TR"/>
-        </a:p>
-      </dgm:t>
     </dgm:pt>
     <dgm:pt modelId="{636F8C63-DCE9-4FB6-B6A3-0799549A815C}" type="pres">
       <dgm:prSet presAssocID="{AD68D42A-3E88-4935-A23F-B592A58550D5}" presName="hierRoot2" presStyleCnt="0">
@@ -9278,13 +9577,6 @@
         </dgm:presLayoutVars>
       </dgm:prSet>
       <dgm:spPr/>
-      <dgm:t>
-        <a:bodyPr/>
-        <a:lstStyle/>
-        <a:p>
-          <a:endParaRPr lang="tr-TR"/>
-        </a:p>
-      </dgm:t>
     </dgm:pt>
     <dgm:pt modelId="{AD52CB78-4232-4E66-AA39-193350201043}" type="pres">
       <dgm:prSet presAssocID="{AD68D42A-3E88-4935-A23F-B592A58550D5}" presName="topArc2" presStyleLbl="parChTrans1D1" presStyleIdx="12" presStyleCnt="38"/>
@@ -9297,13 +9589,6 @@
     <dgm:pt modelId="{CD698F0D-A8A4-4B47-8648-CB557B3DA5F8}" type="pres">
       <dgm:prSet presAssocID="{AD68D42A-3E88-4935-A23F-B592A58550D5}" presName="topConnNode2" presStyleLbl="node2" presStyleIdx="0" presStyleCnt="0"/>
       <dgm:spPr/>
-      <dgm:t>
-        <a:bodyPr/>
-        <a:lstStyle/>
-        <a:p>
-          <a:endParaRPr lang="tr-TR"/>
-        </a:p>
-      </dgm:t>
     </dgm:pt>
     <dgm:pt modelId="{197E8A54-22F8-420B-A478-53187AFA9A57}" type="pres">
       <dgm:prSet presAssocID="{AD68D42A-3E88-4935-A23F-B592A58550D5}" presName="hierChild4" presStyleCnt="0"/>
@@ -9312,13 +9597,6 @@
     <dgm:pt modelId="{49D8A86C-2017-4A4D-9878-849150EE061C}" type="pres">
       <dgm:prSet presAssocID="{2B626EF1-458B-41D2-A463-320388117E44}" presName="Name28" presStyleLbl="parChTrans1D3" presStyleIdx="4" presStyleCnt="13"/>
       <dgm:spPr/>
-      <dgm:t>
-        <a:bodyPr/>
-        <a:lstStyle/>
-        <a:p>
-          <a:endParaRPr lang="tr-TR"/>
-        </a:p>
-      </dgm:t>
     </dgm:pt>
     <dgm:pt modelId="{F2BD48C0-0551-49CE-9630-CA1FE6BDD78F}" type="pres">
       <dgm:prSet presAssocID="{C5DCB81A-436A-44B6-BD2B-220B09401B20}" presName="hierRoot2" presStyleCnt="0">
@@ -9339,13 +9617,6 @@
         </dgm:presLayoutVars>
       </dgm:prSet>
       <dgm:spPr/>
-      <dgm:t>
-        <a:bodyPr/>
-        <a:lstStyle/>
-        <a:p>
-          <a:endParaRPr lang="tr-TR"/>
-        </a:p>
-      </dgm:t>
     </dgm:pt>
     <dgm:pt modelId="{1E37C937-A920-4DD0-B932-DEDD32C9AEFB}" type="pres">
       <dgm:prSet presAssocID="{C5DCB81A-436A-44B6-BD2B-220B09401B20}" presName="topArc2" presStyleLbl="parChTrans1D1" presStyleIdx="14" presStyleCnt="38"/>
@@ -9358,13 +9629,6 @@
     <dgm:pt modelId="{39EB5BF7-B78A-44EA-9266-70B10405238E}" type="pres">
       <dgm:prSet presAssocID="{C5DCB81A-436A-44B6-BD2B-220B09401B20}" presName="topConnNode2" presStyleLbl="node3" presStyleIdx="0" presStyleCnt="0"/>
       <dgm:spPr/>
-      <dgm:t>
-        <a:bodyPr/>
-        <a:lstStyle/>
-        <a:p>
-          <a:endParaRPr lang="tr-TR"/>
-        </a:p>
-      </dgm:t>
     </dgm:pt>
     <dgm:pt modelId="{9FDCE4F2-00EE-4CDD-B3E0-A6F65E095A94}" type="pres">
       <dgm:prSet presAssocID="{C5DCB81A-436A-44B6-BD2B-220B09401B20}" presName="hierChild4" presStyleCnt="0"/>
@@ -9377,13 +9641,6 @@
     <dgm:pt modelId="{4C68B561-F848-41DC-844A-AFC4345236DD}" type="pres">
       <dgm:prSet presAssocID="{93C2D1FD-EB58-4457-AB7D-CAA852A84E1D}" presName="Name28" presStyleLbl="parChTrans1D3" presStyleIdx="5" presStyleCnt="13"/>
       <dgm:spPr/>
-      <dgm:t>
-        <a:bodyPr/>
-        <a:lstStyle/>
-        <a:p>
-          <a:endParaRPr lang="tr-TR"/>
-        </a:p>
-      </dgm:t>
     </dgm:pt>
     <dgm:pt modelId="{7C889AD1-AC12-472C-A79A-FFC417005766}" type="pres">
       <dgm:prSet presAssocID="{59CE6137-4BC3-4459-8134-13044F447ABC}" presName="hierRoot2" presStyleCnt="0">
@@ -9404,13 +9661,6 @@
         </dgm:presLayoutVars>
       </dgm:prSet>
       <dgm:spPr/>
-      <dgm:t>
-        <a:bodyPr/>
-        <a:lstStyle/>
-        <a:p>
-          <a:endParaRPr lang="tr-TR"/>
-        </a:p>
-      </dgm:t>
     </dgm:pt>
     <dgm:pt modelId="{85D91AF5-FFE3-40AB-A884-8654F14389FC}" type="pres">
       <dgm:prSet presAssocID="{59CE6137-4BC3-4459-8134-13044F447ABC}" presName="topArc2" presStyleLbl="parChTrans1D1" presStyleIdx="16" presStyleCnt="38"/>
@@ -9423,13 +9673,6 @@
     <dgm:pt modelId="{4CA61BE0-E53D-4CCA-B01B-696E8C419FDE}" type="pres">
       <dgm:prSet presAssocID="{59CE6137-4BC3-4459-8134-13044F447ABC}" presName="topConnNode2" presStyleLbl="node3" presStyleIdx="0" presStyleCnt="0"/>
       <dgm:spPr/>
-      <dgm:t>
-        <a:bodyPr/>
-        <a:lstStyle/>
-        <a:p>
-          <a:endParaRPr lang="tr-TR"/>
-        </a:p>
-      </dgm:t>
     </dgm:pt>
     <dgm:pt modelId="{D5D080A7-3797-41F8-9DA7-46B38580FAFA}" type="pres">
       <dgm:prSet presAssocID="{59CE6137-4BC3-4459-8134-13044F447ABC}" presName="hierChild4" presStyleCnt="0"/>
@@ -9446,13 +9689,6 @@
     <dgm:pt modelId="{EE392E7C-6D5F-4BEB-9C25-98A7502375A5}" type="pres">
       <dgm:prSet presAssocID="{2B63FA86-7A3A-49EE-B1B9-506670021301}" presName="Name28" presStyleLbl="parChTrans1D2" presStyleIdx="2" presStyleCnt="5"/>
       <dgm:spPr/>
-      <dgm:t>
-        <a:bodyPr/>
-        <a:lstStyle/>
-        <a:p>
-          <a:endParaRPr lang="tr-TR"/>
-        </a:p>
-      </dgm:t>
     </dgm:pt>
     <dgm:pt modelId="{4C3439C8-E394-46C4-B366-30A530851784}" type="pres">
       <dgm:prSet presAssocID="{E5079F86-D5BA-4801-A2AB-4926E11D4133}" presName="hierRoot2" presStyleCnt="0">
@@ -9473,13 +9709,6 @@
         </dgm:presLayoutVars>
       </dgm:prSet>
       <dgm:spPr/>
-      <dgm:t>
-        <a:bodyPr/>
-        <a:lstStyle/>
-        <a:p>
-          <a:endParaRPr lang="tr-TR"/>
-        </a:p>
-      </dgm:t>
     </dgm:pt>
     <dgm:pt modelId="{029645B0-8566-4A37-BF25-7FC5DE14372D}" type="pres">
       <dgm:prSet presAssocID="{E5079F86-D5BA-4801-A2AB-4926E11D4133}" presName="topArc2" presStyleLbl="parChTrans1D1" presStyleIdx="18" presStyleCnt="38"/>
@@ -9492,13 +9721,6 @@
     <dgm:pt modelId="{CE4434B0-6180-4FE8-A102-6E52CDD1DF68}" type="pres">
       <dgm:prSet presAssocID="{E5079F86-D5BA-4801-A2AB-4926E11D4133}" presName="topConnNode2" presStyleLbl="node2" presStyleIdx="0" presStyleCnt="0"/>
       <dgm:spPr/>
-      <dgm:t>
-        <a:bodyPr/>
-        <a:lstStyle/>
-        <a:p>
-          <a:endParaRPr lang="tr-TR"/>
-        </a:p>
-      </dgm:t>
     </dgm:pt>
     <dgm:pt modelId="{D63EC90C-2691-418A-A9A7-E9A6DF81F68D}" type="pres">
       <dgm:prSet presAssocID="{E5079F86-D5BA-4801-A2AB-4926E11D4133}" presName="hierChild4" presStyleCnt="0"/>
@@ -9507,13 +9729,6 @@
     <dgm:pt modelId="{B4527F5B-B5A2-49FD-B9A2-87AA0CCFEEE6}" type="pres">
       <dgm:prSet presAssocID="{C9210D95-1F6C-4845-A4CF-0D41D3EF0612}" presName="Name28" presStyleLbl="parChTrans1D3" presStyleIdx="6" presStyleCnt="13"/>
       <dgm:spPr/>
-      <dgm:t>
-        <a:bodyPr/>
-        <a:lstStyle/>
-        <a:p>
-          <a:endParaRPr lang="tr-TR"/>
-        </a:p>
-      </dgm:t>
     </dgm:pt>
     <dgm:pt modelId="{AE1D98C2-423D-4D10-AA80-582BF5365DF3}" type="pres">
       <dgm:prSet presAssocID="{4139B855-4C50-4014-82B6-9F59B6B7323A}" presName="hierRoot2" presStyleCnt="0">
@@ -9534,13 +9749,6 @@
         </dgm:presLayoutVars>
       </dgm:prSet>
       <dgm:spPr/>
-      <dgm:t>
-        <a:bodyPr/>
-        <a:lstStyle/>
-        <a:p>
-          <a:endParaRPr lang="tr-TR"/>
-        </a:p>
-      </dgm:t>
     </dgm:pt>
     <dgm:pt modelId="{DBB712CB-C10B-42E8-AA15-5D5A4757639F}" type="pres">
       <dgm:prSet presAssocID="{4139B855-4C50-4014-82B6-9F59B6B7323A}" presName="topArc2" presStyleLbl="parChTrans1D1" presStyleIdx="20" presStyleCnt="38"/>
@@ -9553,13 +9761,6 @@
     <dgm:pt modelId="{CE4E988D-0494-4227-9981-A8FB00262A53}" type="pres">
       <dgm:prSet presAssocID="{4139B855-4C50-4014-82B6-9F59B6B7323A}" presName="topConnNode2" presStyleLbl="node3" presStyleIdx="0" presStyleCnt="0"/>
       <dgm:spPr/>
-      <dgm:t>
-        <a:bodyPr/>
-        <a:lstStyle/>
-        <a:p>
-          <a:endParaRPr lang="tr-TR"/>
-        </a:p>
-      </dgm:t>
     </dgm:pt>
     <dgm:pt modelId="{530DFA5F-2E2A-4467-A72E-CFB6C39E13D6}" type="pres">
       <dgm:prSet presAssocID="{4139B855-4C50-4014-82B6-9F59B6B7323A}" presName="hierChild4" presStyleCnt="0"/>
@@ -9572,13 +9773,6 @@
     <dgm:pt modelId="{24A78709-1621-40C9-97B9-55099ACE6B51}" type="pres">
       <dgm:prSet presAssocID="{98CA87ED-4C94-47AB-9B5B-94ED6D11D38C}" presName="Name28" presStyleLbl="parChTrans1D3" presStyleIdx="7" presStyleCnt="13"/>
       <dgm:spPr/>
-      <dgm:t>
-        <a:bodyPr/>
-        <a:lstStyle/>
-        <a:p>
-          <a:endParaRPr lang="tr-TR"/>
-        </a:p>
-      </dgm:t>
     </dgm:pt>
     <dgm:pt modelId="{BE7863EC-37A1-481D-BBBE-B62D93CD4E53}" type="pres">
       <dgm:prSet presAssocID="{D9F5E2F4-BC20-415F-92C0-11668B4D0497}" presName="hierRoot2" presStyleCnt="0">
@@ -9599,13 +9793,6 @@
         </dgm:presLayoutVars>
       </dgm:prSet>
       <dgm:spPr/>
-      <dgm:t>
-        <a:bodyPr/>
-        <a:lstStyle/>
-        <a:p>
-          <a:endParaRPr lang="tr-TR"/>
-        </a:p>
-      </dgm:t>
     </dgm:pt>
     <dgm:pt modelId="{5E3CB071-86AD-4DE9-9DA5-10BC8D680B87}" type="pres">
       <dgm:prSet presAssocID="{D9F5E2F4-BC20-415F-92C0-11668B4D0497}" presName="topArc2" presStyleLbl="parChTrans1D1" presStyleIdx="22" presStyleCnt="38"/>
@@ -9618,13 +9805,6 @@
     <dgm:pt modelId="{519AEA3E-E8CF-4DBB-944A-6AAD59FB9EB7}" type="pres">
       <dgm:prSet presAssocID="{D9F5E2F4-BC20-415F-92C0-11668B4D0497}" presName="topConnNode2" presStyleLbl="node3" presStyleIdx="0" presStyleCnt="0"/>
       <dgm:spPr/>
-      <dgm:t>
-        <a:bodyPr/>
-        <a:lstStyle/>
-        <a:p>
-          <a:endParaRPr lang="tr-TR"/>
-        </a:p>
-      </dgm:t>
     </dgm:pt>
     <dgm:pt modelId="{1F535B23-E6E7-4491-8763-BD9AE72F0562}" type="pres">
       <dgm:prSet presAssocID="{D9F5E2F4-BC20-415F-92C0-11668B4D0497}" presName="hierChild4" presStyleCnt="0"/>
@@ -9641,13 +9821,6 @@
     <dgm:pt modelId="{681AC5B4-C072-488E-9E7A-EC8B27A6EF9A}" type="pres">
       <dgm:prSet presAssocID="{B036A171-F5D1-4AC5-AE63-71194E31F595}" presName="Name28" presStyleLbl="parChTrans1D2" presStyleIdx="3" presStyleCnt="5"/>
       <dgm:spPr/>
-      <dgm:t>
-        <a:bodyPr/>
-        <a:lstStyle/>
-        <a:p>
-          <a:endParaRPr lang="tr-TR"/>
-        </a:p>
-      </dgm:t>
     </dgm:pt>
     <dgm:pt modelId="{C6BA218F-FCDE-4DB8-8A7F-07C4FBC807EE}" type="pres">
       <dgm:prSet presAssocID="{8DD5554C-8352-4C65-B26E-1C1F426195CE}" presName="hierRoot2" presStyleCnt="0">
@@ -9668,13 +9841,6 @@
         </dgm:presLayoutVars>
       </dgm:prSet>
       <dgm:spPr/>
-      <dgm:t>
-        <a:bodyPr/>
-        <a:lstStyle/>
-        <a:p>
-          <a:endParaRPr lang="tr-TR"/>
-        </a:p>
-      </dgm:t>
     </dgm:pt>
     <dgm:pt modelId="{C0EBE8E2-406E-4A70-98B1-D70A6EE706FF}" type="pres">
       <dgm:prSet presAssocID="{8DD5554C-8352-4C65-B26E-1C1F426195CE}" presName="topArc2" presStyleLbl="parChTrans1D1" presStyleIdx="24" presStyleCnt="38"/>
@@ -9687,13 +9853,6 @@
     <dgm:pt modelId="{B46B73F4-BF92-4809-AA43-64C3EC18E8B6}" type="pres">
       <dgm:prSet presAssocID="{8DD5554C-8352-4C65-B26E-1C1F426195CE}" presName="topConnNode2" presStyleLbl="node2" presStyleIdx="0" presStyleCnt="0"/>
       <dgm:spPr/>
-      <dgm:t>
-        <a:bodyPr/>
-        <a:lstStyle/>
-        <a:p>
-          <a:endParaRPr lang="tr-TR"/>
-        </a:p>
-      </dgm:t>
     </dgm:pt>
     <dgm:pt modelId="{722BACA0-F2FB-4A8D-A393-4CAB3CAE86F5}" type="pres">
       <dgm:prSet presAssocID="{8DD5554C-8352-4C65-B26E-1C1F426195CE}" presName="hierChild4" presStyleCnt="0"/>
@@ -9702,13 +9861,6 @@
     <dgm:pt modelId="{9048071D-7147-42B2-BA44-A691FA69FAA7}" type="pres">
       <dgm:prSet presAssocID="{CFE23AEE-D75D-4E73-BA2E-6F1F5E18144E}" presName="Name28" presStyleLbl="parChTrans1D3" presStyleIdx="8" presStyleCnt="13"/>
       <dgm:spPr/>
-      <dgm:t>
-        <a:bodyPr/>
-        <a:lstStyle/>
-        <a:p>
-          <a:endParaRPr lang="tr-TR"/>
-        </a:p>
-      </dgm:t>
     </dgm:pt>
     <dgm:pt modelId="{C0C5AD99-96EA-445C-90E4-77C4072AD3C7}" type="pres">
       <dgm:prSet presAssocID="{EB0237EF-80FB-49F5-ABA8-07261D08B862}" presName="hierRoot2" presStyleCnt="0">
@@ -9729,13 +9881,6 @@
         </dgm:presLayoutVars>
       </dgm:prSet>
       <dgm:spPr/>
-      <dgm:t>
-        <a:bodyPr/>
-        <a:lstStyle/>
-        <a:p>
-          <a:endParaRPr lang="tr-TR"/>
-        </a:p>
-      </dgm:t>
     </dgm:pt>
     <dgm:pt modelId="{789F1B02-36C0-4F7C-8FC3-27521E0A9827}" type="pres">
       <dgm:prSet presAssocID="{EB0237EF-80FB-49F5-ABA8-07261D08B862}" presName="topArc2" presStyleLbl="parChTrans1D1" presStyleIdx="26" presStyleCnt="38"/>
@@ -9748,13 +9893,6 @@
     <dgm:pt modelId="{1855C600-3B26-4125-B9AF-C2CFDF8E82B1}" type="pres">
       <dgm:prSet presAssocID="{EB0237EF-80FB-49F5-ABA8-07261D08B862}" presName="topConnNode2" presStyleLbl="node3" presStyleIdx="0" presStyleCnt="0"/>
       <dgm:spPr/>
-      <dgm:t>
-        <a:bodyPr/>
-        <a:lstStyle/>
-        <a:p>
-          <a:endParaRPr lang="tr-TR"/>
-        </a:p>
-      </dgm:t>
     </dgm:pt>
     <dgm:pt modelId="{D1D251E4-DBDD-4AA2-BD70-75C36226A6DB}" type="pres">
       <dgm:prSet presAssocID="{EB0237EF-80FB-49F5-ABA8-07261D08B862}" presName="hierChild4" presStyleCnt="0"/>
@@ -9767,13 +9905,6 @@
     <dgm:pt modelId="{23D8C2B6-F57E-4445-911E-F1B7FB5439B4}" type="pres">
       <dgm:prSet presAssocID="{037F2D6F-3393-42D8-ADFA-F2714E43DBCB}" presName="Name28" presStyleLbl="parChTrans1D3" presStyleIdx="9" presStyleCnt="13"/>
       <dgm:spPr/>
-      <dgm:t>
-        <a:bodyPr/>
-        <a:lstStyle/>
-        <a:p>
-          <a:endParaRPr lang="tr-TR"/>
-        </a:p>
-      </dgm:t>
     </dgm:pt>
     <dgm:pt modelId="{253DC5B5-1C61-4603-8643-EF834B4556B8}" type="pres">
       <dgm:prSet presAssocID="{83B210FB-8255-4B7E-B42A-1E15BEA0C78C}" presName="hierRoot2" presStyleCnt="0">
@@ -9794,13 +9925,6 @@
         </dgm:presLayoutVars>
       </dgm:prSet>
       <dgm:spPr/>
-      <dgm:t>
-        <a:bodyPr/>
-        <a:lstStyle/>
-        <a:p>
-          <a:endParaRPr lang="tr-TR"/>
-        </a:p>
-      </dgm:t>
     </dgm:pt>
     <dgm:pt modelId="{29CFD9A1-FE53-4C5E-B8C3-77D24B1AE59D}" type="pres">
       <dgm:prSet presAssocID="{83B210FB-8255-4B7E-B42A-1E15BEA0C78C}" presName="topArc2" presStyleLbl="parChTrans1D1" presStyleIdx="28" presStyleCnt="38"/>
@@ -9813,13 +9937,6 @@
     <dgm:pt modelId="{9E51699B-60B4-4DFA-BDD5-7502E6399D05}" type="pres">
       <dgm:prSet presAssocID="{83B210FB-8255-4B7E-B42A-1E15BEA0C78C}" presName="topConnNode2" presStyleLbl="node3" presStyleIdx="0" presStyleCnt="0"/>
       <dgm:spPr/>
-      <dgm:t>
-        <a:bodyPr/>
-        <a:lstStyle/>
-        <a:p>
-          <a:endParaRPr lang="tr-TR"/>
-        </a:p>
-      </dgm:t>
     </dgm:pt>
     <dgm:pt modelId="{123F22C0-8A7A-4B80-904C-7A6A698288C9}" type="pres">
       <dgm:prSet presAssocID="{83B210FB-8255-4B7E-B42A-1E15BEA0C78C}" presName="hierChild4" presStyleCnt="0"/>
@@ -9832,13 +9949,6 @@
     <dgm:pt modelId="{C02F3C89-452F-4CCD-9EF1-1FAABCB44CA6}" type="pres">
       <dgm:prSet presAssocID="{EE4C8E44-E2F7-48EB-A5E8-6100AE29F4CE}" presName="Name28" presStyleLbl="parChTrans1D3" presStyleIdx="10" presStyleCnt="13"/>
       <dgm:spPr/>
-      <dgm:t>
-        <a:bodyPr/>
-        <a:lstStyle/>
-        <a:p>
-          <a:endParaRPr lang="tr-TR"/>
-        </a:p>
-      </dgm:t>
     </dgm:pt>
     <dgm:pt modelId="{49E8A2F1-8116-42C1-BA7E-5A74BC61DD8B}" type="pres">
       <dgm:prSet presAssocID="{350E0299-F153-42EA-90C2-37913EA7D53A}" presName="hierRoot2" presStyleCnt="0">
@@ -9859,13 +9969,6 @@
         </dgm:presLayoutVars>
       </dgm:prSet>
       <dgm:spPr/>
-      <dgm:t>
-        <a:bodyPr/>
-        <a:lstStyle/>
-        <a:p>
-          <a:endParaRPr lang="tr-TR"/>
-        </a:p>
-      </dgm:t>
     </dgm:pt>
     <dgm:pt modelId="{2AEE9C09-3AB7-41E4-82B7-55597A09C000}" type="pres">
       <dgm:prSet presAssocID="{350E0299-F153-42EA-90C2-37913EA7D53A}" presName="topArc2" presStyleLbl="parChTrans1D1" presStyleIdx="30" presStyleCnt="38"/>
@@ -9878,13 +9981,6 @@
     <dgm:pt modelId="{4DC0722E-3297-4C6E-8A87-556A2CE7CAE6}" type="pres">
       <dgm:prSet presAssocID="{350E0299-F153-42EA-90C2-37913EA7D53A}" presName="topConnNode2" presStyleLbl="node3" presStyleIdx="0" presStyleCnt="0"/>
       <dgm:spPr/>
-      <dgm:t>
-        <a:bodyPr/>
-        <a:lstStyle/>
-        <a:p>
-          <a:endParaRPr lang="tr-TR"/>
-        </a:p>
-      </dgm:t>
     </dgm:pt>
     <dgm:pt modelId="{4AFEB404-4ADB-4119-B135-2D5FA1FCFCF0}" type="pres">
       <dgm:prSet presAssocID="{350E0299-F153-42EA-90C2-37913EA7D53A}" presName="hierChild4" presStyleCnt="0"/>
@@ -9901,13 +9997,6 @@
     <dgm:pt modelId="{2E27A4ED-65EE-46C2-AFB3-A2BCA8412B0B}" type="pres">
       <dgm:prSet presAssocID="{B9196455-E3D8-484E-9117-F8824530F244}" presName="Name28" presStyleLbl="parChTrans1D2" presStyleIdx="4" presStyleCnt="5"/>
       <dgm:spPr/>
-      <dgm:t>
-        <a:bodyPr/>
-        <a:lstStyle/>
-        <a:p>
-          <a:endParaRPr lang="tr-TR"/>
-        </a:p>
-      </dgm:t>
     </dgm:pt>
     <dgm:pt modelId="{ECB3A796-41FB-4943-8627-F78A225730EF}" type="pres">
       <dgm:prSet presAssocID="{A52AC902-80BE-4F78-ABED-E111747FA08C}" presName="hierRoot2" presStyleCnt="0">
@@ -9928,13 +10017,6 @@
         </dgm:presLayoutVars>
       </dgm:prSet>
       <dgm:spPr/>
-      <dgm:t>
-        <a:bodyPr/>
-        <a:lstStyle/>
-        <a:p>
-          <a:endParaRPr lang="tr-TR"/>
-        </a:p>
-      </dgm:t>
     </dgm:pt>
     <dgm:pt modelId="{E81B69ED-C9E3-4948-AA5E-9302A9F776F4}" type="pres">
       <dgm:prSet presAssocID="{A52AC902-80BE-4F78-ABED-E111747FA08C}" presName="topArc2" presStyleLbl="parChTrans1D1" presStyleIdx="32" presStyleCnt="38"/>
@@ -9947,13 +10029,6 @@
     <dgm:pt modelId="{90C3A98A-85DB-49B8-B440-8FF16BEC7C3C}" type="pres">
       <dgm:prSet presAssocID="{A52AC902-80BE-4F78-ABED-E111747FA08C}" presName="topConnNode2" presStyleLbl="node2" presStyleIdx="0" presStyleCnt="0"/>
       <dgm:spPr/>
-      <dgm:t>
-        <a:bodyPr/>
-        <a:lstStyle/>
-        <a:p>
-          <a:endParaRPr lang="tr-TR"/>
-        </a:p>
-      </dgm:t>
     </dgm:pt>
     <dgm:pt modelId="{E937E9D4-30F4-425A-94B8-2B4C9B968309}" type="pres">
       <dgm:prSet presAssocID="{A52AC902-80BE-4F78-ABED-E111747FA08C}" presName="hierChild4" presStyleCnt="0"/>
@@ -9962,13 +10037,6 @@
     <dgm:pt modelId="{AE219CB0-96D6-4380-8CC8-2F0F1E805AD1}" type="pres">
       <dgm:prSet presAssocID="{69557D5C-773D-42D3-AA2E-89711580F6FC}" presName="Name28" presStyleLbl="parChTrans1D3" presStyleIdx="11" presStyleCnt="13"/>
       <dgm:spPr/>
-      <dgm:t>
-        <a:bodyPr/>
-        <a:lstStyle/>
-        <a:p>
-          <a:endParaRPr lang="tr-TR"/>
-        </a:p>
-      </dgm:t>
     </dgm:pt>
     <dgm:pt modelId="{67FF2F96-4459-4E09-9312-E7DCEA69FA6F}" type="pres">
       <dgm:prSet presAssocID="{3573B3D6-8135-4FC6-A095-2B3D3DA4A8E7}" presName="hierRoot2" presStyleCnt="0">
@@ -9989,13 +10057,6 @@
         </dgm:presLayoutVars>
       </dgm:prSet>
       <dgm:spPr/>
-      <dgm:t>
-        <a:bodyPr/>
-        <a:lstStyle/>
-        <a:p>
-          <a:endParaRPr lang="tr-TR"/>
-        </a:p>
-      </dgm:t>
     </dgm:pt>
     <dgm:pt modelId="{2D603CD4-E095-4A7B-B7B9-DF8166C3E273}" type="pres">
       <dgm:prSet presAssocID="{3573B3D6-8135-4FC6-A095-2B3D3DA4A8E7}" presName="topArc2" presStyleLbl="parChTrans1D1" presStyleIdx="34" presStyleCnt="38"/>
@@ -10008,13 +10069,6 @@
     <dgm:pt modelId="{54D3301D-B08F-4D7B-BE42-BB0DAB709907}" type="pres">
       <dgm:prSet presAssocID="{3573B3D6-8135-4FC6-A095-2B3D3DA4A8E7}" presName="topConnNode2" presStyleLbl="node3" presStyleIdx="0" presStyleCnt="0"/>
       <dgm:spPr/>
-      <dgm:t>
-        <a:bodyPr/>
-        <a:lstStyle/>
-        <a:p>
-          <a:endParaRPr lang="tr-TR"/>
-        </a:p>
-      </dgm:t>
     </dgm:pt>
     <dgm:pt modelId="{3396824B-C027-4CA6-9100-4D4CB0AF23C1}" type="pres">
       <dgm:prSet presAssocID="{3573B3D6-8135-4FC6-A095-2B3D3DA4A8E7}" presName="hierChild4" presStyleCnt="0"/>
@@ -10027,13 +10081,6 @@
     <dgm:pt modelId="{D89C3827-BBAD-4B9A-8F73-0E2B56C334CF}" type="pres">
       <dgm:prSet presAssocID="{C6D25DFB-18DC-49AE-9169-C6183AD06724}" presName="Name28" presStyleLbl="parChTrans1D3" presStyleIdx="12" presStyleCnt="13"/>
       <dgm:spPr/>
-      <dgm:t>
-        <a:bodyPr/>
-        <a:lstStyle/>
-        <a:p>
-          <a:endParaRPr lang="tr-TR"/>
-        </a:p>
-      </dgm:t>
     </dgm:pt>
     <dgm:pt modelId="{8FA11D4B-0C55-4F47-AA60-17A7A32D014E}" type="pres">
       <dgm:prSet presAssocID="{176C9276-E7CE-434D-8EB8-5DDF8FFA51CF}" presName="hierRoot2" presStyleCnt="0">
@@ -10054,13 +10101,6 @@
         </dgm:presLayoutVars>
       </dgm:prSet>
       <dgm:spPr/>
-      <dgm:t>
-        <a:bodyPr/>
-        <a:lstStyle/>
-        <a:p>
-          <a:endParaRPr lang="tr-TR"/>
-        </a:p>
-      </dgm:t>
     </dgm:pt>
     <dgm:pt modelId="{E0051E31-8872-4CC9-A04F-1BB441D6CC7C}" type="pres">
       <dgm:prSet presAssocID="{176C9276-E7CE-434D-8EB8-5DDF8FFA51CF}" presName="topArc2" presStyleLbl="parChTrans1D1" presStyleIdx="36" presStyleCnt="38"/>
@@ -10073,13 +10113,6 @@
     <dgm:pt modelId="{CD9E2C19-184F-4E08-8D72-B6BDDFC250FE}" type="pres">
       <dgm:prSet presAssocID="{176C9276-E7CE-434D-8EB8-5DDF8FFA51CF}" presName="topConnNode2" presStyleLbl="node3" presStyleIdx="0" presStyleCnt="0"/>
       <dgm:spPr/>
-      <dgm:t>
-        <a:bodyPr/>
-        <a:lstStyle/>
-        <a:p>
-          <a:endParaRPr lang="tr-TR"/>
-        </a:p>
-      </dgm:t>
     </dgm:pt>
     <dgm:pt modelId="{AF81C370-DF31-4719-8126-995271303BC1}" type="pres">
       <dgm:prSet presAssocID="{176C9276-E7CE-434D-8EB8-5DDF8FFA51CF}" presName="hierChild4" presStyleCnt="0"/>
@@ -10099,82 +10132,82 @@
     </dgm:pt>
   </dgm:ptLst>
   <dgm:cxnLst>
-    <dgm:cxn modelId="{AB2CC3DA-F5A0-4497-B128-78634FB045E3}" type="presOf" srcId="{B9196455-E3D8-484E-9117-F8824530F244}" destId="{2E27A4ED-65EE-46C2-AFB3-A2BCA8412B0B}" srcOrd="0" destOrd="0" presId="urn:microsoft.com/office/officeart/2008/layout/HalfCircleOrganizationChart"/>
-    <dgm:cxn modelId="{B0C3F9F8-9795-42CD-892B-229D985A8055}" type="presOf" srcId="{037F2D6F-3393-42D8-ADFA-F2714E43DBCB}" destId="{23D8C2B6-F57E-4445-911E-F1B7FB5439B4}" srcOrd="0" destOrd="0" presId="urn:microsoft.com/office/officeart/2008/layout/HalfCircleOrganizationChart"/>
+    <dgm:cxn modelId="{583C2C06-5977-4A06-9F33-551D72B8BD57}" srcId="{8DD5554C-8352-4C65-B26E-1C1F426195CE}" destId="{EB0237EF-80FB-49F5-ABA8-07261D08B862}" srcOrd="0" destOrd="0" parTransId="{CFE23AEE-D75D-4E73-BA2E-6F1F5E18144E}" sibTransId="{E18A4ACE-1ACD-4001-8288-32432C9A10B9}"/>
+    <dgm:cxn modelId="{324ACF07-28B8-484F-B478-160003648431}" type="presOf" srcId="{E600F44C-19CA-4BF2-A356-B7DC2ADBA86A}" destId="{C40D5E24-AAFC-4BEC-BC9A-34AE46D78774}" srcOrd="0" destOrd="0" presId="urn:microsoft.com/office/officeart/2008/layout/HalfCircleOrganizationChart"/>
+    <dgm:cxn modelId="{603AA708-B041-46CD-877A-64DAA5EAD780}" type="presOf" srcId="{4139B855-4C50-4014-82B6-9F59B6B7323A}" destId="{0AE139DD-D787-4773-8D5F-B5E9D5AF6DDC}" srcOrd="0" destOrd="0" presId="urn:microsoft.com/office/officeart/2008/layout/HalfCircleOrganizationChart"/>
     <dgm:cxn modelId="{5A8BDD0E-3BBF-44AA-BF99-2CC6FD725284}" type="presOf" srcId="{2B63FA86-7A3A-49EE-B1B9-506670021301}" destId="{EE392E7C-6D5F-4BEB-9C25-98A7502375A5}" srcOrd="0" destOrd="0" presId="urn:microsoft.com/office/officeart/2008/layout/HalfCircleOrganizationChart"/>
-    <dgm:cxn modelId="{B55589BD-24BF-46EE-BCF5-CC0122435099}" type="presOf" srcId="{C6D25DFB-18DC-49AE-9169-C6183AD06724}" destId="{D89C3827-BBAD-4B9A-8F73-0E2B56C334CF}" srcOrd="0" destOrd="0" presId="urn:microsoft.com/office/officeart/2008/layout/HalfCircleOrganizationChart"/>
-    <dgm:cxn modelId="{36E287B1-D796-4333-9ED9-E57EE6CDCD11}" type="presOf" srcId="{3005A91C-05F1-4663-9E9B-C19EA6CEA263}" destId="{69925D3D-1A15-4D36-A108-AA9593CCB98A}" srcOrd="0" destOrd="0" presId="urn:microsoft.com/office/officeart/2008/layout/HalfCircleOrganizationChart"/>
-    <dgm:cxn modelId="{1E1FCAD6-5511-4665-8399-790A36A908D4}" type="presOf" srcId="{E5079F86-D5BA-4801-A2AB-4926E11D4133}" destId="{07B40FF5-00FE-49E8-AC22-890623B66CA4}" srcOrd="0" destOrd="0" presId="urn:microsoft.com/office/officeart/2008/layout/HalfCircleOrganizationChart"/>
-    <dgm:cxn modelId="{40A14ED4-B65E-42C4-8901-FBBA366A0FF1}" type="presOf" srcId="{A52AC902-80BE-4F78-ABED-E111747FA08C}" destId="{90C3A98A-85DB-49B8-B440-8FF16BEC7C3C}" srcOrd="1" destOrd="0" presId="urn:microsoft.com/office/officeart/2008/layout/HalfCircleOrganizationChart"/>
-    <dgm:cxn modelId="{39B378AA-DE20-4453-82BD-1BE472B9BC6D}" type="presOf" srcId="{337D9778-0124-4181-967E-CECC68E3A3D1}" destId="{7009100F-151B-43F2-B32D-9D83300BAA3E}" srcOrd="0" destOrd="0" presId="urn:microsoft.com/office/officeart/2008/layout/HalfCircleOrganizationChart"/>
-    <dgm:cxn modelId="{06B8CDFE-358D-426E-9343-EDEE7AEEE436}" srcId="{DEE4E436-0A3E-42B3-9553-717B0D347B78}" destId="{AD68D42A-3E88-4935-A23F-B592A58550D5}" srcOrd="1" destOrd="0" parTransId="{E600F44C-19CA-4BF2-A356-B7DC2ADBA86A}" sibTransId="{E8ADEE41-281B-4E96-AF44-5F479A295FB3}"/>
-    <dgm:cxn modelId="{5905AFD4-053C-4F75-8F90-A9AE6772B09B}" type="presOf" srcId="{176C9276-E7CE-434D-8EB8-5DDF8FFA51CF}" destId="{CD9E2C19-184F-4E08-8D72-B6BDDFC250FE}" srcOrd="1" destOrd="0" presId="urn:microsoft.com/office/officeart/2008/layout/HalfCircleOrganizationChart"/>
+    <dgm:cxn modelId="{C40DE716-5A52-4840-849C-1A3275CB9A5D}" srcId="{EA4C4950-D3DA-4678-89B0-A93340746024}" destId="{19BB9B33-A4E5-4518-A391-343BD39F51E5}" srcOrd="3" destOrd="0" parTransId="{D3416B03-CB43-4311-A5EB-041937E5E029}" sibTransId="{1A19CE4F-0A14-4AF3-8DEE-C08AC9BBC82E}"/>
+    <dgm:cxn modelId="{AE2CA51E-5786-412F-B196-DAEAA2456380}" type="presOf" srcId="{176C9276-E7CE-434D-8EB8-5DDF8FFA51CF}" destId="{0F831970-6BD8-4F4D-8CB6-25D44E1E60F0}" srcOrd="0" destOrd="0" presId="urn:microsoft.com/office/officeart/2008/layout/HalfCircleOrganizationChart"/>
+    <dgm:cxn modelId="{E46DDC1E-82FB-4165-9E45-1EF4C50B92AB}" type="presOf" srcId="{C5DCB81A-436A-44B6-BD2B-220B09401B20}" destId="{98DD76ED-7E1B-41D1-B332-A54E55BE7D71}" srcOrd="0" destOrd="0" presId="urn:microsoft.com/office/officeart/2008/layout/HalfCircleOrganizationChart"/>
+    <dgm:cxn modelId="{9A5DA922-DCF6-49F3-8562-3D844C694DBF}" type="presOf" srcId="{8DD5554C-8352-4C65-B26E-1C1F426195CE}" destId="{B46B73F4-BF92-4809-AA43-64C3EC18E8B6}" srcOrd="1" destOrd="0" presId="urn:microsoft.com/office/officeart/2008/layout/HalfCircleOrganizationChart"/>
+    <dgm:cxn modelId="{631A3C24-E04D-4311-AB0A-81DD91E92314}" srcId="{E5079F86-D5BA-4801-A2AB-4926E11D4133}" destId="{4139B855-4C50-4014-82B6-9F59B6B7323A}" srcOrd="0" destOrd="0" parTransId="{C9210D95-1F6C-4845-A4CF-0D41D3EF0612}" sibTransId="{10589CFC-31F0-4023-8140-4B8E591BA690}"/>
     <dgm:cxn modelId="{8416772D-8859-4BC5-A103-6EF4D1F90996}" type="presOf" srcId="{4139B855-4C50-4014-82B6-9F59B6B7323A}" destId="{CE4E988D-0494-4227-9981-A8FB00262A53}" srcOrd="1" destOrd="0" presId="urn:microsoft.com/office/officeart/2008/layout/HalfCircleOrganizationChart"/>
-    <dgm:cxn modelId="{AE2CA51E-5786-412F-B196-DAEAA2456380}" type="presOf" srcId="{176C9276-E7CE-434D-8EB8-5DDF8FFA51CF}" destId="{0F831970-6BD8-4F4D-8CB6-25D44E1E60F0}" srcOrd="0" destOrd="0" presId="urn:microsoft.com/office/officeart/2008/layout/HalfCircleOrganizationChart"/>
+    <dgm:cxn modelId="{AAE95D30-E277-47D8-AA31-2F57A0A111AA}" type="presOf" srcId="{EB0237EF-80FB-49F5-ABA8-07261D08B862}" destId="{1855C600-3B26-4125-B9AF-C2CFDF8E82B1}" srcOrd="1" destOrd="0" presId="urn:microsoft.com/office/officeart/2008/layout/HalfCircleOrganizationChart"/>
+    <dgm:cxn modelId="{E58F6B31-4FF4-42FE-A93A-59517C04041B}" type="presOf" srcId="{59CE6137-4BC3-4459-8134-13044F447ABC}" destId="{4CA61BE0-E53D-4CCA-B01B-696E8C419FDE}" srcOrd="1" destOrd="0" presId="urn:microsoft.com/office/officeart/2008/layout/HalfCircleOrganizationChart"/>
+    <dgm:cxn modelId="{566A4332-3348-4A82-A169-60AD50EA5DFF}" srcId="{DEE4E436-0A3E-42B3-9553-717B0D347B78}" destId="{E5079F86-D5BA-4801-A2AB-4926E11D4133}" srcOrd="2" destOrd="0" parTransId="{2B63FA86-7A3A-49EE-B1B9-506670021301}" sibTransId="{247FAF67-1520-4A38-A43B-F7844958E932}"/>
+    <dgm:cxn modelId="{0AF7C834-D7F5-4F34-B30A-644EB311FAF2}" type="presOf" srcId="{D9F5E2F4-BC20-415F-92C0-11668B4D0497}" destId="{3F582D20-7F58-4C1A-80B0-3653C1386FBF}" srcOrd="0" destOrd="0" presId="urn:microsoft.com/office/officeart/2008/layout/HalfCircleOrganizationChart"/>
+    <dgm:cxn modelId="{8E043036-F32E-4105-97E4-DF36F7D52894}" srcId="{E5079F86-D5BA-4801-A2AB-4926E11D4133}" destId="{D9F5E2F4-BC20-415F-92C0-11668B4D0497}" srcOrd="1" destOrd="0" parTransId="{98CA87ED-4C94-47AB-9B5B-94ED6D11D38C}" sibTransId="{87CFE724-D8C2-4059-B02A-52E5E45FF7D5}"/>
+    <dgm:cxn modelId="{1E0D7238-5DDB-4A45-A06A-C569F1E2B7BF}" type="presOf" srcId="{19BB9B33-A4E5-4518-A391-343BD39F51E5}" destId="{C3ED2A6E-D0E0-418F-8915-B326CAC5CB4F}" srcOrd="0" destOrd="0" presId="urn:microsoft.com/office/officeart/2008/layout/HalfCircleOrganizationChart"/>
+    <dgm:cxn modelId="{BD677E3A-5278-4FF1-AEA4-9A6A75E75611}" srcId="{DEE4E436-0A3E-42B3-9553-717B0D347B78}" destId="{8DD5554C-8352-4C65-B26E-1C1F426195CE}" srcOrd="3" destOrd="0" parTransId="{B036A171-F5D1-4AC5-AE63-71194E31F595}" sibTransId="{A79E5201-8857-4307-8D87-4F46F3CD8FA0}"/>
+    <dgm:cxn modelId="{FB90A23B-5B5B-440F-9960-7AB7BF57D740}" srcId="{EA4C4950-D3DA-4678-89B0-A93340746024}" destId="{DDA35D42-BDE6-4D1F-9DEC-06F1170306E5}" srcOrd="1" destOrd="0" parTransId="{8C5523E2-26AF-499D-A58F-9681352EB56D}" sibTransId="{407CBD72-FC9E-4212-8656-D17D8637E951}"/>
+    <dgm:cxn modelId="{A089A93B-82D6-4504-8D56-52BA02287C4D}" type="presOf" srcId="{93C2D1FD-EB58-4457-AB7D-CAA852A84E1D}" destId="{4C68B561-F848-41DC-844A-AFC4345236DD}" srcOrd="0" destOrd="0" presId="urn:microsoft.com/office/officeart/2008/layout/HalfCircleOrganizationChart"/>
+    <dgm:cxn modelId="{833E623C-FAB1-464A-A704-8FD515A0B34E}" type="presOf" srcId="{4759AA99-0A72-4325-A976-C3CFA4E1E623}" destId="{213AF457-5673-4CC0-809B-24C1F8382BF6}" srcOrd="0" destOrd="0" presId="urn:microsoft.com/office/officeart/2008/layout/HalfCircleOrganizationChart"/>
+    <dgm:cxn modelId="{156C985C-88DA-430A-86CD-ECD4E2103DCE}" type="presOf" srcId="{350E0299-F153-42EA-90C2-37913EA7D53A}" destId="{F2CAEF8A-925F-4AF9-B380-AA5F3875D83E}" srcOrd="0" destOrd="0" presId="urn:microsoft.com/office/officeart/2008/layout/HalfCircleOrganizationChart"/>
+    <dgm:cxn modelId="{E6A84F42-D141-43B9-91B1-35BEC9963FAA}" type="presOf" srcId="{DC15EDE7-6AF0-4B06-BFB4-685B30F1A1D2}" destId="{58130F05-6408-4047-AD83-7922E8CD1E25}" srcOrd="0" destOrd="0" presId="urn:microsoft.com/office/officeart/2008/layout/HalfCircleOrganizationChart"/>
+    <dgm:cxn modelId="{8D709064-AED1-43BA-974F-E7957E8F869C}" type="presOf" srcId="{EA4C4950-D3DA-4678-89B0-A93340746024}" destId="{C2024C09-4286-4209-9E5C-936C881642BF}" srcOrd="0" destOrd="0" presId="urn:microsoft.com/office/officeart/2008/layout/HalfCircleOrganizationChart"/>
+    <dgm:cxn modelId="{9407F564-FEF8-40B7-8ACD-28B5DEDCD7FA}" srcId="{DEE4E436-0A3E-42B3-9553-717B0D347B78}" destId="{EA4C4950-D3DA-4678-89B0-A93340746024}" srcOrd="0" destOrd="0" parTransId="{FBF94B9B-3BBD-4B13-92DB-A8D40E1DC6C5}" sibTransId="{8DCF3CFC-4D95-4583-9467-980CC6CD335A}"/>
+    <dgm:cxn modelId="{3B49AE49-A64B-43C8-86C4-C917D7CA7232}" srcId="{A52AC902-80BE-4F78-ABED-E111747FA08C}" destId="{3573B3D6-8135-4FC6-A095-2B3D3DA4A8E7}" srcOrd="0" destOrd="0" parTransId="{69557D5C-773D-42D3-AA2E-89711580F6FC}" sibTransId="{5E387311-9FF2-4A47-BBB9-C7216324B920}"/>
+    <dgm:cxn modelId="{F76FE669-0756-4E98-9E10-727A178CEF83}" type="presOf" srcId="{350E0299-F153-42EA-90C2-37913EA7D53A}" destId="{4DC0722E-3297-4C6E-8A87-556A2CE7CAE6}" srcOrd="1" destOrd="0" presId="urn:microsoft.com/office/officeart/2008/layout/HalfCircleOrganizationChart"/>
+    <dgm:cxn modelId="{4EB3A16B-83CC-49B2-8657-B542C5B80285}" type="presOf" srcId="{69557D5C-773D-42D3-AA2E-89711580F6FC}" destId="{AE219CB0-96D6-4380-8CC8-2F0F1E805AD1}" srcOrd="0" destOrd="0" presId="urn:microsoft.com/office/officeart/2008/layout/HalfCircleOrganizationChart"/>
+    <dgm:cxn modelId="{E110F06B-1D38-4460-9D98-00326883FA45}" type="presOf" srcId="{EA4C4950-D3DA-4678-89B0-A93340746024}" destId="{838FC19A-9F0B-426C-9BEB-2B74B5CEC0A5}" srcOrd="1" destOrd="0" presId="urn:microsoft.com/office/officeart/2008/layout/HalfCircleOrganizationChart"/>
+    <dgm:cxn modelId="{C6090E6E-47BE-4382-9BB6-775D6C352382}" srcId="{8DD5554C-8352-4C65-B26E-1C1F426195CE}" destId="{83B210FB-8255-4B7E-B42A-1E15BEA0C78C}" srcOrd="1" destOrd="0" parTransId="{037F2D6F-3393-42D8-ADFA-F2714E43DBCB}" sibTransId="{AC2678CB-3025-4445-9670-5BC83CB5F295}"/>
+    <dgm:cxn modelId="{8039136F-6A90-4007-9289-79F44A13FDC7}" type="presOf" srcId="{AD68D42A-3E88-4935-A23F-B592A58550D5}" destId="{7694A936-A360-4FD1-9344-AE4830A5477C}" srcOrd="0" destOrd="0" presId="urn:microsoft.com/office/officeart/2008/layout/HalfCircleOrganizationChart"/>
+    <dgm:cxn modelId="{63D6664F-39D0-48BD-BD97-57868770B905}" type="presOf" srcId="{19BB9B33-A4E5-4518-A391-343BD39F51E5}" destId="{9CD1A56D-8C9A-4BD4-8E2A-F76985E089A0}" srcOrd="1" destOrd="0" presId="urn:microsoft.com/office/officeart/2008/layout/HalfCircleOrganizationChart"/>
+    <dgm:cxn modelId="{DA7F8773-5042-4136-815D-32E34E342221}" type="presOf" srcId="{8C5523E2-26AF-499D-A58F-9681352EB56D}" destId="{44F44B87-160E-4B39-AAB8-EAC1D97FD697}" srcOrd="0" destOrd="0" presId="urn:microsoft.com/office/officeart/2008/layout/HalfCircleOrganizationChart"/>
+    <dgm:cxn modelId="{E46BF374-B2E0-4D93-95D4-9C62ABB81696}" type="presOf" srcId="{C9210D95-1F6C-4845-A4CF-0D41D3EF0612}" destId="{B4527F5B-B5A2-49FD-B9A2-87AA0CCFEEE6}" srcOrd="0" destOrd="0" presId="urn:microsoft.com/office/officeart/2008/layout/HalfCircleOrganizationChart"/>
+    <dgm:cxn modelId="{CB288E75-79A5-43FC-8839-A9975BD9672F}" type="presOf" srcId="{15487E23-0C31-480F-B963-5A290BD7FBE6}" destId="{AD76B78D-EE07-4848-9102-C847C30586D1}" srcOrd="0" destOrd="0" presId="urn:microsoft.com/office/officeart/2008/layout/HalfCircleOrganizationChart"/>
+    <dgm:cxn modelId="{931DC457-C04E-475C-ACC1-6641180F651B}" type="presOf" srcId="{AD68D42A-3E88-4935-A23F-B592A58550D5}" destId="{CD698F0D-A8A4-4B47-8648-CB557B3DA5F8}" srcOrd="1" destOrd="0" presId="urn:microsoft.com/office/officeart/2008/layout/HalfCircleOrganizationChart"/>
+    <dgm:cxn modelId="{DDE80D78-93F5-4615-A0E9-DAE74F1A24EF}" type="presOf" srcId="{C5DCB81A-436A-44B6-BD2B-220B09401B20}" destId="{39EB5BF7-B78A-44EA-9266-70B10405238E}" srcOrd="1" destOrd="0" presId="urn:microsoft.com/office/officeart/2008/layout/HalfCircleOrganizationChart"/>
+    <dgm:cxn modelId="{DB3C947B-8CA1-4E3C-B414-BC0D77FD29F7}" type="presOf" srcId="{A52AC902-80BE-4F78-ABED-E111747FA08C}" destId="{060FF2D3-4E22-4154-AFA9-12A58D4A029C}" srcOrd="0" destOrd="0" presId="urn:microsoft.com/office/officeart/2008/layout/HalfCircleOrganizationChart"/>
     <dgm:cxn modelId="{C4EEBD7B-B8A6-49FE-A95C-C2E4B77367B7}" srcId="{8DD5554C-8352-4C65-B26E-1C1F426195CE}" destId="{350E0299-F153-42EA-90C2-37913EA7D53A}" srcOrd="2" destOrd="0" parTransId="{EE4C8E44-E2F7-48EB-A5E8-6100AE29F4CE}" sibTransId="{DF27287C-0B2F-4336-907F-B85D1A783142}"/>
-    <dgm:cxn modelId="{324ACF07-28B8-484F-B478-160003648431}" type="presOf" srcId="{E600F44C-19CA-4BF2-A356-B7DC2ADBA86A}" destId="{C40D5E24-AAFC-4BEC-BC9A-34AE46D78774}" srcOrd="0" destOrd="0" presId="urn:microsoft.com/office/officeart/2008/layout/HalfCircleOrganizationChart"/>
-    <dgm:cxn modelId="{E6A84F42-D141-43B9-91B1-35BEC9963FAA}" type="presOf" srcId="{DC15EDE7-6AF0-4B06-BFB4-685B30F1A1D2}" destId="{58130F05-6408-4047-AD83-7922E8CD1E25}" srcOrd="0" destOrd="0" presId="urn:microsoft.com/office/officeart/2008/layout/HalfCircleOrganizationChart"/>
-    <dgm:cxn modelId="{156C985C-88DA-430A-86CD-ECD4E2103DCE}" type="presOf" srcId="{350E0299-F153-42EA-90C2-37913EA7D53A}" destId="{F2CAEF8A-925F-4AF9-B380-AA5F3875D83E}" srcOrd="0" destOrd="0" presId="urn:microsoft.com/office/officeart/2008/layout/HalfCircleOrganizationChart"/>
-    <dgm:cxn modelId="{FB90A23B-5B5B-440F-9960-7AB7BF57D740}" srcId="{EA4C4950-D3DA-4678-89B0-A93340746024}" destId="{DDA35D42-BDE6-4D1F-9DEC-06F1170306E5}" srcOrd="1" destOrd="0" parTransId="{8C5523E2-26AF-499D-A58F-9681352EB56D}" sibTransId="{407CBD72-FC9E-4212-8656-D17D8637E951}"/>
-    <dgm:cxn modelId="{66C84ED6-24A0-4F39-88CE-B52A2F4CF68C}" type="presOf" srcId="{DDA35D42-BDE6-4D1F-9DEC-06F1170306E5}" destId="{ED529E5C-48D4-4B29-8DD6-370AA272BA01}" srcOrd="1" destOrd="0" presId="urn:microsoft.com/office/officeart/2008/layout/HalfCircleOrganizationChart"/>
-    <dgm:cxn modelId="{603AA708-B041-46CD-877A-64DAA5EAD780}" type="presOf" srcId="{4139B855-4C50-4014-82B6-9F59B6B7323A}" destId="{0AE139DD-D787-4773-8D5F-B5E9D5AF6DDC}" srcOrd="0" destOrd="0" presId="urn:microsoft.com/office/officeart/2008/layout/HalfCircleOrganizationChart"/>
-    <dgm:cxn modelId="{E110F06B-1D38-4460-9D98-00326883FA45}" type="presOf" srcId="{EA4C4950-D3DA-4678-89B0-A93340746024}" destId="{838FC19A-9F0B-426C-9BEB-2B74B5CEC0A5}" srcOrd="1" destOrd="0" presId="urn:microsoft.com/office/officeart/2008/layout/HalfCircleOrganizationChart"/>
-    <dgm:cxn modelId="{BD677E3A-5278-4FF1-AEA4-9A6A75E75611}" srcId="{DEE4E436-0A3E-42B3-9553-717B0D347B78}" destId="{8DD5554C-8352-4C65-B26E-1C1F426195CE}" srcOrd="3" destOrd="0" parTransId="{B036A171-F5D1-4AC5-AE63-71194E31F595}" sibTransId="{A79E5201-8857-4307-8D87-4F46F3CD8FA0}"/>
-    <dgm:cxn modelId="{4EB3A16B-83CC-49B2-8657-B542C5B80285}" type="presOf" srcId="{69557D5C-773D-42D3-AA2E-89711580F6FC}" destId="{AE219CB0-96D6-4380-8CC8-2F0F1E805AD1}" srcOrd="0" destOrd="0" presId="urn:microsoft.com/office/officeart/2008/layout/HalfCircleOrganizationChart"/>
+    <dgm:cxn modelId="{E8D5D186-4074-4E4D-BB2E-B2899D48DEAF}" type="presOf" srcId="{DEE4E436-0A3E-42B3-9553-717B0D347B78}" destId="{38D805BD-8A04-474E-B243-3F4E61C14237}" srcOrd="1" destOrd="0" presId="urn:microsoft.com/office/officeart/2008/layout/HalfCircleOrganizationChart"/>
     <dgm:cxn modelId="{EFA82188-3BD0-47B0-B421-87613E953347}" type="presOf" srcId="{98CA87ED-4C94-47AB-9B5B-94ED6D11D38C}" destId="{24A78709-1621-40C9-97B9-55099ACE6B51}" srcOrd="0" destOrd="0" presId="urn:microsoft.com/office/officeart/2008/layout/HalfCircleOrganizationChart"/>
     <dgm:cxn modelId="{C84C458B-7B84-4E1D-9FF4-D9C65A1458ED}" type="presOf" srcId="{83B210FB-8255-4B7E-B42A-1E15BEA0C78C}" destId="{BA1EEA88-AF36-464E-A81C-CF29BF574D78}" srcOrd="0" destOrd="0" presId="urn:microsoft.com/office/officeart/2008/layout/HalfCircleOrganizationChart"/>
-    <dgm:cxn modelId="{583C2C06-5977-4A06-9F33-551D72B8BD57}" srcId="{8DD5554C-8352-4C65-B26E-1C1F426195CE}" destId="{EB0237EF-80FB-49F5-ABA8-07261D08B862}" srcOrd="0" destOrd="0" parTransId="{CFE23AEE-D75D-4E73-BA2E-6F1F5E18144E}" sibTransId="{E18A4ACE-1ACD-4001-8288-32432C9A10B9}"/>
+    <dgm:cxn modelId="{4621E28C-8F76-4778-A442-461B4051B57B}" type="presOf" srcId="{59CE6137-4BC3-4459-8134-13044F447ABC}" destId="{780CDA27-1999-4188-AA47-2C466BDFE040}" srcOrd="0" destOrd="0" presId="urn:microsoft.com/office/officeart/2008/layout/HalfCircleOrganizationChart"/>
+    <dgm:cxn modelId="{0916F390-B6BF-4339-AF6E-CA6D977BC0F3}" type="presOf" srcId="{EB0237EF-80FB-49F5-ABA8-07261D08B862}" destId="{FF4DF6D7-B3CF-4B7E-A30C-01D5A0C9079B}" srcOrd="0" destOrd="0" presId="urn:microsoft.com/office/officeart/2008/layout/HalfCircleOrganizationChart"/>
+    <dgm:cxn modelId="{531B809A-4233-44F3-830B-9D725049F260}" type="presOf" srcId="{DDA35D42-BDE6-4D1F-9DEC-06F1170306E5}" destId="{38D594D6-8845-4FA4-8252-C7930DE8CAC9}" srcOrd="0" destOrd="0" presId="urn:microsoft.com/office/officeart/2008/layout/HalfCircleOrganizationChart"/>
+    <dgm:cxn modelId="{293E23A0-0947-4EC8-B88B-BF59CC21499D}" srcId="{A52AC902-80BE-4F78-ABED-E111747FA08C}" destId="{176C9276-E7CE-434D-8EB8-5DDF8FFA51CF}" srcOrd="1" destOrd="0" parTransId="{C6D25DFB-18DC-49AE-9169-C6183AD06724}" sibTransId="{5980B403-745D-4D88-A936-3A95473E6CBE}"/>
+    <dgm:cxn modelId="{39B378AA-DE20-4453-82BD-1BE472B9BC6D}" type="presOf" srcId="{337D9778-0124-4181-967E-CECC68E3A3D1}" destId="{7009100F-151B-43F2-B32D-9D83300BAA3E}" srcOrd="0" destOrd="0" presId="urn:microsoft.com/office/officeart/2008/layout/HalfCircleOrganizationChart"/>
+    <dgm:cxn modelId="{F9B80BAD-D281-4BC3-A4FF-CD86B98E00FE}" type="presOf" srcId="{FBF94B9B-3BBD-4B13-92DB-A8D40E1DC6C5}" destId="{D20E2C81-0DFC-423F-908B-C94AD7E18B54}" srcOrd="0" destOrd="0" presId="urn:microsoft.com/office/officeart/2008/layout/HalfCircleOrganizationChart"/>
+    <dgm:cxn modelId="{FDD7ABAD-8874-4B5E-9EB0-133DF2EDBCE5}" type="presOf" srcId="{3573B3D6-8135-4FC6-A095-2B3D3DA4A8E7}" destId="{B7CA7246-071A-499B-AE52-CE88BAB6F78C}" srcOrd="0" destOrd="0" presId="urn:microsoft.com/office/officeart/2008/layout/HalfCircleOrganizationChart"/>
+    <dgm:cxn modelId="{80BCABB0-70C5-470C-8C8F-21E124205E28}" type="presOf" srcId="{B036A171-F5D1-4AC5-AE63-71194E31F595}" destId="{681AC5B4-C072-488E-9E7A-EC8B27A6EF9A}" srcOrd="0" destOrd="0" presId="urn:microsoft.com/office/officeart/2008/layout/HalfCircleOrganizationChart"/>
+    <dgm:cxn modelId="{36E287B1-D796-4333-9ED9-E57EE6CDCD11}" type="presOf" srcId="{3005A91C-05F1-4663-9E9B-C19EA6CEA263}" destId="{69925D3D-1A15-4D36-A108-AA9593CCB98A}" srcOrd="0" destOrd="0" presId="urn:microsoft.com/office/officeart/2008/layout/HalfCircleOrganizationChart"/>
+    <dgm:cxn modelId="{9E0697BB-8091-4859-9E45-1CF120DF9AC0}" srcId="{4759AA99-0A72-4325-A976-C3CFA4E1E623}" destId="{DEE4E436-0A3E-42B3-9553-717B0D347B78}" srcOrd="0" destOrd="0" parTransId="{DDA667F4-7E6A-46D8-853B-5DBCB6F5172F}" sibTransId="{1578AE06-07E7-4EF6-88C1-9826E20F2C26}"/>
+    <dgm:cxn modelId="{6B746FBC-7FF8-482E-A028-BE02B9549150}" type="presOf" srcId="{337D9778-0124-4181-967E-CECC68E3A3D1}" destId="{08CE06D6-1060-48E1-9CC8-663CDC61642A}" srcOrd="1" destOrd="0" presId="urn:microsoft.com/office/officeart/2008/layout/HalfCircleOrganizationChart"/>
+    <dgm:cxn modelId="{B55589BD-24BF-46EE-BCF5-CC0122435099}" type="presOf" srcId="{C6D25DFB-18DC-49AE-9169-C6183AD06724}" destId="{D89C3827-BBAD-4B9A-8F73-0E2B56C334CF}" srcOrd="0" destOrd="0" presId="urn:microsoft.com/office/officeart/2008/layout/HalfCircleOrganizationChart"/>
+    <dgm:cxn modelId="{05B3ECBE-6C1B-4AEF-9C0F-B04286E39F5D}" type="presOf" srcId="{D3416B03-CB43-4311-A5EB-041937E5E029}" destId="{73C78378-62B7-496C-9994-6ED72F4E9BCB}" srcOrd="0" destOrd="0" presId="urn:microsoft.com/office/officeart/2008/layout/HalfCircleOrganizationChart"/>
+    <dgm:cxn modelId="{E2D055C1-2573-46AD-83BA-A5BF7343C0EE}" type="presOf" srcId="{3573B3D6-8135-4FC6-A095-2B3D3DA4A8E7}" destId="{54D3301D-B08F-4D7B-BE42-BB0DAB709907}" srcOrd="1" destOrd="0" presId="urn:microsoft.com/office/officeart/2008/layout/HalfCircleOrganizationChart"/>
+    <dgm:cxn modelId="{90D91DC3-1853-42B6-BEEA-5CDFA954BB1C}" type="presOf" srcId="{EE4C8E44-E2F7-48EB-A5E8-6100AE29F4CE}" destId="{C02F3C89-452F-4CCD-9EF1-1FAABCB44CA6}" srcOrd="0" destOrd="0" presId="urn:microsoft.com/office/officeart/2008/layout/HalfCircleOrganizationChart"/>
+    <dgm:cxn modelId="{24A686C3-7077-4665-8601-97186F51C71F}" type="presOf" srcId="{E5079F86-D5BA-4801-A2AB-4926E11D4133}" destId="{CE4434B0-6180-4FE8-A102-6E52CDD1DF68}" srcOrd="1" destOrd="0" presId="urn:microsoft.com/office/officeart/2008/layout/HalfCircleOrganizationChart"/>
+    <dgm:cxn modelId="{B5983AD4-DB93-4989-A985-43D9C08E099C}" type="presOf" srcId="{DC15EDE7-6AF0-4B06-BFB4-685B30F1A1D2}" destId="{E1F25DEC-4376-4E8D-A986-A375148DAECC}" srcOrd="1" destOrd="0" presId="urn:microsoft.com/office/officeart/2008/layout/HalfCircleOrganizationChart"/>
+    <dgm:cxn modelId="{40A14ED4-B65E-42C4-8901-FBBA366A0FF1}" type="presOf" srcId="{A52AC902-80BE-4F78-ABED-E111747FA08C}" destId="{90C3A98A-85DB-49B8-B440-8FF16BEC7C3C}" srcOrd="1" destOrd="0" presId="urn:microsoft.com/office/officeart/2008/layout/HalfCircleOrganizationChart"/>
+    <dgm:cxn modelId="{5905AFD4-053C-4F75-8F90-A9AE6772B09B}" type="presOf" srcId="{176C9276-E7CE-434D-8EB8-5DDF8FFA51CF}" destId="{CD9E2C19-184F-4E08-8D72-B6BDDFC250FE}" srcOrd="1" destOrd="0" presId="urn:microsoft.com/office/officeart/2008/layout/HalfCircleOrganizationChart"/>
+    <dgm:cxn modelId="{66C84ED6-24A0-4F39-88CE-B52A2F4CF68C}" type="presOf" srcId="{DDA35D42-BDE6-4D1F-9DEC-06F1170306E5}" destId="{ED529E5C-48D4-4B29-8DD6-370AA272BA01}" srcOrd="1" destOrd="0" presId="urn:microsoft.com/office/officeart/2008/layout/HalfCircleOrganizationChart"/>
+    <dgm:cxn modelId="{1E1FCAD6-5511-4665-8399-790A36A908D4}" type="presOf" srcId="{E5079F86-D5BA-4801-A2AB-4926E11D4133}" destId="{07B40FF5-00FE-49E8-AC22-890623B66CA4}" srcOrd="0" destOrd="0" presId="urn:microsoft.com/office/officeart/2008/layout/HalfCircleOrganizationChart"/>
+    <dgm:cxn modelId="{739630D7-F8B7-4C0C-81F0-84A44518D3A1}" type="presOf" srcId="{D9F5E2F4-BC20-415F-92C0-11668B4D0497}" destId="{519AEA3E-E8CF-4DBB-944A-6AAD59FB9EB7}" srcOrd="1" destOrd="0" presId="urn:microsoft.com/office/officeart/2008/layout/HalfCircleOrganizationChart"/>
+    <dgm:cxn modelId="{66900EDA-022B-499E-B649-A0BB3CCAC43C}" srcId="{EA4C4950-D3DA-4678-89B0-A93340746024}" destId="{DC15EDE7-6AF0-4B06-BFB4-685B30F1A1D2}" srcOrd="0" destOrd="0" parTransId="{15487E23-0C31-480F-B963-5A290BD7FBE6}" sibTransId="{8B3A7E92-77DF-4EF5-BD77-641633D82881}"/>
+    <dgm:cxn modelId="{AB2CC3DA-F5A0-4497-B128-78634FB045E3}" type="presOf" srcId="{B9196455-E3D8-484E-9117-F8824530F244}" destId="{2E27A4ED-65EE-46C2-AFB3-A2BCA8412B0B}" srcOrd="0" destOrd="0" presId="urn:microsoft.com/office/officeart/2008/layout/HalfCircleOrganizationChart"/>
+    <dgm:cxn modelId="{4F6E00DB-1270-495E-9F63-49EB90CB7264}" type="presOf" srcId="{2B626EF1-458B-41D2-A463-320388117E44}" destId="{49D8A86C-2017-4A4D-9878-849150EE061C}" srcOrd="0" destOrd="0" presId="urn:microsoft.com/office/officeart/2008/layout/HalfCircleOrganizationChart"/>
+    <dgm:cxn modelId="{2C3857E5-CB3D-4F14-AF50-887D440F0006}" type="presOf" srcId="{DEE4E436-0A3E-42B3-9553-717B0D347B78}" destId="{022F3784-F960-420B-9045-8398F77AC520}" srcOrd="0" destOrd="0" presId="urn:microsoft.com/office/officeart/2008/layout/HalfCircleOrganizationChart"/>
+    <dgm:cxn modelId="{02C9EFEC-EFD8-4545-9C89-0988773A17A7}" type="presOf" srcId="{83B210FB-8255-4B7E-B42A-1E15BEA0C78C}" destId="{9E51699B-60B4-4DFA-BDD5-7502E6399D05}" srcOrd="1" destOrd="0" presId="urn:microsoft.com/office/officeart/2008/layout/HalfCircleOrganizationChart"/>
+    <dgm:cxn modelId="{011C15EE-CC64-4E47-80D2-48D5CECC40A7}" srcId="{EA4C4950-D3DA-4678-89B0-A93340746024}" destId="{337D9778-0124-4181-967E-CECC68E3A3D1}" srcOrd="2" destOrd="0" parTransId="{3005A91C-05F1-4663-9E9B-C19EA6CEA263}" sibTransId="{1CB76253-7430-40F4-B2F3-F48CECE8A339}"/>
+    <dgm:cxn modelId="{A9840AF0-BA51-40B5-A830-70050E32F071}" srcId="{AD68D42A-3E88-4935-A23F-B592A58550D5}" destId="{59CE6137-4BC3-4459-8134-13044F447ABC}" srcOrd="1" destOrd="0" parTransId="{93C2D1FD-EB58-4457-AB7D-CAA852A84E1D}" sibTransId="{89B641C2-D2D2-4D14-88A4-F65923478DAA}"/>
+    <dgm:cxn modelId="{3AF45DF1-890F-45D3-B7FC-D2468267241A}" srcId="{DEE4E436-0A3E-42B3-9553-717B0D347B78}" destId="{A52AC902-80BE-4F78-ABED-E111747FA08C}" srcOrd="4" destOrd="0" parTransId="{B9196455-E3D8-484E-9117-F8824530F244}" sibTransId="{2AF4522D-012B-4F8D-8424-64F6098AE78B}"/>
+    <dgm:cxn modelId="{7BE1EEF1-A7C4-4C96-AC74-9B73DF6148F1}" type="presOf" srcId="{8DD5554C-8352-4C65-B26E-1C1F426195CE}" destId="{6DEE10EA-0FC8-450C-A8B6-102780AD6111}" srcOrd="0" destOrd="0" presId="urn:microsoft.com/office/officeart/2008/layout/HalfCircleOrganizationChart"/>
     <dgm:cxn modelId="{9A5A63F4-9607-4519-8DA6-B6EBED3BE007}" srcId="{AD68D42A-3E88-4935-A23F-B592A58550D5}" destId="{C5DCB81A-436A-44B6-BD2B-220B09401B20}" srcOrd="0" destOrd="0" parTransId="{2B626EF1-458B-41D2-A463-320388117E44}" sibTransId="{C099887A-88A9-4437-8FCE-DA9E27A0B1F1}"/>
-    <dgm:cxn modelId="{4621E28C-8F76-4778-A442-461B4051B57B}" type="presOf" srcId="{59CE6137-4BC3-4459-8134-13044F447ABC}" destId="{780CDA27-1999-4188-AA47-2C466BDFE040}" srcOrd="0" destOrd="0" presId="urn:microsoft.com/office/officeart/2008/layout/HalfCircleOrganizationChart"/>
-    <dgm:cxn modelId="{DDE80D78-93F5-4615-A0E9-DAE74F1A24EF}" type="presOf" srcId="{C5DCB81A-436A-44B6-BD2B-220B09401B20}" destId="{39EB5BF7-B78A-44EA-9266-70B10405238E}" srcOrd="1" destOrd="0" presId="urn:microsoft.com/office/officeart/2008/layout/HalfCircleOrganizationChart"/>
-    <dgm:cxn modelId="{293E23A0-0947-4EC8-B88B-BF59CC21499D}" srcId="{A52AC902-80BE-4F78-ABED-E111747FA08C}" destId="{176C9276-E7CE-434D-8EB8-5DDF8FFA51CF}" srcOrd="1" destOrd="0" parTransId="{C6D25DFB-18DC-49AE-9169-C6183AD06724}" sibTransId="{5980B403-745D-4D88-A936-3A95473E6CBE}"/>
-    <dgm:cxn modelId="{9A5DA922-DCF6-49F3-8562-3D844C694DBF}" type="presOf" srcId="{8DD5554C-8352-4C65-B26E-1C1F426195CE}" destId="{B46B73F4-BF92-4809-AA43-64C3EC18E8B6}" srcOrd="1" destOrd="0" presId="urn:microsoft.com/office/officeart/2008/layout/HalfCircleOrganizationChart"/>
-    <dgm:cxn modelId="{011C15EE-CC64-4E47-80D2-48D5CECC40A7}" srcId="{EA4C4950-D3DA-4678-89B0-A93340746024}" destId="{337D9778-0124-4181-967E-CECC68E3A3D1}" srcOrd="2" destOrd="0" parTransId="{3005A91C-05F1-4663-9E9B-C19EA6CEA263}" sibTransId="{1CB76253-7430-40F4-B2F3-F48CECE8A339}"/>
-    <dgm:cxn modelId="{66900EDA-022B-499E-B649-A0BB3CCAC43C}" srcId="{EA4C4950-D3DA-4678-89B0-A93340746024}" destId="{DC15EDE7-6AF0-4B06-BFB4-685B30F1A1D2}" srcOrd="0" destOrd="0" parTransId="{15487E23-0C31-480F-B963-5A290BD7FBE6}" sibTransId="{8B3A7E92-77DF-4EF5-BD77-641633D82881}"/>
-    <dgm:cxn modelId="{FDD7ABAD-8874-4B5E-9EB0-133DF2EDBCE5}" type="presOf" srcId="{3573B3D6-8135-4FC6-A095-2B3D3DA4A8E7}" destId="{B7CA7246-071A-499B-AE52-CE88BAB6F78C}" srcOrd="0" destOrd="0" presId="urn:microsoft.com/office/officeart/2008/layout/HalfCircleOrganizationChart"/>
-    <dgm:cxn modelId="{739630D7-F8B7-4C0C-81F0-84A44518D3A1}" type="presOf" srcId="{D9F5E2F4-BC20-415F-92C0-11668B4D0497}" destId="{519AEA3E-E8CF-4DBB-944A-6AAD59FB9EB7}" srcOrd="1" destOrd="0" presId="urn:microsoft.com/office/officeart/2008/layout/HalfCircleOrganizationChart"/>
-    <dgm:cxn modelId="{9E0697BB-8091-4859-9E45-1CF120DF9AC0}" srcId="{4759AA99-0A72-4325-A976-C3CFA4E1E623}" destId="{DEE4E436-0A3E-42B3-9553-717B0D347B78}" srcOrd="0" destOrd="0" parTransId="{DDA667F4-7E6A-46D8-853B-5DBCB6F5172F}" sibTransId="{1578AE06-07E7-4EF6-88C1-9826E20F2C26}"/>
-    <dgm:cxn modelId="{3AF45DF1-890F-45D3-B7FC-D2468267241A}" srcId="{DEE4E436-0A3E-42B3-9553-717B0D347B78}" destId="{A52AC902-80BE-4F78-ABED-E111747FA08C}" srcOrd="4" destOrd="0" parTransId="{B9196455-E3D8-484E-9117-F8824530F244}" sibTransId="{2AF4522D-012B-4F8D-8424-64F6098AE78B}"/>
-    <dgm:cxn modelId="{931DC457-C04E-475C-ACC1-6641180F651B}" type="presOf" srcId="{AD68D42A-3E88-4935-A23F-B592A58550D5}" destId="{CD698F0D-A8A4-4B47-8648-CB557B3DA5F8}" srcOrd="1" destOrd="0" presId="urn:microsoft.com/office/officeart/2008/layout/HalfCircleOrganizationChart"/>
-    <dgm:cxn modelId="{E46BF374-B2E0-4D93-95D4-9C62ABB81696}" type="presOf" srcId="{C9210D95-1F6C-4845-A4CF-0D41D3EF0612}" destId="{B4527F5B-B5A2-49FD-B9A2-87AA0CCFEEE6}" srcOrd="0" destOrd="0" presId="urn:microsoft.com/office/officeart/2008/layout/HalfCircleOrganizationChart"/>
-    <dgm:cxn modelId="{05B3ECBE-6C1B-4AEF-9C0F-B04286E39F5D}" type="presOf" srcId="{D3416B03-CB43-4311-A5EB-041937E5E029}" destId="{73C78378-62B7-496C-9994-6ED72F4E9BCB}" srcOrd="0" destOrd="0" presId="urn:microsoft.com/office/officeart/2008/layout/HalfCircleOrganizationChart"/>
-    <dgm:cxn modelId="{566A4332-3348-4A82-A169-60AD50EA5DFF}" srcId="{DEE4E436-0A3E-42B3-9553-717B0D347B78}" destId="{E5079F86-D5BA-4801-A2AB-4926E11D4133}" srcOrd="2" destOrd="0" parTransId="{2B63FA86-7A3A-49EE-B1B9-506670021301}" sibTransId="{247FAF67-1520-4A38-A43B-F7844958E932}"/>
-    <dgm:cxn modelId="{6B746FBC-7FF8-482E-A028-BE02B9549150}" type="presOf" srcId="{337D9778-0124-4181-967E-CECC68E3A3D1}" destId="{08CE06D6-1060-48E1-9CC8-663CDC61642A}" srcOrd="1" destOrd="0" presId="urn:microsoft.com/office/officeart/2008/layout/HalfCircleOrganizationChart"/>
-    <dgm:cxn modelId="{C40DE716-5A52-4840-849C-1A3275CB9A5D}" srcId="{EA4C4950-D3DA-4678-89B0-A93340746024}" destId="{19BB9B33-A4E5-4518-A391-343BD39F51E5}" srcOrd="3" destOrd="0" parTransId="{D3416B03-CB43-4311-A5EB-041937E5E029}" sibTransId="{1A19CE4F-0A14-4AF3-8DEE-C08AC9BBC82E}"/>
-    <dgm:cxn modelId="{8E043036-F32E-4105-97E4-DF36F7D52894}" srcId="{E5079F86-D5BA-4801-A2AB-4926E11D4133}" destId="{D9F5E2F4-BC20-415F-92C0-11668B4D0497}" srcOrd="1" destOrd="0" parTransId="{98CA87ED-4C94-47AB-9B5B-94ED6D11D38C}" sibTransId="{87CFE724-D8C2-4059-B02A-52E5E45FF7D5}"/>
-    <dgm:cxn modelId="{A9840AF0-BA51-40B5-A830-70050E32F071}" srcId="{AD68D42A-3E88-4935-A23F-B592A58550D5}" destId="{59CE6137-4BC3-4459-8134-13044F447ABC}" srcOrd="1" destOrd="0" parTransId="{93C2D1FD-EB58-4457-AB7D-CAA852A84E1D}" sibTransId="{89B641C2-D2D2-4D14-88A4-F65923478DAA}"/>
-    <dgm:cxn modelId="{24A686C3-7077-4665-8601-97186F51C71F}" type="presOf" srcId="{E5079F86-D5BA-4801-A2AB-4926E11D4133}" destId="{CE4434B0-6180-4FE8-A102-6E52CDD1DF68}" srcOrd="1" destOrd="0" presId="urn:microsoft.com/office/officeart/2008/layout/HalfCircleOrganizationChart"/>
-    <dgm:cxn modelId="{3B49AE49-A64B-43C8-86C4-C917D7CA7232}" srcId="{A52AC902-80BE-4F78-ABED-E111747FA08C}" destId="{3573B3D6-8135-4FC6-A095-2B3D3DA4A8E7}" srcOrd="0" destOrd="0" parTransId="{69557D5C-773D-42D3-AA2E-89711580F6FC}" sibTransId="{5E387311-9FF2-4A47-BBB9-C7216324B920}"/>
-    <dgm:cxn modelId="{90D91DC3-1853-42B6-BEEA-5CDFA954BB1C}" type="presOf" srcId="{EE4C8E44-E2F7-48EB-A5E8-6100AE29F4CE}" destId="{C02F3C89-452F-4CCD-9EF1-1FAABCB44CA6}" srcOrd="0" destOrd="0" presId="urn:microsoft.com/office/officeart/2008/layout/HalfCircleOrganizationChart"/>
-    <dgm:cxn modelId="{833E623C-FAB1-464A-A704-8FD515A0B34E}" type="presOf" srcId="{4759AA99-0A72-4325-A976-C3CFA4E1E623}" destId="{213AF457-5673-4CC0-809B-24C1F8382BF6}" srcOrd="0" destOrd="0" presId="urn:microsoft.com/office/officeart/2008/layout/HalfCircleOrganizationChart"/>
-    <dgm:cxn modelId="{63D6664F-39D0-48BD-BD97-57868770B905}" type="presOf" srcId="{19BB9B33-A4E5-4518-A391-343BD39F51E5}" destId="{9CD1A56D-8C9A-4BD4-8E2A-F76985E089A0}" srcOrd="1" destOrd="0" presId="urn:microsoft.com/office/officeart/2008/layout/HalfCircleOrganizationChart"/>
-    <dgm:cxn modelId="{531B809A-4233-44F3-830B-9D725049F260}" type="presOf" srcId="{DDA35D42-BDE6-4D1F-9DEC-06F1170306E5}" destId="{38D594D6-8845-4FA4-8252-C7930DE8CAC9}" srcOrd="0" destOrd="0" presId="urn:microsoft.com/office/officeart/2008/layout/HalfCircleOrganizationChart"/>
-    <dgm:cxn modelId="{0916F390-B6BF-4339-AF6E-CA6D977BC0F3}" type="presOf" srcId="{EB0237EF-80FB-49F5-ABA8-07261D08B862}" destId="{FF4DF6D7-B3CF-4B7E-A30C-01D5A0C9079B}" srcOrd="0" destOrd="0" presId="urn:microsoft.com/office/officeart/2008/layout/HalfCircleOrganizationChart"/>
-    <dgm:cxn modelId="{7BE1EEF1-A7C4-4C96-AC74-9B73DF6148F1}" type="presOf" srcId="{8DD5554C-8352-4C65-B26E-1C1F426195CE}" destId="{6DEE10EA-0FC8-450C-A8B6-102780AD6111}" srcOrd="0" destOrd="0" presId="urn:microsoft.com/office/officeart/2008/layout/HalfCircleOrganizationChart"/>
-    <dgm:cxn modelId="{80BCABB0-70C5-470C-8C8F-21E124205E28}" type="presOf" srcId="{B036A171-F5D1-4AC5-AE63-71194E31F595}" destId="{681AC5B4-C072-488E-9E7A-EC8B27A6EF9A}" srcOrd="0" destOrd="0" presId="urn:microsoft.com/office/officeart/2008/layout/HalfCircleOrganizationChart"/>
-    <dgm:cxn modelId="{4F6E00DB-1270-495E-9F63-49EB90CB7264}" type="presOf" srcId="{2B626EF1-458B-41D2-A463-320388117E44}" destId="{49D8A86C-2017-4A4D-9878-849150EE061C}" srcOrd="0" destOrd="0" presId="urn:microsoft.com/office/officeart/2008/layout/HalfCircleOrganizationChart"/>
-    <dgm:cxn modelId="{631A3C24-E04D-4311-AB0A-81DD91E92314}" srcId="{E5079F86-D5BA-4801-A2AB-4926E11D4133}" destId="{4139B855-4C50-4014-82B6-9F59B6B7323A}" srcOrd="0" destOrd="0" parTransId="{C9210D95-1F6C-4845-A4CF-0D41D3EF0612}" sibTransId="{10589CFC-31F0-4023-8140-4B8E591BA690}"/>
-    <dgm:cxn modelId="{0AF7C834-D7F5-4F34-B30A-644EB311FAF2}" type="presOf" srcId="{D9F5E2F4-BC20-415F-92C0-11668B4D0497}" destId="{3F582D20-7F58-4C1A-80B0-3653C1386FBF}" srcOrd="0" destOrd="0" presId="urn:microsoft.com/office/officeart/2008/layout/HalfCircleOrganizationChart"/>
-    <dgm:cxn modelId="{F9B80BAD-D281-4BC3-A4FF-CD86B98E00FE}" type="presOf" srcId="{FBF94B9B-3BBD-4B13-92DB-A8D40E1DC6C5}" destId="{D20E2C81-0DFC-423F-908B-C94AD7E18B54}" srcOrd="0" destOrd="0" presId="urn:microsoft.com/office/officeart/2008/layout/HalfCircleOrganizationChart"/>
-    <dgm:cxn modelId="{1E0D7238-5DDB-4A45-A06A-C569F1E2B7BF}" type="presOf" srcId="{19BB9B33-A4E5-4518-A391-343BD39F51E5}" destId="{C3ED2A6E-D0E0-418F-8915-B326CAC5CB4F}" srcOrd="0" destOrd="0" presId="urn:microsoft.com/office/officeart/2008/layout/HalfCircleOrganizationChart"/>
-    <dgm:cxn modelId="{A089A93B-82D6-4504-8D56-52BA02287C4D}" type="presOf" srcId="{93C2D1FD-EB58-4457-AB7D-CAA852A84E1D}" destId="{4C68B561-F848-41DC-844A-AFC4345236DD}" srcOrd="0" destOrd="0" presId="urn:microsoft.com/office/officeart/2008/layout/HalfCircleOrganizationChart"/>
-    <dgm:cxn modelId="{DA7F8773-5042-4136-815D-32E34E342221}" type="presOf" srcId="{8C5523E2-26AF-499D-A58F-9681352EB56D}" destId="{44F44B87-160E-4B39-AAB8-EAC1D97FD697}" srcOrd="0" destOrd="0" presId="urn:microsoft.com/office/officeart/2008/layout/HalfCircleOrganizationChart"/>
-    <dgm:cxn modelId="{E58F6B31-4FF4-42FE-A93A-59517C04041B}" type="presOf" srcId="{59CE6137-4BC3-4459-8134-13044F447ABC}" destId="{4CA61BE0-E53D-4CCA-B01B-696E8C419FDE}" srcOrd="1" destOrd="0" presId="urn:microsoft.com/office/officeart/2008/layout/HalfCircleOrganizationChart"/>
-    <dgm:cxn modelId="{AAE95D30-E277-47D8-AA31-2F57A0A111AA}" type="presOf" srcId="{EB0237EF-80FB-49F5-ABA8-07261D08B862}" destId="{1855C600-3B26-4125-B9AF-C2CFDF8E82B1}" srcOrd="1" destOrd="0" presId="urn:microsoft.com/office/officeart/2008/layout/HalfCircleOrganizationChart"/>
-    <dgm:cxn modelId="{02C9EFEC-EFD8-4545-9C89-0988773A17A7}" type="presOf" srcId="{83B210FB-8255-4B7E-B42A-1E15BEA0C78C}" destId="{9E51699B-60B4-4DFA-BDD5-7502E6399D05}" srcOrd="1" destOrd="0" presId="urn:microsoft.com/office/officeart/2008/layout/HalfCircleOrganizationChart"/>
-    <dgm:cxn modelId="{CB288E75-79A5-43FC-8839-A9975BD9672F}" type="presOf" srcId="{15487E23-0C31-480F-B963-5A290BD7FBE6}" destId="{AD76B78D-EE07-4848-9102-C847C30586D1}" srcOrd="0" destOrd="0" presId="urn:microsoft.com/office/officeart/2008/layout/HalfCircleOrganizationChart"/>
     <dgm:cxn modelId="{520555F7-7D7C-403A-AA9D-1F8BF60A8A28}" type="presOf" srcId="{CFE23AEE-D75D-4E73-BA2E-6F1F5E18144E}" destId="{9048071D-7147-42B2-BA44-A691FA69FAA7}" srcOrd="0" destOrd="0" presId="urn:microsoft.com/office/officeart/2008/layout/HalfCircleOrganizationChart"/>
-    <dgm:cxn modelId="{F76FE669-0756-4E98-9E10-727A178CEF83}" type="presOf" srcId="{350E0299-F153-42EA-90C2-37913EA7D53A}" destId="{4DC0722E-3297-4C6E-8A87-556A2CE7CAE6}" srcOrd="1" destOrd="0" presId="urn:microsoft.com/office/officeart/2008/layout/HalfCircleOrganizationChart"/>
-    <dgm:cxn modelId="{8039136F-6A90-4007-9289-79F44A13FDC7}" type="presOf" srcId="{AD68D42A-3E88-4935-A23F-B592A58550D5}" destId="{7694A936-A360-4FD1-9344-AE4830A5477C}" srcOrd="0" destOrd="0" presId="urn:microsoft.com/office/officeart/2008/layout/HalfCircleOrganizationChart"/>
-    <dgm:cxn modelId="{C6090E6E-47BE-4382-9BB6-775D6C352382}" srcId="{8DD5554C-8352-4C65-B26E-1C1F426195CE}" destId="{83B210FB-8255-4B7E-B42A-1E15BEA0C78C}" srcOrd="1" destOrd="0" parTransId="{037F2D6F-3393-42D8-ADFA-F2714E43DBCB}" sibTransId="{AC2678CB-3025-4445-9670-5BC83CB5F295}"/>
-    <dgm:cxn modelId="{2C3857E5-CB3D-4F14-AF50-887D440F0006}" type="presOf" srcId="{DEE4E436-0A3E-42B3-9553-717B0D347B78}" destId="{022F3784-F960-420B-9045-8398F77AC520}" srcOrd="0" destOrd="0" presId="urn:microsoft.com/office/officeart/2008/layout/HalfCircleOrganizationChart"/>
-    <dgm:cxn modelId="{E2D055C1-2573-46AD-83BA-A5BF7343C0EE}" type="presOf" srcId="{3573B3D6-8135-4FC6-A095-2B3D3DA4A8E7}" destId="{54D3301D-B08F-4D7B-BE42-BB0DAB709907}" srcOrd="1" destOrd="0" presId="urn:microsoft.com/office/officeart/2008/layout/HalfCircleOrganizationChart"/>
-    <dgm:cxn modelId="{DB3C947B-8CA1-4E3C-B414-BC0D77FD29F7}" type="presOf" srcId="{A52AC902-80BE-4F78-ABED-E111747FA08C}" destId="{060FF2D3-4E22-4154-AFA9-12A58D4A029C}" srcOrd="0" destOrd="0" presId="urn:microsoft.com/office/officeart/2008/layout/HalfCircleOrganizationChart"/>
-    <dgm:cxn modelId="{8D709064-AED1-43BA-974F-E7957E8F869C}" type="presOf" srcId="{EA4C4950-D3DA-4678-89B0-A93340746024}" destId="{C2024C09-4286-4209-9E5C-936C881642BF}" srcOrd="0" destOrd="0" presId="urn:microsoft.com/office/officeart/2008/layout/HalfCircleOrganizationChart"/>
-    <dgm:cxn modelId="{E8D5D186-4074-4E4D-BB2E-B2899D48DEAF}" type="presOf" srcId="{DEE4E436-0A3E-42B3-9553-717B0D347B78}" destId="{38D805BD-8A04-474E-B243-3F4E61C14237}" srcOrd="1" destOrd="0" presId="urn:microsoft.com/office/officeart/2008/layout/HalfCircleOrganizationChart"/>
-    <dgm:cxn modelId="{9407F564-FEF8-40B7-8ACD-28B5DEDCD7FA}" srcId="{DEE4E436-0A3E-42B3-9553-717B0D347B78}" destId="{EA4C4950-D3DA-4678-89B0-A93340746024}" srcOrd="0" destOrd="0" parTransId="{FBF94B9B-3BBD-4B13-92DB-A8D40E1DC6C5}" sibTransId="{8DCF3CFC-4D95-4583-9467-980CC6CD335A}"/>
-    <dgm:cxn modelId="{B5983AD4-DB93-4989-A985-43D9C08E099C}" type="presOf" srcId="{DC15EDE7-6AF0-4B06-BFB4-685B30F1A1D2}" destId="{E1F25DEC-4376-4E8D-A986-A375148DAECC}" srcOrd="1" destOrd="0" presId="urn:microsoft.com/office/officeart/2008/layout/HalfCircleOrganizationChart"/>
-    <dgm:cxn modelId="{E46DDC1E-82FB-4165-9E45-1EF4C50B92AB}" type="presOf" srcId="{C5DCB81A-436A-44B6-BD2B-220B09401B20}" destId="{98DD76ED-7E1B-41D1-B332-A54E55BE7D71}" srcOrd="0" destOrd="0" presId="urn:microsoft.com/office/officeart/2008/layout/HalfCircleOrganizationChart"/>
+    <dgm:cxn modelId="{B0C3F9F8-9795-42CD-892B-229D985A8055}" type="presOf" srcId="{037F2D6F-3393-42D8-ADFA-F2714E43DBCB}" destId="{23D8C2B6-F57E-4445-911E-F1B7FB5439B4}" srcOrd="0" destOrd="0" presId="urn:microsoft.com/office/officeart/2008/layout/HalfCircleOrganizationChart"/>
+    <dgm:cxn modelId="{06B8CDFE-358D-426E-9343-EDEE7AEEE436}" srcId="{DEE4E436-0A3E-42B3-9553-717B0D347B78}" destId="{AD68D42A-3E88-4935-A23F-B592A58550D5}" srcOrd="1" destOrd="0" parTransId="{E600F44C-19CA-4BF2-A356-B7DC2ADBA86A}" sibTransId="{E8ADEE41-281B-4E96-AF44-5F479A295FB3}"/>
     <dgm:cxn modelId="{DC0CA390-2C7F-4619-B8E7-D10E418F900C}" type="presParOf" srcId="{213AF457-5673-4CC0-809B-24C1F8382BF6}" destId="{697ABACE-5A62-41B7-948A-86CDC0EB1A4F}" srcOrd="0" destOrd="0" presId="urn:microsoft.com/office/officeart/2008/layout/HalfCircleOrganizationChart"/>
     <dgm:cxn modelId="{C61BF921-CE81-412C-B295-4DA76843FFA5}" type="presParOf" srcId="{697ABACE-5A62-41B7-948A-86CDC0EB1A4F}" destId="{F2B9AC78-A865-405B-82E7-E1E2C6F3840E}" srcOrd="0" destOrd="0" presId="urn:microsoft.com/office/officeart/2008/layout/HalfCircleOrganizationChart"/>
     <dgm:cxn modelId="{E6D23D58-98EB-4520-8B28-B626191C900B}" type="presParOf" srcId="{F2B9AC78-A865-405B-82E7-E1E2C6F3840E}" destId="{022F3784-F960-420B-9045-8398F77AC520}" srcOrd="0" destOrd="0" presId="urn:microsoft.com/office/officeart/2008/layout/HalfCircleOrganizationChart"/>
@@ -11544,7 +11577,7 @@
         </a:bodyPr>
         <a:lstStyle/>
         <a:p>
-          <a:pPr lvl="0" algn="ctr" defTabSz="711200">
+          <a:pPr marL="0" lvl="0" indent="0" algn="ctr" defTabSz="711200">
             <a:lnSpc>
               <a:spcPct val="90000"/>
             </a:lnSpc>
@@ -11554,6 +11587,7 @@
             <a:spcAft>
               <a:spcPct val="35000"/>
             </a:spcAft>
+            <a:buNone/>
           </a:pPr>
           <a:r>
             <a:rPr lang="tr-TR" sz="1600" kern="1200"/>
@@ -11694,7 +11728,7 @@
         </a:bodyPr>
         <a:lstStyle/>
         <a:p>
-          <a:pPr lvl="0" algn="ctr" defTabSz="400050">
+          <a:pPr marL="0" lvl="0" indent="0" algn="ctr" defTabSz="400050">
             <a:lnSpc>
               <a:spcPct val="90000"/>
             </a:lnSpc>
@@ -11704,6 +11738,7 @@
             <a:spcAft>
               <a:spcPct val="35000"/>
             </a:spcAft>
+            <a:buNone/>
           </a:pPr>
           <a:r>
             <a:rPr lang="tr-TR" sz="900" kern="1200"/>
@@ -11843,7 +11878,7 @@
         </a:bodyPr>
         <a:lstStyle/>
         <a:p>
-          <a:pPr lvl="0" algn="ctr" defTabSz="400050">
+          <a:pPr marL="0" lvl="0" indent="0" algn="ctr" defTabSz="400050">
             <a:lnSpc>
               <a:spcPct val="90000"/>
             </a:lnSpc>
@@ -11853,6 +11888,7 @@
             <a:spcAft>
               <a:spcPct val="35000"/>
             </a:spcAft>
+            <a:buNone/>
           </a:pPr>
           <a:r>
             <a:rPr lang="tr-TR" sz="900" kern="1200"/>
@@ -11992,7 +12028,7 @@
         </a:bodyPr>
         <a:lstStyle/>
         <a:p>
-          <a:pPr lvl="0" algn="ctr" defTabSz="400050">
+          <a:pPr marL="0" lvl="0" indent="0" algn="ctr" defTabSz="400050">
             <a:lnSpc>
               <a:spcPct val="90000"/>
             </a:lnSpc>
@@ -12002,6 +12038,7 @@
             <a:spcAft>
               <a:spcPct val="35000"/>
             </a:spcAft>
+            <a:buNone/>
           </a:pPr>
           <a:r>
             <a:rPr lang="tr-TR" sz="900" kern="1200"/>
@@ -12141,7 +12178,7 @@
         </a:bodyPr>
         <a:lstStyle/>
         <a:p>
-          <a:pPr lvl="0" algn="ctr" defTabSz="400050">
+          <a:pPr marL="0" lvl="0" indent="0" algn="ctr" defTabSz="400050">
             <a:lnSpc>
               <a:spcPct val="90000"/>
             </a:lnSpc>
@@ -12151,6 +12188,7 @@
             <a:spcAft>
               <a:spcPct val="35000"/>
             </a:spcAft>
+            <a:buNone/>
           </a:pPr>
           <a:r>
             <a:rPr lang="tr-TR" sz="900" kern="1200"/>
@@ -12290,7 +12328,7 @@
         </a:bodyPr>
         <a:lstStyle/>
         <a:p>
-          <a:pPr lvl="0" algn="ctr" defTabSz="400050">
+          <a:pPr marL="0" lvl="0" indent="0" algn="ctr" defTabSz="400050">
             <a:lnSpc>
               <a:spcPct val="90000"/>
             </a:lnSpc>
@@ -12300,6 +12338,7 @@
             <a:spcAft>
               <a:spcPct val="35000"/>
             </a:spcAft>
+            <a:buNone/>
           </a:pPr>
           <a:r>
             <a:rPr lang="tr-TR" sz="900" kern="1200"/>
@@ -12439,7 +12478,7 @@
         </a:bodyPr>
         <a:lstStyle/>
         <a:p>
-          <a:pPr lvl="0" algn="ctr" defTabSz="400050">
+          <a:pPr marL="0" lvl="0" indent="0" algn="ctr" defTabSz="400050">
             <a:lnSpc>
               <a:spcPct val="90000"/>
             </a:lnSpc>
@@ -12449,6 +12488,7 @@
             <a:spcAft>
               <a:spcPct val="35000"/>
             </a:spcAft>
+            <a:buNone/>
           </a:pPr>
           <a:r>
             <a:rPr lang="tr-TR" sz="900" kern="1200"/>
@@ -12588,7 +12628,7 @@
         </a:bodyPr>
         <a:lstStyle/>
         <a:p>
-          <a:pPr lvl="0" algn="ctr" defTabSz="400050">
+          <a:pPr marL="0" lvl="0" indent="0" algn="ctr" defTabSz="400050">
             <a:lnSpc>
               <a:spcPct val="90000"/>
             </a:lnSpc>
@@ -12598,6 +12638,7 @@
             <a:spcAft>
               <a:spcPct val="35000"/>
             </a:spcAft>
+            <a:buNone/>
           </a:pPr>
           <a:r>
             <a:rPr lang="tr-TR" sz="900" kern="1200"/>
@@ -12737,7 +12778,7 @@
         </a:bodyPr>
         <a:lstStyle/>
         <a:p>
-          <a:pPr lvl="0" algn="ctr" defTabSz="400050">
+          <a:pPr marL="0" lvl="0" indent="0" algn="ctr" defTabSz="400050">
             <a:lnSpc>
               <a:spcPct val="90000"/>
             </a:lnSpc>
@@ -12747,6 +12788,7 @@
             <a:spcAft>
               <a:spcPct val="35000"/>
             </a:spcAft>
+            <a:buNone/>
           </a:pPr>
           <a:r>
             <a:rPr lang="tr-TR" sz="900" kern="1200"/>
@@ -12886,7 +12928,7 @@
         </a:bodyPr>
         <a:lstStyle/>
         <a:p>
-          <a:pPr lvl="0" algn="ctr" defTabSz="400050">
+          <a:pPr marL="0" lvl="0" indent="0" algn="ctr" defTabSz="400050">
             <a:lnSpc>
               <a:spcPct val="90000"/>
             </a:lnSpc>
@@ -12896,6 +12938,7 @@
             <a:spcAft>
               <a:spcPct val="35000"/>
             </a:spcAft>
+            <a:buNone/>
           </a:pPr>
           <a:r>
             <a:rPr lang="tr-TR" sz="900" kern="1200"/>
@@ -13035,7 +13078,7 @@
         </a:bodyPr>
         <a:lstStyle/>
         <a:p>
-          <a:pPr lvl="0" algn="ctr" defTabSz="400050">
+          <a:pPr marL="0" lvl="0" indent="0" algn="ctr" defTabSz="400050">
             <a:lnSpc>
               <a:spcPct val="90000"/>
             </a:lnSpc>
@@ -13045,6 +13088,7 @@
             <a:spcAft>
               <a:spcPct val="35000"/>
             </a:spcAft>
+            <a:buNone/>
           </a:pPr>
           <a:r>
             <a:rPr lang="tr-TR" sz="900" kern="1200"/>
@@ -13184,7 +13228,7 @@
         </a:bodyPr>
         <a:lstStyle/>
         <a:p>
-          <a:pPr lvl="0" algn="ctr" defTabSz="400050">
+          <a:pPr marL="0" lvl="0" indent="0" algn="ctr" defTabSz="400050">
             <a:lnSpc>
               <a:spcPct val="90000"/>
             </a:lnSpc>
@@ -13194,6 +13238,7 @@
             <a:spcAft>
               <a:spcPct val="35000"/>
             </a:spcAft>
+            <a:buNone/>
           </a:pPr>
           <a:r>
             <a:rPr lang="tr-TR" sz="900" kern="1200"/>
@@ -13333,7 +13378,7 @@
         </a:bodyPr>
         <a:lstStyle/>
         <a:p>
-          <a:pPr lvl="0" algn="ctr" defTabSz="400050">
+          <a:pPr marL="0" lvl="0" indent="0" algn="ctr" defTabSz="400050">
             <a:lnSpc>
               <a:spcPct val="90000"/>
             </a:lnSpc>
@@ -13343,6 +13388,7 @@
             <a:spcAft>
               <a:spcPct val="35000"/>
             </a:spcAft>
+            <a:buNone/>
           </a:pPr>
           <a:r>
             <a:rPr lang="tr-TR" sz="900" kern="1200"/>
@@ -13482,7 +13528,7 @@
         </a:bodyPr>
         <a:lstStyle/>
         <a:p>
-          <a:pPr lvl="0" algn="ctr" defTabSz="400050">
+          <a:pPr marL="0" lvl="0" indent="0" algn="ctr" defTabSz="400050">
             <a:lnSpc>
               <a:spcPct val="90000"/>
             </a:lnSpc>
@@ -13492,6 +13538,7 @@
             <a:spcAft>
               <a:spcPct val="35000"/>
             </a:spcAft>
+            <a:buNone/>
           </a:pPr>
           <a:r>
             <a:rPr lang="tr-TR" sz="900" kern="1200"/>
@@ -13631,7 +13678,7 @@
         </a:bodyPr>
         <a:lstStyle/>
         <a:p>
-          <a:pPr lvl="0" algn="ctr" defTabSz="400050">
+          <a:pPr marL="0" lvl="0" indent="0" algn="ctr" defTabSz="400050">
             <a:lnSpc>
               <a:spcPct val="90000"/>
             </a:lnSpc>
@@ -13641,6 +13688,7 @@
             <a:spcAft>
               <a:spcPct val="35000"/>
             </a:spcAft>
+            <a:buNone/>
           </a:pPr>
           <a:r>
             <a:rPr lang="tr-TR" sz="900" kern="1200"/>
@@ -13780,7 +13828,7 @@
         </a:bodyPr>
         <a:lstStyle/>
         <a:p>
-          <a:pPr lvl="0" algn="ctr" defTabSz="400050">
+          <a:pPr marL="0" lvl="0" indent="0" algn="ctr" defTabSz="400050">
             <a:lnSpc>
               <a:spcPct val="90000"/>
             </a:lnSpc>
@@ -13790,6 +13838,7 @@
             <a:spcAft>
               <a:spcPct val="35000"/>
             </a:spcAft>
+            <a:buNone/>
           </a:pPr>
           <a:r>
             <a:rPr lang="tr-TR" sz="900" kern="1200"/>
@@ -13929,7 +13978,7 @@
         </a:bodyPr>
         <a:lstStyle/>
         <a:p>
-          <a:pPr lvl="0" algn="ctr" defTabSz="400050">
+          <a:pPr marL="0" lvl="0" indent="0" algn="ctr" defTabSz="400050">
             <a:lnSpc>
               <a:spcPct val="90000"/>
             </a:lnSpc>
@@ -13939,6 +13988,7 @@
             <a:spcAft>
               <a:spcPct val="35000"/>
             </a:spcAft>
+            <a:buNone/>
           </a:pPr>
           <a:r>
             <a:rPr lang="tr-TR" sz="900" kern="1200"/>
@@ -14078,7 +14128,7 @@
         </a:bodyPr>
         <a:lstStyle/>
         <a:p>
-          <a:pPr lvl="0" algn="ctr" defTabSz="400050">
+          <a:pPr marL="0" lvl="0" indent="0" algn="ctr" defTabSz="400050">
             <a:lnSpc>
               <a:spcPct val="90000"/>
             </a:lnSpc>
@@ -14088,6 +14138,7 @@
             <a:spcAft>
               <a:spcPct val="35000"/>
             </a:spcAft>
+            <a:buNone/>
           </a:pPr>
           <a:r>
             <a:rPr lang="tr-TR" sz="900" kern="1200"/>
@@ -14227,7 +14278,7 @@
         </a:bodyPr>
         <a:lstStyle/>
         <a:p>
-          <a:pPr lvl="0" algn="ctr" defTabSz="400050">
+          <a:pPr marL="0" lvl="0" indent="0" algn="ctr" defTabSz="400050">
             <a:lnSpc>
               <a:spcPct val="90000"/>
             </a:lnSpc>
@@ -14237,6 +14288,7 @@
             <a:spcAft>
               <a:spcPct val="35000"/>
             </a:spcAft>
+            <a:buNone/>
           </a:pPr>
           <a:r>
             <a:rPr lang="tr-TR" sz="900" kern="1200"/>
@@ -16872,7 +16924,7 @@
 </file>
 
 <file path=customXml/itemProps1.xml><?xml version="1.0" encoding="utf-8"?>
-<ds:datastoreItem xmlns:ds="http://schemas.openxmlformats.org/officeDocument/2006/customXml" ds:itemID="{5B41DCA5-4448-4534-9564-D8DD327BA940}">
+<ds:datastoreItem xmlns:ds="http://schemas.openxmlformats.org/officeDocument/2006/customXml" ds:itemID="{06A3F550-1BD1-49D7-B711-A99BCCAF96A8}">
   <ds:schemaRefs>
     <ds:schemaRef ds:uri="http://schemas.openxmlformats.org/officeDocument/2006/bibliography"/>
   </ds:schemaRefs>

</xml_diff>

<commit_message>
my watch is ended
</commit_message>
<xml_diff>
--- a/prop_report.docx
+++ b/prop_report.docx
@@ -1,6 +1,6 @@
 
 <file path=word/document.xml><?xml version="1.0" encoding="utf-8"?>
-<w:document xmlns:wpc="http://schemas.microsoft.com/office/word/2010/wordprocessingCanvas" xmlns:cx="http://schemas.microsoft.com/office/drawing/2014/chartex" xmlns:cx1="http://schemas.microsoft.com/office/drawing/2015/9/8/chartex" xmlns:mc="http://schemas.openxmlformats.org/markup-compatibility/2006" xmlns:o="urn:schemas-microsoft-com:office:office" xmlns:r="http://schemas.openxmlformats.org/officeDocument/2006/relationships" xmlns:m="http://schemas.openxmlformats.org/officeDocument/2006/math" xmlns:v="urn:schemas-microsoft-com:vml" xmlns:wp14="http://schemas.microsoft.com/office/word/2010/wordprocessingDrawing" xmlns:wp="http://schemas.openxmlformats.org/drawingml/2006/wordprocessingDrawing" xmlns:w10="urn:schemas-microsoft-com:office:word" xmlns:w="http://schemas.openxmlformats.org/wordprocessingml/2006/main" xmlns:w14="http://schemas.microsoft.com/office/word/2010/wordml" xmlns:w15="http://schemas.microsoft.com/office/word/2012/wordml" xmlns:w16se="http://schemas.microsoft.com/office/word/2015/wordml/symex" xmlns:wpg="http://schemas.microsoft.com/office/word/2010/wordprocessingGroup" xmlns:wpi="http://schemas.microsoft.com/office/word/2010/wordprocessingInk" xmlns:wne="http://schemas.microsoft.com/office/word/2006/wordml" xmlns:wps="http://schemas.microsoft.com/office/word/2010/wordprocessingShape" mc:Ignorable="w14 w15 w16se wp14">
+<w:document xmlns:wpc="http://schemas.microsoft.com/office/word/2010/wordprocessingCanvas" xmlns:cx="http://schemas.microsoft.com/office/drawing/2014/chartex" xmlns:cx1="http://schemas.microsoft.com/office/drawing/2015/9/8/chartex" xmlns:cx2="http://schemas.microsoft.com/office/drawing/2015/10/21/chartex" xmlns:cx3="http://schemas.microsoft.com/office/drawing/2016/5/9/chartex" xmlns:cx4="http://schemas.microsoft.com/office/drawing/2016/5/10/chartex" xmlns:cx5="http://schemas.microsoft.com/office/drawing/2016/5/11/chartex" xmlns:cx6="http://schemas.microsoft.com/office/drawing/2016/5/12/chartex" xmlns:cx7="http://schemas.microsoft.com/office/drawing/2016/5/13/chartex" xmlns:cx8="http://schemas.microsoft.com/office/drawing/2016/5/14/chartex" xmlns:mc="http://schemas.openxmlformats.org/markup-compatibility/2006" xmlns:aink="http://schemas.microsoft.com/office/drawing/2016/ink" xmlns:am3d="http://schemas.microsoft.com/office/drawing/2017/model3d" xmlns:o="urn:schemas-microsoft-com:office:office" xmlns:r="http://schemas.openxmlformats.org/officeDocument/2006/relationships" xmlns:m="http://schemas.openxmlformats.org/officeDocument/2006/math" xmlns:v="urn:schemas-microsoft-com:vml" xmlns:wp14="http://schemas.microsoft.com/office/word/2010/wordprocessingDrawing" xmlns:wp="http://schemas.openxmlformats.org/drawingml/2006/wordprocessingDrawing" xmlns:w10="urn:schemas-microsoft-com:office:word" xmlns:w="http://schemas.openxmlformats.org/wordprocessingml/2006/main" xmlns:w14="http://schemas.microsoft.com/office/word/2010/wordml" xmlns:w15="http://schemas.microsoft.com/office/word/2012/wordml" xmlns:w16cid="http://schemas.microsoft.com/office/word/2016/wordml/cid" xmlns:w16se="http://schemas.microsoft.com/office/word/2015/wordml/symex" xmlns:wpg="http://schemas.microsoft.com/office/word/2010/wordprocessingGroup" xmlns:wpi="http://schemas.microsoft.com/office/word/2010/wordprocessingInk" xmlns:wne="http://schemas.microsoft.com/office/word/2006/wordml" xmlns:wps="http://schemas.microsoft.com/office/word/2010/wordprocessingShape" mc:Ignorable="w14 w15 w16se w16cid wp14">
   <w:body>
     <w:p>
       <w:pPr>
@@ -52,7 +52,7 @@
             <v:path o:extrusionok="f" gradientshapeok="t" o:connecttype="rect"/>
             <o:lock v:ext="edit" aspectratio="t"/>
           </v:shapetype>
-          <v:shape id="_x0000_i1025" type="#_x0000_t75" style="width:502.5pt;height:58.5pt">
+          <v:shape id="_x0000_i1025" type="#_x0000_t75" style="width:502.2pt;height:58.2pt">
             <v:imagedata r:id="rId8" o:title="3" croptop="20346f" cropbottom="18403f"/>
           </v:shape>
         </w:pict>
@@ -5866,82 +5866,167 @@
           <w:lang w:val="en-US"/>
         </w:rPr>
       </w:pPr>
-      <w:bookmarkStart w:id="15" w:name="_GoBack"/>
+    </w:p>
+    <w:p>
+      <w:pPr>
+        <w:pStyle w:val="Balk2"/>
+        <w:rPr>
+          <w:lang w:val="en-US"/>
+        </w:rPr>
+      </w:pPr>
+      <w:bookmarkStart w:id="15" w:name="_Toc498040264"/>
+      <w:r>
+        <w:rPr>
+          <w:lang w:val="en-US"/>
+        </w:rPr>
+        <w:lastRenderedPageBreak/>
+        <w:t>Communication / Sensing</w:t>
+      </w:r>
       <w:bookmarkEnd w:id="15"/>
     </w:p>
     <w:p>
       <w:pPr>
+        <w:rPr>
+          <w:sz w:val="24"/>
+          <w:szCs w:val="24"/>
+        </w:rPr>
+      </w:pPr>
+    </w:p>
+    <w:p>
+      <w:pPr>
+        <w:ind w:firstLine="576"/>
+        <w:rPr>
+          <w:sz w:val="24"/>
+          <w:szCs w:val="24"/>
+        </w:rPr>
+      </w:pPr>
+      <w:r>
+        <w:rPr>
+          <w:sz w:val="24"/>
+          <w:szCs w:val="24"/>
+        </w:rPr>
+        <w:t>In this project direct communication is forbidden. Thus, sensing and indirect information passing are the only possible understanding the robot’s motion. The information is passed through indirect ways means that one robot cannot tell the other its decision and what the other should do. Communication between the two robots differently from sensing, is to be decided throughout the Standard Committee.</w:t>
+      </w:r>
+    </w:p>
+    <w:p>
+      <w:pPr>
+        <w:ind w:firstLine="576"/>
+        <w:rPr>
+          <w:sz w:val="24"/>
+          <w:szCs w:val="24"/>
+          <w:lang w:val="en-US"/>
+        </w:rPr>
+      </w:pPr>
+      <w:r>
+        <w:rPr>
+          <w:sz w:val="24"/>
+          <w:szCs w:val="24"/>
+        </w:rPr>
+        <w:t>Sensing the other robot can be done by sensing the torque or sensing the tension or compression on the plank so that they can predict their future movements and their current situation.</w:t>
+      </w:r>
+    </w:p>
+    <w:p>
+      <w:pPr>
         <w:pStyle w:val="Balk2"/>
         <w:rPr>
           <w:lang w:val="en-US"/>
         </w:rPr>
       </w:pPr>
-      <w:bookmarkStart w:id="16" w:name="_Toc498040264"/>
-      <w:r>
-        <w:rPr>
-          <w:lang w:val="en-US"/>
-        </w:rPr>
-        <w:lastRenderedPageBreak/>
-        <w:t>Communication / Sensing</w:t>
+      <w:bookmarkStart w:id="16" w:name="_Toc498040265"/>
+      <w:r>
+        <w:rPr>
+          <w:lang w:val="en-US"/>
+        </w:rPr>
+        <w:t>Power and Electronic Systems</w:t>
       </w:r>
       <w:bookmarkEnd w:id="16"/>
     </w:p>
     <w:p>
       <w:pPr>
         <w:rPr>
+          <w:lang w:val="en-US"/>
+        </w:rPr>
+      </w:pPr>
+    </w:p>
+    <w:p>
+      <w:pPr>
+        <w:ind w:firstLine="432"/>
+        <w:jc w:val="both"/>
+        <w:rPr>
           <w:sz w:val="24"/>
           <w:szCs w:val="24"/>
-        </w:rPr>
-      </w:pPr>
+          <w:lang w:val="en-US"/>
+        </w:rPr>
+      </w:pPr>
+      <w:r>
+        <w:rPr>
+          <w:sz w:val="24"/>
+          <w:szCs w:val="24"/>
+          <w:lang w:val="en-US"/>
+        </w:rPr>
+        <w:t xml:space="preserve">Our product is mobile, which obviously should include motors, leading to a </w:t>
+      </w:r>
+      <w:proofErr w:type="gramStart"/>
+      <w:r>
+        <w:rPr>
+          <w:sz w:val="24"/>
+          <w:szCs w:val="24"/>
+          <w:lang w:val="en-US"/>
+        </w:rPr>
+        <w:t>high power</w:t>
+      </w:r>
+      <w:proofErr w:type="gramEnd"/>
+      <w:r>
+        <w:rPr>
+          <w:sz w:val="24"/>
+          <w:szCs w:val="24"/>
+          <w:lang w:val="en-US"/>
+        </w:rPr>
+        <w:t xml:space="preserve"> consumption. In order not to give harm to sensors, controller and other temperature-sensitive components, we will design / prefer to buy high efficiency power converters. Also, we will use a rechargeable </w:t>
+      </w:r>
+      <w:proofErr w:type="spellStart"/>
+      <w:r>
+        <w:rPr>
+          <w:sz w:val="24"/>
+          <w:szCs w:val="24"/>
+          <w:lang w:val="en-US"/>
+        </w:rPr>
+        <w:t>LiPO</w:t>
+      </w:r>
+      <w:proofErr w:type="spellEnd"/>
+      <w:r>
+        <w:rPr>
+          <w:sz w:val="24"/>
+          <w:szCs w:val="24"/>
+          <w:lang w:val="en-US"/>
+        </w:rPr>
+        <w:t xml:space="preserve"> battery as it will reduce the cost of the product (not final cost but R&amp;D cost) as we will be able to use it multiple times. As a result of using a battery, we will definitely need a voltage regulator to </w:t>
+      </w:r>
+      <w:r>
+        <w:rPr>
+          <w:sz w:val="24"/>
+          <w:szCs w:val="24"/>
+          <w:lang w:val="en-US"/>
+        </w:rPr>
+        <w:t>provide a</w:t>
+      </w:r>
+      <w:bookmarkStart w:id="17" w:name="_GoBack"/>
+      <w:bookmarkEnd w:id="17"/>
+      <w:r>
+        <w:rPr>
+          <w:sz w:val="24"/>
+          <w:szCs w:val="24"/>
+          <w:lang w:val="en-US"/>
+        </w:rPr>
+        <w:t xml:space="preserve"> stable voltage level to all electronic components in the product.</w:t>
+      </w:r>
     </w:p>
     <w:p>
       <w:pPr>
-        <w:ind w:firstLine="576"/>
-        <w:rPr>
-          <w:sz w:val="24"/>
-          <w:szCs w:val="24"/>
-        </w:rPr>
-      </w:pPr>
-      <w:r>
-        <w:rPr>
-          <w:sz w:val="24"/>
-          <w:szCs w:val="24"/>
-        </w:rPr>
-        <w:t>In this project direct communication is forbidden. Thus, sensing and indirect information passing are the only possible understanding the robot’s motion. The information is passed through indirect ways means that one robot cannot tell the other its decision and what the other should do. Communication between the two robots differently from sensing, is to be decided throughout the Standard Committee.</w:t>
-      </w:r>
-    </w:p>
-    <w:p>
-      <w:pPr>
-        <w:ind w:firstLine="576"/>
-        <w:rPr>
-          <w:sz w:val="24"/>
-          <w:szCs w:val="24"/>
-          <w:lang w:val="en-US"/>
-        </w:rPr>
-      </w:pPr>
-      <w:r>
-        <w:rPr>
-          <w:sz w:val="24"/>
-          <w:szCs w:val="24"/>
-        </w:rPr>
-        <w:t>Sensing the other robot can be done by sensing the torque or sensing the tension or compression on the plank so that they can predict their future movements and their current situation.</w:t>
-      </w:r>
-    </w:p>
-    <w:p>
-      <w:pPr>
-        <w:pStyle w:val="Balk2"/>
-        <w:rPr>
-          <w:lang w:val="en-US"/>
-        </w:rPr>
-      </w:pPr>
-      <w:bookmarkStart w:id="17" w:name="_Toc498040265"/>
-      <w:r>
-        <w:rPr>
-          <w:lang w:val="en-US"/>
-        </w:rPr>
-        <w:t>Power and Electronic Systems</w:t>
-      </w:r>
-      <w:bookmarkEnd w:id="17"/>
+        <w:rPr>
+          <w:lang w:val="en-US"/>
+        </w:rPr>
+      </w:pPr>
     </w:p>
     <w:p>
       <w:pPr>
@@ -6038,6 +6123,7 @@
           <w:szCs w:val="24"/>
           <w:lang w:val="en-US"/>
         </w:rPr>
+        <w:lastRenderedPageBreak/>
         <w:t>In the user manual, customers will be able to find all necessary information about the setup of the robot, methods of changing the tires and battery and switching the robot’s duty (master or slave). All this information and some extra contents will be available on our company website http://www.xcali.ml/ . You can easily leave a message from the contact tab to ask anything about our company and products.</w:t>
       </w:r>
     </w:p>
@@ -6074,7 +6160,6 @@
           <w:szCs w:val="24"/>
           <w:lang w:val="en-US"/>
         </w:rPr>
-        <w:lastRenderedPageBreak/>
         <w:br w:type="page"/>
       </w:r>
     </w:p>
@@ -6257,10 +6342,10 @@
           <w:lang w:val="en-US"/>
         </w:rPr>
         <w:object w:dxaOrig="14528" w:dyaOrig="3454" w14:anchorId="73A744A1">
-          <v:shape id="_x0000_i1026" type="#_x0000_t75" style="width:591.5pt;height:110.5pt" o:ole="">
+          <v:shape id="_x0000_i1026" type="#_x0000_t75" style="width:591pt;height:110.4pt" o:ole="">
             <v:imagedata r:id="rId18" o:title="" cropbottom="13929f"/>
           </v:shape>
-          <o:OLEObject Type="Embed" ProgID="Excel.Sheet.12" ShapeID="_x0000_i1026" DrawAspect="Content" ObjectID="_1571783082" r:id="rId19"/>
+          <o:OLEObject Type="Embed" ProgID="Excel.Sheet.12" ShapeID="_x0000_i1026" DrawAspect="Content" ObjectID="_1571783172" r:id="rId19"/>
         </w:object>
       </w:r>
     </w:p>
@@ -6412,7 +6497,7 @@
 </file>
 
 <file path=word/endnotes.xml><?xml version="1.0" encoding="utf-8"?>
-<w:endnotes xmlns:wpc="http://schemas.microsoft.com/office/word/2010/wordprocessingCanvas" xmlns:cx="http://schemas.microsoft.com/office/drawing/2014/chartex" xmlns:cx1="http://schemas.microsoft.com/office/drawing/2015/9/8/chartex" xmlns:mc="http://schemas.openxmlformats.org/markup-compatibility/2006" xmlns:o="urn:schemas-microsoft-com:office:office" xmlns:r="http://schemas.openxmlformats.org/officeDocument/2006/relationships" xmlns:m="http://schemas.openxmlformats.org/officeDocument/2006/math" xmlns:v="urn:schemas-microsoft-com:vml" xmlns:wp14="http://schemas.microsoft.com/office/word/2010/wordprocessingDrawing" xmlns:wp="http://schemas.openxmlformats.org/drawingml/2006/wordprocessingDrawing" xmlns:w10="urn:schemas-microsoft-com:office:word" xmlns:w="http://schemas.openxmlformats.org/wordprocessingml/2006/main" xmlns:w14="http://schemas.microsoft.com/office/word/2010/wordml" xmlns:w15="http://schemas.microsoft.com/office/word/2012/wordml" xmlns:w16se="http://schemas.microsoft.com/office/word/2015/wordml/symex" xmlns:wpg="http://schemas.microsoft.com/office/word/2010/wordprocessingGroup" xmlns:wpi="http://schemas.microsoft.com/office/word/2010/wordprocessingInk" xmlns:wne="http://schemas.microsoft.com/office/word/2006/wordml" xmlns:wps="http://schemas.microsoft.com/office/word/2010/wordprocessingShape" mc:Ignorable="w14 w15 w16se wp14">
+<w:endnotes xmlns:wpc="http://schemas.microsoft.com/office/word/2010/wordprocessingCanvas" xmlns:cx="http://schemas.microsoft.com/office/drawing/2014/chartex" xmlns:cx1="http://schemas.microsoft.com/office/drawing/2015/9/8/chartex" xmlns:cx2="http://schemas.microsoft.com/office/drawing/2015/10/21/chartex" xmlns:cx3="http://schemas.microsoft.com/office/drawing/2016/5/9/chartex" xmlns:cx4="http://schemas.microsoft.com/office/drawing/2016/5/10/chartex" xmlns:cx5="http://schemas.microsoft.com/office/drawing/2016/5/11/chartex" xmlns:cx6="http://schemas.microsoft.com/office/drawing/2016/5/12/chartex" xmlns:cx7="http://schemas.microsoft.com/office/drawing/2016/5/13/chartex" xmlns:cx8="http://schemas.microsoft.com/office/drawing/2016/5/14/chartex" xmlns:mc="http://schemas.openxmlformats.org/markup-compatibility/2006" xmlns:aink="http://schemas.microsoft.com/office/drawing/2016/ink" xmlns:am3d="http://schemas.microsoft.com/office/drawing/2017/model3d" xmlns:o="urn:schemas-microsoft-com:office:office" xmlns:r="http://schemas.openxmlformats.org/officeDocument/2006/relationships" xmlns:m="http://schemas.openxmlformats.org/officeDocument/2006/math" xmlns:v="urn:schemas-microsoft-com:vml" xmlns:wp14="http://schemas.microsoft.com/office/word/2010/wordprocessingDrawing" xmlns:wp="http://schemas.openxmlformats.org/drawingml/2006/wordprocessingDrawing" xmlns:w10="urn:schemas-microsoft-com:office:word" xmlns:w="http://schemas.openxmlformats.org/wordprocessingml/2006/main" xmlns:w14="http://schemas.microsoft.com/office/word/2010/wordml" xmlns:w15="http://schemas.microsoft.com/office/word/2012/wordml" xmlns:w16cid="http://schemas.microsoft.com/office/word/2016/wordml/cid" xmlns:w16se="http://schemas.microsoft.com/office/word/2015/wordml/symex" xmlns:wpg="http://schemas.microsoft.com/office/word/2010/wordprocessingGroup" xmlns:wpi="http://schemas.microsoft.com/office/word/2010/wordprocessingInk" xmlns:wne="http://schemas.microsoft.com/office/word/2006/wordml" xmlns:wps="http://schemas.microsoft.com/office/word/2010/wordprocessingShape" mc:Ignorable="w14 w15 w16se w16cid wp14">
   <w:endnote w:type="separator" w:id="-1">
     <w:p>
       <w:pPr>
@@ -6437,7 +6522,7 @@
 </file>
 
 <file path=word/footer1.xml><?xml version="1.0" encoding="utf-8"?>
-<w:ftr xmlns:wpc="http://schemas.microsoft.com/office/word/2010/wordprocessingCanvas" xmlns:cx="http://schemas.microsoft.com/office/drawing/2014/chartex" xmlns:cx1="http://schemas.microsoft.com/office/drawing/2015/9/8/chartex" xmlns:mc="http://schemas.openxmlformats.org/markup-compatibility/2006" xmlns:o="urn:schemas-microsoft-com:office:office" xmlns:r="http://schemas.openxmlformats.org/officeDocument/2006/relationships" xmlns:m="http://schemas.openxmlformats.org/officeDocument/2006/math" xmlns:v="urn:schemas-microsoft-com:vml" xmlns:wp14="http://schemas.microsoft.com/office/word/2010/wordprocessingDrawing" xmlns:wp="http://schemas.openxmlformats.org/drawingml/2006/wordprocessingDrawing" xmlns:w10="urn:schemas-microsoft-com:office:word" xmlns:w="http://schemas.openxmlformats.org/wordprocessingml/2006/main" xmlns:w14="http://schemas.microsoft.com/office/word/2010/wordml" xmlns:w15="http://schemas.microsoft.com/office/word/2012/wordml" xmlns:w16se="http://schemas.microsoft.com/office/word/2015/wordml/symex" xmlns:wpg="http://schemas.microsoft.com/office/word/2010/wordprocessingGroup" xmlns:wpi="http://schemas.microsoft.com/office/word/2010/wordprocessingInk" xmlns:wne="http://schemas.microsoft.com/office/word/2006/wordml" xmlns:wps="http://schemas.microsoft.com/office/word/2010/wordprocessingShape" mc:Ignorable="w14 w15 w16se wp14">
+<w:ftr xmlns:wpc="http://schemas.microsoft.com/office/word/2010/wordprocessingCanvas" xmlns:cx="http://schemas.microsoft.com/office/drawing/2014/chartex" xmlns:cx1="http://schemas.microsoft.com/office/drawing/2015/9/8/chartex" xmlns:cx2="http://schemas.microsoft.com/office/drawing/2015/10/21/chartex" xmlns:cx3="http://schemas.microsoft.com/office/drawing/2016/5/9/chartex" xmlns:cx4="http://schemas.microsoft.com/office/drawing/2016/5/10/chartex" xmlns:cx5="http://schemas.microsoft.com/office/drawing/2016/5/11/chartex" xmlns:cx6="http://schemas.microsoft.com/office/drawing/2016/5/12/chartex" xmlns:cx7="http://schemas.microsoft.com/office/drawing/2016/5/13/chartex" xmlns:cx8="http://schemas.microsoft.com/office/drawing/2016/5/14/chartex" xmlns:mc="http://schemas.openxmlformats.org/markup-compatibility/2006" xmlns:aink="http://schemas.microsoft.com/office/drawing/2016/ink" xmlns:am3d="http://schemas.microsoft.com/office/drawing/2017/model3d" xmlns:o="urn:schemas-microsoft-com:office:office" xmlns:r="http://schemas.openxmlformats.org/officeDocument/2006/relationships" xmlns:m="http://schemas.openxmlformats.org/officeDocument/2006/math" xmlns:v="urn:schemas-microsoft-com:vml" xmlns:wp14="http://schemas.microsoft.com/office/word/2010/wordprocessingDrawing" xmlns:wp="http://schemas.openxmlformats.org/drawingml/2006/wordprocessingDrawing" xmlns:w10="urn:schemas-microsoft-com:office:word" xmlns:w="http://schemas.openxmlformats.org/wordprocessingml/2006/main" xmlns:w14="http://schemas.microsoft.com/office/word/2010/wordml" xmlns:w15="http://schemas.microsoft.com/office/word/2012/wordml" xmlns:w16cid="http://schemas.microsoft.com/office/word/2016/wordml/cid" xmlns:w16se="http://schemas.microsoft.com/office/word/2015/wordml/symex" xmlns:wpg="http://schemas.microsoft.com/office/word/2010/wordprocessingGroup" xmlns:wpi="http://schemas.microsoft.com/office/word/2010/wordprocessingInk" xmlns:wne="http://schemas.microsoft.com/office/word/2006/wordml" xmlns:wps="http://schemas.microsoft.com/office/word/2010/wordprocessingShape" mc:Ignorable="w14 w15 w16se w16cid wp14">
   <w:sdt>
     <w:sdtPr>
       <w:id w:val="434183445"/>
@@ -6484,7 +6569,7 @@
 </file>
 
 <file path=word/footnotes.xml><?xml version="1.0" encoding="utf-8"?>
-<w:footnotes xmlns:wpc="http://schemas.microsoft.com/office/word/2010/wordprocessingCanvas" xmlns:cx="http://schemas.microsoft.com/office/drawing/2014/chartex" xmlns:cx1="http://schemas.microsoft.com/office/drawing/2015/9/8/chartex" xmlns:mc="http://schemas.openxmlformats.org/markup-compatibility/2006" xmlns:o="urn:schemas-microsoft-com:office:office" xmlns:r="http://schemas.openxmlformats.org/officeDocument/2006/relationships" xmlns:m="http://schemas.openxmlformats.org/officeDocument/2006/math" xmlns:v="urn:schemas-microsoft-com:vml" xmlns:wp14="http://schemas.microsoft.com/office/word/2010/wordprocessingDrawing" xmlns:wp="http://schemas.openxmlformats.org/drawingml/2006/wordprocessingDrawing" xmlns:w10="urn:schemas-microsoft-com:office:word" xmlns:w="http://schemas.openxmlformats.org/wordprocessingml/2006/main" xmlns:w14="http://schemas.microsoft.com/office/word/2010/wordml" xmlns:w15="http://schemas.microsoft.com/office/word/2012/wordml" xmlns:w16se="http://schemas.microsoft.com/office/word/2015/wordml/symex" xmlns:wpg="http://schemas.microsoft.com/office/word/2010/wordprocessingGroup" xmlns:wpi="http://schemas.microsoft.com/office/word/2010/wordprocessingInk" xmlns:wne="http://schemas.microsoft.com/office/word/2006/wordml" xmlns:wps="http://schemas.microsoft.com/office/word/2010/wordprocessingShape" mc:Ignorable="w14 w15 w16se wp14">
+<w:footnotes xmlns:wpc="http://schemas.microsoft.com/office/word/2010/wordprocessingCanvas" xmlns:cx="http://schemas.microsoft.com/office/drawing/2014/chartex" xmlns:cx1="http://schemas.microsoft.com/office/drawing/2015/9/8/chartex" xmlns:cx2="http://schemas.microsoft.com/office/drawing/2015/10/21/chartex" xmlns:cx3="http://schemas.microsoft.com/office/drawing/2016/5/9/chartex" xmlns:cx4="http://schemas.microsoft.com/office/drawing/2016/5/10/chartex" xmlns:cx5="http://schemas.microsoft.com/office/drawing/2016/5/11/chartex" xmlns:cx6="http://schemas.microsoft.com/office/drawing/2016/5/12/chartex" xmlns:cx7="http://schemas.microsoft.com/office/drawing/2016/5/13/chartex" xmlns:cx8="http://schemas.microsoft.com/office/drawing/2016/5/14/chartex" xmlns:mc="http://schemas.openxmlformats.org/markup-compatibility/2006" xmlns:aink="http://schemas.microsoft.com/office/drawing/2016/ink" xmlns:am3d="http://schemas.microsoft.com/office/drawing/2017/model3d" xmlns:o="urn:schemas-microsoft-com:office:office" xmlns:r="http://schemas.openxmlformats.org/officeDocument/2006/relationships" xmlns:m="http://schemas.openxmlformats.org/officeDocument/2006/math" xmlns:v="urn:schemas-microsoft-com:vml" xmlns:wp14="http://schemas.microsoft.com/office/word/2010/wordprocessingDrawing" xmlns:wp="http://schemas.openxmlformats.org/drawingml/2006/wordprocessingDrawing" xmlns:w10="urn:schemas-microsoft-com:office:word" xmlns:w="http://schemas.openxmlformats.org/wordprocessingml/2006/main" xmlns:w14="http://schemas.microsoft.com/office/word/2010/wordml" xmlns:w15="http://schemas.microsoft.com/office/word/2012/wordml" xmlns:w16cid="http://schemas.microsoft.com/office/word/2016/wordml/cid" xmlns:w16se="http://schemas.microsoft.com/office/word/2015/wordml/symex" xmlns:wpg="http://schemas.microsoft.com/office/word/2010/wordprocessingGroup" xmlns:wpi="http://schemas.microsoft.com/office/word/2010/wordprocessingInk" xmlns:wne="http://schemas.microsoft.com/office/word/2006/wordml" xmlns:wps="http://schemas.microsoft.com/office/word/2010/wordprocessingShape" mc:Ignorable="w14 w15 w16se w16cid wp14">
   <w:footnote w:type="separator" w:id="-1">
     <w:p>
       <w:pPr>
@@ -6509,7 +6594,7 @@
 </file>
 
 <file path=word/header1.xml><?xml version="1.0" encoding="utf-8"?>
-<w:hdr xmlns:wpc="http://schemas.microsoft.com/office/word/2010/wordprocessingCanvas" xmlns:cx="http://schemas.microsoft.com/office/drawing/2014/chartex" xmlns:cx1="http://schemas.microsoft.com/office/drawing/2015/9/8/chartex" xmlns:mc="http://schemas.openxmlformats.org/markup-compatibility/2006" xmlns:o="urn:schemas-microsoft-com:office:office" xmlns:r="http://schemas.openxmlformats.org/officeDocument/2006/relationships" xmlns:m="http://schemas.openxmlformats.org/officeDocument/2006/math" xmlns:v="urn:schemas-microsoft-com:vml" xmlns:wp14="http://schemas.microsoft.com/office/word/2010/wordprocessingDrawing" xmlns:wp="http://schemas.openxmlformats.org/drawingml/2006/wordprocessingDrawing" xmlns:w10="urn:schemas-microsoft-com:office:word" xmlns:w="http://schemas.openxmlformats.org/wordprocessingml/2006/main" xmlns:w14="http://schemas.microsoft.com/office/word/2010/wordml" xmlns:w15="http://schemas.microsoft.com/office/word/2012/wordml" xmlns:w16se="http://schemas.microsoft.com/office/word/2015/wordml/symex" xmlns:wpg="http://schemas.microsoft.com/office/word/2010/wordprocessingGroup" xmlns:wpi="http://schemas.microsoft.com/office/word/2010/wordprocessingInk" xmlns:wne="http://schemas.microsoft.com/office/word/2006/wordml" xmlns:wps="http://schemas.microsoft.com/office/word/2010/wordprocessingShape" mc:Ignorable="w14 w15 w16se wp14">
+<w:hdr xmlns:wpc="http://schemas.microsoft.com/office/word/2010/wordprocessingCanvas" xmlns:cx="http://schemas.microsoft.com/office/drawing/2014/chartex" xmlns:cx1="http://schemas.microsoft.com/office/drawing/2015/9/8/chartex" xmlns:cx2="http://schemas.microsoft.com/office/drawing/2015/10/21/chartex" xmlns:cx3="http://schemas.microsoft.com/office/drawing/2016/5/9/chartex" xmlns:cx4="http://schemas.microsoft.com/office/drawing/2016/5/10/chartex" xmlns:cx5="http://schemas.microsoft.com/office/drawing/2016/5/11/chartex" xmlns:cx6="http://schemas.microsoft.com/office/drawing/2016/5/12/chartex" xmlns:cx7="http://schemas.microsoft.com/office/drawing/2016/5/13/chartex" xmlns:cx8="http://schemas.microsoft.com/office/drawing/2016/5/14/chartex" xmlns:mc="http://schemas.openxmlformats.org/markup-compatibility/2006" xmlns:aink="http://schemas.microsoft.com/office/drawing/2016/ink" xmlns:am3d="http://schemas.microsoft.com/office/drawing/2017/model3d" xmlns:o="urn:schemas-microsoft-com:office:office" xmlns:r="http://schemas.openxmlformats.org/officeDocument/2006/relationships" xmlns:m="http://schemas.openxmlformats.org/officeDocument/2006/math" xmlns:v="urn:schemas-microsoft-com:vml" xmlns:wp14="http://schemas.microsoft.com/office/word/2010/wordprocessingDrawing" xmlns:wp="http://schemas.openxmlformats.org/drawingml/2006/wordprocessingDrawing" xmlns:w10="urn:schemas-microsoft-com:office:word" xmlns:w="http://schemas.openxmlformats.org/wordprocessingml/2006/main" xmlns:w14="http://schemas.microsoft.com/office/word/2010/wordml" xmlns:w15="http://schemas.microsoft.com/office/word/2012/wordml" xmlns:w16cid="http://schemas.microsoft.com/office/word/2016/wordml/cid" xmlns:w16se="http://schemas.microsoft.com/office/word/2015/wordml/symex" xmlns:wpg="http://schemas.microsoft.com/office/word/2010/wordprocessingGroup" xmlns:wpi="http://schemas.microsoft.com/office/word/2010/wordprocessingInk" xmlns:wne="http://schemas.microsoft.com/office/word/2006/wordml" xmlns:wps="http://schemas.microsoft.com/office/word/2010/wordprocessingShape" mc:Ignorable="w14 w15 w16se w16cid wp14">
   <w:p>
     <w:pPr>
       <w:pStyle w:val="stBilgi"/>
@@ -6598,7 +6683,7 @@
 </file>
 
 <file path=word/numbering.xml><?xml version="1.0" encoding="utf-8"?>
-<w:numbering xmlns:wpc="http://schemas.microsoft.com/office/word/2010/wordprocessingCanvas" xmlns:cx="http://schemas.microsoft.com/office/drawing/2014/chartex" xmlns:cx1="http://schemas.microsoft.com/office/drawing/2015/9/8/chartex" xmlns:mc="http://schemas.openxmlformats.org/markup-compatibility/2006" xmlns:o="urn:schemas-microsoft-com:office:office" xmlns:r="http://schemas.openxmlformats.org/officeDocument/2006/relationships" xmlns:m="http://schemas.openxmlformats.org/officeDocument/2006/math" xmlns:v="urn:schemas-microsoft-com:vml" xmlns:wp14="http://schemas.microsoft.com/office/word/2010/wordprocessingDrawing" xmlns:wp="http://schemas.openxmlformats.org/drawingml/2006/wordprocessingDrawing" xmlns:w10="urn:schemas-microsoft-com:office:word" xmlns:w="http://schemas.openxmlformats.org/wordprocessingml/2006/main" xmlns:w14="http://schemas.microsoft.com/office/word/2010/wordml" xmlns:w15="http://schemas.microsoft.com/office/word/2012/wordml" xmlns:w16se="http://schemas.microsoft.com/office/word/2015/wordml/symex" xmlns:wpg="http://schemas.microsoft.com/office/word/2010/wordprocessingGroup" xmlns:wpi="http://schemas.microsoft.com/office/word/2010/wordprocessingInk" xmlns:wne="http://schemas.microsoft.com/office/word/2006/wordml" xmlns:wps="http://schemas.microsoft.com/office/word/2010/wordprocessingShape" mc:Ignorable="w14 w15 w16se wp14">
+<w:numbering xmlns:wpc="http://schemas.microsoft.com/office/word/2010/wordprocessingCanvas" xmlns:cx="http://schemas.microsoft.com/office/drawing/2014/chartex" xmlns:cx1="http://schemas.microsoft.com/office/drawing/2015/9/8/chartex" xmlns:cx2="http://schemas.microsoft.com/office/drawing/2015/10/21/chartex" xmlns:cx3="http://schemas.microsoft.com/office/drawing/2016/5/9/chartex" xmlns:cx4="http://schemas.microsoft.com/office/drawing/2016/5/10/chartex" xmlns:cx5="http://schemas.microsoft.com/office/drawing/2016/5/11/chartex" xmlns:cx6="http://schemas.microsoft.com/office/drawing/2016/5/12/chartex" xmlns:cx7="http://schemas.microsoft.com/office/drawing/2016/5/13/chartex" xmlns:cx8="http://schemas.microsoft.com/office/drawing/2016/5/14/chartex" xmlns:mc="http://schemas.openxmlformats.org/markup-compatibility/2006" xmlns:aink="http://schemas.microsoft.com/office/drawing/2016/ink" xmlns:am3d="http://schemas.microsoft.com/office/drawing/2017/model3d" xmlns:o="urn:schemas-microsoft-com:office:office" xmlns:r="http://schemas.openxmlformats.org/officeDocument/2006/relationships" xmlns:m="http://schemas.openxmlformats.org/officeDocument/2006/math" xmlns:v="urn:schemas-microsoft-com:vml" xmlns:wp14="http://schemas.microsoft.com/office/word/2010/wordprocessingDrawing" xmlns:wp="http://schemas.openxmlformats.org/drawingml/2006/wordprocessingDrawing" xmlns:w10="urn:schemas-microsoft-com:office:word" xmlns:w="http://schemas.openxmlformats.org/wordprocessingml/2006/main" xmlns:w14="http://schemas.microsoft.com/office/word/2010/wordml" xmlns:w15="http://schemas.microsoft.com/office/word/2012/wordml" xmlns:w16cid="http://schemas.microsoft.com/office/word/2016/wordml/cid" xmlns:w16se="http://schemas.microsoft.com/office/word/2015/wordml/symex" xmlns:wpg="http://schemas.microsoft.com/office/word/2010/wordprocessingGroup" xmlns:wpi="http://schemas.microsoft.com/office/word/2010/wordprocessingInk" xmlns:wne="http://schemas.microsoft.com/office/word/2006/wordml" xmlns:wps="http://schemas.microsoft.com/office/word/2010/wordprocessingShape" mc:Ignorable="w14 w15 w16se w16cid wp14">
   <w:abstractNum w:abstractNumId="0" w15:restartNumberingAfterBreak="0">
     <w:nsid w:val="0B51587C"/>
     <w:multiLevelType w:val="hybridMultilevel"/>
@@ -7344,7 +7429,7 @@
 </file>
 
 <file path=word/styles.xml><?xml version="1.0" encoding="utf-8"?>
-<w:styles xmlns:mc="http://schemas.openxmlformats.org/markup-compatibility/2006" xmlns:r="http://schemas.openxmlformats.org/officeDocument/2006/relationships" xmlns:w="http://schemas.openxmlformats.org/wordprocessingml/2006/main" xmlns:w14="http://schemas.microsoft.com/office/word/2010/wordml" xmlns:w15="http://schemas.microsoft.com/office/word/2012/wordml" xmlns:w16se="http://schemas.microsoft.com/office/word/2015/wordml/symex" mc:Ignorable="w14 w15 w16se">
+<w:styles xmlns:mc="http://schemas.openxmlformats.org/markup-compatibility/2006" xmlns:r="http://schemas.openxmlformats.org/officeDocument/2006/relationships" xmlns:w="http://schemas.openxmlformats.org/wordprocessingml/2006/main" xmlns:w14="http://schemas.microsoft.com/office/word/2010/wordml" xmlns:w15="http://schemas.microsoft.com/office/word/2012/wordml" xmlns:w16cid="http://schemas.microsoft.com/office/word/2016/wordml/cid" xmlns:w16se="http://schemas.microsoft.com/office/word/2015/wordml/symex" mc:Ignorable="w14 w15 w16se w16cid">
   <w:docDefaults>
     <w:rPrDefault>
       <w:rPr>
@@ -7360,7 +7445,7 @@
       </w:pPr>
     </w:pPrDefault>
   </w:docDefaults>
-  <w:latentStyles w:defLockedState="0" w:defUIPriority="99" w:defSemiHidden="0" w:defUnhideWhenUsed="0" w:defQFormat="0" w:count="371">
+  <w:latentStyles w:defLockedState="0" w:defUIPriority="99" w:defSemiHidden="0" w:defUnhideWhenUsed="0" w:defQFormat="0" w:count="375">
     <w:lsdException w:name="Normal" w:uiPriority="0" w:qFormat="1"/>
     <w:lsdException w:name="heading 1" w:uiPriority="9" w:qFormat="1"/>
     <w:lsdException w:name="heading 2" w:semiHidden="1" w:uiPriority="9" w:unhideWhenUsed="1" w:qFormat="1"/>
@@ -7466,7 +7551,6 @@
     <w:lsdException w:name="HTML Sample" w:semiHidden="1" w:unhideWhenUsed="1"/>
     <w:lsdException w:name="HTML Typewriter" w:semiHidden="1" w:unhideWhenUsed="1"/>
     <w:lsdException w:name="HTML Variable" w:semiHidden="1" w:unhideWhenUsed="1"/>
-    <w:lsdException w:name="Normal Table" w:semiHidden="1" w:unhideWhenUsed="1"/>
     <w:lsdException w:name="annotation subject" w:semiHidden="1" w:unhideWhenUsed="1"/>
     <w:lsdException w:name="No List" w:semiHidden="1" w:unhideWhenUsed="1"/>
     <w:lsdException w:name="Outline List 1" w:semiHidden="1" w:unhideWhenUsed="1"/>
@@ -7510,10 +7594,8 @@
     <w:lsdException w:name="Table Elegant" w:semiHidden="1" w:unhideWhenUsed="1"/>
     <w:lsdException w:name="Table Professional" w:semiHidden="1" w:unhideWhenUsed="1"/>
     <w:lsdException w:name="Table Subtle 1" w:semiHidden="1" w:unhideWhenUsed="1"/>
-    <w:lsdException w:name="Table Subtle 2" w:semiHidden="1" w:unhideWhenUsed="1"/>
     <w:lsdException w:name="Table Web 1" w:semiHidden="1" w:unhideWhenUsed="1"/>
     <w:lsdException w:name="Table Web 2" w:semiHidden="1" w:unhideWhenUsed="1"/>
-    <w:lsdException w:name="Table Web 3" w:semiHidden="1" w:unhideWhenUsed="1"/>
     <w:lsdException w:name="Balloon Text" w:semiHidden="1" w:unhideWhenUsed="1"/>
     <w:lsdException w:name="Table Grid" w:uiPriority="59"/>
     <w:lsdException w:name="Table Theme" w:semiHidden="1" w:unhideWhenUsed="1"/>
@@ -7732,6 +7814,10 @@
     <w:lsdException w:name="List Table 5 Dark Accent 6" w:uiPriority="50"/>
     <w:lsdException w:name="List Table 6 Colorful Accent 6" w:uiPriority="51"/>
     <w:lsdException w:name="List Table 7 Colorful Accent 6" w:uiPriority="52"/>
+    <w:lsdException w:name="Mention" w:semiHidden="1" w:unhideWhenUsed="1"/>
+    <w:lsdException w:name="Smart Hyperlink" w:semiHidden="1" w:unhideWhenUsed="1"/>
+    <w:lsdException w:name="Hashtag" w:semiHidden="1" w:unhideWhenUsed="1"/>
+    <w:lsdException w:name="Unresolved Mention" w:semiHidden="1" w:unhideWhenUsed="1"/>
   </w:latentStyles>
   <w:style w:type="paragraph" w:default="1" w:styleId="Normal">
     <w:name w:val="Normal"/>
@@ -9767,13 +9853,6 @@
         </dgm:presLayoutVars>
       </dgm:prSet>
       <dgm:spPr/>
-      <dgm:t>
-        <a:bodyPr/>
-        <a:lstStyle/>
-        <a:p>
-          <a:endParaRPr lang="tr-TR"/>
-        </a:p>
-      </dgm:t>
     </dgm:pt>
     <dgm:pt modelId="{697ABACE-5A62-41B7-948A-86CDC0EB1A4F}" type="pres">
       <dgm:prSet presAssocID="{DEE4E436-0A3E-42B3-9553-717B0D347B78}" presName="hierRoot1" presStyleCnt="0">
@@ -9794,13 +9873,6 @@
         </dgm:presLayoutVars>
       </dgm:prSet>
       <dgm:spPr/>
-      <dgm:t>
-        <a:bodyPr/>
-        <a:lstStyle/>
-        <a:p>
-          <a:endParaRPr lang="tr-TR"/>
-        </a:p>
-      </dgm:t>
     </dgm:pt>
     <dgm:pt modelId="{F25F4056-D968-44D3-82C1-37A280AE4680}" type="pres">
       <dgm:prSet presAssocID="{DEE4E436-0A3E-42B3-9553-717B0D347B78}" presName="topArc1" presStyleLbl="parChTrans1D1" presStyleIdx="0" presStyleCnt="38"/>
@@ -9813,13 +9885,6 @@
     <dgm:pt modelId="{38D805BD-8A04-474E-B243-3F4E61C14237}" type="pres">
       <dgm:prSet presAssocID="{DEE4E436-0A3E-42B3-9553-717B0D347B78}" presName="topConnNode1" presStyleLbl="node1" presStyleIdx="0" presStyleCnt="0"/>
       <dgm:spPr/>
-      <dgm:t>
-        <a:bodyPr/>
-        <a:lstStyle/>
-        <a:p>
-          <a:endParaRPr lang="tr-TR"/>
-        </a:p>
-      </dgm:t>
     </dgm:pt>
     <dgm:pt modelId="{7671EA45-7550-46FB-AFCE-6204853A39E3}" type="pres">
       <dgm:prSet presAssocID="{DEE4E436-0A3E-42B3-9553-717B0D347B78}" presName="hierChild2" presStyleCnt="0"/>
@@ -9828,13 +9893,6 @@
     <dgm:pt modelId="{D20E2C81-0DFC-423F-908B-C94AD7E18B54}" type="pres">
       <dgm:prSet presAssocID="{FBF94B9B-3BBD-4B13-92DB-A8D40E1DC6C5}" presName="Name28" presStyleLbl="parChTrans1D2" presStyleIdx="0" presStyleCnt="5"/>
       <dgm:spPr/>
-      <dgm:t>
-        <a:bodyPr/>
-        <a:lstStyle/>
-        <a:p>
-          <a:endParaRPr lang="tr-TR"/>
-        </a:p>
-      </dgm:t>
     </dgm:pt>
     <dgm:pt modelId="{67475063-9278-44F7-B121-FD6D039186A5}" type="pres">
       <dgm:prSet presAssocID="{EA4C4950-D3DA-4678-89B0-A93340746024}" presName="hierRoot2" presStyleCnt="0">
@@ -9855,13 +9913,6 @@
         </dgm:presLayoutVars>
       </dgm:prSet>
       <dgm:spPr/>
-      <dgm:t>
-        <a:bodyPr/>
-        <a:lstStyle/>
-        <a:p>
-          <a:endParaRPr lang="tr-TR"/>
-        </a:p>
-      </dgm:t>
     </dgm:pt>
     <dgm:pt modelId="{CAB9560F-7081-472A-9D10-48466D94B7C2}" type="pres">
       <dgm:prSet presAssocID="{EA4C4950-D3DA-4678-89B0-A93340746024}" presName="topArc2" presStyleLbl="parChTrans1D1" presStyleIdx="2" presStyleCnt="38"/>
@@ -9874,13 +9925,6 @@
     <dgm:pt modelId="{838FC19A-9F0B-426C-9BEB-2B74B5CEC0A5}" type="pres">
       <dgm:prSet presAssocID="{EA4C4950-D3DA-4678-89B0-A93340746024}" presName="topConnNode2" presStyleLbl="node2" presStyleIdx="0" presStyleCnt="0"/>
       <dgm:spPr/>
-      <dgm:t>
-        <a:bodyPr/>
-        <a:lstStyle/>
-        <a:p>
-          <a:endParaRPr lang="tr-TR"/>
-        </a:p>
-      </dgm:t>
     </dgm:pt>
     <dgm:pt modelId="{7259B410-02A4-44D2-AE76-8569CC0B0215}" type="pres">
       <dgm:prSet presAssocID="{EA4C4950-D3DA-4678-89B0-A93340746024}" presName="hierChild4" presStyleCnt="0"/>
@@ -9889,13 +9933,6 @@
     <dgm:pt modelId="{AD76B78D-EE07-4848-9102-C847C30586D1}" type="pres">
       <dgm:prSet presAssocID="{15487E23-0C31-480F-B963-5A290BD7FBE6}" presName="Name28" presStyleLbl="parChTrans1D3" presStyleIdx="0" presStyleCnt="13"/>
       <dgm:spPr/>
-      <dgm:t>
-        <a:bodyPr/>
-        <a:lstStyle/>
-        <a:p>
-          <a:endParaRPr lang="tr-TR"/>
-        </a:p>
-      </dgm:t>
     </dgm:pt>
     <dgm:pt modelId="{62F640C0-A192-434C-BCEA-08D68DBEA8BE}" type="pres">
       <dgm:prSet presAssocID="{DC15EDE7-6AF0-4B06-BFB4-685B30F1A1D2}" presName="hierRoot2" presStyleCnt="0">
@@ -9916,13 +9953,6 @@
         </dgm:presLayoutVars>
       </dgm:prSet>
       <dgm:spPr/>
-      <dgm:t>
-        <a:bodyPr/>
-        <a:lstStyle/>
-        <a:p>
-          <a:endParaRPr lang="tr-TR"/>
-        </a:p>
-      </dgm:t>
     </dgm:pt>
     <dgm:pt modelId="{AC7993EA-C6A7-4054-B553-16CB6A47C39B}" type="pres">
       <dgm:prSet presAssocID="{DC15EDE7-6AF0-4B06-BFB4-685B30F1A1D2}" presName="topArc2" presStyleLbl="parChTrans1D1" presStyleIdx="4" presStyleCnt="38"/>
@@ -9935,13 +9965,6 @@
     <dgm:pt modelId="{E1F25DEC-4376-4E8D-A986-A375148DAECC}" type="pres">
       <dgm:prSet presAssocID="{DC15EDE7-6AF0-4B06-BFB4-685B30F1A1D2}" presName="topConnNode2" presStyleLbl="node3" presStyleIdx="0" presStyleCnt="0"/>
       <dgm:spPr/>
-      <dgm:t>
-        <a:bodyPr/>
-        <a:lstStyle/>
-        <a:p>
-          <a:endParaRPr lang="tr-TR"/>
-        </a:p>
-      </dgm:t>
     </dgm:pt>
     <dgm:pt modelId="{0D9B2FD2-5A9D-48A6-BFDD-5E509529B1CA}" type="pres">
       <dgm:prSet presAssocID="{DC15EDE7-6AF0-4B06-BFB4-685B30F1A1D2}" presName="hierChild4" presStyleCnt="0"/>
@@ -9954,13 +9977,6 @@
     <dgm:pt modelId="{44F44B87-160E-4B39-AAB8-EAC1D97FD697}" type="pres">
       <dgm:prSet presAssocID="{8C5523E2-26AF-499D-A58F-9681352EB56D}" presName="Name28" presStyleLbl="parChTrans1D3" presStyleIdx="1" presStyleCnt="13"/>
       <dgm:spPr/>
-      <dgm:t>
-        <a:bodyPr/>
-        <a:lstStyle/>
-        <a:p>
-          <a:endParaRPr lang="tr-TR"/>
-        </a:p>
-      </dgm:t>
     </dgm:pt>
     <dgm:pt modelId="{67A5E972-7432-41ED-A076-1D7BD07749A7}" type="pres">
       <dgm:prSet presAssocID="{DDA35D42-BDE6-4D1F-9DEC-06F1170306E5}" presName="hierRoot2" presStyleCnt="0">
@@ -9981,13 +9997,6 @@
         </dgm:presLayoutVars>
       </dgm:prSet>
       <dgm:spPr/>
-      <dgm:t>
-        <a:bodyPr/>
-        <a:lstStyle/>
-        <a:p>
-          <a:endParaRPr lang="tr-TR"/>
-        </a:p>
-      </dgm:t>
     </dgm:pt>
     <dgm:pt modelId="{43A778E2-4772-445A-80CF-34BEB1EC52A8}" type="pres">
       <dgm:prSet presAssocID="{DDA35D42-BDE6-4D1F-9DEC-06F1170306E5}" presName="topArc2" presStyleLbl="parChTrans1D1" presStyleIdx="6" presStyleCnt="38"/>
@@ -10000,13 +10009,6 @@
     <dgm:pt modelId="{ED529E5C-48D4-4B29-8DD6-370AA272BA01}" type="pres">
       <dgm:prSet presAssocID="{DDA35D42-BDE6-4D1F-9DEC-06F1170306E5}" presName="topConnNode2" presStyleLbl="node3" presStyleIdx="0" presStyleCnt="0"/>
       <dgm:spPr/>
-      <dgm:t>
-        <a:bodyPr/>
-        <a:lstStyle/>
-        <a:p>
-          <a:endParaRPr lang="tr-TR"/>
-        </a:p>
-      </dgm:t>
     </dgm:pt>
     <dgm:pt modelId="{5739929D-79E3-4BD6-B00F-5C7818C29568}" type="pres">
       <dgm:prSet presAssocID="{DDA35D42-BDE6-4D1F-9DEC-06F1170306E5}" presName="hierChild4" presStyleCnt="0"/>
@@ -10019,13 +10021,6 @@
     <dgm:pt modelId="{69925D3D-1A15-4D36-A108-AA9593CCB98A}" type="pres">
       <dgm:prSet presAssocID="{3005A91C-05F1-4663-9E9B-C19EA6CEA263}" presName="Name28" presStyleLbl="parChTrans1D3" presStyleIdx="2" presStyleCnt="13"/>
       <dgm:spPr/>
-      <dgm:t>
-        <a:bodyPr/>
-        <a:lstStyle/>
-        <a:p>
-          <a:endParaRPr lang="tr-TR"/>
-        </a:p>
-      </dgm:t>
     </dgm:pt>
     <dgm:pt modelId="{B72B7BCA-BA40-4928-91A7-0F55D543C206}" type="pres">
       <dgm:prSet presAssocID="{337D9778-0124-4181-967E-CECC68E3A3D1}" presName="hierRoot2" presStyleCnt="0">
@@ -10046,13 +10041,6 @@
         </dgm:presLayoutVars>
       </dgm:prSet>
       <dgm:spPr/>
-      <dgm:t>
-        <a:bodyPr/>
-        <a:lstStyle/>
-        <a:p>
-          <a:endParaRPr lang="tr-TR"/>
-        </a:p>
-      </dgm:t>
     </dgm:pt>
     <dgm:pt modelId="{2C810F27-5D3F-40B4-8621-026887EBB1A9}" type="pres">
       <dgm:prSet presAssocID="{337D9778-0124-4181-967E-CECC68E3A3D1}" presName="topArc2" presStyleLbl="parChTrans1D1" presStyleIdx="8" presStyleCnt="38"/>
@@ -10065,13 +10053,6 @@
     <dgm:pt modelId="{08CE06D6-1060-48E1-9CC8-663CDC61642A}" type="pres">
       <dgm:prSet presAssocID="{337D9778-0124-4181-967E-CECC68E3A3D1}" presName="topConnNode2" presStyleLbl="node3" presStyleIdx="0" presStyleCnt="0"/>
       <dgm:spPr/>
-      <dgm:t>
-        <a:bodyPr/>
-        <a:lstStyle/>
-        <a:p>
-          <a:endParaRPr lang="tr-TR"/>
-        </a:p>
-      </dgm:t>
     </dgm:pt>
     <dgm:pt modelId="{BF26BE3F-2EAE-44E7-8013-D7144657D95B}" type="pres">
       <dgm:prSet presAssocID="{337D9778-0124-4181-967E-CECC68E3A3D1}" presName="hierChild4" presStyleCnt="0"/>
@@ -10084,13 +10065,6 @@
     <dgm:pt modelId="{73C78378-62B7-496C-9994-6ED72F4E9BCB}" type="pres">
       <dgm:prSet presAssocID="{D3416B03-CB43-4311-A5EB-041937E5E029}" presName="Name28" presStyleLbl="parChTrans1D3" presStyleIdx="3" presStyleCnt="13"/>
       <dgm:spPr/>
-      <dgm:t>
-        <a:bodyPr/>
-        <a:lstStyle/>
-        <a:p>
-          <a:endParaRPr lang="tr-TR"/>
-        </a:p>
-      </dgm:t>
     </dgm:pt>
     <dgm:pt modelId="{9771D2D0-DDCE-4337-AC68-FF8130EA67A3}" type="pres">
       <dgm:prSet presAssocID="{19BB9B33-A4E5-4518-A391-343BD39F51E5}" presName="hierRoot2" presStyleCnt="0">
@@ -10111,13 +10085,6 @@
         </dgm:presLayoutVars>
       </dgm:prSet>
       <dgm:spPr/>
-      <dgm:t>
-        <a:bodyPr/>
-        <a:lstStyle/>
-        <a:p>
-          <a:endParaRPr lang="tr-TR"/>
-        </a:p>
-      </dgm:t>
     </dgm:pt>
     <dgm:pt modelId="{4C2D3BFF-4DC6-499E-9247-DAF0D7146929}" type="pres">
       <dgm:prSet presAssocID="{19BB9B33-A4E5-4518-A391-343BD39F51E5}" presName="topArc2" presStyleLbl="parChTrans1D1" presStyleIdx="10" presStyleCnt="38"/>
@@ -10130,13 +10097,6 @@
     <dgm:pt modelId="{9CD1A56D-8C9A-4BD4-8E2A-F76985E089A0}" type="pres">
       <dgm:prSet presAssocID="{19BB9B33-A4E5-4518-A391-343BD39F51E5}" presName="topConnNode2" presStyleLbl="node3" presStyleIdx="0" presStyleCnt="0"/>
       <dgm:spPr/>
-      <dgm:t>
-        <a:bodyPr/>
-        <a:lstStyle/>
-        <a:p>
-          <a:endParaRPr lang="tr-TR"/>
-        </a:p>
-      </dgm:t>
     </dgm:pt>
     <dgm:pt modelId="{83A5DB55-C6A6-4AD2-9D35-2BC721F17C77}" type="pres">
       <dgm:prSet presAssocID="{19BB9B33-A4E5-4518-A391-343BD39F51E5}" presName="hierChild4" presStyleCnt="0"/>
@@ -10153,13 +10113,6 @@
     <dgm:pt modelId="{C40D5E24-AAFC-4BEC-BC9A-34AE46D78774}" type="pres">
       <dgm:prSet presAssocID="{E600F44C-19CA-4BF2-A356-B7DC2ADBA86A}" presName="Name28" presStyleLbl="parChTrans1D2" presStyleIdx="1" presStyleCnt="5"/>
       <dgm:spPr/>
-      <dgm:t>
-        <a:bodyPr/>
-        <a:lstStyle/>
-        <a:p>
-          <a:endParaRPr lang="tr-TR"/>
-        </a:p>
-      </dgm:t>
     </dgm:pt>
     <dgm:pt modelId="{636F8C63-DCE9-4FB6-B6A3-0799549A815C}" type="pres">
       <dgm:prSet presAssocID="{AD68D42A-3E88-4935-A23F-B592A58550D5}" presName="hierRoot2" presStyleCnt="0">
@@ -10180,13 +10133,6 @@
         </dgm:presLayoutVars>
       </dgm:prSet>
       <dgm:spPr/>
-      <dgm:t>
-        <a:bodyPr/>
-        <a:lstStyle/>
-        <a:p>
-          <a:endParaRPr lang="tr-TR"/>
-        </a:p>
-      </dgm:t>
     </dgm:pt>
     <dgm:pt modelId="{AD52CB78-4232-4E66-AA39-193350201043}" type="pres">
       <dgm:prSet presAssocID="{AD68D42A-3E88-4935-A23F-B592A58550D5}" presName="topArc2" presStyleLbl="parChTrans1D1" presStyleIdx="12" presStyleCnt="38"/>
@@ -10199,13 +10145,6 @@
     <dgm:pt modelId="{CD698F0D-A8A4-4B47-8648-CB557B3DA5F8}" type="pres">
       <dgm:prSet presAssocID="{AD68D42A-3E88-4935-A23F-B592A58550D5}" presName="topConnNode2" presStyleLbl="node2" presStyleIdx="0" presStyleCnt="0"/>
       <dgm:spPr/>
-      <dgm:t>
-        <a:bodyPr/>
-        <a:lstStyle/>
-        <a:p>
-          <a:endParaRPr lang="tr-TR"/>
-        </a:p>
-      </dgm:t>
     </dgm:pt>
     <dgm:pt modelId="{197E8A54-22F8-420B-A478-53187AFA9A57}" type="pres">
       <dgm:prSet presAssocID="{AD68D42A-3E88-4935-A23F-B592A58550D5}" presName="hierChild4" presStyleCnt="0"/>
@@ -10214,13 +10153,6 @@
     <dgm:pt modelId="{49D8A86C-2017-4A4D-9878-849150EE061C}" type="pres">
       <dgm:prSet presAssocID="{2B626EF1-458B-41D2-A463-320388117E44}" presName="Name28" presStyleLbl="parChTrans1D3" presStyleIdx="4" presStyleCnt="13"/>
       <dgm:spPr/>
-      <dgm:t>
-        <a:bodyPr/>
-        <a:lstStyle/>
-        <a:p>
-          <a:endParaRPr lang="tr-TR"/>
-        </a:p>
-      </dgm:t>
     </dgm:pt>
     <dgm:pt modelId="{F2BD48C0-0551-49CE-9630-CA1FE6BDD78F}" type="pres">
       <dgm:prSet presAssocID="{C5DCB81A-436A-44B6-BD2B-220B09401B20}" presName="hierRoot2" presStyleCnt="0">
@@ -10241,13 +10173,6 @@
         </dgm:presLayoutVars>
       </dgm:prSet>
       <dgm:spPr/>
-      <dgm:t>
-        <a:bodyPr/>
-        <a:lstStyle/>
-        <a:p>
-          <a:endParaRPr lang="tr-TR"/>
-        </a:p>
-      </dgm:t>
     </dgm:pt>
     <dgm:pt modelId="{1E37C937-A920-4DD0-B932-DEDD32C9AEFB}" type="pres">
       <dgm:prSet presAssocID="{C5DCB81A-436A-44B6-BD2B-220B09401B20}" presName="topArc2" presStyleLbl="parChTrans1D1" presStyleIdx="14" presStyleCnt="38"/>
@@ -10260,13 +10185,6 @@
     <dgm:pt modelId="{39EB5BF7-B78A-44EA-9266-70B10405238E}" type="pres">
       <dgm:prSet presAssocID="{C5DCB81A-436A-44B6-BD2B-220B09401B20}" presName="topConnNode2" presStyleLbl="node3" presStyleIdx="0" presStyleCnt="0"/>
       <dgm:spPr/>
-      <dgm:t>
-        <a:bodyPr/>
-        <a:lstStyle/>
-        <a:p>
-          <a:endParaRPr lang="tr-TR"/>
-        </a:p>
-      </dgm:t>
     </dgm:pt>
     <dgm:pt modelId="{9FDCE4F2-00EE-4CDD-B3E0-A6F65E095A94}" type="pres">
       <dgm:prSet presAssocID="{C5DCB81A-436A-44B6-BD2B-220B09401B20}" presName="hierChild4" presStyleCnt="0"/>
@@ -10279,13 +10197,6 @@
     <dgm:pt modelId="{4C68B561-F848-41DC-844A-AFC4345236DD}" type="pres">
       <dgm:prSet presAssocID="{93C2D1FD-EB58-4457-AB7D-CAA852A84E1D}" presName="Name28" presStyleLbl="parChTrans1D3" presStyleIdx="5" presStyleCnt="13"/>
       <dgm:spPr/>
-      <dgm:t>
-        <a:bodyPr/>
-        <a:lstStyle/>
-        <a:p>
-          <a:endParaRPr lang="tr-TR"/>
-        </a:p>
-      </dgm:t>
     </dgm:pt>
     <dgm:pt modelId="{7C889AD1-AC12-472C-A79A-FFC417005766}" type="pres">
       <dgm:prSet presAssocID="{59CE6137-4BC3-4459-8134-13044F447ABC}" presName="hierRoot2" presStyleCnt="0">
@@ -10306,13 +10217,6 @@
         </dgm:presLayoutVars>
       </dgm:prSet>
       <dgm:spPr/>
-      <dgm:t>
-        <a:bodyPr/>
-        <a:lstStyle/>
-        <a:p>
-          <a:endParaRPr lang="tr-TR"/>
-        </a:p>
-      </dgm:t>
     </dgm:pt>
     <dgm:pt modelId="{85D91AF5-FFE3-40AB-A884-8654F14389FC}" type="pres">
       <dgm:prSet presAssocID="{59CE6137-4BC3-4459-8134-13044F447ABC}" presName="topArc2" presStyleLbl="parChTrans1D1" presStyleIdx="16" presStyleCnt="38"/>
@@ -10325,13 +10229,6 @@
     <dgm:pt modelId="{4CA61BE0-E53D-4CCA-B01B-696E8C419FDE}" type="pres">
       <dgm:prSet presAssocID="{59CE6137-4BC3-4459-8134-13044F447ABC}" presName="topConnNode2" presStyleLbl="node3" presStyleIdx="0" presStyleCnt="0"/>
       <dgm:spPr/>
-      <dgm:t>
-        <a:bodyPr/>
-        <a:lstStyle/>
-        <a:p>
-          <a:endParaRPr lang="tr-TR"/>
-        </a:p>
-      </dgm:t>
     </dgm:pt>
     <dgm:pt modelId="{D5D080A7-3797-41F8-9DA7-46B38580FAFA}" type="pres">
       <dgm:prSet presAssocID="{59CE6137-4BC3-4459-8134-13044F447ABC}" presName="hierChild4" presStyleCnt="0"/>
@@ -10348,13 +10245,6 @@
     <dgm:pt modelId="{EE392E7C-6D5F-4BEB-9C25-98A7502375A5}" type="pres">
       <dgm:prSet presAssocID="{2B63FA86-7A3A-49EE-B1B9-506670021301}" presName="Name28" presStyleLbl="parChTrans1D2" presStyleIdx="2" presStyleCnt="5"/>
       <dgm:spPr/>
-      <dgm:t>
-        <a:bodyPr/>
-        <a:lstStyle/>
-        <a:p>
-          <a:endParaRPr lang="tr-TR"/>
-        </a:p>
-      </dgm:t>
     </dgm:pt>
     <dgm:pt modelId="{4C3439C8-E394-46C4-B366-30A530851784}" type="pres">
       <dgm:prSet presAssocID="{E5079F86-D5BA-4801-A2AB-4926E11D4133}" presName="hierRoot2" presStyleCnt="0">
@@ -10375,13 +10265,6 @@
         </dgm:presLayoutVars>
       </dgm:prSet>
       <dgm:spPr/>
-      <dgm:t>
-        <a:bodyPr/>
-        <a:lstStyle/>
-        <a:p>
-          <a:endParaRPr lang="tr-TR"/>
-        </a:p>
-      </dgm:t>
     </dgm:pt>
     <dgm:pt modelId="{029645B0-8566-4A37-BF25-7FC5DE14372D}" type="pres">
       <dgm:prSet presAssocID="{E5079F86-D5BA-4801-A2AB-4926E11D4133}" presName="topArc2" presStyleLbl="parChTrans1D1" presStyleIdx="18" presStyleCnt="38"/>
@@ -10394,13 +10277,6 @@
     <dgm:pt modelId="{CE4434B0-6180-4FE8-A102-6E52CDD1DF68}" type="pres">
       <dgm:prSet presAssocID="{E5079F86-D5BA-4801-A2AB-4926E11D4133}" presName="topConnNode2" presStyleLbl="node2" presStyleIdx="0" presStyleCnt="0"/>
       <dgm:spPr/>
-      <dgm:t>
-        <a:bodyPr/>
-        <a:lstStyle/>
-        <a:p>
-          <a:endParaRPr lang="tr-TR"/>
-        </a:p>
-      </dgm:t>
     </dgm:pt>
     <dgm:pt modelId="{D63EC90C-2691-418A-A9A7-E9A6DF81F68D}" type="pres">
       <dgm:prSet presAssocID="{E5079F86-D5BA-4801-A2AB-4926E11D4133}" presName="hierChild4" presStyleCnt="0"/>
@@ -10409,13 +10285,6 @@
     <dgm:pt modelId="{B4527F5B-B5A2-49FD-B9A2-87AA0CCFEEE6}" type="pres">
       <dgm:prSet presAssocID="{C9210D95-1F6C-4845-A4CF-0D41D3EF0612}" presName="Name28" presStyleLbl="parChTrans1D3" presStyleIdx="6" presStyleCnt="13"/>
       <dgm:spPr/>
-      <dgm:t>
-        <a:bodyPr/>
-        <a:lstStyle/>
-        <a:p>
-          <a:endParaRPr lang="tr-TR"/>
-        </a:p>
-      </dgm:t>
     </dgm:pt>
     <dgm:pt modelId="{AE1D98C2-423D-4D10-AA80-582BF5365DF3}" type="pres">
       <dgm:prSet presAssocID="{4139B855-4C50-4014-82B6-9F59B6B7323A}" presName="hierRoot2" presStyleCnt="0">
@@ -10436,13 +10305,6 @@
         </dgm:presLayoutVars>
       </dgm:prSet>
       <dgm:spPr/>
-      <dgm:t>
-        <a:bodyPr/>
-        <a:lstStyle/>
-        <a:p>
-          <a:endParaRPr lang="tr-TR"/>
-        </a:p>
-      </dgm:t>
     </dgm:pt>
     <dgm:pt modelId="{DBB712CB-C10B-42E8-AA15-5D5A4757639F}" type="pres">
       <dgm:prSet presAssocID="{4139B855-4C50-4014-82B6-9F59B6B7323A}" presName="topArc2" presStyleLbl="parChTrans1D1" presStyleIdx="20" presStyleCnt="38"/>
@@ -10455,13 +10317,6 @@
     <dgm:pt modelId="{CE4E988D-0494-4227-9981-A8FB00262A53}" type="pres">
       <dgm:prSet presAssocID="{4139B855-4C50-4014-82B6-9F59B6B7323A}" presName="topConnNode2" presStyleLbl="node3" presStyleIdx="0" presStyleCnt="0"/>
       <dgm:spPr/>
-      <dgm:t>
-        <a:bodyPr/>
-        <a:lstStyle/>
-        <a:p>
-          <a:endParaRPr lang="tr-TR"/>
-        </a:p>
-      </dgm:t>
     </dgm:pt>
     <dgm:pt modelId="{530DFA5F-2E2A-4467-A72E-CFB6C39E13D6}" type="pres">
       <dgm:prSet presAssocID="{4139B855-4C50-4014-82B6-9F59B6B7323A}" presName="hierChild4" presStyleCnt="0"/>
@@ -10474,13 +10329,6 @@
     <dgm:pt modelId="{24A78709-1621-40C9-97B9-55099ACE6B51}" type="pres">
       <dgm:prSet presAssocID="{98CA87ED-4C94-47AB-9B5B-94ED6D11D38C}" presName="Name28" presStyleLbl="parChTrans1D3" presStyleIdx="7" presStyleCnt="13"/>
       <dgm:spPr/>
-      <dgm:t>
-        <a:bodyPr/>
-        <a:lstStyle/>
-        <a:p>
-          <a:endParaRPr lang="tr-TR"/>
-        </a:p>
-      </dgm:t>
     </dgm:pt>
     <dgm:pt modelId="{BE7863EC-37A1-481D-BBBE-B62D93CD4E53}" type="pres">
       <dgm:prSet presAssocID="{D9F5E2F4-BC20-415F-92C0-11668B4D0497}" presName="hierRoot2" presStyleCnt="0">
@@ -10501,13 +10349,6 @@
         </dgm:presLayoutVars>
       </dgm:prSet>
       <dgm:spPr/>
-      <dgm:t>
-        <a:bodyPr/>
-        <a:lstStyle/>
-        <a:p>
-          <a:endParaRPr lang="tr-TR"/>
-        </a:p>
-      </dgm:t>
     </dgm:pt>
     <dgm:pt modelId="{5E3CB071-86AD-4DE9-9DA5-10BC8D680B87}" type="pres">
       <dgm:prSet presAssocID="{D9F5E2F4-BC20-415F-92C0-11668B4D0497}" presName="topArc2" presStyleLbl="parChTrans1D1" presStyleIdx="22" presStyleCnt="38"/>
@@ -10520,13 +10361,6 @@
     <dgm:pt modelId="{519AEA3E-E8CF-4DBB-944A-6AAD59FB9EB7}" type="pres">
       <dgm:prSet presAssocID="{D9F5E2F4-BC20-415F-92C0-11668B4D0497}" presName="topConnNode2" presStyleLbl="node3" presStyleIdx="0" presStyleCnt="0"/>
       <dgm:spPr/>
-      <dgm:t>
-        <a:bodyPr/>
-        <a:lstStyle/>
-        <a:p>
-          <a:endParaRPr lang="tr-TR"/>
-        </a:p>
-      </dgm:t>
     </dgm:pt>
     <dgm:pt modelId="{1F535B23-E6E7-4491-8763-BD9AE72F0562}" type="pres">
       <dgm:prSet presAssocID="{D9F5E2F4-BC20-415F-92C0-11668B4D0497}" presName="hierChild4" presStyleCnt="0"/>
@@ -10543,13 +10377,6 @@
     <dgm:pt modelId="{681AC5B4-C072-488E-9E7A-EC8B27A6EF9A}" type="pres">
       <dgm:prSet presAssocID="{B036A171-F5D1-4AC5-AE63-71194E31F595}" presName="Name28" presStyleLbl="parChTrans1D2" presStyleIdx="3" presStyleCnt="5"/>
       <dgm:spPr/>
-      <dgm:t>
-        <a:bodyPr/>
-        <a:lstStyle/>
-        <a:p>
-          <a:endParaRPr lang="tr-TR"/>
-        </a:p>
-      </dgm:t>
     </dgm:pt>
     <dgm:pt modelId="{C6BA218F-FCDE-4DB8-8A7F-07C4FBC807EE}" type="pres">
       <dgm:prSet presAssocID="{8DD5554C-8352-4C65-B26E-1C1F426195CE}" presName="hierRoot2" presStyleCnt="0">
@@ -10570,13 +10397,6 @@
         </dgm:presLayoutVars>
       </dgm:prSet>
       <dgm:spPr/>
-      <dgm:t>
-        <a:bodyPr/>
-        <a:lstStyle/>
-        <a:p>
-          <a:endParaRPr lang="tr-TR"/>
-        </a:p>
-      </dgm:t>
     </dgm:pt>
     <dgm:pt modelId="{C0EBE8E2-406E-4A70-98B1-D70A6EE706FF}" type="pres">
       <dgm:prSet presAssocID="{8DD5554C-8352-4C65-B26E-1C1F426195CE}" presName="topArc2" presStyleLbl="parChTrans1D1" presStyleIdx="24" presStyleCnt="38"/>
@@ -10589,13 +10409,6 @@
     <dgm:pt modelId="{B46B73F4-BF92-4809-AA43-64C3EC18E8B6}" type="pres">
       <dgm:prSet presAssocID="{8DD5554C-8352-4C65-B26E-1C1F426195CE}" presName="topConnNode2" presStyleLbl="node2" presStyleIdx="0" presStyleCnt="0"/>
       <dgm:spPr/>
-      <dgm:t>
-        <a:bodyPr/>
-        <a:lstStyle/>
-        <a:p>
-          <a:endParaRPr lang="tr-TR"/>
-        </a:p>
-      </dgm:t>
     </dgm:pt>
     <dgm:pt modelId="{722BACA0-F2FB-4A8D-A393-4CAB3CAE86F5}" type="pres">
       <dgm:prSet presAssocID="{8DD5554C-8352-4C65-B26E-1C1F426195CE}" presName="hierChild4" presStyleCnt="0"/>
@@ -10604,13 +10417,6 @@
     <dgm:pt modelId="{9048071D-7147-42B2-BA44-A691FA69FAA7}" type="pres">
       <dgm:prSet presAssocID="{CFE23AEE-D75D-4E73-BA2E-6F1F5E18144E}" presName="Name28" presStyleLbl="parChTrans1D3" presStyleIdx="8" presStyleCnt="13"/>
       <dgm:spPr/>
-      <dgm:t>
-        <a:bodyPr/>
-        <a:lstStyle/>
-        <a:p>
-          <a:endParaRPr lang="tr-TR"/>
-        </a:p>
-      </dgm:t>
     </dgm:pt>
     <dgm:pt modelId="{C0C5AD99-96EA-445C-90E4-77C4072AD3C7}" type="pres">
       <dgm:prSet presAssocID="{EB0237EF-80FB-49F5-ABA8-07261D08B862}" presName="hierRoot2" presStyleCnt="0">
@@ -10631,13 +10437,6 @@
         </dgm:presLayoutVars>
       </dgm:prSet>
       <dgm:spPr/>
-      <dgm:t>
-        <a:bodyPr/>
-        <a:lstStyle/>
-        <a:p>
-          <a:endParaRPr lang="tr-TR"/>
-        </a:p>
-      </dgm:t>
     </dgm:pt>
     <dgm:pt modelId="{789F1B02-36C0-4F7C-8FC3-27521E0A9827}" type="pres">
       <dgm:prSet presAssocID="{EB0237EF-80FB-49F5-ABA8-07261D08B862}" presName="topArc2" presStyleLbl="parChTrans1D1" presStyleIdx="26" presStyleCnt="38"/>
@@ -10650,13 +10449,6 @@
     <dgm:pt modelId="{1855C600-3B26-4125-B9AF-C2CFDF8E82B1}" type="pres">
       <dgm:prSet presAssocID="{EB0237EF-80FB-49F5-ABA8-07261D08B862}" presName="topConnNode2" presStyleLbl="node3" presStyleIdx="0" presStyleCnt="0"/>
       <dgm:spPr/>
-      <dgm:t>
-        <a:bodyPr/>
-        <a:lstStyle/>
-        <a:p>
-          <a:endParaRPr lang="tr-TR"/>
-        </a:p>
-      </dgm:t>
     </dgm:pt>
     <dgm:pt modelId="{D1D251E4-DBDD-4AA2-BD70-75C36226A6DB}" type="pres">
       <dgm:prSet presAssocID="{EB0237EF-80FB-49F5-ABA8-07261D08B862}" presName="hierChild4" presStyleCnt="0"/>
@@ -10669,13 +10461,6 @@
     <dgm:pt modelId="{23D8C2B6-F57E-4445-911E-F1B7FB5439B4}" type="pres">
       <dgm:prSet presAssocID="{037F2D6F-3393-42D8-ADFA-F2714E43DBCB}" presName="Name28" presStyleLbl="parChTrans1D3" presStyleIdx="9" presStyleCnt="13"/>
       <dgm:spPr/>
-      <dgm:t>
-        <a:bodyPr/>
-        <a:lstStyle/>
-        <a:p>
-          <a:endParaRPr lang="tr-TR"/>
-        </a:p>
-      </dgm:t>
     </dgm:pt>
     <dgm:pt modelId="{253DC5B5-1C61-4603-8643-EF834B4556B8}" type="pres">
       <dgm:prSet presAssocID="{83B210FB-8255-4B7E-B42A-1E15BEA0C78C}" presName="hierRoot2" presStyleCnt="0">
@@ -10696,13 +10481,6 @@
         </dgm:presLayoutVars>
       </dgm:prSet>
       <dgm:spPr/>
-      <dgm:t>
-        <a:bodyPr/>
-        <a:lstStyle/>
-        <a:p>
-          <a:endParaRPr lang="tr-TR"/>
-        </a:p>
-      </dgm:t>
     </dgm:pt>
     <dgm:pt modelId="{29CFD9A1-FE53-4C5E-B8C3-77D24B1AE59D}" type="pres">
       <dgm:prSet presAssocID="{83B210FB-8255-4B7E-B42A-1E15BEA0C78C}" presName="topArc2" presStyleLbl="parChTrans1D1" presStyleIdx="28" presStyleCnt="38"/>
@@ -10715,13 +10493,6 @@
     <dgm:pt modelId="{9E51699B-60B4-4DFA-BDD5-7502E6399D05}" type="pres">
       <dgm:prSet presAssocID="{83B210FB-8255-4B7E-B42A-1E15BEA0C78C}" presName="topConnNode2" presStyleLbl="node3" presStyleIdx="0" presStyleCnt="0"/>
       <dgm:spPr/>
-      <dgm:t>
-        <a:bodyPr/>
-        <a:lstStyle/>
-        <a:p>
-          <a:endParaRPr lang="tr-TR"/>
-        </a:p>
-      </dgm:t>
     </dgm:pt>
     <dgm:pt modelId="{123F22C0-8A7A-4B80-904C-7A6A698288C9}" type="pres">
       <dgm:prSet presAssocID="{83B210FB-8255-4B7E-B42A-1E15BEA0C78C}" presName="hierChild4" presStyleCnt="0"/>
@@ -10734,13 +10505,6 @@
     <dgm:pt modelId="{C02F3C89-452F-4CCD-9EF1-1FAABCB44CA6}" type="pres">
       <dgm:prSet presAssocID="{EE4C8E44-E2F7-48EB-A5E8-6100AE29F4CE}" presName="Name28" presStyleLbl="parChTrans1D3" presStyleIdx="10" presStyleCnt="13"/>
       <dgm:spPr/>
-      <dgm:t>
-        <a:bodyPr/>
-        <a:lstStyle/>
-        <a:p>
-          <a:endParaRPr lang="tr-TR"/>
-        </a:p>
-      </dgm:t>
     </dgm:pt>
     <dgm:pt modelId="{49E8A2F1-8116-42C1-BA7E-5A74BC61DD8B}" type="pres">
       <dgm:prSet presAssocID="{350E0299-F153-42EA-90C2-37913EA7D53A}" presName="hierRoot2" presStyleCnt="0">
@@ -10761,13 +10525,6 @@
         </dgm:presLayoutVars>
       </dgm:prSet>
       <dgm:spPr/>
-      <dgm:t>
-        <a:bodyPr/>
-        <a:lstStyle/>
-        <a:p>
-          <a:endParaRPr lang="tr-TR"/>
-        </a:p>
-      </dgm:t>
     </dgm:pt>
     <dgm:pt modelId="{2AEE9C09-3AB7-41E4-82B7-55597A09C000}" type="pres">
       <dgm:prSet presAssocID="{350E0299-F153-42EA-90C2-37913EA7D53A}" presName="topArc2" presStyleLbl="parChTrans1D1" presStyleIdx="30" presStyleCnt="38"/>
@@ -10780,13 +10537,6 @@
     <dgm:pt modelId="{4DC0722E-3297-4C6E-8A87-556A2CE7CAE6}" type="pres">
       <dgm:prSet presAssocID="{350E0299-F153-42EA-90C2-37913EA7D53A}" presName="topConnNode2" presStyleLbl="node3" presStyleIdx="0" presStyleCnt="0"/>
       <dgm:spPr/>
-      <dgm:t>
-        <a:bodyPr/>
-        <a:lstStyle/>
-        <a:p>
-          <a:endParaRPr lang="tr-TR"/>
-        </a:p>
-      </dgm:t>
     </dgm:pt>
     <dgm:pt modelId="{4AFEB404-4ADB-4119-B135-2D5FA1FCFCF0}" type="pres">
       <dgm:prSet presAssocID="{350E0299-F153-42EA-90C2-37913EA7D53A}" presName="hierChild4" presStyleCnt="0"/>
@@ -10803,13 +10553,6 @@
     <dgm:pt modelId="{2E27A4ED-65EE-46C2-AFB3-A2BCA8412B0B}" type="pres">
       <dgm:prSet presAssocID="{B9196455-E3D8-484E-9117-F8824530F244}" presName="Name28" presStyleLbl="parChTrans1D2" presStyleIdx="4" presStyleCnt="5"/>
       <dgm:spPr/>
-      <dgm:t>
-        <a:bodyPr/>
-        <a:lstStyle/>
-        <a:p>
-          <a:endParaRPr lang="tr-TR"/>
-        </a:p>
-      </dgm:t>
     </dgm:pt>
     <dgm:pt modelId="{ECB3A796-41FB-4943-8627-F78A225730EF}" type="pres">
       <dgm:prSet presAssocID="{A52AC902-80BE-4F78-ABED-E111747FA08C}" presName="hierRoot2" presStyleCnt="0">
@@ -10830,13 +10573,6 @@
         </dgm:presLayoutVars>
       </dgm:prSet>
       <dgm:spPr/>
-      <dgm:t>
-        <a:bodyPr/>
-        <a:lstStyle/>
-        <a:p>
-          <a:endParaRPr lang="tr-TR"/>
-        </a:p>
-      </dgm:t>
     </dgm:pt>
     <dgm:pt modelId="{E81B69ED-C9E3-4948-AA5E-9302A9F776F4}" type="pres">
       <dgm:prSet presAssocID="{A52AC902-80BE-4F78-ABED-E111747FA08C}" presName="topArc2" presStyleLbl="parChTrans1D1" presStyleIdx="32" presStyleCnt="38"/>
@@ -10849,13 +10585,6 @@
     <dgm:pt modelId="{90C3A98A-85DB-49B8-B440-8FF16BEC7C3C}" type="pres">
       <dgm:prSet presAssocID="{A52AC902-80BE-4F78-ABED-E111747FA08C}" presName="topConnNode2" presStyleLbl="node2" presStyleIdx="0" presStyleCnt="0"/>
       <dgm:spPr/>
-      <dgm:t>
-        <a:bodyPr/>
-        <a:lstStyle/>
-        <a:p>
-          <a:endParaRPr lang="tr-TR"/>
-        </a:p>
-      </dgm:t>
     </dgm:pt>
     <dgm:pt modelId="{E937E9D4-30F4-425A-94B8-2B4C9B968309}" type="pres">
       <dgm:prSet presAssocID="{A52AC902-80BE-4F78-ABED-E111747FA08C}" presName="hierChild4" presStyleCnt="0"/>
@@ -10864,13 +10593,6 @@
     <dgm:pt modelId="{AE219CB0-96D6-4380-8CC8-2F0F1E805AD1}" type="pres">
       <dgm:prSet presAssocID="{69557D5C-773D-42D3-AA2E-89711580F6FC}" presName="Name28" presStyleLbl="parChTrans1D3" presStyleIdx="11" presStyleCnt="13"/>
       <dgm:spPr/>
-      <dgm:t>
-        <a:bodyPr/>
-        <a:lstStyle/>
-        <a:p>
-          <a:endParaRPr lang="tr-TR"/>
-        </a:p>
-      </dgm:t>
     </dgm:pt>
     <dgm:pt modelId="{67FF2F96-4459-4E09-9312-E7DCEA69FA6F}" type="pres">
       <dgm:prSet presAssocID="{3573B3D6-8135-4FC6-A095-2B3D3DA4A8E7}" presName="hierRoot2" presStyleCnt="0">
@@ -10891,13 +10613,6 @@
         </dgm:presLayoutVars>
       </dgm:prSet>
       <dgm:spPr/>
-      <dgm:t>
-        <a:bodyPr/>
-        <a:lstStyle/>
-        <a:p>
-          <a:endParaRPr lang="tr-TR"/>
-        </a:p>
-      </dgm:t>
     </dgm:pt>
     <dgm:pt modelId="{2D603CD4-E095-4A7B-B7B9-DF8166C3E273}" type="pres">
       <dgm:prSet presAssocID="{3573B3D6-8135-4FC6-A095-2B3D3DA4A8E7}" presName="topArc2" presStyleLbl="parChTrans1D1" presStyleIdx="34" presStyleCnt="38"/>
@@ -10910,13 +10625,6 @@
     <dgm:pt modelId="{54D3301D-B08F-4D7B-BE42-BB0DAB709907}" type="pres">
       <dgm:prSet presAssocID="{3573B3D6-8135-4FC6-A095-2B3D3DA4A8E7}" presName="topConnNode2" presStyleLbl="node3" presStyleIdx="0" presStyleCnt="0"/>
       <dgm:spPr/>
-      <dgm:t>
-        <a:bodyPr/>
-        <a:lstStyle/>
-        <a:p>
-          <a:endParaRPr lang="tr-TR"/>
-        </a:p>
-      </dgm:t>
     </dgm:pt>
     <dgm:pt modelId="{3396824B-C027-4CA6-9100-4D4CB0AF23C1}" type="pres">
       <dgm:prSet presAssocID="{3573B3D6-8135-4FC6-A095-2B3D3DA4A8E7}" presName="hierChild4" presStyleCnt="0"/>
@@ -10929,13 +10637,6 @@
     <dgm:pt modelId="{D89C3827-BBAD-4B9A-8F73-0E2B56C334CF}" type="pres">
       <dgm:prSet presAssocID="{C6D25DFB-18DC-49AE-9169-C6183AD06724}" presName="Name28" presStyleLbl="parChTrans1D3" presStyleIdx="12" presStyleCnt="13"/>
       <dgm:spPr/>
-      <dgm:t>
-        <a:bodyPr/>
-        <a:lstStyle/>
-        <a:p>
-          <a:endParaRPr lang="tr-TR"/>
-        </a:p>
-      </dgm:t>
     </dgm:pt>
     <dgm:pt modelId="{8FA11D4B-0C55-4F47-AA60-17A7A32D014E}" type="pres">
       <dgm:prSet presAssocID="{176C9276-E7CE-434D-8EB8-5DDF8FFA51CF}" presName="hierRoot2" presStyleCnt="0">
@@ -10956,13 +10657,6 @@
         </dgm:presLayoutVars>
       </dgm:prSet>
       <dgm:spPr/>
-      <dgm:t>
-        <a:bodyPr/>
-        <a:lstStyle/>
-        <a:p>
-          <a:endParaRPr lang="tr-TR"/>
-        </a:p>
-      </dgm:t>
     </dgm:pt>
     <dgm:pt modelId="{E0051E31-8872-4CC9-A04F-1BB441D6CC7C}" type="pres">
       <dgm:prSet presAssocID="{176C9276-E7CE-434D-8EB8-5DDF8FFA51CF}" presName="topArc2" presStyleLbl="parChTrans1D1" presStyleIdx="36" presStyleCnt="38"/>
@@ -10975,13 +10669,6 @@
     <dgm:pt modelId="{CD9E2C19-184F-4E08-8D72-B6BDDFC250FE}" type="pres">
       <dgm:prSet presAssocID="{176C9276-E7CE-434D-8EB8-5DDF8FFA51CF}" presName="topConnNode2" presStyleLbl="node3" presStyleIdx="0" presStyleCnt="0"/>
       <dgm:spPr/>
-      <dgm:t>
-        <a:bodyPr/>
-        <a:lstStyle/>
-        <a:p>
-          <a:endParaRPr lang="tr-TR"/>
-        </a:p>
-      </dgm:t>
     </dgm:pt>
     <dgm:pt modelId="{AF81C370-DF31-4719-8126-995271303BC1}" type="pres">
       <dgm:prSet presAssocID="{176C9276-E7CE-434D-8EB8-5DDF8FFA51CF}" presName="hierChild4" presStyleCnt="0"/>
@@ -11001,82 +10688,82 @@
     </dgm:pt>
   </dgm:ptLst>
   <dgm:cxnLst>
-    <dgm:cxn modelId="{AB2CC3DA-F5A0-4497-B128-78634FB045E3}" type="presOf" srcId="{B9196455-E3D8-484E-9117-F8824530F244}" destId="{2E27A4ED-65EE-46C2-AFB3-A2BCA8412B0B}" srcOrd="0" destOrd="0" presId="urn:microsoft.com/office/officeart/2008/layout/HalfCircleOrganizationChart"/>
-    <dgm:cxn modelId="{B0C3F9F8-9795-42CD-892B-229D985A8055}" type="presOf" srcId="{037F2D6F-3393-42D8-ADFA-F2714E43DBCB}" destId="{23D8C2B6-F57E-4445-911E-F1B7FB5439B4}" srcOrd="0" destOrd="0" presId="urn:microsoft.com/office/officeart/2008/layout/HalfCircleOrganizationChart"/>
+    <dgm:cxn modelId="{583C2C06-5977-4A06-9F33-551D72B8BD57}" srcId="{8DD5554C-8352-4C65-B26E-1C1F426195CE}" destId="{EB0237EF-80FB-49F5-ABA8-07261D08B862}" srcOrd="0" destOrd="0" parTransId="{CFE23AEE-D75D-4E73-BA2E-6F1F5E18144E}" sibTransId="{E18A4ACE-1ACD-4001-8288-32432C9A10B9}"/>
+    <dgm:cxn modelId="{324ACF07-28B8-484F-B478-160003648431}" type="presOf" srcId="{E600F44C-19CA-4BF2-A356-B7DC2ADBA86A}" destId="{C40D5E24-AAFC-4BEC-BC9A-34AE46D78774}" srcOrd="0" destOrd="0" presId="urn:microsoft.com/office/officeart/2008/layout/HalfCircleOrganizationChart"/>
+    <dgm:cxn modelId="{603AA708-B041-46CD-877A-64DAA5EAD780}" type="presOf" srcId="{4139B855-4C50-4014-82B6-9F59B6B7323A}" destId="{0AE139DD-D787-4773-8D5F-B5E9D5AF6DDC}" srcOrd="0" destOrd="0" presId="urn:microsoft.com/office/officeart/2008/layout/HalfCircleOrganizationChart"/>
     <dgm:cxn modelId="{5A8BDD0E-3BBF-44AA-BF99-2CC6FD725284}" type="presOf" srcId="{2B63FA86-7A3A-49EE-B1B9-506670021301}" destId="{EE392E7C-6D5F-4BEB-9C25-98A7502375A5}" srcOrd="0" destOrd="0" presId="urn:microsoft.com/office/officeart/2008/layout/HalfCircleOrganizationChart"/>
-    <dgm:cxn modelId="{B55589BD-24BF-46EE-BCF5-CC0122435099}" type="presOf" srcId="{C6D25DFB-18DC-49AE-9169-C6183AD06724}" destId="{D89C3827-BBAD-4B9A-8F73-0E2B56C334CF}" srcOrd="0" destOrd="0" presId="urn:microsoft.com/office/officeart/2008/layout/HalfCircleOrganizationChart"/>
-    <dgm:cxn modelId="{36E287B1-D796-4333-9ED9-E57EE6CDCD11}" type="presOf" srcId="{3005A91C-05F1-4663-9E9B-C19EA6CEA263}" destId="{69925D3D-1A15-4D36-A108-AA9593CCB98A}" srcOrd="0" destOrd="0" presId="urn:microsoft.com/office/officeart/2008/layout/HalfCircleOrganizationChart"/>
-    <dgm:cxn modelId="{1E1FCAD6-5511-4665-8399-790A36A908D4}" type="presOf" srcId="{E5079F86-D5BA-4801-A2AB-4926E11D4133}" destId="{07B40FF5-00FE-49E8-AC22-890623B66CA4}" srcOrd="0" destOrd="0" presId="urn:microsoft.com/office/officeart/2008/layout/HalfCircleOrganizationChart"/>
-    <dgm:cxn modelId="{40A14ED4-B65E-42C4-8901-FBBA366A0FF1}" type="presOf" srcId="{A52AC902-80BE-4F78-ABED-E111747FA08C}" destId="{90C3A98A-85DB-49B8-B440-8FF16BEC7C3C}" srcOrd="1" destOrd="0" presId="urn:microsoft.com/office/officeart/2008/layout/HalfCircleOrganizationChart"/>
-    <dgm:cxn modelId="{39B378AA-DE20-4453-82BD-1BE472B9BC6D}" type="presOf" srcId="{337D9778-0124-4181-967E-CECC68E3A3D1}" destId="{7009100F-151B-43F2-B32D-9D83300BAA3E}" srcOrd="0" destOrd="0" presId="urn:microsoft.com/office/officeart/2008/layout/HalfCircleOrganizationChart"/>
-    <dgm:cxn modelId="{06B8CDFE-358D-426E-9343-EDEE7AEEE436}" srcId="{DEE4E436-0A3E-42B3-9553-717B0D347B78}" destId="{AD68D42A-3E88-4935-A23F-B592A58550D5}" srcOrd="1" destOrd="0" parTransId="{E600F44C-19CA-4BF2-A356-B7DC2ADBA86A}" sibTransId="{E8ADEE41-281B-4E96-AF44-5F479A295FB3}"/>
-    <dgm:cxn modelId="{5905AFD4-053C-4F75-8F90-A9AE6772B09B}" type="presOf" srcId="{176C9276-E7CE-434D-8EB8-5DDF8FFA51CF}" destId="{CD9E2C19-184F-4E08-8D72-B6BDDFC250FE}" srcOrd="1" destOrd="0" presId="urn:microsoft.com/office/officeart/2008/layout/HalfCircleOrganizationChart"/>
+    <dgm:cxn modelId="{C40DE716-5A52-4840-849C-1A3275CB9A5D}" srcId="{EA4C4950-D3DA-4678-89B0-A93340746024}" destId="{19BB9B33-A4E5-4518-A391-343BD39F51E5}" srcOrd="3" destOrd="0" parTransId="{D3416B03-CB43-4311-A5EB-041937E5E029}" sibTransId="{1A19CE4F-0A14-4AF3-8DEE-C08AC9BBC82E}"/>
+    <dgm:cxn modelId="{AE2CA51E-5786-412F-B196-DAEAA2456380}" type="presOf" srcId="{176C9276-E7CE-434D-8EB8-5DDF8FFA51CF}" destId="{0F831970-6BD8-4F4D-8CB6-25D44E1E60F0}" srcOrd="0" destOrd="0" presId="urn:microsoft.com/office/officeart/2008/layout/HalfCircleOrganizationChart"/>
+    <dgm:cxn modelId="{E46DDC1E-82FB-4165-9E45-1EF4C50B92AB}" type="presOf" srcId="{C5DCB81A-436A-44B6-BD2B-220B09401B20}" destId="{98DD76ED-7E1B-41D1-B332-A54E55BE7D71}" srcOrd="0" destOrd="0" presId="urn:microsoft.com/office/officeart/2008/layout/HalfCircleOrganizationChart"/>
+    <dgm:cxn modelId="{9A5DA922-DCF6-49F3-8562-3D844C694DBF}" type="presOf" srcId="{8DD5554C-8352-4C65-B26E-1C1F426195CE}" destId="{B46B73F4-BF92-4809-AA43-64C3EC18E8B6}" srcOrd="1" destOrd="0" presId="urn:microsoft.com/office/officeart/2008/layout/HalfCircleOrganizationChart"/>
+    <dgm:cxn modelId="{631A3C24-E04D-4311-AB0A-81DD91E92314}" srcId="{E5079F86-D5BA-4801-A2AB-4926E11D4133}" destId="{4139B855-4C50-4014-82B6-9F59B6B7323A}" srcOrd="0" destOrd="0" parTransId="{C9210D95-1F6C-4845-A4CF-0D41D3EF0612}" sibTransId="{10589CFC-31F0-4023-8140-4B8E591BA690}"/>
     <dgm:cxn modelId="{8416772D-8859-4BC5-A103-6EF4D1F90996}" type="presOf" srcId="{4139B855-4C50-4014-82B6-9F59B6B7323A}" destId="{CE4E988D-0494-4227-9981-A8FB00262A53}" srcOrd="1" destOrd="0" presId="urn:microsoft.com/office/officeart/2008/layout/HalfCircleOrganizationChart"/>
-    <dgm:cxn modelId="{AE2CA51E-5786-412F-B196-DAEAA2456380}" type="presOf" srcId="{176C9276-E7CE-434D-8EB8-5DDF8FFA51CF}" destId="{0F831970-6BD8-4F4D-8CB6-25D44E1E60F0}" srcOrd="0" destOrd="0" presId="urn:microsoft.com/office/officeart/2008/layout/HalfCircleOrganizationChart"/>
+    <dgm:cxn modelId="{AAE95D30-E277-47D8-AA31-2F57A0A111AA}" type="presOf" srcId="{EB0237EF-80FB-49F5-ABA8-07261D08B862}" destId="{1855C600-3B26-4125-B9AF-C2CFDF8E82B1}" srcOrd="1" destOrd="0" presId="urn:microsoft.com/office/officeart/2008/layout/HalfCircleOrganizationChart"/>
+    <dgm:cxn modelId="{E58F6B31-4FF4-42FE-A93A-59517C04041B}" type="presOf" srcId="{59CE6137-4BC3-4459-8134-13044F447ABC}" destId="{4CA61BE0-E53D-4CCA-B01B-696E8C419FDE}" srcOrd="1" destOrd="0" presId="urn:microsoft.com/office/officeart/2008/layout/HalfCircleOrganizationChart"/>
+    <dgm:cxn modelId="{566A4332-3348-4A82-A169-60AD50EA5DFF}" srcId="{DEE4E436-0A3E-42B3-9553-717B0D347B78}" destId="{E5079F86-D5BA-4801-A2AB-4926E11D4133}" srcOrd="2" destOrd="0" parTransId="{2B63FA86-7A3A-49EE-B1B9-506670021301}" sibTransId="{247FAF67-1520-4A38-A43B-F7844958E932}"/>
+    <dgm:cxn modelId="{0AF7C834-D7F5-4F34-B30A-644EB311FAF2}" type="presOf" srcId="{D9F5E2F4-BC20-415F-92C0-11668B4D0497}" destId="{3F582D20-7F58-4C1A-80B0-3653C1386FBF}" srcOrd="0" destOrd="0" presId="urn:microsoft.com/office/officeart/2008/layout/HalfCircleOrganizationChart"/>
+    <dgm:cxn modelId="{8E043036-F32E-4105-97E4-DF36F7D52894}" srcId="{E5079F86-D5BA-4801-A2AB-4926E11D4133}" destId="{D9F5E2F4-BC20-415F-92C0-11668B4D0497}" srcOrd="1" destOrd="0" parTransId="{98CA87ED-4C94-47AB-9B5B-94ED6D11D38C}" sibTransId="{87CFE724-D8C2-4059-B02A-52E5E45FF7D5}"/>
+    <dgm:cxn modelId="{1E0D7238-5DDB-4A45-A06A-C569F1E2B7BF}" type="presOf" srcId="{19BB9B33-A4E5-4518-A391-343BD39F51E5}" destId="{C3ED2A6E-D0E0-418F-8915-B326CAC5CB4F}" srcOrd="0" destOrd="0" presId="urn:microsoft.com/office/officeart/2008/layout/HalfCircleOrganizationChart"/>
+    <dgm:cxn modelId="{BD677E3A-5278-4FF1-AEA4-9A6A75E75611}" srcId="{DEE4E436-0A3E-42B3-9553-717B0D347B78}" destId="{8DD5554C-8352-4C65-B26E-1C1F426195CE}" srcOrd="3" destOrd="0" parTransId="{B036A171-F5D1-4AC5-AE63-71194E31F595}" sibTransId="{A79E5201-8857-4307-8D87-4F46F3CD8FA0}"/>
+    <dgm:cxn modelId="{FB90A23B-5B5B-440F-9960-7AB7BF57D740}" srcId="{EA4C4950-D3DA-4678-89B0-A93340746024}" destId="{DDA35D42-BDE6-4D1F-9DEC-06F1170306E5}" srcOrd="1" destOrd="0" parTransId="{8C5523E2-26AF-499D-A58F-9681352EB56D}" sibTransId="{407CBD72-FC9E-4212-8656-D17D8637E951}"/>
+    <dgm:cxn modelId="{A089A93B-82D6-4504-8D56-52BA02287C4D}" type="presOf" srcId="{93C2D1FD-EB58-4457-AB7D-CAA852A84E1D}" destId="{4C68B561-F848-41DC-844A-AFC4345236DD}" srcOrd="0" destOrd="0" presId="urn:microsoft.com/office/officeart/2008/layout/HalfCircleOrganizationChart"/>
+    <dgm:cxn modelId="{833E623C-FAB1-464A-A704-8FD515A0B34E}" type="presOf" srcId="{4759AA99-0A72-4325-A976-C3CFA4E1E623}" destId="{213AF457-5673-4CC0-809B-24C1F8382BF6}" srcOrd="0" destOrd="0" presId="urn:microsoft.com/office/officeart/2008/layout/HalfCircleOrganizationChart"/>
+    <dgm:cxn modelId="{156C985C-88DA-430A-86CD-ECD4E2103DCE}" type="presOf" srcId="{350E0299-F153-42EA-90C2-37913EA7D53A}" destId="{F2CAEF8A-925F-4AF9-B380-AA5F3875D83E}" srcOrd="0" destOrd="0" presId="urn:microsoft.com/office/officeart/2008/layout/HalfCircleOrganizationChart"/>
+    <dgm:cxn modelId="{E6A84F42-D141-43B9-91B1-35BEC9963FAA}" type="presOf" srcId="{DC15EDE7-6AF0-4B06-BFB4-685B30F1A1D2}" destId="{58130F05-6408-4047-AD83-7922E8CD1E25}" srcOrd="0" destOrd="0" presId="urn:microsoft.com/office/officeart/2008/layout/HalfCircleOrganizationChart"/>
+    <dgm:cxn modelId="{8D709064-AED1-43BA-974F-E7957E8F869C}" type="presOf" srcId="{EA4C4950-D3DA-4678-89B0-A93340746024}" destId="{C2024C09-4286-4209-9E5C-936C881642BF}" srcOrd="0" destOrd="0" presId="urn:microsoft.com/office/officeart/2008/layout/HalfCircleOrganizationChart"/>
+    <dgm:cxn modelId="{9407F564-FEF8-40B7-8ACD-28B5DEDCD7FA}" srcId="{DEE4E436-0A3E-42B3-9553-717B0D347B78}" destId="{EA4C4950-D3DA-4678-89B0-A93340746024}" srcOrd="0" destOrd="0" parTransId="{FBF94B9B-3BBD-4B13-92DB-A8D40E1DC6C5}" sibTransId="{8DCF3CFC-4D95-4583-9467-980CC6CD335A}"/>
+    <dgm:cxn modelId="{3B49AE49-A64B-43C8-86C4-C917D7CA7232}" srcId="{A52AC902-80BE-4F78-ABED-E111747FA08C}" destId="{3573B3D6-8135-4FC6-A095-2B3D3DA4A8E7}" srcOrd="0" destOrd="0" parTransId="{69557D5C-773D-42D3-AA2E-89711580F6FC}" sibTransId="{5E387311-9FF2-4A47-BBB9-C7216324B920}"/>
+    <dgm:cxn modelId="{F76FE669-0756-4E98-9E10-727A178CEF83}" type="presOf" srcId="{350E0299-F153-42EA-90C2-37913EA7D53A}" destId="{4DC0722E-3297-4C6E-8A87-556A2CE7CAE6}" srcOrd="1" destOrd="0" presId="urn:microsoft.com/office/officeart/2008/layout/HalfCircleOrganizationChart"/>
+    <dgm:cxn modelId="{4EB3A16B-83CC-49B2-8657-B542C5B80285}" type="presOf" srcId="{69557D5C-773D-42D3-AA2E-89711580F6FC}" destId="{AE219CB0-96D6-4380-8CC8-2F0F1E805AD1}" srcOrd="0" destOrd="0" presId="urn:microsoft.com/office/officeart/2008/layout/HalfCircleOrganizationChart"/>
+    <dgm:cxn modelId="{E110F06B-1D38-4460-9D98-00326883FA45}" type="presOf" srcId="{EA4C4950-D3DA-4678-89B0-A93340746024}" destId="{838FC19A-9F0B-426C-9BEB-2B74B5CEC0A5}" srcOrd="1" destOrd="0" presId="urn:microsoft.com/office/officeart/2008/layout/HalfCircleOrganizationChart"/>
+    <dgm:cxn modelId="{C6090E6E-47BE-4382-9BB6-775D6C352382}" srcId="{8DD5554C-8352-4C65-B26E-1C1F426195CE}" destId="{83B210FB-8255-4B7E-B42A-1E15BEA0C78C}" srcOrd="1" destOrd="0" parTransId="{037F2D6F-3393-42D8-ADFA-F2714E43DBCB}" sibTransId="{AC2678CB-3025-4445-9670-5BC83CB5F295}"/>
+    <dgm:cxn modelId="{8039136F-6A90-4007-9289-79F44A13FDC7}" type="presOf" srcId="{AD68D42A-3E88-4935-A23F-B592A58550D5}" destId="{7694A936-A360-4FD1-9344-AE4830A5477C}" srcOrd="0" destOrd="0" presId="urn:microsoft.com/office/officeart/2008/layout/HalfCircleOrganizationChart"/>
+    <dgm:cxn modelId="{63D6664F-39D0-48BD-BD97-57868770B905}" type="presOf" srcId="{19BB9B33-A4E5-4518-A391-343BD39F51E5}" destId="{9CD1A56D-8C9A-4BD4-8E2A-F76985E089A0}" srcOrd="1" destOrd="0" presId="urn:microsoft.com/office/officeart/2008/layout/HalfCircleOrganizationChart"/>
+    <dgm:cxn modelId="{DA7F8773-5042-4136-815D-32E34E342221}" type="presOf" srcId="{8C5523E2-26AF-499D-A58F-9681352EB56D}" destId="{44F44B87-160E-4B39-AAB8-EAC1D97FD697}" srcOrd="0" destOrd="0" presId="urn:microsoft.com/office/officeart/2008/layout/HalfCircleOrganizationChart"/>
+    <dgm:cxn modelId="{E46BF374-B2E0-4D93-95D4-9C62ABB81696}" type="presOf" srcId="{C9210D95-1F6C-4845-A4CF-0D41D3EF0612}" destId="{B4527F5B-B5A2-49FD-B9A2-87AA0CCFEEE6}" srcOrd="0" destOrd="0" presId="urn:microsoft.com/office/officeart/2008/layout/HalfCircleOrganizationChart"/>
+    <dgm:cxn modelId="{CB288E75-79A5-43FC-8839-A9975BD9672F}" type="presOf" srcId="{15487E23-0C31-480F-B963-5A290BD7FBE6}" destId="{AD76B78D-EE07-4848-9102-C847C30586D1}" srcOrd="0" destOrd="0" presId="urn:microsoft.com/office/officeart/2008/layout/HalfCircleOrganizationChart"/>
+    <dgm:cxn modelId="{931DC457-C04E-475C-ACC1-6641180F651B}" type="presOf" srcId="{AD68D42A-3E88-4935-A23F-B592A58550D5}" destId="{CD698F0D-A8A4-4B47-8648-CB557B3DA5F8}" srcOrd="1" destOrd="0" presId="urn:microsoft.com/office/officeart/2008/layout/HalfCircleOrganizationChart"/>
+    <dgm:cxn modelId="{DDE80D78-93F5-4615-A0E9-DAE74F1A24EF}" type="presOf" srcId="{C5DCB81A-436A-44B6-BD2B-220B09401B20}" destId="{39EB5BF7-B78A-44EA-9266-70B10405238E}" srcOrd="1" destOrd="0" presId="urn:microsoft.com/office/officeart/2008/layout/HalfCircleOrganizationChart"/>
+    <dgm:cxn modelId="{DB3C947B-8CA1-4E3C-B414-BC0D77FD29F7}" type="presOf" srcId="{A52AC902-80BE-4F78-ABED-E111747FA08C}" destId="{060FF2D3-4E22-4154-AFA9-12A58D4A029C}" srcOrd="0" destOrd="0" presId="urn:microsoft.com/office/officeart/2008/layout/HalfCircleOrganizationChart"/>
     <dgm:cxn modelId="{C4EEBD7B-B8A6-49FE-A95C-C2E4B77367B7}" srcId="{8DD5554C-8352-4C65-B26E-1C1F426195CE}" destId="{350E0299-F153-42EA-90C2-37913EA7D53A}" srcOrd="2" destOrd="0" parTransId="{EE4C8E44-E2F7-48EB-A5E8-6100AE29F4CE}" sibTransId="{DF27287C-0B2F-4336-907F-B85D1A783142}"/>
-    <dgm:cxn modelId="{324ACF07-28B8-484F-B478-160003648431}" type="presOf" srcId="{E600F44C-19CA-4BF2-A356-B7DC2ADBA86A}" destId="{C40D5E24-AAFC-4BEC-BC9A-34AE46D78774}" srcOrd="0" destOrd="0" presId="urn:microsoft.com/office/officeart/2008/layout/HalfCircleOrganizationChart"/>
-    <dgm:cxn modelId="{E6A84F42-D141-43B9-91B1-35BEC9963FAA}" type="presOf" srcId="{DC15EDE7-6AF0-4B06-BFB4-685B30F1A1D2}" destId="{58130F05-6408-4047-AD83-7922E8CD1E25}" srcOrd="0" destOrd="0" presId="urn:microsoft.com/office/officeart/2008/layout/HalfCircleOrganizationChart"/>
-    <dgm:cxn modelId="{156C985C-88DA-430A-86CD-ECD4E2103DCE}" type="presOf" srcId="{350E0299-F153-42EA-90C2-37913EA7D53A}" destId="{F2CAEF8A-925F-4AF9-B380-AA5F3875D83E}" srcOrd="0" destOrd="0" presId="urn:microsoft.com/office/officeart/2008/layout/HalfCircleOrganizationChart"/>
-    <dgm:cxn modelId="{FB90A23B-5B5B-440F-9960-7AB7BF57D740}" srcId="{EA4C4950-D3DA-4678-89B0-A93340746024}" destId="{DDA35D42-BDE6-4D1F-9DEC-06F1170306E5}" srcOrd="1" destOrd="0" parTransId="{8C5523E2-26AF-499D-A58F-9681352EB56D}" sibTransId="{407CBD72-FC9E-4212-8656-D17D8637E951}"/>
-    <dgm:cxn modelId="{66C84ED6-24A0-4F39-88CE-B52A2F4CF68C}" type="presOf" srcId="{DDA35D42-BDE6-4D1F-9DEC-06F1170306E5}" destId="{ED529E5C-48D4-4B29-8DD6-370AA272BA01}" srcOrd="1" destOrd="0" presId="urn:microsoft.com/office/officeart/2008/layout/HalfCircleOrganizationChart"/>
-    <dgm:cxn modelId="{603AA708-B041-46CD-877A-64DAA5EAD780}" type="presOf" srcId="{4139B855-4C50-4014-82B6-9F59B6B7323A}" destId="{0AE139DD-D787-4773-8D5F-B5E9D5AF6DDC}" srcOrd="0" destOrd="0" presId="urn:microsoft.com/office/officeart/2008/layout/HalfCircleOrganizationChart"/>
-    <dgm:cxn modelId="{E110F06B-1D38-4460-9D98-00326883FA45}" type="presOf" srcId="{EA4C4950-D3DA-4678-89B0-A93340746024}" destId="{838FC19A-9F0B-426C-9BEB-2B74B5CEC0A5}" srcOrd="1" destOrd="0" presId="urn:microsoft.com/office/officeart/2008/layout/HalfCircleOrganizationChart"/>
-    <dgm:cxn modelId="{BD677E3A-5278-4FF1-AEA4-9A6A75E75611}" srcId="{DEE4E436-0A3E-42B3-9553-717B0D347B78}" destId="{8DD5554C-8352-4C65-B26E-1C1F426195CE}" srcOrd="3" destOrd="0" parTransId="{B036A171-F5D1-4AC5-AE63-71194E31F595}" sibTransId="{A79E5201-8857-4307-8D87-4F46F3CD8FA0}"/>
-    <dgm:cxn modelId="{4EB3A16B-83CC-49B2-8657-B542C5B80285}" type="presOf" srcId="{69557D5C-773D-42D3-AA2E-89711580F6FC}" destId="{AE219CB0-96D6-4380-8CC8-2F0F1E805AD1}" srcOrd="0" destOrd="0" presId="urn:microsoft.com/office/officeart/2008/layout/HalfCircleOrganizationChart"/>
+    <dgm:cxn modelId="{E8D5D186-4074-4E4D-BB2E-B2899D48DEAF}" type="presOf" srcId="{DEE4E436-0A3E-42B3-9553-717B0D347B78}" destId="{38D805BD-8A04-474E-B243-3F4E61C14237}" srcOrd="1" destOrd="0" presId="urn:microsoft.com/office/officeart/2008/layout/HalfCircleOrganizationChart"/>
     <dgm:cxn modelId="{EFA82188-3BD0-47B0-B421-87613E953347}" type="presOf" srcId="{98CA87ED-4C94-47AB-9B5B-94ED6D11D38C}" destId="{24A78709-1621-40C9-97B9-55099ACE6B51}" srcOrd="0" destOrd="0" presId="urn:microsoft.com/office/officeart/2008/layout/HalfCircleOrganizationChart"/>
     <dgm:cxn modelId="{C84C458B-7B84-4E1D-9FF4-D9C65A1458ED}" type="presOf" srcId="{83B210FB-8255-4B7E-B42A-1E15BEA0C78C}" destId="{BA1EEA88-AF36-464E-A81C-CF29BF574D78}" srcOrd="0" destOrd="0" presId="urn:microsoft.com/office/officeart/2008/layout/HalfCircleOrganizationChart"/>
-    <dgm:cxn modelId="{583C2C06-5977-4A06-9F33-551D72B8BD57}" srcId="{8DD5554C-8352-4C65-B26E-1C1F426195CE}" destId="{EB0237EF-80FB-49F5-ABA8-07261D08B862}" srcOrd="0" destOrd="0" parTransId="{CFE23AEE-D75D-4E73-BA2E-6F1F5E18144E}" sibTransId="{E18A4ACE-1ACD-4001-8288-32432C9A10B9}"/>
+    <dgm:cxn modelId="{4621E28C-8F76-4778-A442-461B4051B57B}" type="presOf" srcId="{59CE6137-4BC3-4459-8134-13044F447ABC}" destId="{780CDA27-1999-4188-AA47-2C466BDFE040}" srcOrd="0" destOrd="0" presId="urn:microsoft.com/office/officeart/2008/layout/HalfCircleOrganizationChart"/>
+    <dgm:cxn modelId="{0916F390-B6BF-4339-AF6E-CA6D977BC0F3}" type="presOf" srcId="{EB0237EF-80FB-49F5-ABA8-07261D08B862}" destId="{FF4DF6D7-B3CF-4B7E-A30C-01D5A0C9079B}" srcOrd="0" destOrd="0" presId="urn:microsoft.com/office/officeart/2008/layout/HalfCircleOrganizationChart"/>
+    <dgm:cxn modelId="{531B809A-4233-44F3-830B-9D725049F260}" type="presOf" srcId="{DDA35D42-BDE6-4D1F-9DEC-06F1170306E5}" destId="{38D594D6-8845-4FA4-8252-C7930DE8CAC9}" srcOrd="0" destOrd="0" presId="urn:microsoft.com/office/officeart/2008/layout/HalfCircleOrganizationChart"/>
+    <dgm:cxn modelId="{293E23A0-0947-4EC8-B88B-BF59CC21499D}" srcId="{A52AC902-80BE-4F78-ABED-E111747FA08C}" destId="{176C9276-E7CE-434D-8EB8-5DDF8FFA51CF}" srcOrd="1" destOrd="0" parTransId="{C6D25DFB-18DC-49AE-9169-C6183AD06724}" sibTransId="{5980B403-745D-4D88-A936-3A95473E6CBE}"/>
+    <dgm:cxn modelId="{39B378AA-DE20-4453-82BD-1BE472B9BC6D}" type="presOf" srcId="{337D9778-0124-4181-967E-CECC68E3A3D1}" destId="{7009100F-151B-43F2-B32D-9D83300BAA3E}" srcOrd="0" destOrd="0" presId="urn:microsoft.com/office/officeart/2008/layout/HalfCircleOrganizationChart"/>
+    <dgm:cxn modelId="{F9B80BAD-D281-4BC3-A4FF-CD86B98E00FE}" type="presOf" srcId="{FBF94B9B-3BBD-4B13-92DB-A8D40E1DC6C5}" destId="{D20E2C81-0DFC-423F-908B-C94AD7E18B54}" srcOrd="0" destOrd="0" presId="urn:microsoft.com/office/officeart/2008/layout/HalfCircleOrganizationChart"/>
+    <dgm:cxn modelId="{FDD7ABAD-8874-4B5E-9EB0-133DF2EDBCE5}" type="presOf" srcId="{3573B3D6-8135-4FC6-A095-2B3D3DA4A8E7}" destId="{B7CA7246-071A-499B-AE52-CE88BAB6F78C}" srcOrd="0" destOrd="0" presId="urn:microsoft.com/office/officeart/2008/layout/HalfCircleOrganizationChart"/>
+    <dgm:cxn modelId="{80BCABB0-70C5-470C-8C8F-21E124205E28}" type="presOf" srcId="{B036A171-F5D1-4AC5-AE63-71194E31F595}" destId="{681AC5B4-C072-488E-9E7A-EC8B27A6EF9A}" srcOrd="0" destOrd="0" presId="urn:microsoft.com/office/officeart/2008/layout/HalfCircleOrganizationChart"/>
+    <dgm:cxn modelId="{36E287B1-D796-4333-9ED9-E57EE6CDCD11}" type="presOf" srcId="{3005A91C-05F1-4663-9E9B-C19EA6CEA263}" destId="{69925D3D-1A15-4D36-A108-AA9593CCB98A}" srcOrd="0" destOrd="0" presId="urn:microsoft.com/office/officeart/2008/layout/HalfCircleOrganizationChart"/>
+    <dgm:cxn modelId="{9E0697BB-8091-4859-9E45-1CF120DF9AC0}" srcId="{4759AA99-0A72-4325-A976-C3CFA4E1E623}" destId="{DEE4E436-0A3E-42B3-9553-717B0D347B78}" srcOrd="0" destOrd="0" parTransId="{DDA667F4-7E6A-46D8-853B-5DBCB6F5172F}" sibTransId="{1578AE06-07E7-4EF6-88C1-9826E20F2C26}"/>
+    <dgm:cxn modelId="{6B746FBC-7FF8-482E-A028-BE02B9549150}" type="presOf" srcId="{337D9778-0124-4181-967E-CECC68E3A3D1}" destId="{08CE06D6-1060-48E1-9CC8-663CDC61642A}" srcOrd="1" destOrd="0" presId="urn:microsoft.com/office/officeart/2008/layout/HalfCircleOrganizationChart"/>
+    <dgm:cxn modelId="{B55589BD-24BF-46EE-BCF5-CC0122435099}" type="presOf" srcId="{C6D25DFB-18DC-49AE-9169-C6183AD06724}" destId="{D89C3827-BBAD-4B9A-8F73-0E2B56C334CF}" srcOrd="0" destOrd="0" presId="urn:microsoft.com/office/officeart/2008/layout/HalfCircleOrganizationChart"/>
+    <dgm:cxn modelId="{05B3ECBE-6C1B-4AEF-9C0F-B04286E39F5D}" type="presOf" srcId="{D3416B03-CB43-4311-A5EB-041937E5E029}" destId="{73C78378-62B7-496C-9994-6ED72F4E9BCB}" srcOrd="0" destOrd="0" presId="urn:microsoft.com/office/officeart/2008/layout/HalfCircleOrganizationChart"/>
+    <dgm:cxn modelId="{E2D055C1-2573-46AD-83BA-A5BF7343C0EE}" type="presOf" srcId="{3573B3D6-8135-4FC6-A095-2B3D3DA4A8E7}" destId="{54D3301D-B08F-4D7B-BE42-BB0DAB709907}" srcOrd="1" destOrd="0" presId="urn:microsoft.com/office/officeart/2008/layout/HalfCircleOrganizationChart"/>
+    <dgm:cxn modelId="{90D91DC3-1853-42B6-BEEA-5CDFA954BB1C}" type="presOf" srcId="{EE4C8E44-E2F7-48EB-A5E8-6100AE29F4CE}" destId="{C02F3C89-452F-4CCD-9EF1-1FAABCB44CA6}" srcOrd="0" destOrd="0" presId="urn:microsoft.com/office/officeart/2008/layout/HalfCircleOrganizationChart"/>
+    <dgm:cxn modelId="{24A686C3-7077-4665-8601-97186F51C71F}" type="presOf" srcId="{E5079F86-D5BA-4801-A2AB-4926E11D4133}" destId="{CE4434B0-6180-4FE8-A102-6E52CDD1DF68}" srcOrd="1" destOrd="0" presId="urn:microsoft.com/office/officeart/2008/layout/HalfCircleOrganizationChart"/>
+    <dgm:cxn modelId="{B5983AD4-DB93-4989-A985-43D9C08E099C}" type="presOf" srcId="{DC15EDE7-6AF0-4B06-BFB4-685B30F1A1D2}" destId="{E1F25DEC-4376-4E8D-A986-A375148DAECC}" srcOrd="1" destOrd="0" presId="urn:microsoft.com/office/officeart/2008/layout/HalfCircleOrganizationChart"/>
+    <dgm:cxn modelId="{40A14ED4-B65E-42C4-8901-FBBA366A0FF1}" type="presOf" srcId="{A52AC902-80BE-4F78-ABED-E111747FA08C}" destId="{90C3A98A-85DB-49B8-B440-8FF16BEC7C3C}" srcOrd="1" destOrd="0" presId="urn:microsoft.com/office/officeart/2008/layout/HalfCircleOrganizationChart"/>
+    <dgm:cxn modelId="{5905AFD4-053C-4F75-8F90-A9AE6772B09B}" type="presOf" srcId="{176C9276-E7CE-434D-8EB8-5DDF8FFA51CF}" destId="{CD9E2C19-184F-4E08-8D72-B6BDDFC250FE}" srcOrd="1" destOrd="0" presId="urn:microsoft.com/office/officeart/2008/layout/HalfCircleOrganizationChart"/>
+    <dgm:cxn modelId="{66C84ED6-24A0-4F39-88CE-B52A2F4CF68C}" type="presOf" srcId="{DDA35D42-BDE6-4D1F-9DEC-06F1170306E5}" destId="{ED529E5C-48D4-4B29-8DD6-370AA272BA01}" srcOrd="1" destOrd="0" presId="urn:microsoft.com/office/officeart/2008/layout/HalfCircleOrganizationChart"/>
+    <dgm:cxn modelId="{1E1FCAD6-5511-4665-8399-790A36A908D4}" type="presOf" srcId="{E5079F86-D5BA-4801-A2AB-4926E11D4133}" destId="{07B40FF5-00FE-49E8-AC22-890623B66CA4}" srcOrd="0" destOrd="0" presId="urn:microsoft.com/office/officeart/2008/layout/HalfCircleOrganizationChart"/>
+    <dgm:cxn modelId="{739630D7-F8B7-4C0C-81F0-84A44518D3A1}" type="presOf" srcId="{D9F5E2F4-BC20-415F-92C0-11668B4D0497}" destId="{519AEA3E-E8CF-4DBB-944A-6AAD59FB9EB7}" srcOrd="1" destOrd="0" presId="urn:microsoft.com/office/officeart/2008/layout/HalfCircleOrganizationChart"/>
+    <dgm:cxn modelId="{66900EDA-022B-499E-B649-A0BB3CCAC43C}" srcId="{EA4C4950-D3DA-4678-89B0-A93340746024}" destId="{DC15EDE7-6AF0-4B06-BFB4-685B30F1A1D2}" srcOrd="0" destOrd="0" parTransId="{15487E23-0C31-480F-B963-5A290BD7FBE6}" sibTransId="{8B3A7E92-77DF-4EF5-BD77-641633D82881}"/>
+    <dgm:cxn modelId="{AB2CC3DA-F5A0-4497-B128-78634FB045E3}" type="presOf" srcId="{B9196455-E3D8-484E-9117-F8824530F244}" destId="{2E27A4ED-65EE-46C2-AFB3-A2BCA8412B0B}" srcOrd="0" destOrd="0" presId="urn:microsoft.com/office/officeart/2008/layout/HalfCircleOrganizationChart"/>
+    <dgm:cxn modelId="{4F6E00DB-1270-495E-9F63-49EB90CB7264}" type="presOf" srcId="{2B626EF1-458B-41D2-A463-320388117E44}" destId="{49D8A86C-2017-4A4D-9878-849150EE061C}" srcOrd="0" destOrd="0" presId="urn:microsoft.com/office/officeart/2008/layout/HalfCircleOrganizationChart"/>
+    <dgm:cxn modelId="{2C3857E5-CB3D-4F14-AF50-887D440F0006}" type="presOf" srcId="{DEE4E436-0A3E-42B3-9553-717B0D347B78}" destId="{022F3784-F960-420B-9045-8398F77AC520}" srcOrd="0" destOrd="0" presId="urn:microsoft.com/office/officeart/2008/layout/HalfCircleOrganizationChart"/>
+    <dgm:cxn modelId="{02C9EFEC-EFD8-4545-9C89-0988773A17A7}" type="presOf" srcId="{83B210FB-8255-4B7E-B42A-1E15BEA0C78C}" destId="{9E51699B-60B4-4DFA-BDD5-7502E6399D05}" srcOrd="1" destOrd="0" presId="urn:microsoft.com/office/officeart/2008/layout/HalfCircleOrganizationChart"/>
+    <dgm:cxn modelId="{011C15EE-CC64-4E47-80D2-48D5CECC40A7}" srcId="{EA4C4950-D3DA-4678-89B0-A93340746024}" destId="{337D9778-0124-4181-967E-CECC68E3A3D1}" srcOrd="2" destOrd="0" parTransId="{3005A91C-05F1-4663-9E9B-C19EA6CEA263}" sibTransId="{1CB76253-7430-40F4-B2F3-F48CECE8A339}"/>
+    <dgm:cxn modelId="{A9840AF0-BA51-40B5-A830-70050E32F071}" srcId="{AD68D42A-3E88-4935-A23F-B592A58550D5}" destId="{59CE6137-4BC3-4459-8134-13044F447ABC}" srcOrd="1" destOrd="0" parTransId="{93C2D1FD-EB58-4457-AB7D-CAA852A84E1D}" sibTransId="{89B641C2-D2D2-4D14-88A4-F65923478DAA}"/>
+    <dgm:cxn modelId="{3AF45DF1-890F-45D3-B7FC-D2468267241A}" srcId="{DEE4E436-0A3E-42B3-9553-717B0D347B78}" destId="{A52AC902-80BE-4F78-ABED-E111747FA08C}" srcOrd="4" destOrd="0" parTransId="{B9196455-E3D8-484E-9117-F8824530F244}" sibTransId="{2AF4522D-012B-4F8D-8424-64F6098AE78B}"/>
+    <dgm:cxn modelId="{7BE1EEF1-A7C4-4C96-AC74-9B73DF6148F1}" type="presOf" srcId="{8DD5554C-8352-4C65-B26E-1C1F426195CE}" destId="{6DEE10EA-0FC8-450C-A8B6-102780AD6111}" srcOrd="0" destOrd="0" presId="urn:microsoft.com/office/officeart/2008/layout/HalfCircleOrganizationChart"/>
     <dgm:cxn modelId="{9A5A63F4-9607-4519-8DA6-B6EBED3BE007}" srcId="{AD68D42A-3E88-4935-A23F-B592A58550D5}" destId="{C5DCB81A-436A-44B6-BD2B-220B09401B20}" srcOrd="0" destOrd="0" parTransId="{2B626EF1-458B-41D2-A463-320388117E44}" sibTransId="{C099887A-88A9-4437-8FCE-DA9E27A0B1F1}"/>
-    <dgm:cxn modelId="{4621E28C-8F76-4778-A442-461B4051B57B}" type="presOf" srcId="{59CE6137-4BC3-4459-8134-13044F447ABC}" destId="{780CDA27-1999-4188-AA47-2C466BDFE040}" srcOrd="0" destOrd="0" presId="urn:microsoft.com/office/officeart/2008/layout/HalfCircleOrganizationChart"/>
-    <dgm:cxn modelId="{DDE80D78-93F5-4615-A0E9-DAE74F1A24EF}" type="presOf" srcId="{C5DCB81A-436A-44B6-BD2B-220B09401B20}" destId="{39EB5BF7-B78A-44EA-9266-70B10405238E}" srcOrd="1" destOrd="0" presId="urn:microsoft.com/office/officeart/2008/layout/HalfCircleOrganizationChart"/>
-    <dgm:cxn modelId="{293E23A0-0947-4EC8-B88B-BF59CC21499D}" srcId="{A52AC902-80BE-4F78-ABED-E111747FA08C}" destId="{176C9276-E7CE-434D-8EB8-5DDF8FFA51CF}" srcOrd="1" destOrd="0" parTransId="{C6D25DFB-18DC-49AE-9169-C6183AD06724}" sibTransId="{5980B403-745D-4D88-A936-3A95473E6CBE}"/>
-    <dgm:cxn modelId="{9A5DA922-DCF6-49F3-8562-3D844C694DBF}" type="presOf" srcId="{8DD5554C-8352-4C65-B26E-1C1F426195CE}" destId="{B46B73F4-BF92-4809-AA43-64C3EC18E8B6}" srcOrd="1" destOrd="0" presId="urn:microsoft.com/office/officeart/2008/layout/HalfCircleOrganizationChart"/>
-    <dgm:cxn modelId="{011C15EE-CC64-4E47-80D2-48D5CECC40A7}" srcId="{EA4C4950-D3DA-4678-89B0-A93340746024}" destId="{337D9778-0124-4181-967E-CECC68E3A3D1}" srcOrd="2" destOrd="0" parTransId="{3005A91C-05F1-4663-9E9B-C19EA6CEA263}" sibTransId="{1CB76253-7430-40F4-B2F3-F48CECE8A339}"/>
-    <dgm:cxn modelId="{66900EDA-022B-499E-B649-A0BB3CCAC43C}" srcId="{EA4C4950-D3DA-4678-89B0-A93340746024}" destId="{DC15EDE7-6AF0-4B06-BFB4-685B30F1A1D2}" srcOrd="0" destOrd="0" parTransId="{15487E23-0C31-480F-B963-5A290BD7FBE6}" sibTransId="{8B3A7E92-77DF-4EF5-BD77-641633D82881}"/>
-    <dgm:cxn modelId="{FDD7ABAD-8874-4B5E-9EB0-133DF2EDBCE5}" type="presOf" srcId="{3573B3D6-8135-4FC6-A095-2B3D3DA4A8E7}" destId="{B7CA7246-071A-499B-AE52-CE88BAB6F78C}" srcOrd="0" destOrd="0" presId="urn:microsoft.com/office/officeart/2008/layout/HalfCircleOrganizationChart"/>
-    <dgm:cxn modelId="{739630D7-F8B7-4C0C-81F0-84A44518D3A1}" type="presOf" srcId="{D9F5E2F4-BC20-415F-92C0-11668B4D0497}" destId="{519AEA3E-E8CF-4DBB-944A-6AAD59FB9EB7}" srcOrd="1" destOrd="0" presId="urn:microsoft.com/office/officeart/2008/layout/HalfCircleOrganizationChart"/>
-    <dgm:cxn modelId="{9E0697BB-8091-4859-9E45-1CF120DF9AC0}" srcId="{4759AA99-0A72-4325-A976-C3CFA4E1E623}" destId="{DEE4E436-0A3E-42B3-9553-717B0D347B78}" srcOrd="0" destOrd="0" parTransId="{DDA667F4-7E6A-46D8-853B-5DBCB6F5172F}" sibTransId="{1578AE06-07E7-4EF6-88C1-9826E20F2C26}"/>
-    <dgm:cxn modelId="{3AF45DF1-890F-45D3-B7FC-D2468267241A}" srcId="{DEE4E436-0A3E-42B3-9553-717B0D347B78}" destId="{A52AC902-80BE-4F78-ABED-E111747FA08C}" srcOrd="4" destOrd="0" parTransId="{B9196455-E3D8-484E-9117-F8824530F244}" sibTransId="{2AF4522D-012B-4F8D-8424-64F6098AE78B}"/>
-    <dgm:cxn modelId="{931DC457-C04E-475C-ACC1-6641180F651B}" type="presOf" srcId="{AD68D42A-3E88-4935-A23F-B592A58550D5}" destId="{CD698F0D-A8A4-4B47-8648-CB557B3DA5F8}" srcOrd="1" destOrd="0" presId="urn:microsoft.com/office/officeart/2008/layout/HalfCircleOrganizationChart"/>
-    <dgm:cxn modelId="{E46BF374-B2E0-4D93-95D4-9C62ABB81696}" type="presOf" srcId="{C9210D95-1F6C-4845-A4CF-0D41D3EF0612}" destId="{B4527F5B-B5A2-49FD-B9A2-87AA0CCFEEE6}" srcOrd="0" destOrd="0" presId="urn:microsoft.com/office/officeart/2008/layout/HalfCircleOrganizationChart"/>
-    <dgm:cxn modelId="{05B3ECBE-6C1B-4AEF-9C0F-B04286E39F5D}" type="presOf" srcId="{D3416B03-CB43-4311-A5EB-041937E5E029}" destId="{73C78378-62B7-496C-9994-6ED72F4E9BCB}" srcOrd="0" destOrd="0" presId="urn:microsoft.com/office/officeart/2008/layout/HalfCircleOrganizationChart"/>
-    <dgm:cxn modelId="{566A4332-3348-4A82-A169-60AD50EA5DFF}" srcId="{DEE4E436-0A3E-42B3-9553-717B0D347B78}" destId="{E5079F86-D5BA-4801-A2AB-4926E11D4133}" srcOrd="2" destOrd="0" parTransId="{2B63FA86-7A3A-49EE-B1B9-506670021301}" sibTransId="{247FAF67-1520-4A38-A43B-F7844958E932}"/>
-    <dgm:cxn modelId="{6B746FBC-7FF8-482E-A028-BE02B9549150}" type="presOf" srcId="{337D9778-0124-4181-967E-CECC68E3A3D1}" destId="{08CE06D6-1060-48E1-9CC8-663CDC61642A}" srcOrd="1" destOrd="0" presId="urn:microsoft.com/office/officeart/2008/layout/HalfCircleOrganizationChart"/>
-    <dgm:cxn modelId="{C40DE716-5A52-4840-849C-1A3275CB9A5D}" srcId="{EA4C4950-D3DA-4678-89B0-A93340746024}" destId="{19BB9B33-A4E5-4518-A391-343BD39F51E5}" srcOrd="3" destOrd="0" parTransId="{D3416B03-CB43-4311-A5EB-041937E5E029}" sibTransId="{1A19CE4F-0A14-4AF3-8DEE-C08AC9BBC82E}"/>
-    <dgm:cxn modelId="{8E043036-F32E-4105-97E4-DF36F7D52894}" srcId="{E5079F86-D5BA-4801-A2AB-4926E11D4133}" destId="{D9F5E2F4-BC20-415F-92C0-11668B4D0497}" srcOrd="1" destOrd="0" parTransId="{98CA87ED-4C94-47AB-9B5B-94ED6D11D38C}" sibTransId="{87CFE724-D8C2-4059-B02A-52E5E45FF7D5}"/>
-    <dgm:cxn modelId="{A9840AF0-BA51-40B5-A830-70050E32F071}" srcId="{AD68D42A-3E88-4935-A23F-B592A58550D5}" destId="{59CE6137-4BC3-4459-8134-13044F447ABC}" srcOrd="1" destOrd="0" parTransId="{93C2D1FD-EB58-4457-AB7D-CAA852A84E1D}" sibTransId="{89B641C2-D2D2-4D14-88A4-F65923478DAA}"/>
-    <dgm:cxn modelId="{24A686C3-7077-4665-8601-97186F51C71F}" type="presOf" srcId="{E5079F86-D5BA-4801-A2AB-4926E11D4133}" destId="{CE4434B0-6180-4FE8-A102-6E52CDD1DF68}" srcOrd="1" destOrd="0" presId="urn:microsoft.com/office/officeart/2008/layout/HalfCircleOrganizationChart"/>
-    <dgm:cxn modelId="{3B49AE49-A64B-43C8-86C4-C917D7CA7232}" srcId="{A52AC902-80BE-4F78-ABED-E111747FA08C}" destId="{3573B3D6-8135-4FC6-A095-2B3D3DA4A8E7}" srcOrd="0" destOrd="0" parTransId="{69557D5C-773D-42D3-AA2E-89711580F6FC}" sibTransId="{5E387311-9FF2-4A47-BBB9-C7216324B920}"/>
-    <dgm:cxn modelId="{90D91DC3-1853-42B6-BEEA-5CDFA954BB1C}" type="presOf" srcId="{EE4C8E44-E2F7-48EB-A5E8-6100AE29F4CE}" destId="{C02F3C89-452F-4CCD-9EF1-1FAABCB44CA6}" srcOrd="0" destOrd="0" presId="urn:microsoft.com/office/officeart/2008/layout/HalfCircleOrganizationChart"/>
-    <dgm:cxn modelId="{833E623C-FAB1-464A-A704-8FD515A0B34E}" type="presOf" srcId="{4759AA99-0A72-4325-A976-C3CFA4E1E623}" destId="{213AF457-5673-4CC0-809B-24C1F8382BF6}" srcOrd="0" destOrd="0" presId="urn:microsoft.com/office/officeart/2008/layout/HalfCircleOrganizationChart"/>
-    <dgm:cxn modelId="{63D6664F-39D0-48BD-BD97-57868770B905}" type="presOf" srcId="{19BB9B33-A4E5-4518-A391-343BD39F51E5}" destId="{9CD1A56D-8C9A-4BD4-8E2A-F76985E089A0}" srcOrd="1" destOrd="0" presId="urn:microsoft.com/office/officeart/2008/layout/HalfCircleOrganizationChart"/>
-    <dgm:cxn modelId="{531B809A-4233-44F3-830B-9D725049F260}" type="presOf" srcId="{DDA35D42-BDE6-4D1F-9DEC-06F1170306E5}" destId="{38D594D6-8845-4FA4-8252-C7930DE8CAC9}" srcOrd="0" destOrd="0" presId="urn:microsoft.com/office/officeart/2008/layout/HalfCircleOrganizationChart"/>
-    <dgm:cxn modelId="{0916F390-B6BF-4339-AF6E-CA6D977BC0F3}" type="presOf" srcId="{EB0237EF-80FB-49F5-ABA8-07261D08B862}" destId="{FF4DF6D7-B3CF-4B7E-A30C-01D5A0C9079B}" srcOrd="0" destOrd="0" presId="urn:microsoft.com/office/officeart/2008/layout/HalfCircleOrganizationChart"/>
-    <dgm:cxn modelId="{7BE1EEF1-A7C4-4C96-AC74-9B73DF6148F1}" type="presOf" srcId="{8DD5554C-8352-4C65-B26E-1C1F426195CE}" destId="{6DEE10EA-0FC8-450C-A8B6-102780AD6111}" srcOrd="0" destOrd="0" presId="urn:microsoft.com/office/officeart/2008/layout/HalfCircleOrganizationChart"/>
-    <dgm:cxn modelId="{80BCABB0-70C5-470C-8C8F-21E124205E28}" type="presOf" srcId="{B036A171-F5D1-4AC5-AE63-71194E31F595}" destId="{681AC5B4-C072-488E-9E7A-EC8B27A6EF9A}" srcOrd="0" destOrd="0" presId="urn:microsoft.com/office/officeart/2008/layout/HalfCircleOrganizationChart"/>
-    <dgm:cxn modelId="{4F6E00DB-1270-495E-9F63-49EB90CB7264}" type="presOf" srcId="{2B626EF1-458B-41D2-A463-320388117E44}" destId="{49D8A86C-2017-4A4D-9878-849150EE061C}" srcOrd="0" destOrd="0" presId="urn:microsoft.com/office/officeart/2008/layout/HalfCircleOrganizationChart"/>
-    <dgm:cxn modelId="{631A3C24-E04D-4311-AB0A-81DD91E92314}" srcId="{E5079F86-D5BA-4801-A2AB-4926E11D4133}" destId="{4139B855-4C50-4014-82B6-9F59B6B7323A}" srcOrd="0" destOrd="0" parTransId="{C9210D95-1F6C-4845-A4CF-0D41D3EF0612}" sibTransId="{10589CFC-31F0-4023-8140-4B8E591BA690}"/>
-    <dgm:cxn modelId="{0AF7C834-D7F5-4F34-B30A-644EB311FAF2}" type="presOf" srcId="{D9F5E2F4-BC20-415F-92C0-11668B4D0497}" destId="{3F582D20-7F58-4C1A-80B0-3653C1386FBF}" srcOrd="0" destOrd="0" presId="urn:microsoft.com/office/officeart/2008/layout/HalfCircleOrganizationChart"/>
-    <dgm:cxn modelId="{F9B80BAD-D281-4BC3-A4FF-CD86B98E00FE}" type="presOf" srcId="{FBF94B9B-3BBD-4B13-92DB-A8D40E1DC6C5}" destId="{D20E2C81-0DFC-423F-908B-C94AD7E18B54}" srcOrd="0" destOrd="0" presId="urn:microsoft.com/office/officeart/2008/layout/HalfCircleOrganizationChart"/>
-    <dgm:cxn modelId="{1E0D7238-5DDB-4A45-A06A-C569F1E2B7BF}" type="presOf" srcId="{19BB9B33-A4E5-4518-A391-343BD39F51E5}" destId="{C3ED2A6E-D0E0-418F-8915-B326CAC5CB4F}" srcOrd="0" destOrd="0" presId="urn:microsoft.com/office/officeart/2008/layout/HalfCircleOrganizationChart"/>
-    <dgm:cxn modelId="{A089A93B-82D6-4504-8D56-52BA02287C4D}" type="presOf" srcId="{93C2D1FD-EB58-4457-AB7D-CAA852A84E1D}" destId="{4C68B561-F848-41DC-844A-AFC4345236DD}" srcOrd="0" destOrd="0" presId="urn:microsoft.com/office/officeart/2008/layout/HalfCircleOrganizationChart"/>
-    <dgm:cxn modelId="{DA7F8773-5042-4136-815D-32E34E342221}" type="presOf" srcId="{8C5523E2-26AF-499D-A58F-9681352EB56D}" destId="{44F44B87-160E-4B39-AAB8-EAC1D97FD697}" srcOrd="0" destOrd="0" presId="urn:microsoft.com/office/officeart/2008/layout/HalfCircleOrganizationChart"/>
-    <dgm:cxn modelId="{E58F6B31-4FF4-42FE-A93A-59517C04041B}" type="presOf" srcId="{59CE6137-4BC3-4459-8134-13044F447ABC}" destId="{4CA61BE0-E53D-4CCA-B01B-696E8C419FDE}" srcOrd="1" destOrd="0" presId="urn:microsoft.com/office/officeart/2008/layout/HalfCircleOrganizationChart"/>
-    <dgm:cxn modelId="{AAE95D30-E277-47D8-AA31-2F57A0A111AA}" type="presOf" srcId="{EB0237EF-80FB-49F5-ABA8-07261D08B862}" destId="{1855C600-3B26-4125-B9AF-C2CFDF8E82B1}" srcOrd="1" destOrd="0" presId="urn:microsoft.com/office/officeart/2008/layout/HalfCircleOrganizationChart"/>
-    <dgm:cxn modelId="{02C9EFEC-EFD8-4545-9C89-0988773A17A7}" type="presOf" srcId="{83B210FB-8255-4B7E-B42A-1E15BEA0C78C}" destId="{9E51699B-60B4-4DFA-BDD5-7502E6399D05}" srcOrd="1" destOrd="0" presId="urn:microsoft.com/office/officeart/2008/layout/HalfCircleOrganizationChart"/>
-    <dgm:cxn modelId="{CB288E75-79A5-43FC-8839-A9975BD9672F}" type="presOf" srcId="{15487E23-0C31-480F-B963-5A290BD7FBE6}" destId="{AD76B78D-EE07-4848-9102-C847C30586D1}" srcOrd="0" destOrd="0" presId="urn:microsoft.com/office/officeart/2008/layout/HalfCircleOrganizationChart"/>
     <dgm:cxn modelId="{520555F7-7D7C-403A-AA9D-1F8BF60A8A28}" type="presOf" srcId="{CFE23AEE-D75D-4E73-BA2E-6F1F5E18144E}" destId="{9048071D-7147-42B2-BA44-A691FA69FAA7}" srcOrd="0" destOrd="0" presId="urn:microsoft.com/office/officeart/2008/layout/HalfCircleOrganizationChart"/>
-    <dgm:cxn modelId="{F76FE669-0756-4E98-9E10-727A178CEF83}" type="presOf" srcId="{350E0299-F153-42EA-90C2-37913EA7D53A}" destId="{4DC0722E-3297-4C6E-8A87-556A2CE7CAE6}" srcOrd="1" destOrd="0" presId="urn:microsoft.com/office/officeart/2008/layout/HalfCircleOrganizationChart"/>
-    <dgm:cxn modelId="{8039136F-6A90-4007-9289-79F44A13FDC7}" type="presOf" srcId="{AD68D42A-3E88-4935-A23F-B592A58550D5}" destId="{7694A936-A360-4FD1-9344-AE4830A5477C}" srcOrd="0" destOrd="0" presId="urn:microsoft.com/office/officeart/2008/layout/HalfCircleOrganizationChart"/>
-    <dgm:cxn modelId="{C6090E6E-47BE-4382-9BB6-775D6C352382}" srcId="{8DD5554C-8352-4C65-B26E-1C1F426195CE}" destId="{83B210FB-8255-4B7E-B42A-1E15BEA0C78C}" srcOrd="1" destOrd="0" parTransId="{037F2D6F-3393-42D8-ADFA-F2714E43DBCB}" sibTransId="{AC2678CB-3025-4445-9670-5BC83CB5F295}"/>
-    <dgm:cxn modelId="{2C3857E5-CB3D-4F14-AF50-887D440F0006}" type="presOf" srcId="{DEE4E436-0A3E-42B3-9553-717B0D347B78}" destId="{022F3784-F960-420B-9045-8398F77AC520}" srcOrd="0" destOrd="0" presId="urn:microsoft.com/office/officeart/2008/layout/HalfCircleOrganizationChart"/>
-    <dgm:cxn modelId="{E2D055C1-2573-46AD-83BA-A5BF7343C0EE}" type="presOf" srcId="{3573B3D6-8135-4FC6-A095-2B3D3DA4A8E7}" destId="{54D3301D-B08F-4D7B-BE42-BB0DAB709907}" srcOrd="1" destOrd="0" presId="urn:microsoft.com/office/officeart/2008/layout/HalfCircleOrganizationChart"/>
-    <dgm:cxn modelId="{DB3C947B-8CA1-4E3C-B414-BC0D77FD29F7}" type="presOf" srcId="{A52AC902-80BE-4F78-ABED-E111747FA08C}" destId="{060FF2D3-4E22-4154-AFA9-12A58D4A029C}" srcOrd="0" destOrd="0" presId="urn:microsoft.com/office/officeart/2008/layout/HalfCircleOrganizationChart"/>
-    <dgm:cxn modelId="{8D709064-AED1-43BA-974F-E7957E8F869C}" type="presOf" srcId="{EA4C4950-D3DA-4678-89B0-A93340746024}" destId="{C2024C09-4286-4209-9E5C-936C881642BF}" srcOrd="0" destOrd="0" presId="urn:microsoft.com/office/officeart/2008/layout/HalfCircleOrganizationChart"/>
-    <dgm:cxn modelId="{E8D5D186-4074-4E4D-BB2E-B2899D48DEAF}" type="presOf" srcId="{DEE4E436-0A3E-42B3-9553-717B0D347B78}" destId="{38D805BD-8A04-474E-B243-3F4E61C14237}" srcOrd="1" destOrd="0" presId="urn:microsoft.com/office/officeart/2008/layout/HalfCircleOrganizationChart"/>
-    <dgm:cxn modelId="{9407F564-FEF8-40B7-8ACD-28B5DEDCD7FA}" srcId="{DEE4E436-0A3E-42B3-9553-717B0D347B78}" destId="{EA4C4950-D3DA-4678-89B0-A93340746024}" srcOrd="0" destOrd="0" parTransId="{FBF94B9B-3BBD-4B13-92DB-A8D40E1DC6C5}" sibTransId="{8DCF3CFC-4D95-4583-9467-980CC6CD335A}"/>
-    <dgm:cxn modelId="{B5983AD4-DB93-4989-A985-43D9C08E099C}" type="presOf" srcId="{DC15EDE7-6AF0-4B06-BFB4-685B30F1A1D2}" destId="{E1F25DEC-4376-4E8D-A986-A375148DAECC}" srcOrd="1" destOrd="0" presId="urn:microsoft.com/office/officeart/2008/layout/HalfCircleOrganizationChart"/>
-    <dgm:cxn modelId="{E46DDC1E-82FB-4165-9E45-1EF4C50B92AB}" type="presOf" srcId="{C5DCB81A-436A-44B6-BD2B-220B09401B20}" destId="{98DD76ED-7E1B-41D1-B332-A54E55BE7D71}" srcOrd="0" destOrd="0" presId="urn:microsoft.com/office/officeart/2008/layout/HalfCircleOrganizationChart"/>
+    <dgm:cxn modelId="{B0C3F9F8-9795-42CD-892B-229D985A8055}" type="presOf" srcId="{037F2D6F-3393-42D8-ADFA-F2714E43DBCB}" destId="{23D8C2B6-F57E-4445-911E-F1B7FB5439B4}" srcOrd="0" destOrd="0" presId="urn:microsoft.com/office/officeart/2008/layout/HalfCircleOrganizationChart"/>
+    <dgm:cxn modelId="{06B8CDFE-358D-426E-9343-EDEE7AEEE436}" srcId="{DEE4E436-0A3E-42B3-9553-717B0D347B78}" destId="{AD68D42A-3E88-4935-A23F-B592A58550D5}" srcOrd="1" destOrd="0" parTransId="{E600F44C-19CA-4BF2-A356-B7DC2ADBA86A}" sibTransId="{E8ADEE41-281B-4E96-AF44-5F479A295FB3}"/>
     <dgm:cxn modelId="{DC0CA390-2C7F-4619-B8E7-D10E418F900C}" type="presParOf" srcId="{213AF457-5673-4CC0-809B-24C1F8382BF6}" destId="{697ABACE-5A62-41B7-948A-86CDC0EB1A4F}" srcOrd="0" destOrd="0" presId="urn:microsoft.com/office/officeart/2008/layout/HalfCircleOrganizationChart"/>
     <dgm:cxn modelId="{C61BF921-CE81-412C-B295-4DA76843FFA5}" type="presParOf" srcId="{697ABACE-5A62-41B7-948A-86CDC0EB1A4F}" destId="{F2B9AC78-A865-405B-82E7-E1E2C6F3840E}" srcOrd="0" destOrd="0" presId="urn:microsoft.com/office/officeart/2008/layout/HalfCircleOrganizationChart"/>
     <dgm:cxn modelId="{E6D23D58-98EB-4520-8B28-B626191C900B}" type="presParOf" srcId="{F2B9AC78-A865-405B-82E7-E1E2C6F3840E}" destId="{022F3784-F960-420B-9045-8398F77AC520}" srcOrd="0" destOrd="0" presId="urn:microsoft.com/office/officeart/2008/layout/HalfCircleOrganizationChart"/>
@@ -12446,7 +12133,7 @@
         </a:bodyPr>
         <a:lstStyle/>
         <a:p>
-          <a:pPr lvl="0" algn="ctr" defTabSz="711200">
+          <a:pPr marL="0" lvl="0" indent="0" algn="ctr" defTabSz="711200">
             <a:lnSpc>
               <a:spcPct val="90000"/>
             </a:lnSpc>
@@ -12456,6 +12143,7 @@
             <a:spcAft>
               <a:spcPct val="35000"/>
             </a:spcAft>
+            <a:buNone/>
           </a:pPr>
           <a:r>
             <a:rPr lang="tr-TR" sz="1600" kern="1200"/>
@@ -12596,7 +12284,7 @@
         </a:bodyPr>
         <a:lstStyle/>
         <a:p>
-          <a:pPr lvl="0" algn="ctr" defTabSz="400050">
+          <a:pPr marL="0" lvl="0" indent="0" algn="ctr" defTabSz="400050">
             <a:lnSpc>
               <a:spcPct val="90000"/>
             </a:lnSpc>
@@ -12606,6 +12294,7 @@
             <a:spcAft>
               <a:spcPct val="35000"/>
             </a:spcAft>
+            <a:buNone/>
           </a:pPr>
           <a:r>
             <a:rPr lang="tr-TR" sz="900" kern="1200"/>
@@ -12745,7 +12434,7 @@
         </a:bodyPr>
         <a:lstStyle/>
         <a:p>
-          <a:pPr lvl="0" algn="ctr" defTabSz="400050">
+          <a:pPr marL="0" lvl="0" indent="0" algn="ctr" defTabSz="400050">
             <a:lnSpc>
               <a:spcPct val="90000"/>
             </a:lnSpc>
@@ -12755,6 +12444,7 @@
             <a:spcAft>
               <a:spcPct val="35000"/>
             </a:spcAft>
+            <a:buNone/>
           </a:pPr>
           <a:r>
             <a:rPr lang="tr-TR" sz="900" kern="1200"/>
@@ -12894,7 +12584,7 @@
         </a:bodyPr>
         <a:lstStyle/>
         <a:p>
-          <a:pPr lvl="0" algn="ctr" defTabSz="400050">
+          <a:pPr marL="0" lvl="0" indent="0" algn="ctr" defTabSz="400050">
             <a:lnSpc>
               <a:spcPct val="90000"/>
             </a:lnSpc>
@@ -12904,6 +12594,7 @@
             <a:spcAft>
               <a:spcPct val="35000"/>
             </a:spcAft>
+            <a:buNone/>
           </a:pPr>
           <a:r>
             <a:rPr lang="tr-TR" sz="900" kern="1200"/>
@@ -13043,7 +12734,7 @@
         </a:bodyPr>
         <a:lstStyle/>
         <a:p>
-          <a:pPr lvl="0" algn="ctr" defTabSz="400050">
+          <a:pPr marL="0" lvl="0" indent="0" algn="ctr" defTabSz="400050">
             <a:lnSpc>
               <a:spcPct val="90000"/>
             </a:lnSpc>
@@ -13053,6 +12744,7 @@
             <a:spcAft>
               <a:spcPct val="35000"/>
             </a:spcAft>
+            <a:buNone/>
           </a:pPr>
           <a:r>
             <a:rPr lang="tr-TR" sz="900" kern="1200"/>
@@ -13192,7 +12884,7 @@
         </a:bodyPr>
         <a:lstStyle/>
         <a:p>
-          <a:pPr lvl="0" algn="ctr" defTabSz="400050">
+          <a:pPr marL="0" lvl="0" indent="0" algn="ctr" defTabSz="400050">
             <a:lnSpc>
               <a:spcPct val="90000"/>
             </a:lnSpc>
@@ -13202,6 +12894,7 @@
             <a:spcAft>
               <a:spcPct val="35000"/>
             </a:spcAft>
+            <a:buNone/>
           </a:pPr>
           <a:r>
             <a:rPr lang="tr-TR" sz="900" kern="1200"/>
@@ -13341,7 +13034,7 @@
         </a:bodyPr>
         <a:lstStyle/>
         <a:p>
-          <a:pPr lvl="0" algn="ctr" defTabSz="400050">
+          <a:pPr marL="0" lvl="0" indent="0" algn="ctr" defTabSz="400050">
             <a:lnSpc>
               <a:spcPct val="90000"/>
             </a:lnSpc>
@@ -13351,6 +13044,7 @@
             <a:spcAft>
               <a:spcPct val="35000"/>
             </a:spcAft>
+            <a:buNone/>
           </a:pPr>
           <a:r>
             <a:rPr lang="tr-TR" sz="900" kern="1200"/>
@@ -13490,7 +13184,7 @@
         </a:bodyPr>
         <a:lstStyle/>
         <a:p>
-          <a:pPr lvl="0" algn="ctr" defTabSz="400050">
+          <a:pPr marL="0" lvl="0" indent="0" algn="ctr" defTabSz="400050">
             <a:lnSpc>
               <a:spcPct val="90000"/>
             </a:lnSpc>
@@ -13500,6 +13194,7 @@
             <a:spcAft>
               <a:spcPct val="35000"/>
             </a:spcAft>
+            <a:buNone/>
           </a:pPr>
           <a:r>
             <a:rPr lang="tr-TR" sz="900" kern="1200"/>
@@ -13639,7 +13334,7 @@
         </a:bodyPr>
         <a:lstStyle/>
         <a:p>
-          <a:pPr lvl="0" algn="ctr" defTabSz="400050">
+          <a:pPr marL="0" lvl="0" indent="0" algn="ctr" defTabSz="400050">
             <a:lnSpc>
               <a:spcPct val="90000"/>
             </a:lnSpc>
@@ -13649,6 +13344,7 @@
             <a:spcAft>
               <a:spcPct val="35000"/>
             </a:spcAft>
+            <a:buNone/>
           </a:pPr>
           <a:r>
             <a:rPr lang="tr-TR" sz="900" kern="1200"/>
@@ -13788,7 +13484,7 @@
         </a:bodyPr>
         <a:lstStyle/>
         <a:p>
-          <a:pPr lvl="0" algn="ctr" defTabSz="400050">
+          <a:pPr marL="0" lvl="0" indent="0" algn="ctr" defTabSz="400050">
             <a:lnSpc>
               <a:spcPct val="90000"/>
             </a:lnSpc>
@@ -13798,6 +13494,7 @@
             <a:spcAft>
               <a:spcPct val="35000"/>
             </a:spcAft>
+            <a:buNone/>
           </a:pPr>
           <a:r>
             <a:rPr lang="tr-TR" sz="900" kern="1200"/>
@@ -13937,7 +13634,7 @@
         </a:bodyPr>
         <a:lstStyle/>
         <a:p>
-          <a:pPr lvl="0" algn="ctr" defTabSz="400050">
+          <a:pPr marL="0" lvl="0" indent="0" algn="ctr" defTabSz="400050">
             <a:lnSpc>
               <a:spcPct val="90000"/>
             </a:lnSpc>
@@ -13947,6 +13644,7 @@
             <a:spcAft>
               <a:spcPct val="35000"/>
             </a:spcAft>
+            <a:buNone/>
           </a:pPr>
           <a:r>
             <a:rPr lang="tr-TR" sz="900" kern="1200"/>
@@ -14086,7 +13784,7 @@
         </a:bodyPr>
         <a:lstStyle/>
         <a:p>
-          <a:pPr lvl="0" algn="ctr" defTabSz="400050">
+          <a:pPr marL="0" lvl="0" indent="0" algn="ctr" defTabSz="400050">
             <a:lnSpc>
               <a:spcPct val="90000"/>
             </a:lnSpc>
@@ -14096,6 +13794,7 @@
             <a:spcAft>
               <a:spcPct val="35000"/>
             </a:spcAft>
+            <a:buNone/>
           </a:pPr>
           <a:r>
             <a:rPr lang="tr-TR" sz="900" kern="1200"/>
@@ -14235,7 +13934,7 @@
         </a:bodyPr>
         <a:lstStyle/>
         <a:p>
-          <a:pPr lvl="0" algn="ctr" defTabSz="400050">
+          <a:pPr marL="0" lvl="0" indent="0" algn="ctr" defTabSz="400050">
             <a:lnSpc>
               <a:spcPct val="90000"/>
             </a:lnSpc>
@@ -14245,6 +13944,7 @@
             <a:spcAft>
               <a:spcPct val="35000"/>
             </a:spcAft>
+            <a:buNone/>
           </a:pPr>
           <a:r>
             <a:rPr lang="tr-TR" sz="900" kern="1200"/>
@@ -14384,7 +14084,7 @@
         </a:bodyPr>
         <a:lstStyle/>
         <a:p>
-          <a:pPr lvl="0" algn="ctr" defTabSz="400050">
+          <a:pPr marL="0" lvl="0" indent="0" algn="ctr" defTabSz="400050">
             <a:lnSpc>
               <a:spcPct val="90000"/>
             </a:lnSpc>
@@ -14394,6 +14094,7 @@
             <a:spcAft>
               <a:spcPct val="35000"/>
             </a:spcAft>
+            <a:buNone/>
           </a:pPr>
           <a:r>
             <a:rPr lang="tr-TR" sz="900" kern="1200"/>
@@ -14533,7 +14234,7 @@
         </a:bodyPr>
         <a:lstStyle/>
         <a:p>
-          <a:pPr lvl="0" algn="ctr" defTabSz="400050">
+          <a:pPr marL="0" lvl="0" indent="0" algn="ctr" defTabSz="400050">
             <a:lnSpc>
               <a:spcPct val="90000"/>
             </a:lnSpc>
@@ -14543,6 +14244,7 @@
             <a:spcAft>
               <a:spcPct val="35000"/>
             </a:spcAft>
+            <a:buNone/>
           </a:pPr>
           <a:r>
             <a:rPr lang="tr-TR" sz="900" kern="1200"/>
@@ -14682,7 +14384,7 @@
         </a:bodyPr>
         <a:lstStyle/>
         <a:p>
-          <a:pPr lvl="0" algn="ctr" defTabSz="400050">
+          <a:pPr marL="0" lvl="0" indent="0" algn="ctr" defTabSz="400050">
             <a:lnSpc>
               <a:spcPct val="90000"/>
             </a:lnSpc>
@@ -14692,6 +14394,7 @@
             <a:spcAft>
               <a:spcPct val="35000"/>
             </a:spcAft>
+            <a:buNone/>
           </a:pPr>
           <a:r>
             <a:rPr lang="tr-TR" sz="900" kern="1200"/>
@@ -14831,7 +14534,7 @@
         </a:bodyPr>
         <a:lstStyle/>
         <a:p>
-          <a:pPr lvl="0" algn="ctr" defTabSz="400050">
+          <a:pPr marL="0" lvl="0" indent="0" algn="ctr" defTabSz="400050">
             <a:lnSpc>
               <a:spcPct val="90000"/>
             </a:lnSpc>
@@ -14841,6 +14544,7 @@
             <a:spcAft>
               <a:spcPct val="35000"/>
             </a:spcAft>
+            <a:buNone/>
           </a:pPr>
           <a:r>
             <a:rPr lang="tr-TR" sz="900" kern="1200"/>
@@ -14980,7 +14684,7 @@
         </a:bodyPr>
         <a:lstStyle/>
         <a:p>
-          <a:pPr lvl="0" algn="ctr" defTabSz="400050">
+          <a:pPr marL="0" lvl="0" indent="0" algn="ctr" defTabSz="400050">
             <a:lnSpc>
               <a:spcPct val="90000"/>
             </a:lnSpc>
@@ -14990,6 +14694,7 @@
             <a:spcAft>
               <a:spcPct val="35000"/>
             </a:spcAft>
+            <a:buNone/>
           </a:pPr>
           <a:r>
             <a:rPr lang="tr-TR" sz="900" kern="1200"/>
@@ -15129,7 +14834,7 @@
         </a:bodyPr>
         <a:lstStyle/>
         <a:p>
-          <a:pPr lvl="0" algn="ctr" defTabSz="400050">
+          <a:pPr marL="0" lvl="0" indent="0" algn="ctr" defTabSz="400050">
             <a:lnSpc>
               <a:spcPct val="90000"/>
             </a:lnSpc>
@@ -15139,6 +14844,7 @@
             <a:spcAft>
               <a:spcPct val="35000"/>
             </a:spcAft>
+            <a:buNone/>
           </a:pPr>
           <a:r>
             <a:rPr lang="tr-TR" sz="900" kern="1200"/>
@@ -17774,7 +17480,7 @@
 </file>
 
 <file path=customXml/itemProps1.xml><?xml version="1.0" encoding="utf-8"?>
-<ds:datastoreItem xmlns:ds="http://schemas.openxmlformats.org/officeDocument/2006/customXml" ds:itemID="{AD0E9AEB-0071-4312-8DB4-F8075A83B0F7}">
+<ds:datastoreItem xmlns:ds="http://schemas.openxmlformats.org/officeDocument/2006/customXml" ds:itemID="{A8F2B963-9150-435D-BE02-CA5D4C5A14F0}">
   <ds:schemaRefs>
     <ds:schemaRef ds:uri="http://schemas.openxmlformats.org/officeDocument/2006/bibliography"/>
   </ds:schemaRefs>

</xml_diff>

<commit_message>
I added the cost table thats all
</commit_message>
<xml_diff>
--- a/prop_report.docx
+++ b/prop_report.docx
@@ -52,7 +52,7 @@
             <v:path o:extrusionok="f" gradientshapeok="t" o:connecttype="rect"/>
             <o:lock v:ext="edit" aspectratio="t"/>
           </v:shapetype>
-          <v:shape id="_x0000_i1025" type="#_x0000_t75" style="width:502.2pt;height:58.2pt">
+          <v:shape id="_x0000_i1025" type="#_x0000_t75" style="width:502.5pt;height:58.5pt">
             <v:imagedata r:id="rId8" o:title="3" croptop="20346f" cropbottom="18403f"/>
           </v:shape>
         </w:pict>
@@ -313,7 +313,7 @@
           <w:p>
             <w:pPr>
               <w:rPr>
-                <w:rStyle w:val="Kpr"/>
+                <w:rStyle w:val="Hyperlink"/>
                 <w:sz w:val="24"/>
                 <w:szCs w:val="24"/>
                 <w:lang w:val="en-US" w:eastAsia="tr-TR"/>
@@ -379,7 +379,7 @@
           <w:p>
             <w:pPr>
               <w:rPr>
-                <w:rStyle w:val="Kpr"/>
+                <w:rStyle w:val="Hyperlink"/>
                 <w:sz w:val="24"/>
                 <w:szCs w:val="24"/>
                 <w:lang w:val="en-US" w:eastAsia="tr-TR"/>
@@ -453,7 +453,7 @@
           <w:p>
             <w:pPr>
               <w:rPr>
-                <w:rStyle w:val="Kpr"/>
+                <w:rStyle w:val="Hyperlink"/>
                 <w:sz w:val="24"/>
                 <w:szCs w:val="24"/>
                 <w:lang w:val="en-US" w:eastAsia="tr-TR"/>
@@ -511,7 +511,7 @@
           <w:p>
             <w:pPr>
               <w:rPr>
-                <w:rStyle w:val="Kpr"/>
+                <w:rStyle w:val="Hyperlink"/>
                 <w:sz w:val="24"/>
                 <w:szCs w:val="24"/>
                 <w:lang w:val="en-US" w:eastAsia="tr-TR"/>
@@ -577,7 +577,7 @@
           <w:p>
             <w:pPr>
               <w:rPr>
-                <w:rStyle w:val="Kpr"/>
+                <w:rStyle w:val="Hyperlink"/>
                 <w:sz w:val="24"/>
                 <w:szCs w:val="24"/>
                 <w:lang w:val="en-US" w:eastAsia="tr-TR"/>
@@ -585,7 +585,7 @@
             </w:pPr>
             <w:r>
               <w:rPr>
-                <w:rStyle w:val="Kpr"/>
+                <w:rStyle w:val="Hyperlink"/>
                 <w:sz w:val="24"/>
                 <w:szCs w:val="24"/>
                 <w:lang w:val="en-US" w:eastAsia="tr-TR"/>
@@ -652,7 +652,7 @@
           <w:p>
             <w:pPr>
               <w:rPr>
-                <w:rStyle w:val="Kpr"/>
+                <w:rStyle w:val="Hyperlink"/>
                 <w:sz w:val="24"/>
                 <w:szCs w:val="24"/>
                 <w:lang w:val="en-US" w:eastAsia="tr-TR"/>
@@ -660,7 +660,7 @@
             </w:pPr>
             <w:r>
               <w:rPr>
-                <w:rStyle w:val="Kpr"/>
+                <w:rStyle w:val="Hyperlink"/>
                 <w:sz w:val="24"/>
                 <w:szCs w:val="24"/>
                 <w:lang w:val="en-US" w:eastAsia="tr-TR"/>
@@ -727,7 +727,7 @@
           <w:p>
             <w:pPr>
               <w:rPr>
-                <w:rStyle w:val="Kpr"/>
+                <w:rStyle w:val="Hyperlink"/>
                 <w:sz w:val="24"/>
                 <w:szCs w:val="24"/>
                 <w:lang w:val="en-US" w:eastAsia="tr-TR"/>
@@ -735,7 +735,7 @@
             </w:pPr>
             <w:r>
               <w:rPr>
-                <w:rStyle w:val="Kpr"/>
+                <w:rStyle w:val="Hyperlink"/>
                 <w:sz w:val="24"/>
                 <w:szCs w:val="24"/>
                 <w:lang w:val="en-US" w:eastAsia="tr-TR"/>
@@ -838,7 +838,7 @@
           <w:p>
             <w:pPr>
               <w:rPr>
-                <w:rStyle w:val="Kpr"/>
+                <w:rStyle w:val="Hyperlink"/>
                 <w:sz w:val="24"/>
                 <w:szCs w:val="24"/>
                 <w:lang w:val="en-US" w:eastAsia="tr-TR"/>
@@ -847,7 +847,7 @@
             <w:hyperlink r:id="rId10" w:history="1">
               <w:r>
                 <w:rPr>
-                  <w:rStyle w:val="Kpr"/>
+                  <w:rStyle w:val="Hyperlink"/>
                   <w:sz w:val="24"/>
                   <w:szCs w:val="24"/>
                   <w:lang w:val="en-US" w:eastAsia="tr-TR"/>
@@ -859,7 +859,7 @@
           <w:p>
             <w:pPr>
               <w:rPr>
-                <w:rStyle w:val="Kpr"/>
+                <w:rStyle w:val="Hyperlink"/>
                 <w:sz w:val="24"/>
                 <w:szCs w:val="24"/>
                 <w:lang w:val="en-US" w:eastAsia="tr-TR"/>
@@ -867,7 +867,7 @@
             </w:pPr>
             <w:r>
               <w:rPr>
-                <w:rStyle w:val="Kpr"/>
+                <w:rStyle w:val="Hyperlink"/>
                 <w:sz w:val="24"/>
                 <w:szCs w:val="24"/>
                 <w:lang w:val="en-US" w:eastAsia="tr-TR"/>
@@ -878,7 +878,7 @@
           <w:p>
             <w:pPr>
               <w:rPr>
-                <w:rStyle w:val="Kpr"/>
+                <w:rStyle w:val="Hyperlink"/>
                 <w:sz w:val="24"/>
                 <w:szCs w:val="24"/>
                 <w:lang w:val="en-US" w:eastAsia="tr-TR"/>
@@ -922,7 +922,7 @@
       <w:sdtContent>
         <w:p>
           <w:pPr>
-            <w:pStyle w:val="TBal"/>
+            <w:pStyle w:val="TOCHeading"/>
             <w:numPr>
               <w:ilvl w:val="0"/>
               <w:numId w:val="0"/>
@@ -934,7 +934,7 @@
         </w:p>
         <w:p>
           <w:pPr>
-            <w:pStyle w:val="T1"/>
+            <w:pStyle w:val="TOC1"/>
             <w:tabs>
               <w:tab w:val="left" w:pos="440"/>
               <w:tab w:val="right" w:leader="dot" w:pos="9062"/>
@@ -969,7 +969,7 @@
           <w:hyperlink w:anchor="_Toc498040253" w:history="1">
             <w:r>
               <w:rPr>
-                <w:rStyle w:val="Kpr"/>
+                <w:rStyle w:val="Hyperlink"/>
                 <w:noProof/>
                 <w:lang w:val="en-US"/>
               </w:rPr>
@@ -985,7 +985,7 @@
             </w:r>
             <w:r>
               <w:rPr>
-                <w:rStyle w:val="Kpr"/>
+                <w:rStyle w:val="Hyperlink"/>
                 <w:noProof/>
                 <w:lang w:val="en-US"/>
               </w:rPr>
@@ -1043,7 +1043,7 @@
         </w:p>
         <w:p>
           <w:pPr>
-            <w:pStyle w:val="T1"/>
+            <w:pStyle w:val="TOC1"/>
             <w:tabs>
               <w:tab w:val="left" w:pos="440"/>
               <w:tab w:val="right" w:leader="dot" w:pos="9062"/>
@@ -1057,7 +1057,7 @@
           <w:hyperlink w:anchor="_Toc498040254" w:history="1">
             <w:r>
               <w:rPr>
-                <w:rStyle w:val="Kpr"/>
+                <w:rStyle w:val="Hyperlink"/>
                 <w:noProof/>
                 <w:lang w:val="en-US"/>
               </w:rPr>
@@ -1073,7 +1073,7 @@
             </w:r>
             <w:r>
               <w:rPr>
-                <w:rStyle w:val="Kpr"/>
+                <w:rStyle w:val="Hyperlink"/>
                 <w:noProof/>
                 <w:lang w:val="en-US"/>
               </w:rPr>
@@ -1131,7 +1131,7 @@
         </w:p>
         <w:p>
           <w:pPr>
-            <w:pStyle w:val="T1"/>
+            <w:pStyle w:val="TOC1"/>
             <w:tabs>
               <w:tab w:val="left" w:pos="440"/>
               <w:tab w:val="right" w:leader="dot" w:pos="9062"/>
@@ -1145,7 +1145,7 @@
           <w:hyperlink w:anchor="_Toc498040255" w:history="1">
             <w:r>
               <w:rPr>
-                <w:rStyle w:val="Kpr"/>
+                <w:rStyle w:val="Hyperlink"/>
                 <w:noProof/>
                 <w:lang w:val="en-US"/>
               </w:rPr>
@@ -1161,7 +1161,7 @@
             </w:r>
             <w:r>
               <w:rPr>
-                <w:rStyle w:val="Kpr"/>
+                <w:rStyle w:val="Hyperlink"/>
                 <w:noProof/>
                 <w:lang w:val="en-US"/>
               </w:rPr>
@@ -1219,7 +1219,7 @@
         </w:p>
         <w:p>
           <w:pPr>
-            <w:pStyle w:val="T2"/>
+            <w:pStyle w:val="TOC2"/>
             <w:tabs>
               <w:tab w:val="left" w:pos="880"/>
               <w:tab w:val="right" w:leader="dot" w:pos="9062"/>
@@ -1233,7 +1233,7 @@
           <w:hyperlink w:anchor="_Toc498040256" w:history="1">
             <w:r>
               <w:rPr>
-                <w:rStyle w:val="Kpr"/>
+                <w:rStyle w:val="Hyperlink"/>
                 <w:noProof/>
                 <w:lang w:val="en-US"/>
               </w:rPr>
@@ -1249,7 +1249,7 @@
             </w:r>
             <w:r>
               <w:rPr>
-                <w:rStyle w:val="Kpr"/>
+                <w:rStyle w:val="Hyperlink"/>
                 <w:noProof/>
                 <w:lang w:val="en-US"/>
               </w:rPr>
@@ -1307,7 +1307,7 @@
         </w:p>
         <w:p>
           <w:pPr>
-            <w:pStyle w:val="T2"/>
+            <w:pStyle w:val="TOC2"/>
             <w:tabs>
               <w:tab w:val="left" w:pos="880"/>
               <w:tab w:val="right" w:leader="dot" w:pos="9062"/>
@@ -1321,7 +1321,7 @@
           <w:hyperlink w:anchor="_Toc498040257" w:history="1">
             <w:r>
               <w:rPr>
-                <w:rStyle w:val="Kpr"/>
+                <w:rStyle w:val="Hyperlink"/>
                 <w:noProof/>
                 <w:lang w:val="en-US"/>
               </w:rPr>
@@ -1337,7 +1337,7 @@
             </w:r>
             <w:r>
               <w:rPr>
-                <w:rStyle w:val="Kpr"/>
+                <w:rStyle w:val="Hyperlink"/>
                 <w:noProof/>
                 <w:lang w:val="en-US"/>
               </w:rPr>
@@ -1395,7 +1395,7 @@
         </w:p>
         <w:p>
           <w:pPr>
-            <w:pStyle w:val="T3"/>
+            <w:pStyle w:val="TOC3"/>
             <w:tabs>
               <w:tab w:val="left" w:pos="1320"/>
               <w:tab w:val="right" w:leader="dot" w:pos="9062"/>
@@ -1409,7 +1409,7 @@
           <w:hyperlink w:anchor="_Toc498040258" w:history="1">
             <w:r>
               <w:rPr>
-                <w:rStyle w:val="Kpr"/>
+                <w:rStyle w:val="Hyperlink"/>
                 <w:noProof/>
                 <w:lang w:val="en-US"/>
               </w:rPr>
@@ -1425,7 +1425,7 @@
             </w:r>
             <w:r>
               <w:rPr>
-                <w:rStyle w:val="Kpr"/>
+                <w:rStyle w:val="Hyperlink"/>
                 <w:noProof/>
                 <w:lang w:val="en-US"/>
               </w:rPr>
@@ -1483,7 +1483,7 @@
         </w:p>
         <w:p>
           <w:pPr>
-            <w:pStyle w:val="T3"/>
+            <w:pStyle w:val="TOC3"/>
             <w:tabs>
               <w:tab w:val="left" w:pos="1320"/>
               <w:tab w:val="right" w:leader="dot" w:pos="9062"/>
@@ -1497,7 +1497,7 @@
           <w:hyperlink w:anchor="_Toc498040259" w:history="1">
             <w:r>
               <w:rPr>
-                <w:rStyle w:val="Kpr"/>
+                <w:rStyle w:val="Hyperlink"/>
                 <w:noProof/>
                 <w:lang w:val="en-US"/>
               </w:rPr>
@@ -1513,7 +1513,7 @@
             </w:r>
             <w:r>
               <w:rPr>
-                <w:rStyle w:val="Kpr"/>
+                <w:rStyle w:val="Hyperlink"/>
                 <w:noProof/>
                 <w:lang w:val="en-US"/>
               </w:rPr>
@@ -1571,7 +1571,7 @@
         </w:p>
         <w:p>
           <w:pPr>
-            <w:pStyle w:val="T1"/>
+            <w:pStyle w:val="TOC1"/>
             <w:tabs>
               <w:tab w:val="left" w:pos="440"/>
               <w:tab w:val="right" w:leader="dot" w:pos="9062"/>
@@ -1585,7 +1585,7 @@
           <w:hyperlink w:anchor="_Toc498040260" w:history="1">
             <w:r>
               <w:rPr>
-                <w:rStyle w:val="Kpr"/>
+                <w:rStyle w:val="Hyperlink"/>
                 <w:noProof/>
                 <w:lang w:val="en-US"/>
               </w:rPr>
@@ -1601,7 +1601,7 @@
             </w:r>
             <w:r>
               <w:rPr>
-                <w:rStyle w:val="Kpr"/>
+                <w:rStyle w:val="Hyperlink"/>
                 <w:noProof/>
                 <w:lang w:val="en-US"/>
               </w:rPr>
@@ -1659,7 +1659,7 @@
         </w:p>
         <w:p>
           <w:pPr>
-            <w:pStyle w:val="T1"/>
+            <w:pStyle w:val="TOC1"/>
             <w:tabs>
               <w:tab w:val="left" w:pos="440"/>
               <w:tab w:val="right" w:leader="dot" w:pos="9062"/>
@@ -1673,7 +1673,7 @@
           <w:hyperlink w:anchor="_Toc498040261" w:history="1">
             <w:r>
               <w:rPr>
-                <w:rStyle w:val="Kpr"/>
+                <w:rStyle w:val="Hyperlink"/>
                 <w:noProof/>
                 <w:lang w:val="en-US"/>
               </w:rPr>
@@ -1689,7 +1689,7 @@
             </w:r>
             <w:r>
               <w:rPr>
-                <w:rStyle w:val="Kpr"/>
+                <w:rStyle w:val="Hyperlink"/>
                 <w:noProof/>
                 <w:lang w:val="en-US"/>
               </w:rPr>
@@ -1747,7 +1747,7 @@
         </w:p>
         <w:p>
           <w:pPr>
-            <w:pStyle w:val="T1"/>
+            <w:pStyle w:val="TOC1"/>
             <w:tabs>
               <w:tab w:val="left" w:pos="440"/>
               <w:tab w:val="right" w:leader="dot" w:pos="9062"/>
@@ -1761,7 +1761,7 @@
           <w:hyperlink w:anchor="_Toc498040262" w:history="1">
             <w:r>
               <w:rPr>
-                <w:rStyle w:val="Kpr"/>
+                <w:rStyle w:val="Hyperlink"/>
                 <w:noProof/>
                 <w:lang w:val="en-US"/>
               </w:rPr>
@@ -1777,7 +1777,7 @@
             </w:r>
             <w:r>
               <w:rPr>
-                <w:rStyle w:val="Kpr"/>
+                <w:rStyle w:val="Hyperlink"/>
                 <w:noProof/>
                 <w:lang w:val="en-US"/>
               </w:rPr>
@@ -1835,7 +1835,7 @@
         </w:p>
         <w:p>
           <w:pPr>
-            <w:pStyle w:val="T2"/>
+            <w:pStyle w:val="TOC2"/>
             <w:tabs>
               <w:tab w:val="left" w:pos="880"/>
               <w:tab w:val="right" w:leader="dot" w:pos="9062"/>
@@ -1849,7 +1849,7 @@
           <w:hyperlink w:anchor="_Toc498040263" w:history="1">
             <w:r>
               <w:rPr>
-                <w:rStyle w:val="Kpr"/>
+                <w:rStyle w:val="Hyperlink"/>
                 <w:noProof/>
                 <w:lang w:val="en-US"/>
               </w:rPr>
@@ -1865,7 +1865,7 @@
             </w:r>
             <w:r>
               <w:rPr>
-                <w:rStyle w:val="Kpr"/>
+                <w:rStyle w:val="Hyperlink"/>
                 <w:noProof/>
                 <w:lang w:val="en-US"/>
               </w:rPr>
@@ -1923,7 +1923,7 @@
         </w:p>
         <w:p>
           <w:pPr>
-            <w:pStyle w:val="T2"/>
+            <w:pStyle w:val="TOC2"/>
             <w:tabs>
               <w:tab w:val="left" w:pos="880"/>
               <w:tab w:val="right" w:leader="dot" w:pos="9062"/>
@@ -1937,7 +1937,7 @@
           <w:hyperlink w:anchor="_Toc498040264" w:history="1">
             <w:r>
               <w:rPr>
-                <w:rStyle w:val="Kpr"/>
+                <w:rStyle w:val="Hyperlink"/>
                 <w:noProof/>
                 <w:lang w:val="en-US"/>
               </w:rPr>
@@ -1953,7 +1953,7 @@
             </w:r>
             <w:r>
               <w:rPr>
-                <w:rStyle w:val="Kpr"/>
+                <w:rStyle w:val="Hyperlink"/>
                 <w:noProof/>
                 <w:lang w:val="en-US"/>
               </w:rPr>
@@ -2011,7 +2011,7 @@
         </w:p>
         <w:p>
           <w:pPr>
-            <w:pStyle w:val="T2"/>
+            <w:pStyle w:val="TOC2"/>
             <w:tabs>
               <w:tab w:val="left" w:pos="880"/>
               <w:tab w:val="right" w:leader="dot" w:pos="9062"/>
@@ -2025,7 +2025,7 @@
           <w:hyperlink w:anchor="_Toc498040265" w:history="1">
             <w:r>
               <w:rPr>
-                <w:rStyle w:val="Kpr"/>
+                <w:rStyle w:val="Hyperlink"/>
                 <w:noProof/>
                 <w:lang w:val="en-US"/>
               </w:rPr>
@@ -2041,7 +2041,7 @@
             </w:r>
             <w:r>
               <w:rPr>
-                <w:rStyle w:val="Kpr"/>
+                <w:rStyle w:val="Hyperlink"/>
                 <w:noProof/>
                 <w:lang w:val="en-US"/>
               </w:rPr>
@@ -2099,7 +2099,7 @@
         </w:p>
         <w:p>
           <w:pPr>
-            <w:pStyle w:val="T1"/>
+            <w:pStyle w:val="TOC1"/>
             <w:tabs>
               <w:tab w:val="left" w:pos="440"/>
               <w:tab w:val="right" w:leader="dot" w:pos="9062"/>
@@ -2113,7 +2113,7 @@
           <w:hyperlink w:anchor="_Toc498040266" w:history="1">
             <w:r>
               <w:rPr>
-                <w:rStyle w:val="Kpr"/>
+                <w:rStyle w:val="Hyperlink"/>
                 <w:noProof/>
                 <w:lang w:val="en-US"/>
               </w:rPr>
@@ -2129,7 +2129,7 @@
             </w:r>
             <w:r>
               <w:rPr>
-                <w:rStyle w:val="Kpr"/>
+                <w:rStyle w:val="Hyperlink"/>
                 <w:noProof/>
                 <w:lang w:val="en-US"/>
               </w:rPr>
@@ -2187,7 +2187,7 @@
         </w:p>
         <w:p>
           <w:pPr>
-            <w:pStyle w:val="T1"/>
+            <w:pStyle w:val="TOC1"/>
             <w:tabs>
               <w:tab w:val="left" w:pos="440"/>
               <w:tab w:val="right" w:leader="dot" w:pos="9062"/>
@@ -2201,7 +2201,7 @@
           <w:hyperlink w:anchor="_Toc498040267" w:history="1">
             <w:r>
               <w:rPr>
-                <w:rStyle w:val="Kpr"/>
+                <w:rStyle w:val="Hyperlink"/>
                 <w:noProof/>
                 <w:lang w:val="en-US"/>
               </w:rPr>
@@ -2217,7 +2217,7 @@
             </w:r>
             <w:r>
               <w:rPr>
-                <w:rStyle w:val="Kpr"/>
+                <w:rStyle w:val="Hyperlink"/>
                 <w:noProof/>
                 <w:lang w:val="en-US"/>
               </w:rPr>
@@ -2275,7 +2275,7 @@
         </w:p>
         <w:p>
           <w:pPr>
-            <w:pStyle w:val="T1"/>
+            <w:pStyle w:val="TOC1"/>
             <w:tabs>
               <w:tab w:val="left" w:pos="440"/>
               <w:tab w:val="right" w:leader="dot" w:pos="9062"/>
@@ -2289,7 +2289,7 @@
           <w:hyperlink w:anchor="_Toc498040268" w:history="1">
             <w:r>
               <w:rPr>
-                <w:rStyle w:val="Kpr"/>
+                <w:rStyle w:val="Hyperlink"/>
                 <w:noProof/>
                 <w:lang w:val="en-US"/>
               </w:rPr>
@@ -2305,7 +2305,7 @@
             </w:r>
             <w:r>
               <w:rPr>
-                <w:rStyle w:val="Kpr"/>
+                <w:rStyle w:val="Hyperlink"/>
                 <w:noProof/>
                 <w:lang w:val="en-US"/>
               </w:rPr>
@@ -2363,7 +2363,7 @@
         </w:p>
         <w:p>
           <w:pPr>
-            <w:pStyle w:val="T2"/>
+            <w:pStyle w:val="TOC2"/>
             <w:tabs>
               <w:tab w:val="left" w:pos="880"/>
               <w:tab w:val="right" w:leader="dot" w:pos="9062"/>
@@ -2377,7 +2377,7 @@
           <w:hyperlink w:anchor="_Toc498040269" w:history="1">
             <w:r>
               <w:rPr>
-                <w:rStyle w:val="Kpr"/>
+                <w:rStyle w:val="Hyperlink"/>
                 <w:noProof/>
                 <w:lang w:val="en-US"/>
               </w:rPr>
@@ -2393,7 +2393,7 @@
             </w:r>
             <w:r>
               <w:rPr>
-                <w:rStyle w:val="Kpr"/>
+                <w:rStyle w:val="Hyperlink"/>
                 <w:noProof/>
                 <w:lang w:val="en-US"/>
               </w:rPr>
@@ -2451,7 +2451,7 @@
         </w:p>
         <w:p>
           <w:pPr>
-            <w:pStyle w:val="T2"/>
+            <w:pStyle w:val="TOC2"/>
             <w:tabs>
               <w:tab w:val="left" w:pos="880"/>
               <w:tab w:val="right" w:leader="dot" w:pos="9062"/>
@@ -2465,7 +2465,7 @@
           <w:hyperlink w:anchor="_Toc498040270" w:history="1">
             <w:r>
               <w:rPr>
-                <w:rStyle w:val="Kpr"/>
+                <w:rStyle w:val="Hyperlink"/>
                 <w:noProof/>
                 <w:lang w:val="en-US"/>
               </w:rPr>
@@ -2481,7 +2481,7 @@
             </w:r>
             <w:r>
               <w:rPr>
-                <w:rStyle w:val="Kpr"/>
+                <w:rStyle w:val="Hyperlink"/>
                 <w:noProof/>
                 <w:lang w:val="en-US"/>
               </w:rPr>
@@ -2539,7 +2539,7 @@
         </w:p>
         <w:p>
           <w:pPr>
-            <w:pStyle w:val="T2"/>
+            <w:pStyle w:val="TOC2"/>
             <w:tabs>
               <w:tab w:val="left" w:pos="880"/>
               <w:tab w:val="right" w:leader="dot" w:pos="9062"/>
@@ -2553,7 +2553,7 @@
           <w:hyperlink w:anchor="_Toc498040271" w:history="1">
             <w:r>
               <w:rPr>
-                <w:rStyle w:val="Kpr"/>
+                <w:rStyle w:val="Hyperlink"/>
                 <w:noProof/>
                 <w:lang w:val="en-US"/>
               </w:rPr>
@@ -2569,7 +2569,7 @@
             </w:r>
             <w:r>
               <w:rPr>
-                <w:rStyle w:val="Kpr"/>
+                <w:rStyle w:val="Hyperlink"/>
                 <w:noProof/>
                 <w:lang w:val="en-US"/>
               </w:rPr>
@@ -2703,7 +2703,7 @@
     </w:p>
     <w:p>
       <w:pPr>
-        <w:pStyle w:val="Balk1"/>
+        <w:pStyle w:val="Heading1"/>
         <w:rPr>
           <w:lang w:val="en-US"/>
         </w:rPr>
@@ -2840,7 +2840,7 @@
     </w:p>
     <w:p>
       <w:pPr>
-        <w:pStyle w:val="Balk1"/>
+        <w:pStyle w:val="Heading1"/>
         <w:jc w:val="both"/>
         <w:rPr>
           <w:lang w:val="en-US"/>
@@ -3397,7 +3397,7 @@
     </w:p>
     <w:p>
       <w:pPr>
-        <w:pStyle w:val="Balk1"/>
+        <w:pStyle w:val="Heading1"/>
         <w:rPr>
           <w:sz w:val="26"/>
           <w:szCs w:val="26"/>
@@ -3417,7 +3417,7 @@
     </w:p>
     <w:p>
       <w:pPr>
-        <w:pStyle w:val="Balk2"/>
+        <w:pStyle w:val="Heading2"/>
         <w:rPr>
           <w:lang w:val="en-US"/>
         </w:rPr>
@@ -3433,7 +3433,7 @@
     </w:p>
     <w:p>
       <w:pPr>
-        <w:pStyle w:val="ListeParagraf"/>
+        <w:pStyle w:val="ListParagraph"/>
         <w:numPr>
           <w:ilvl w:val="0"/>
           <w:numId w:val="7"/>
@@ -3451,7 +3451,7 @@
     </w:p>
     <w:p>
       <w:pPr>
-        <w:pStyle w:val="ListeParagraf"/>
+        <w:pStyle w:val="ListParagraph"/>
         <w:numPr>
           <w:ilvl w:val="0"/>
           <w:numId w:val="7"/>
@@ -3469,7 +3469,7 @@
     </w:p>
     <w:p>
       <w:pPr>
-        <w:pStyle w:val="Balk2"/>
+        <w:pStyle w:val="Heading2"/>
         <w:rPr>
           <w:lang w:val="en-US"/>
         </w:rPr>
@@ -3485,7 +3485,7 @@
     </w:p>
     <w:p>
       <w:pPr>
-        <w:pStyle w:val="ListeParagraf"/>
+        <w:pStyle w:val="ListParagraph"/>
         <w:numPr>
           <w:ilvl w:val="0"/>
           <w:numId w:val="7"/>
@@ -3509,7 +3509,7 @@
     </w:p>
     <w:p>
       <w:pPr>
-        <w:pStyle w:val="ListeParagraf"/>
+        <w:pStyle w:val="ListParagraph"/>
         <w:numPr>
           <w:ilvl w:val="0"/>
           <w:numId w:val="7"/>
@@ -3527,7 +3527,7 @@
     </w:p>
     <w:p>
       <w:pPr>
-        <w:pStyle w:val="ListeParagraf"/>
+        <w:pStyle w:val="ListParagraph"/>
         <w:numPr>
           <w:ilvl w:val="0"/>
           <w:numId w:val="7"/>
@@ -3545,7 +3545,7 @@
     </w:p>
     <w:p>
       <w:pPr>
-        <w:pStyle w:val="ListeParagraf"/>
+        <w:pStyle w:val="ListParagraph"/>
         <w:numPr>
           <w:ilvl w:val="0"/>
           <w:numId w:val="7"/>
@@ -3563,7 +3563,7 @@
     </w:p>
     <w:p>
       <w:pPr>
-        <w:pStyle w:val="Balk3"/>
+        <w:pStyle w:val="Heading3"/>
         <w:rPr>
           <w:color w:val="365F91" w:themeColor="accent1" w:themeShade="BF"/>
           <w:sz w:val="26"/>
@@ -3585,7 +3585,7 @@
     </w:p>
     <w:p>
       <w:pPr>
-        <w:pStyle w:val="ListeParagraf"/>
+        <w:pStyle w:val="ListParagraph"/>
         <w:numPr>
           <w:ilvl w:val="0"/>
           <w:numId w:val="7"/>
@@ -3603,7 +3603,7 @@
     </w:p>
     <w:p>
       <w:pPr>
-        <w:pStyle w:val="ListeParagraf"/>
+        <w:pStyle w:val="ListParagraph"/>
         <w:numPr>
           <w:ilvl w:val="0"/>
           <w:numId w:val="7"/>
@@ -3621,7 +3621,7 @@
     </w:p>
     <w:p>
       <w:pPr>
-        <w:pStyle w:val="Balk3"/>
+        <w:pStyle w:val="Heading3"/>
         <w:rPr>
           <w:color w:val="365F91" w:themeColor="accent1" w:themeShade="BF"/>
           <w:sz w:val="26"/>
@@ -3643,7 +3643,7 @@
     </w:p>
     <w:p>
       <w:pPr>
-        <w:pStyle w:val="ListeParagraf"/>
+        <w:pStyle w:val="ListParagraph"/>
         <w:numPr>
           <w:ilvl w:val="0"/>
           <w:numId w:val="7"/>
@@ -3661,7 +3661,7 @@
     </w:p>
     <w:p>
       <w:pPr>
-        <w:pStyle w:val="Balk1"/>
+        <w:pStyle w:val="Heading1"/>
         <w:rPr>
           <w:sz w:val="26"/>
           <w:szCs w:val="26"/>
@@ -3746,7 +3746,7 @@
     </w:p>
     <w:p>
       <w:pPr>
-        <w:pStyle w:val="ListeParagraf"/>
+        <w:pStyle w:val="ListParagraph"/>
         <w:numPr>
           <w:ilvl w:val="0"/>
           <w:numId w:val="6"/>
@@ -3785,7 +3785,7 @@
     </w:p>
     <w:p>
       <w:pPr>
-        <w:pStyle w:val="ListeParagraf"/>
+        <w:pStyle w:val="ListParagraph"/>
         <w:numPr>
           <w:ilvl w:val="0"/>
           <w:numId w:val="6"/>
@@ -3808,7 +3808,7 @@
     </w:p>
     <w:p>
       <w:pPr>
-        <w:pStyle w:val="ListeParagraf"/>
+        <w:pStyle w:val="ListParagraph"/>
         <w:numPr>
           <w:ilvl w:val="0"/>
           <w:numId w:val="6"/>
@@ -3847,7 +3847,7 @@
     </w:p>
     <w:p>
       <w:pPr>
-        <w:pStyle w:val="ListeParagraf"/>
+        <w:pStyle w:val="ListParagraph"/>
         <w:numPr>
           <w:ilvl w:val="1"/>
           <w:numId w:val="6"/>
@@ -3870,7 +3870,7 @@
     </w:p>
     <w:p>
       <w:pPr>
-        <w:pStyle w:val="ListeParagraf"/>
+        <w:pStyle w:val="ListParagraph"/>
         <w:numPr>
           <w:ilvl w:val="1"/>
           <w:numId w:val="6"/>
@@ -3894,7 +3894,7 @@
     </w:p>
     <w:p>
       <w:pPr>
-        <w:pStyle w:val="ListeParagraf"/>
+        <w:pStyle w:val="ListParagraph"/>
         <w:numPr>
           <w:ilvl w:val="1"/>
           <w:numId w:val="6"/>
@@ -3917,7 +3917,7 @@
     </w:p>
     <w:p>
       <w:pPr>
-        <w:pStyle w:val="ListeParagraf"/>
+        <w:pStyle w:val="ListParagraph"/>
         <w:numPr>
           <w:ilvl w:val="0"/>
           <w:numId w:val="6"/>
@@ -3956,7 +3956,7 @@
     </w:p>
     <w:p>
       <w:pPr>
-        <w:pStyle w:val="ListeParagraf"/>
+        <w:pStyle w:val="ListParagraph"/>
         <w:numPr>
           <w:ilvl w:val="0"/>
           <w:numId w:val="6"/>
@@ -3979,7 +3979,7 @@
     </w:p>
     <w:p>
       <w:pPr>
-        <w:pStyle w:val="ListeParagraf"/>
+        <w:pStyle w:val="ListParagraph"/>
         <w:numPr>
           <w:ilvl w:val="0"/>
           <w:numId w:val="6"/>
@@ -4018,7 +4018,7 @@
     </w:p>
     <w:p>
       <w:pPr>
-        <w:pStyle w:val="ListeParagraf"/>
+        <w:pStyle w:val="ListParagraph"/>
         <w:numPr>
           <w:ilvl w:val="0"/>
           <w:numId w:val="6"/>
@@ -4068,7 +4068,7 @@
     </w:p>
     <w:p>
       <w:pPr>
-        <w:pStyle w:val="Balk1"/>
+        <w:pStyle w:val="Heading1"/>
         <w:rPr>
           <w:lang w:val="en-US"/>
         </w:rPr>
@@ -4202,7 +4202,7 @@
     </w:p>
     <w:p>
       <w:pPr>
-        <w:pStyle w:val="ListeParagraf"/>
+        <w:pStyle w:val="ListParagraph"/>
         <w:numPr>
           <w:ilvl w:val="0"/>
           <w:numId w:val="4"/>
@@ -4231,7 +4231,7 @@
     </w:p>
     <w:p>
       <w:pPr>
-        <w:pStyle w:val="ListeParagraf"/>
+        <w:pStyle w:val="ListParagraph"/>
         <w:numPr>
           <w:ilvl w:val="0"/>
           <w:numId w:val="4"/>
@@ -4260,7 +4260,7 @@
     </w:p>
     <w:p>
       <w:pPr>
-        <w:pStyle w:val="ListeParagraf"/>
+        <w:pStyle w:val="ListParagraph"/>
         <w:numPr>
           <w:ilvl w:val="0"/>
           <w:numId w:val="4"/>
@@ -4289,7 +4289,7 @@
     </w:p>
     <w:p>
       <w:pPr>
-        <w:pStyle w:val="ListeParagraf"/>
+        <w:pStyle w:val="ListParagraph"/>
         <w:autoSpaceDE w:val="0"/>
         <w:autoSpaceDN w:val="0"/>
         <w:adjustRightInd w:val="0"/>
@@ -4322,7 +4322,7 @@
     </w:p>
     <w:p>
       <w:pPr>
-        <w:pStyle w:val="ListeParagraf"/>
+        <w:pStyle w:val="ListParagraph"/>
         <w:numPr>
           <w:ilvl w:val="1"/>
           <w:numId w:val="4"/>
@@ -4351,7 +4351,7 @@
     </w:p>
     <w:p>
       <w:pPr>
-        <w:pStyle w:val="ListeParagraf"/>
+        <w:pStyle w:val="ListParagraph"/>
         <w:numPr>
           <w:ilvl w:val="1"/>
           <w:numId w:val="4"/>
@@ -4380,7 +4380,7 @@
     </w:p>
     <w:p>
       <w:pPr>
-        <w:pStyle w:val="ListeParagraf"/>
+        <w:pStyle w:val="ListParagraph"/>
         <w:autoSpaceDE w:val="0"/>
         <w:autoSpaceDN w:val="0"/>
         <w:adjustRightInd w:val="0"/>
@@ -4424,7 +4424,7 @@
     </w:p>
     <w:p>
       <w:pPr>
-        <w:pStyle w:val="ListeParagraf"/>
+        <w:pStyle w:val="ListParagraph"/>
         <w:numPr>
           <w:ilvl w:val="0"/>
           <w:numId w:val="4"/>
@@ -4469,7 +4469,7 @@
     </w:p>
     <w:p>
       <w:pPr>
-        <w:pStyle w:val="ListeParagraf"/>
+        <w:pStyle w:val="ListParagraph"/>
         <w:numPr>
           <w:ilvl w:val="0"/>
           <w:numId w:val="4"/>
@@ -4504,7 +4504,7 @@
     </w:p>
     <w:p>
       <w:pPr>
-        <w:pStyle w:val="ListeParagraf"/>
+        <w:pStyle w:val="ListParagraph"/>
         <w:numPr>
           <w:ilvl w:val="0"/>
           <w:numId w:val="4"/>
@@ -4533,7 +4533,7 @@
     </w:p>
     <w:p>
       <w:pPr>
-        <w:pStyle w:val="ListeParagraf"/>
+        <w:pStyle w:val="ListParagraph"/>
         <w:numPr>
           <w:ilvl w:val="0"/>
           <w:numId w:val="4"/>
@@ -4562,7 +4562,7 @@
     </w:p>
     <w:p>
       <w:pPr>
-        <w:pStyle w:val="ListeParagraf"/>
+        <w:pStyle w:val="ListParagraph"/>
         <w:autoSpaceDE w:val="0"/>
         <w:autoSpaceDN w:val="0"/>
         <w:adjustRightInd w:val="0"/>
@@ -4595,7 +4595,7 @@
     </w:p>
     <w:p>
       <w:pPr>
-        <w:pStyle w:val="ListeParagraf"/>
+        <w:pStyle w:val="ListParagraph"/>
         <w:numPr>
           <w:ilvl w:val="1"/>
           <w:numId w:val="4"/>
@@ -4624,7 +4624,7 @@
     </w:p>
     <w:p>
       <w:pPr>
-        <w:pStyle w:val="ListeParagraf"/>
+        <w:pStyle w:val="ListParagraph"/>
         <w:numPr>
           <w:ilvl w:val="1"/>
           <w:numId w:val="4"/>
@@ -4653,7 +4653,7 @@
     </w:p>
     <w:p>
       <w:pPr>
-        <w:pStyle w:val="ListeParagraf"/>
+        <w:pStyle w:val="ListParagraph"/>
         <w:autoSpaceDE w:val="0"/>
         <w:autoSpaceDN w:val="0"/>
         <w:adjustRightInd w:val="0"/>
@@ -4696,7 +4696,7 @@
     </w:p>
     <w:p>
       <w:pPr>
-        <w:pStyle w:val="ListeParagraf"/>
+        <w:pStyle w:val="ListParagraph"/>
         <w:numPr>
           <w:ilvl w:val="0"/>
           <w:numId w:val="4"/>
@@ -4725,7 +4725,7 @@
     </w:p>
     <w:p>
       <w:pPr>
-        <w:pStyle w:val="ListeParagraf"/>
+        <w:pStyle w:val="ListParagraph"/>
         <w:numPr>
           <w:ilvl w:val="0"/>
           <w:numId w:val="4"/>
@@ -4754,7 +4754,7 @@
     </w:p>
     <w:p>
       <w:pPr>
-        <w:pStyle w:val="ListeParagraf"/>
+        <w:pStyle w:val="ListParagraph"/>
         <w:numPr>
           <w:ilvl w:val="0"/>
           <w:numId w:val="4"/>
@@ -4811,7 +4811,7 @@
     </w:p>
     <w:p>
       <w:pPr>
-        <w:pStyle w:val="ListeParagraf"/>
+        <w:pStyle w:val="ListParagraph"/>
         <w:autoSpaceDE w:val="0"/>
         <w:autoSpaceDN w:val="0"/>
         <w:adjustRightInd w:val="0"/>
@@ -4844,7 +4844,7 @@
     </w:p>
     <w:p>
       <w:pPr>
-        <w:pStyle w:val="ListeParagraf"/>
+        <w:pStyle w:val="ListParagraph"/>
         <w:numPr>
           <w:ilvl w:val="1"/>
           <w:numId w:val="4"/>
@@ -4875,7 +4875,7 @@
     </w:p>
     <w:p>
       <w:pPr>
-        <w:pStyle w:val="ListeParagraf"/>
+        <w:pStyle w:val="ListParagraph"/>
         <w:numPr>
           <w:ilvl w:val="1"/>
           <w:numId w:val="4"/>
@@ -4904,7 +4904,7 @@
     </w:p>
     <w:p>
       <w:pPr>
-        <w:pStyle w:val="ListeParagraf"/>
+        <w:pStyle w:val="ListParagraph"/>
         <w:autoSpaceDE w:val="0"/>
         <w:autoSpaceDN w:val="0"/>
         <w:adjustRightInd w:val="0"/>
@@ -4921,7 +4921,7 @@
     </w:p>
     <w:p>
       <w:pPr>
-        <w:pStyle w:val="ListeParagraf"/>
+        <w:pStyle w:val="ListParagraph"/>
         <w:autoSpaceDE w:val="0"/>
         <w:autoSpaceDN w:val="0"/>
         <w:adjustRightInd w:val="0"/>
@@ -4965,7 +4965,7 @@
     </w:p>
     <w:p>
       <w:pPr>
-        <w:pStyle w:val="ListeParagraf"/>
+        <w:pStyle w:val="ListParagraph"/>
         <w:numPr>
           <w:ilvl w:val="0"/>
           <w:numId w:val="4"/>
@@ -4994,7 +4994,7 @@
     </w:p>
     <w:p>
       <w:pPr>
-        <w:pStyle w:val="ListeParagraf"/>
+        <w:pStyle w:val="ListParagraph"/>
         <w:numPr>
           <w:ilvl w:val="0"/>
           <w:numId w:val="4"/>
@@ -5029,7 +5029,7 @@
     </w:p>
     <w:p>
       <w:pPr>
-        <w:pStyle w:val="ListeParagraf"/>
+        <w:pStyle w:val="ListParagraph"/>
         <w:numPr>
           <w:ilvl w:val="0"/>
           <w:numId w:val="4"/>
@@ -5086,7 +5086,7 @@
     </w:p>
     <w:p>
       <w:pPr>
-        <w:pStyle w:val="ListeParagraf"/>
+        <w:pStyle w:val="ListParagraph"/>
         <w:autoSpaceDE w:val="0"/>
         <w:autoSpaceDN w:val="0"/>
         <w:adjustRightInd w:val="0"/>
@@ -5119,7 +5119,7 @@
     </w:p>
     <w:p>
       <w:pPr>
-        <w:pStyle w:val="ListeParagraf"/>
+        <w:pStyle w:val="ListParagraph"/>
         <w:numPr>
           <w:ilvl w:val="1"/>
           <w:numId w:val="4"/>
@@ -5150,7 +5150,7 @@
     </w:p>
     <w:p>
       <w:pPr>
-        <w:pStyle w:val="ListeParagraf"/>
+        <w:pStyle w:val="ListParagraph"/>
         <w:numPr>
           <w:ilvl w:val="1"/>
           <w:numId w:val="4"/>
@@ -5178,7 +5178,7 @@
     </w:p>
     <w:p>
       <w:pPr>
-        <w:pStyle w:val="ListeParagraf"/>
+        <w:pStyle w:val="ListParagraph"/>
         <w:numPr>
           <w:ilvl w:val="1"/>
           <w:numId w:val="4"/>
@@ -5208,7 +5208,7 @@
     </w:p>
     <w:p>
       <w:pPr>
-        <w:pStyle w:val="ListeParagraf"/>
+        <w:pStyle w:val="ListParagraph"/>
         <w:autoSpaceDE w:val="0"/>
         <w:autoSpaceDN w:val="0"/>
         <w:adjustRightInd w:val="0"/>
@@ -5249,7 +5249,7 @@
     </w:p>
     <w:p>
       <w:pPr>
-        <w:pStyle w:val="ListeParagraf"/>
+        <w:pStyle w:val="ListParagraph"/>
         <w:numPr>
           <w:ilvl w:val="0"/>
           <w:numId w:val="4"/>
@@ -5278,7 +5278,7 @@
     </w:p>
     <w:p>
       <w:pPr>
-        <w:pStyle w:val="ListeParagraf"/>
+        <w:pStyle w:val="ListParagraph"/>
         <w:numPr>
           <w:ilvl w:val="0"/>
           <w:numId w:val="4"/>
@@ -5326,7 +5326,7 @@
     </w:p>
     <w:p>
       <w:pPr>
-        <w:pStyle w:val="ListeParagraf"/>
+        <w:pStyle w:val="ListParagraph"/>
         <w:autoSpaceDE w:val="0"/>
         <w:autoSpaceDN w:val="0"/>
         <w:adjustRightInd w:val="0"/>
@@ -5358,7 +5358,7 @@
     </w:p>
     <w:p>
       <w:pPr>
-        <w:pStyle w:val="ListeParagraf"/>
+        <w:pStyle w:val="ListParagraph"/>
         <w:numPr>
           <w:ilvl w:val="1"/>
           <w:numId w:val="4"/>
@@ -5386,7 +5386,7 @@
     </w:p>
     <w:p>
       <w:pPr>
-        <w:pStyle w:val="ListeParagraf"/>
+        <w:pStyle w:val="ListParagraph"/>
         <w:numPr>
           <w:ilvl w:val="1"/>
           <w:numId w:val="4"/>
@@ -5414,7 +5414,7 @@
     </w:p>
     <w:p>
       <w:pPr>
-        <w:pStyle w:val="ListeParagraf"/>
+        <w:pStyle w:val="ListParagraph"/>
         <w:autoSpaceDE w:val="0"/>
         <w:autoSpaceDN w:val="0"/>
         <w:adjustRightInd w:val="0"/>
@@ -5568,7 +5568,7 @@
     </w:p>
     <w:p>
       <w:pPr>
-        <w:pStyle w:val="Balk1"/>
+        <w:pStyle w:val="Heading1"/>
         <w:rPr>
           <w:lang w:val="en-US"/>
         </w:rPr>
@@ -5592,7 +5592,7 @@
     </w:p>
     <w:p>
       <w:pPr>
-        <w:pStyle w:val="Balk2"/>
+        <w:pStyle w:val="Heading2"/>
         <w:rPr>
           <w:lang w:val="en-US"/>
         </w:rPr>
@@ -5869,7 +5869,7 @@
     </w:p>
     <w:p>
       <w:pPr>
-        <w:pStyle w:val="Balk2"/>
+        <w:pStyle w:val="Heading2"/>
         <w:rPr>
           <w:lang w:val="en-US"/>
         </w:rPr>
@@ -5927,7 +5927,7 @@
     </w:p>
     <w:p>
       <w:pPr>
-        <w:pStyle w:val="Balk2"/>
+        <w:pStyle w:val="Heading2"/>
         <w:rPr>
           <w:lang w:val="en-US"/>
         </w:rPr>
@@ -6010,8 +6010,6 @@
         </w:rPr>
         <w:t>provide a</w:t>
       </w:r>
-      <w:bookmarkStart w:id="17" w:name="_GoBack"/>
-      <w:bookmarkEnd w:id="17"/>
       <w:r>
         <w:rPr>
           <w:sz w:val="24"/>
@@ -6030,17 +6028,153 @@
     </w:p>
     <w:p>
       <w:pPr>
-        <w:pStyle w:val="Balk1"/>
-        <w:rPr>
-          <w:lang w:val="en-US"/>
-        </w:rPr>
-      </w:pPr>
-      <w:bookmarkStart w:id="18" w:name="_Toc498040266"/>
+        <w:pStyle w:val="Heading1"/>
+        <w:rPr>
+          <w:lang w:val="en-US"/>
+        </w:rPr>
+      </w:pPr>
+      <w:bookmarkStart w:id="17" w:name="_Toc498040266"/>
       <w:r>
         <w:rPr>
           <w:lang w:val="en-US"/>
         </w:rPr>
         <w:t>Expected Deliverables</w:t>
+      </w:r>
+      <w:bookmarkEnd w:id="17"/>
+    </w:p>
+    <w:p>
+      <w:pPr>
+        <w:rPr>
+          <w:lang w:val="en-US"/>
+        </w:rPr>
+      </w:pPr>
+    </w:p>
+    <w:p>
+      <w:pPr>
+        <w:ind w:firstLine="432"/>
+        <w:jc w:val="both"/>
+        <w:rPr>
+          <w:sz w:val="24"/>
+          <w:szCs w:val="24"/>
+          <w:lang w:val="en-US"/>
+        </w:rPr>
+      </w:pPr>
+      <w:r>
+        <w:rPr>
+          <w:sz w:val="24"/>
+          <w:szCs w:val="24"/>
+          <w:lang w:val="en-US"/>
+        </w:rPr>
+        <w:t>The package of our product will include the main body of robot, a plank, user manual, 2 spare tires, a back-up battery and a remote controller deciding the robot to become master or slave.</w:t>
+      </w:r>
+    </w:p>
+    <w:p>
+      <w:pPr>
+        <w:ind w:firstLine="432"/>
+        <w:jc w:val="both"/>
+        <w:rPr>
+          <w:sz w:val="24"/>
+          <w:szCs w:val="24"/>
+          <w:lang w:val="en-US"/>
+        </w:rPr>
+      </w:pPr>
+      <w:r>
+        <w:rPr>
+          <w:sz w:val="24"/>
+          <w:szCs w:val="24"/>
+          <w:lang w:val="en-US"/>
+        </w:rPr>
+        <w:t xml:space="preserve">The size of the robot is not strictly unalterable as the company will not have a stockpiling policy. After your order, your product will be prepared with respect to your requests and sent you in 10 weekdays. During the ordering process, your robot can be specialized for its size, color and some other extra features. Also, there will be an option to purchase the overall system which includes 2 separate robots, a plank and an example maze platform. </w:t>
+      </w:r>
+    </w:p>
+    <w:p>
+      <w:pPr>
+        <w:jc w:val="both"/>
+        <w:rPr>
+          <w:sz w:val="24"/>
+          <w:szCs w:val="24"/>
+          <w:lang w:val="en-US"/>
+        </w:rPr>
+      </w:pPr>
+      <w:r>
+        <w:rPr>
+          <w:sz w:val="24"/>
+          <w:szCs w:val="24"/>
+          <w:lang w:val="en-US"/>
+        </w:rPr>
+        <w:t>Our product will have a low-power consumption so that charging will not be an issue for users. Rechargeable batteries with higher charging cycles will be preferred in the design process. But still, for the degeneration problems due to battery, we are sending a back-up battery within the package.</w:t>
+      </w:r>
+    </w:p>
+    <w:p>
+      <w:pPr>
+        <w:ind w:firstLine="708"/>
+        <w:jc w:val="both"/>
+        <w:rPr>
+          <w:sz w:val="24"/>
+          <w:szCs w:val="24"/>
+          <w:lang w:val="en-US"/>
+        </w:rPr>
+      </w:pPr>
+      <w:r>
+        <w:rPr>
+          <w:sz w:val="24"/>
+          <w:szCs w:val="24"/>
+          <w:lang w:val="en-US"/>
+        </w:rPr>
+        <w:lastRenderedPageBreak/>
+        <w:t>In the user manual, customers will be able to find all necessary information about the setup of the robot, methods of changing the tires and battery and switching the robot’s duty (master or slave). All this information and some extra contents will be available on our company website http://www.xcali.ml/ . You can easily leave a message from the contact tab to ask anything about our company and products.</w:t>
+      </w:r>
+    </w:p>
+    <w:p>
+      <w:pPr>
+        <w:ind w:firstLine="432"/>
+        <w:jc w:val="both"/>
+        <w:rPr>
+          <w:sz w:val="24"/>
+          <w:szCs w:val="24"/>
+          <w:lang w:val="en-US"/>
+        </w:rPr>
+      </w:pPr>
+      <w:r>
+        <w:rPr>
+          <w:sz w:val="24"/>
+          <w:szCs w:val="24"/>
+          <w:lang w:val="en-US"/>
+        </w:rPr>
+        <w:t>Our company cares about customer satisfaction. For this reason, we are offering a 2-year warranty for all products except the batteries. After 2 years, you can extend your existing warranty with a small amount of money. Our maintenance and repair service will be in Ankara. But you can send your broken product with our negotiated logistic partner, a well-known shipping company from all around the world.</w:t>
+      </w:r>
+    </w:p>
+    <w:p>
+      <w:pPr>
+        <w:rPr>
+          <w:sz w:val="24"/>
+          <w:szCs w:val="24"/>
+          <w:lang w:val="en-US"/>
+        </w:rPr>
+      </w:pPr>
+      <w:r>
+        <w:rPr>
+          <w:sz w:val="24"/>
+          <w:szCs w:val="24"/>
+          <w:lang w:val="en-US"/>
+        </w:rPr>
+        <w:br w:type="page"/>
+      </w:r>
+    </w:p>
+    <w:p>
+      <w:pPr>
+        <w:pStyle w:val="Heading1"/>
+        <w:rPr>
+          <w:lang w:val="en-US"/>
+        </w:rPr>
+      </w:pPr>
+      <w:bookmarkStart w:id="18" w:name="_Toc498040267"/>
+      <w:r>
+        <w:rPr>
+          <w:lang w:val="en-US"/>
+        </w:rPr>
+        <w:lastRenderedPageBreak/>
+        <w:t>Conclusion</w:t>
       </w:r>
       <w:bookmarkEnd w:id="18"/>
     </w:p>
@@ -6067,7 +6201,7 @@
           <w:szCs w:val="24"/>
           <w:lang w:val="en-US"/>
         </w:rPr>
-        <w:t>The package of our product will include the main body of robot, a plank, user manual, 2 spare tires, a back-up battery and a remote controller deciding the robot to become master or slave.</w:t>
+        <w:t>This report is prepared in order to provide detailed information about the design and production process of “maze-solver robot” by X-Cali. Main design issues and their solutions such as maneuverability, main body, electronic parts of the robot and the communication procedure between the master and slave robots are explained in detail. Standards that the product should fulfil are also listed. Further, other than product related information, details about our company, the co-founders and their duties and project timetable are present.</w:t>
       </w:r>
     </w:p>
     <w:p>
@@ -6086,11 +6220,12 @@
           <w:szCs w:val="24"/>
           <w:lang w:val="en-US"/>
         </w:rPr>
-        <w:t xml:space="preserve">The size of the robot is not strictly unalterable as the company will not have a stockpiling policy. After your order, your product will be prepared with respect to your requests and sent you in 10 weekdays. During the ordering process, your robot can be specialized for its size, color and some other extra features. Also, there will be an option to purchase the overall system which includes 2 separate robots, a plank and an example maze platform. </w:t>
+        <w:t>Besides, even if it seems to be hard at first sight, the project definition is far from being a maze solving project since there is no dead-end in the maze. This eliminates one of the biggest issues of the project description and reduces the problem to a collaborative maneuvering while carrying an object.</w:t>
       </w:r>
     </w:p>
     <w:p>
       <w:pPr>
+        <w:ind w:firstLine="432"/>
         <w:jc w:val="both"/>
         <w:rPr>
           <w:sz w:val="24"/>
@@ -6104,12 +6239,12 @@
           <w:szCs w:val="24"/>
           <w:lang w:val="en-US"/>
         </w:rPr>
-        <w:t>Our product will have a low-power consumption so that charging will not be an issue for users. Rechargeable batteries with higher charging cycles will be preferred in the design process. But still, for the degeneration problems due to battery, we are sending a back-up battery within the package.</w:t>
+        <w:t>The solutions may also be further improved by using artificial intelligence and machine learning based solutions, with different types of alternative sensors and the approaches of different point of views.</w:t>
       </w:r>
     </w:p>
     <w:p>
       <w:pPr>
-        <w:ind w:firstLine="708"/>
+        <w:ind w:firstLine="432"/>
         <w:jc w:val="both"/>
         <w:rPr>
           <w:sz w:val="24"/>
@@ -6123,41 +6258,24 @@
           <w:szCs w:val="24"/>
           <w:lang w:val="en-US"/>
         </w:rPr>
-        <w:lastRenderedPageBreak/>
-        <w:t>In the user manual, customers will be able to find all necessary information about the setup of the robot, methods of changing the tires and battery and switching the robot’s duty (master or slave). All this information and some extra contents will be available on our company website http://www.xcali.ml/ . You can easily leave a message from the contact tab to ask anything about our company and products.</w:t>
+        <w:t>As the company X-Cali, we believe that we can surely complete this project since we are a team with members of various areas of interest and which makes us advantageous for such a multidisciplinary work. With a well-planned design and production process, a successful project management and co-operation, X-Cali will accomplish the production of the described robot.</w:t>
       </w:r>
     </w:p>
     <w:p>
       <w:pPr>
-        <w:ind w:firstLine="432"/>
-        <w:jc w:val="both"/>
-        <w:rPr>
-          <w:sz w:val="24"/>
-          <w:szCs w:val="24"/>
-          <w:lang w:val="en-US"/>
-        </w:rPr>
-      </w:pPr>
-      <w:r>
-        <w:rPr>
-          <w:sz w:val="24"/>
-          <w:szCs w:val="24"/>
-          <w:lang w:val="en-US"/>
-        </w:rPr>
-        <w:t>Our company cares about customer satisfaction. For this reason, we are offering a 2-year warranty for all products except the batteries. After 2 years, you can extend your existing warranty with a small amount of money. Our maintenance and repair service will be in Ankara. But you can send your broken product with our negotiated logistic partner, a well-known shipping company from all around the world.</w:t>
-      </w:r>
+        <w:rPr>
+          <w:lang w:val="en-US"/>
+        </w:rPr>
+      </w:pPr>
     </w:p>
     <w:p>
       <w:pPr>
         <w:rPr>
-          <w:sz w:val="24"/>
-          <w:szCs w:val="24"/>
-          <w:lang w:val="en-US"/>
-        </w:rPr>
-      </w:pPr>
-      <w:r>
-        <w:rPr>
-          <w:sz w:val="24"/>
-          <w:szCs w:val="24"/>
+          <w:lang w:val="en-US"/>
+        </w:rPr>
+      </w:pPr>
+      <w:r>
+        <w:rPr>
           <w:lang w:val="en-US"/>
         </w:rPr>
         <w:br w:type="page"/>
@@ -6165,219 +6283,99 @@
     </w:p>
     <w:p>
       <w:pPr>
-        <w:pStyle w:val="Balk1"/>
-        <w:rPr>
-          <w:lang w:val="en-US"/>
-        </w:rPr>
-      </w:pPr>
-      <w:bookmarkStart w:id="19" w:name="_Toc498040267"/>
+        <w:pStyle w:val="Heading1"/>
+        <w:rPr>
+          <w:lang w:val="en-US"/>
+        </w:rPr>
+      </w:pPr>
+      <w:bookmarkStart w:id="19" w:name="_Toc498040268"/>
       <w:r>
         <w:rPr>
           <w:lang w:val="en-US"/>
         </w:rPr>
         <w:lastRenderedPageBreak/>
-        <w:t>Conclusion</w:t>
+        <w:t>Appendices</w:t>
       </w:r>
       <w:bookmarkEnd w:id="19"/>
     </w:p>
     <w:p>
       <w:pPr>
-        <w:rPr>
-          <w:lang w:val="en-US"/>
-        </w:rPr>
-      </w:pPr>
+        <w:pStyle w:val="Heading2"/>
+        <w:rPr>
+          <w:lang w:val="en-US"/>
+        </w:rPr>
+      </w:pPr>
+      <w:bookmarkStart w:id="20" w:name="_Toc498040269"/>
+      <w:r>
+        <w:rPr>
+          <w:lang w:val="en-US"/>
+        </w:rPr>
+        <w:t xml:space="preserve">Appendix A-Criteria </w:t>
+      </w:r>
+      <w:r>
+        <w:rPr>
+          <w:lang w:val="en-US"/>
+        </w:rPr>
+        <w:t>Weighted</w:t>
+      </w:r>
+      <w:r>
+        <w:rPr>
+          <w:lang w:val="en-US"/>
+        </w:rPr>
+        <w:t xml:space="preserve"> Voting</w:t>
+      </w:r>
+      <w:bookmarkEnd w:id="20"/>
+    </w:p>
+    <w:bookmarkStart w:id="21" w:name="_MON_1571667599"/>
+    <w:bookmarkEnd w:id="21"/>
+    <w:p>
+      <w:pPr>
+        <w:ind w:left="-1417"/>
+        <w:rPr>
+          <w:lang w:val="en-US"/>
+        </w:rPr>
+      </w:pPr>
+      <w:r>
+        <w:rPr>
+          <w:lang w:val="en-US"/>
+        </w:rPr>
+        <w:object w:dxaOrig="14528" w:dyaOrig="3454" w14:anchorId="73A744A1">
+          <v:shape id="_x0000_i1026" type="#_x0000_t75" style="width:591pt;height:110.25pt" o:ole="">
+            <v:imagedata r:id="rId18" o:title="" cropbottom="13929f"/>
+          </v:shape>
+          <o:OLEObject Type="Embed" ProgID="Excel.Sheet.12" ShapeID="_x0000_i1026" DrawAspect="Content" ObjectID="_1571783530" r:id="rId19"/>
+        </w:object>
+      </w:r>
     </w:p>
     <w:p>
       <w:pPr>
-        <w:ind w:firstLine="432"/>
-        <w:jc w:val="both"/>
-        <w:rPr>
-          <w:sz w:val="24"/>
-          <w:szCs w:val="24"/>
-          <w:lang w:val="en-US"/>
-        </w:rPr>
-      </w:pPr>
-      <w:r>
-        <w:rPr>
-          <w:sz w:val="24"/>
-          <w:szCs w:val="24"/>
-          <w:lang w:val="en-US"/>
-        </w:rPr>
-        <w:t>This report is prepared in order to provide detailed information about the design and production process of “maze-solver robot” by X-Cali. Main design issues and their solutions such as maneuverability, main body, electronic parts of the robot and the communication procedure between the master and slave robots are explained in detail. Standards that the product should fulfil are also listed. Further, other than product related information, details about our company, the co-founders and their duties and project timetable are present.</w:t>
+        <w:ind w:left="-1417"/>
+        <w:rPr>
+          <w:lang w:val="en-US"/>
+        </w:rPr>
+      </w:pPr>
+      <w:r>
+        <w:rPr>
+          <w:lang w:val="en-US"/>
+        </w:rPr>
+        <w:t>Result: Maze</w:t>
       </w:r>
     </w:p>
     <w:p>
       <w:pPr>
-        <w:ind w:firstLine="432"/>
-        <w:jc w:val="both"/>
-        <w:rPr>
-          <w:sz w:val="24"/>
-          <w:szCs w:val="24"/>
-          <w:lang w:val="en-US"/>
-        </w:rPr>
-      </w:pPr>
-      <w:r>
-        <w:rPr>
-          <w:sz w:val="24"/>
-          <w:szCs w:val="24"/>
-          <w:lang w:val="en-US"/>
-        </w:rPr>
-        <w:t>Besides, even if it seems to be hard at first sight, the project definition is far from being a maze solving project since there is no dead-end in the maze. This eliminates one of the biggest issues of the project description and reduces the problem to a collaborative maneuvering while carrying an object.</w:t>
-      </w:r>
-    </w:p>
-    <w:p>
-      <w:pPr>
-        <w:ind w:firstLine="432"/>
-        <w:jc w:val="both"/>
-        <w:rPr>
-          <w:sz w:val="24"/>
-          <w:szCs w:val="24"/>
-          <w:lang w:val="en-US"/>
-        </w:rPr>
-      </w:pPr>
-      <w:r>
-        <w:rPr>
-          <w:sz w:val="24"/>
-          <w:szCs w:val="24"/>
-          <w:lang w:val="en-US"/>
-        </w:rPr>
-        <w:t>The solutions may also be further improved by using artificial intelligence and machine learning based solutions, with different types of alternative sensors and the approaches of different point of views.</w:t>
-      </w:r>
-    </w:p>
-    <w:p>
-      <w:pPr>
-        <w:ind w:firstLine="432"/>
-        <w:jc w:val="both"/>
-        <w:rPr>
-          <w:sz w:val="24"/>
-          <w:szCs w:val="24"/>
-          <w:lang w:val="en-US"/>
-        </w:rPr>
-      </w:pPr>
-      <w:r>
-        <w:rPr>
-          <w:sz w:val="24"/>
-          <w:szCs w:val="24"/>
-          <w:lang w:val="en-US"/>
-        </w:rPr>
-        <w:t>As the company X-Cali, we believe that we can surely complete this project since we are a team with members of various areas of interest and which makes us advantageous for such a multidisciplinary work. With a well-planned design and production process, a successful project management and co-operation, X-Cali will accomplish the production of the described robot.</w:t>
-      </w:r>
-    </w:p>
-    <w:p>
-      <w:pPr>
-        <w:rPr>
-          <w:lang w:val="en-US"/>
-        </w:rPr>
-      </w:pPr>
-    </w:p>
-    <w:p>
-      <w:pPr>
-        <w:rPr>
-          <w:lang w:val="en-US"/>
-        </w:rPr>
-      </w:pPr>
-      <w:r>
-        <w:rPr>
-          <w:lang w:val="en-US"/>
-        </w:rPr>
-        <w:br w:type="page"/>
-      </w:r>
-    </w:p>
-    <w:p>
-      <w:pPr>
-        <w:pStyle w:val="Balk1"/>
-        <w:rPr>
-          <w:lang w:val="en-US"/>
-        </w:rPr>
-      </w:pPr>
-      <w:bookmarkStart w:id="20" w:name="_Toc498040268"/>
-      <w:r>
-        <w:rPr>
-          <w:lang w:val="en-US"/>
-        </w:rPr>
-        <w:lastRenderedPageBreak/>
-        <w:t>Appendices</w:t>
-      </w:r>
-      <w:bookmarkEnd w:id="20"/>
-    </w:p>
-    <w:p>
-      <w:pPr>
-        <w:pStyle w:val="Balk2"/>
-        <w:rPr>
-          <w:lang w:val="en-US"/>
-        </w:rPr>
-      </w:pPr>
-      <w:bookmarkStart w:id="21" w:name="_Toc498040269"/>
-      <w:r>
-        <w:rPr>
-          <w:lang w:val="en-US"/>
-        </w:rPr>
-        <w:t xml:space="preserve">Appendix A-Criteria </w:t>
-      </w:r>
-      <w:r>
-        <w:rPr>
-          <w:lang w:val="en-US"/>
-        </w:rPr>
-        <w:t>Weighted</w:t>
-      </w:r>
-      <w:r>
-        <w:rPr>
-          <w:lang w:val="en-US"/>
-        </w:rPr>
-        <w:t xml:space="preserve"> Voting</w:t>
-      </w:r>
-      <w:bookmarkEnd w:id="21"/>
-    </w:p>
-    <w:bookmarkStart w:id="22" w:name="_MON_1571667599"/>
-    <w:bookmarkEnd w:id="22"/>
-    <w:p>
-      <w:pPr>
-        <w:ind w:left="-1417"/>
-        <w:rPr>
-          <w:lang w:val="en-US"/>
-        </w:rPr>
-      </w:pPr>
-      <w:r>
-        <w:rPr>
-          <w:lang w:val="en-US"/>
-        </w:rPr>
-        <w:object w:dxaOrig="14528" w:dyaOrig="3454" w14:anchorId="73A744A1">
-          <v:shape id="_x0000_i1026" type="#_x0000_t75" style="width:591pt;height:110.4pt" o:ole="">
-            <v:imagedata r:id="rId18" o:title="" cropbottom="13929f"/>
-          </v:shape>
-          <o:OLEObject Type="Embed" ProgID="Excel.Sheet.12" ShapeID="_x0000_i1026" DrawAspect="Content" ObjectID="_1571783172" r:id="rId19"/>
-        </w:object>
-      </w:r>
-    </w:p>
-    <w:p>
-      <w:pPr>
-        <w:ind w:left="-1417"/>
-        <w:rPr>
-          <w:lang w:val="en-US"/>
-        </w:rPr>
-      </w:pPr>
-      <w:r>
-        <w:rPr>
-          <w:lang w:val="en-US"/>
-        </w:rPr>
-        <w:t>Result: Maze</w:t>
-      </w:r>
-    </w:p>
-    <w:p>
-      <w:pPr>
-        <w:pStyle w:val="Balk2"/>
-        <w:rPr>
-          <w:lang w:val="en-US"/>
-        </w:rPr>
-      </w:pPr>
-      <w:bookmarkStart w:id="23" w:name="_Toc498040270"/>
+        <w:pStyle w:val="Heading2"/>
+        <w:rPr>
+          <w:lang w:val="en-US"/>
+        </w:rPr>
+      </w:pPr>
+      <w:bookmarkStart w:id="22" w:name="_Toc498040270"/>
       <w:r>
         <w:rPr>
           <w:lang w:val="en-US"/>
         </w:rPr>
         <w:t>Appendix B-Gantt Chart</w:t>
       </w:r>
-      <w:bookmarkEnd w:id="23"/>
+      <w:bookmarkEnd w:id="22"/>
     </w:p>
     <w:p>
       <w:pPr>
@@ -6442,23 +6440,23 @@
     </w:p>
     <w:p>
       <w:pPr>
-        <w:pStyle w:val="Balk2"/>
-        <w:rPr>
-          <w:lang w:val="en-US"/>
-        </w:rPr>
-      </w:pPr>
-      <w:bookmarkStart w:id="24" w:name="_Toc498040271"/>
+        <w:pStyle w:val="Heading2"/>
+        <w:rPr>
+          <w:lang w:val="en-US"/>
+        </w:rPr>
+      </w:pPr>
+      <w:bookmarkStart w:id="23" w:name="_Toc498040271"/>
       <w:r>
         <w:rPr>
           <w:lang w:val="en-US"/>
         </w:rPr>
         <w:t>Appendix C-Cost Analysis Table</w:t>
       </w:r>
-      <w:bookmarkEnd w:id="24"/>
+      <w:bookmarkEnd w:id="23"/>
     </w:p>
     <w:p>
       <w:pPr>
-        <w:pStyle w:val="Balk2"/>
+        <w:pStyle w:val="Heading2"/>
         <w:numPr>
           <w:ilvl w:val="0"/>
           <w:numId w:val="0"/>
@@ -6475,6 +6473,60 @@
           <w:lang w:val="en-US"/>
         </w:rPr>
       </w:pPr>
+      <w:r>
+        <w:rPr>
+          <w:noProof/>
+          <w:lang w:val="en-US"/>
+        </w:rPr>
+        <w:drawing>
+          <wp:inline distT="0" distB="0" distL="0" distR="0" wp14:anchorId="79C7D1A6" wp14:editId="62B4A4BE">
+            <wp:extent cx="5753100" cy="1276350"/>
+            <wp:effectExtent l="0" t="0" r="0" b="0"/>
+            <wp:docPr id="3" name="Picture 3"/>
+            <wp:cNvGraphicFramePr>
+              <a:graphicFrameLocks xmlns:a="http://schemas.openxmlformats.org/drawingml/2006/main" noChangeAspect="1"/>
+            </wp:cNvGraphicFramePr>
+            <a:graphic xmlns:a="http://schemas.openxmlformats.org/drawingml/2006/main">
+              <a:graphicData uri="http://schemas.openxmlformats.org/drawingml/2006/picture">
+                <pic:pic xmlns:pic="http://schemas.openxmlformats.org/drawingml/2006/picture">
+                  <pic:nvPicPr>
+                    <pic:cNvPr id="0" name="Picture 3"/>
+                    <pic:cNvPicPr>
+                      <a:picLocks noChangeAspect="1" noChangeArrowheads="1"/>
+                    </pic:cNvPicPr>
+                  </pic:nvPicPr>
+                  <pic:blipFill>
+                    <a:blip r:embed="rId21">
+                      <a:extLst>
+                        <a:ext uri="{28A0092B-C50C-407E-A947-70E740481C1C}">
+                          <a14:useLocalDpi xmlns:a14="http://schemas.microsoft.com/office/drawing/2010/main" val="0"/>
+                        </a:ext>
+                      </a:extLst>
+                    </a:blip>
+                    <a:srcRect/>
+                    <a:stretch>
+                      <a:fillRect/>
+                    </a:stretch>
+                  </pic:blipFill>
+                  <pic:spPr bwMode="auto">
+                    <a:xfrm>
+                      <a:off x="0" y="0"/>
+                      <a:ext cx="5753100" cy="1276350"/>
+                    </a:xfrm>
+                    <a:prstGeom prst="rect">
+                      <a:avLst/>
+                    </a:prstGeom>
+                    <a:noFill/>
+                    <a:ln>
+                      <a:noFill/>
+                    </a:ln>
+                  </pic:spPr>
+                </pic:pic>
+              </a:graphicData>
+            </a:graphic>
+          </wp:inline>
+        </w:drawing>
+      </w:r>
     </w:p>
     <w:p>
       <w:pPr>
@@ -6482,10 +6534,12 @@
           <w:lang w:val="en-US"/>
         </w:rPr>
       </w:pPr>
+      <w:bookmarkStart w:id="24" w:name="_GoBack"/>
+      <w:bookmarkEnd w:id="24"/>
     </w:p>
     <w:sectPr>
-      <w:headerReference w:type="default" r:id="rId21"/>
-      <w:footerReference w:type="default" r:id="rId22"/>
+      <w:headerReference w:type="default" r:id="rId22"/>
+      <w:footerReference w:type="default" r:id="rId23"/>
       <w:pgSz w:w="11906" w:h="16838"/>
       <w:pgMar w:top="1417" w:right="1417" w:bottom="1417" w:left="1417" w:header="708" w:footer="708" w:gutter="0"/>
       <w:cols w:space="708"/>
@@ -6535,7 +6589,7 @@
     <w:sdtContent>
       <w:p>
         <w:pPr>
-          <w:pStyle w:val="AltBilgi"/>
+          <w:pStyle w:val="Footer"/>
           <w:jc w:val="right"/>
         </w:pPr>
         <w:r>
@@ -6552,7 +6606,7 @@
             <w:noProof/>
             <w:lang w:val="tr-TR"/>
           </w:rPr>
-          <w:t>8</w:t>
+          <w:t>10</w:t>
         </w:r>
         <w:r>
           <w:fldChar w:fldCharType="end"/>
@@ -6562,7 +6616,7 @@
   </w:sdt>
   <w:p>
     <w:pPr>
-      <w:pStyle w:val="AltBilgi"/>
+      <w:pStyle w:val="Footer"/>
     </w:pPr>
   </w:p>
 </w:ftr>
@@ -6597,7 +6651,7 @@
 <w:hdr xmlns:wpc="http://schemas.microsoft.com/office/word/2010/wordprocessingCanvas" xmlns:cx="http://schemas.microsoft.com/office/drawing/2014/chartex" xmlns:cx1="http://schemas.microsoft.com/office/drawing/2015/9/8/chartex" xmlns:cx2="http://schemas.microsoft.com/office/drawing/2015/10/21/chartex" xmlns:cx3="http://schemas.microsoft.com/office/drawing/2016/5/9/chartex" xmlns:cx4="http://schemas.microsoft.com/office/drawing/2016/5/10/chartex" xmlns:cx5="http://schemas.microsoft.com/office/drawing/2016/5/11/chartex" xmlns:cx6="http://schemas.microsoft.com/office/drawing/2016/5/12/chartex" xmlns:cx7="http://schemas.microsoft.com/office/drawing/2016/5/13/chartex" xmlns:cx8="http://schemas.microsoft.com/office/drawing/2016/5/14/chartex" xmlns:mc="http://schemas.openxmlformats.org/markup-compatibility/2006" xmlns:aink="http://schemas.microsoft.com/office/drawing/2016/ink" xmlns:am3d="http://schemas.microsoft.com/office/drawing/2017/model3d" xmlns:o="urn:schemas-microsoft-com:office:office" xmlns:r="http://schemas.openxmlformats.org/officeDocument/2006/relationships" xmlns:m="http://schemas.openxmlformats.org/officeDocument/2006/math" xmlns:v="urn:schemas-microsoft-com:vml" xmlns:wp14="http://schemas.microsoft.com/office/word/2010/wordprocessingDrawing" xmlns:wp="http://schemas.openxmlformats.org/drawingml/2006/wordprocessingDrawing" xmlns:w10="urn:schemas-microsoft-com:office:word" xmlns:w="http://schemas.openxmlformats.org/wordprocessingml/2006/main" xmlns:w14="http://schemas.microsoft.com/office/word/2010/wordml" xmlns:w15="http://schemas.microsoft.com/office/word/2012/wordml" xmlns:w16cid="http://schemas.microsoft.com/office/word/2016/wordml/cid" xmlns:w16se="http://schemas.microsoft.com/office/word/2015/wordml/symex" xmlns:wpg="http://schemas.microsoft.com/office/word/2010/wordprocessingGroup" xmlns:wpi="http://schemas.microsoft.com/office/word/2010/wordprocessingInk" xmlns:wne="http://schemas.microsoft.com/office/word/2006/wordml" xmlns:wps="http://schemas.microsoft.com/office/word/2010/wordprocessingShape" mc:Ignorable="w14 w15 w16se w16cid wp14">
   <w:p>
     <w:pPr>
-      <w:pStyle w:val="stBilgi"/>
+      <w:pStyle w:val="Header"/>
       <w:jc w:val="center"/>
     </w:pPr>
     <w:r>
@@ -6671,12 +6725,12 @@
   </w:p>
   <w:p>
     <w:pPr>
-      <w:pStyle w:val="stBilgi"/>
+      <w:pStyle w:val="Header"/>
     </w:pPr>
   </w:p>
   <w:p>
     <w:pPr>
-      <w:pStyle w:val="stBilgi"/>
+      <w:pStyle w:val="Header"/>
     </w:pPr>
   </w:p>
 </w:hdr>
@@ -7316,7 +7370,7 @@
     <w:lvl w:ilvl="0">
       <w:start w:val="1"/>
       <w:numFmt w:val="decimal"/>
-      <w:pStyle w:val="Balk1"/>
+      <w:pStyle w:val="Heading1"/>
       <w:lvlText w:val="%1"/>
       <w:lvlJc w:val="left"/>
       <w:pPr>
@@ -7326,7 +7380,7 @@
     <w:lvl w:ilvl="1">
       <w:start w:val="1"/>
       <w:numFmt w:val="decimal"/>
-      <w:pStyle w:val="Balk2"/>
+      <w:pStyle w:val="Heading2"/>
       <w:lvlText w:val="%1.%2"/>
       <w:lvlJc w:val="left"/>
       <w:pPr>
@@ -7336,7 +7390,7 @@
     <w:lvl w:ilvl="2">
       <w:start w:val="1"/>
       <w:numFmt w:val="decimal"/>
-      <w:pStyle w:val="Balk3"/>
+      <w:pStyle w:val="Heading3"/>
       <w:lvlText w:val="%1.%2.%3"/>
       <w:lvlJc w:val="left"/>
       <w:pPr>
@@ -7346,7 +7400,7 @@
     <w:lvl w:ilvl="3">
       <w:start w:val="1"/>
       <w:numFmt w:val="decimal"/>
-      <w:pStyle w:val="Balk4"/>
+      <w:pStyle w:val="Heading4"/>
       <w:lvlText w:val="%1.%2.%3.%4"/>
       <w:lvlJc w:val="left"/>
       <w:pPr>
@@ -7356,7 +7410,7 @@
     <w:lvl w:ilvl="4">
       <w:start w:val="1"/>
       <w:numFmt w:val="decimal"/>
-      <w:pStyle w:val="Balk5"/>
+      <w:pStyle w:val="Heading5"/>
       <w:lvlText w:val="%1.%2.%3.%4.%5"/>
       <w:lvlJc w:val="left"/>
       <w:pPr>
@@ -7366,7 +7420,7 @@
     <w:lvl w:ilvl="5">
       <w:start w:val="1"/>
       <w:numFmt w:val="decimal"/>
-      <w:pStyle w:val="Balk6"/>
+      <w:pStyle w:val="Heading6"/>
       <w:lvlText w:val="%1.%2.%3.%4.%5.%6"/>
       <w:lvlJc w:val="left"/>
       <w:pPr>
@@ -7376,7 +7430,7 @@
     <w:lvl w:ilvl="6">
       <w:start w:val="1"/>
       <w:numFmt w:val="decimal"/>
-      <w:pStyle w:val="Balk7"/>
+      <w:pStyle w:val="Heading7"/>
       <w:lvlText w:val="%1.%2.%3.%4.%5.%6.%7"/>
       <w:lvlJc w:val="left"/>
       <w:pPr>
@@ -7386,7 +7440,7 @@
     <w:lvl w:ilvl="7">
       <w:start w:val="1"/>
       <w:numFmt w:val="decimal"/>
-      <w:pStyle w:val="Balk8"/>
+      <w:pStyle w:val="Heading8"/>
       <w:lvlText w:val="%1.%2.%3.%4.%5.%6.%7.%8"/>
       <w:lvlJc w:val="left"/>
       <w:pPr>
@@ -7396,7 +7450,7 @@
     <w:lvl w:ilvl="8">
       <w:start w:val="1"/>
       <w:numFmt w:val="decimal"/>
-      <w:pStyle w:val="Balk9"/>
+      <w:pStyle w:val="Heading9"/>
       <w:lvlText w:val="%1.%2.%3.%4.%5.%6.%7.%8.%9"/>
       <w:lvlJc w:val="left"/>
       <w:pPr>
@@ -7551,6 +7605,7 @@
     <w:lsdException w:name="HTML Sample" w:semiHidden="1" w:unhideWhenUsed="1"/>
     <w:lsdException w:name="HTML Typewriter" w:semiHidden="1" w:unhideWhenUsed="1"/>
     <w:lsdException w:name="HTML Variable" w:semiHidden="1" w:unhideWhenUsed="1"/>
+    <w:lsdException w:name="Normal Table" w:semiHidden="1" w:unhideWhenUsed="1"/>
     <w:lsdException w:name="annotation subject" w:semiHidden="1" w:unhideWhenUsed="1"/>
     <w:lsdException w:name="No List" w:semiHidden="1" w:unhideWhenUsed="1"/>
     <w:lsdException w:name="Outline List 1" w:semiHidden="1" w:unhideWhenUsed="1"/>
@@ -7594,8 +7649,10 @@
     <w:lsdException w:name="Table Elegant" w:semiHidden="1" w:unhideWhenUsed="1"/>
     <w:lsdException w:name="Table Professional" w:semiHidden="1" w:unhideWhenUsed="1"/>
     <w:lsdException w:name="Table Subtle 1" w:semiHidden="1" w:unhideWhenUsed="1"/>
+    <w:lsdException w:name="Table Subtle 2" w:semiHidden="1" w:unhideWhenUsed="1"/>
     <w:lsdException w:name="Table Web 1" w:semiHidden="1" w:unhideWhenUsed="1"/>
     <w:lsdException w:name="Table Web 2" w:semiHidden="1" w:unhideWhenUsed="1"/>
+    <w:lsdException w:name="Table Web 3" w:semiHidden="1" w:unhideWhenUsed="1"/>
     <w:lsdException w:name="Balloon Text" w:semiHidden="1" w:unhideWhenUsed="1"/>
     <w:lsdException w:name="Table Grid" w:uiPriority="59"/>
     <w:lsdException w:name="Table Theme" w:semiHidden="1" w:unhideWhenUsed="1"/>
@@ -7826,11 +7883,11 @@
       <w:lang w:val="en-GB"/>
     </w:rPr>
   </w:style>
-  <w:style w:type="paragraph" w:styleId="Balk1">
+  <w:style w:type="paragraph" w:styleId="Heading1">
     <w:name w:val="heading 1"/>
     <w:basedOn w:val="Normal"/>
     <w:next w:val="Normal"/>
-    <w:link w:val="Balk1Char"/>
+    <w:link w:val="Heading1Char"/>
     <w:uiPriority w:val="9"/>
     <w:qFormat/>
     <w:rsid w:val="00124AB9"/>
@@ -7850,11 +7907,11 @@
       <w:szCs w:val="32"/>
     </w:rPr>
   </w:style>
-  <w:style w:type="paragraph" w:styleId="Balk2">
+  <w:style w:type="paragraph" w:styleId="Heading2">
     <w:name w:val="heading 2"/>
     <w:basedOn w:val="Normal"/>
     <w:next w:val="Normal"/>
-    <w:link w:val="Balk2Char"/>
+    <w:link w:val="Heading2Char"/>
     <w:uiPriority w:val="9"/>
     <w:unhideWhenUsed/>
     <w:qFormat/>
@@ -7876,11 +7933,11 @@
       <w:szCs w:val="26"/>
     </w:rPr>
   </w:style>
-  <w:style w:type="paragraph" w:styleId="Balk3">
+  <w:style w:type="paragraph" w:styleId="Heading3">
     <w:name w:val="heading 3"/>
     <w:basedOn w:val="Normal"/>
     <w:next w:val="Normal"/>
-    <w:link w:val="Balk3Char"/>
+    <w:link w:val="Heading3Char"/>
     <w:uiPriority w:val="9"/>
     <w:unhideWhenUsed/>
     <w:qFormat/>
@@ -7902,11 +7959,11 @@
       <w:szCs w:val="24"/>
     </w:rPr>
   </w:style>
-  <w:style w:type="paragraph" w:styleId="Balk4">
+  <w:style w:type="paragraph" w:styleId="Heading4">
     <w:name w:val="heading 4"/>
     <w:basedOn w:val="Normal"/>
     <w:next w:val="Normal"/>
-    <w:link w:val="Balk4Char"/>
+    <w:link w:val="Heading4Char"/>
     <w:uiPriority w:val="9"/>
     <w:unhideWhenUsed/>
     <w:qFormat/>
@@ -7928,11 +7985,11 @@
       <w:color w:val="365F91" w:themeColor="accent1" w:themeShade="BF"/>
     </w:rPr>
   </w:style>
-  <w:style w:type="paragraph" w:styleId="Balk5">
+  <w:style w:type="paragraph" w:styleId="Heading5">
     <w:name w:val="heading 5"/>
     <w:basedOn w:val="Normal"/>
     <w:next w:val="Normal"/>
-    <w:link w:val="Balk5Char"/>
+    <w:link w:val="Heading5Char"/>
     <w:uiPriority w:val="9"/>
     <w:semiHidden/>
     <w:unhideWhenUsed/>
@@ -7953,11 +8010,11 @@
       <w:color w:val="365F91" w:themeColor="accent1" w:themeShade="BF"/>
     </w:rPr>
   </w:style>
-  <w:style w:type="paragraph" w:styleId="Balk6">
+  <w:style w:type="paragraph" w:styleId="Heading6">
     <w:name w:val="heading 6"/>
     <w:basedOn w:val="Normal"/>
     <w:next w:val="Normal"/>
-    <w:link w:val="Balk6Char"/>
+    <w:link w:val="Heading6Char"/>
     <w:uiPriority w:val="9"/>
     <w:semiHidden/>
     <w:unhideWhenUsed/>
@@ -7978,11 +8035,11 @@
       <w:color w:val="243F60" w:themeColor="accent1" w:themeShade="7F"/>
     </w:rPr>
   </w:style>
-  <w:style w:type="paragraph" w:styleId="Balk7">
+  <w:style w:type="paragraph" w:styleId="Heading7">
     <w:name w:val="heading 7"/>
     <w:basedOn w:val="Normal"/>
     <w:next w:val="Normal"/>
-    <w:link w:val="Balk7Char"/>
+    <w:link w:val="Heading7Char"/>
     <w:uiPriority w:val="9"/>
     <w:semiHidden/>
     <w:unhideWhenUsed/>
@@ -8005,11 +8062,11 @@
       <w:color w:val="243F60" w:themeColor="accent1" w:themeShade="7F"/>
     </w:rPr>
   </w:style>
-  <w:style w:type="paragraph" w:styleId="Balk8">
+  <w:style w:type="paragraph" w:styleId="Heading8">
     <w:name w:val="heading 8"/>
     <w:basedOn w:val="Normal"/>
     <w:next w:val="Normal"/>
-    <w:link w:val="Balk8Char"/>
+    <w:link w:val="Heading8Char"/>
     <w:uiPriority w:val="9"/>
     <w:semiHidden/>
     <w:unhideWhenUsed/>
@@ -8032,11 +8089,11 @@
       <w:szCs w:val="21"/>
     </w:rPr>
   </w:style>
-  <w:style w:type="paragraph" w:styleId="Balk9">
+  <w:style w:type="paragraph" w:styleId="Heading9">
     <w:name w:val="heading 9"/>
     <w:basedOn w:val="Normal"/>
     <w:next w:val="Normal"/>
-    <w:link w:val="Balk9Char"/>
+    <w:link w:val="Heading9Char"/>
     <w:uiPriority w:val="9"/>
     <w:semiHidden/>
     <w:unhideWhenUsed/>
@@ -8061,13 +8118,13 @@
       <w:szCs w:val="21"/>
     </w:rPr>
   </w:style>
-  <w:style w:type="character" w:default="1" w:styleId="VarsaylanParagrafYazTipi">
+  <w:style w:type="character" w:default="1" w:styleId="DefaultParagraphFont">
     <w:name w:val="Default Paragraph Font"/>
     <w:uiPriority w:val="1"/>
     <w:semiHidden/>
     <w:unhideWhenUsed/>
   </w:style>
-  <w:style w:type="table" w:default="1" w:styleId="NormalTablo">
+  <w:style w:type="table" w:default="1" w:styleId="TableNormal">
     <w:name w:val="Normal Table"/>
     <w:uiPriority w:val="99"/>
     <w:semiHidden/>
@@ -8082,16 +8139,16 @@
       </w:tblCellMar>
     </w:tblPr>
   </w:style>
-  <w:style w:type="numbering" w:default="1" w:styleId="ListeYok">
+  <w:style w:type="numbering" w:default="1" w:styleId="NoList">
     <w:name w:val="No List"/>
     <w:uiPriority w:val="99"/>
     <w:semiHidden/>
     <w:unhideWhenUsed/>
   </w:style>
-  <w:style w:type="character" w:customStyle="1" w:styleId="Balk1Char">
-    <w:name w:val="Başlık 1 Char"/>
-    <w:basedOn w:val="VarsaylanParagrafYazTipi"/>
-    <w:link w:val="Balk1"/>
+  <w:style w:type="character" w:customStyle="1" w:styleId="Heading1Char">
+    <w:name w:val="Heading 1 Char"/>
+    <w:basedOn w:val="DefaultParagraphFont"/>
+    <w:link w:val="Heading1"/>
     <w:uiPriority w:val="9"/>
     <w:rsid w:val="00124AB9"/>
     <w:rPr>
@@ -8102,9 +8159,9 @@
       <w:lang w:val="en-GB"/>
     </w:rPr>
   </w:style>
-  <w:style w:type="character" w:styleId="Kpr">
+  <w:style w:type="character" w:styleId="Hyperlink">
     <w:name w:val="Hyperlink"/>
-    <w:basedOn w:val="VarsaylanParagrafYazTipi"/>
+    <w:basedOn w:val="DefaultParagraphFont"/>
     <w:uiPriority w:val="99"/>
     <w:rsid w:val="00124AB9"/>
     <w:rPr>
@@ -8128,9 +8185,9 @@
       <w:szCs w:val="24"/>
     </w:rPr>
   </w:style>
-  <w:style w:type="paragraph" w:styleId="TBal">
+  <w:style w:type="paragraph" w:styleId="TOCHeading">
     <w:name w:val="TOC Heading"/>
-    <w:basedOn w:val="Balk1"/>
+    <w:basedOn w:val="Heading1"/>
     <w:next w:val="Normal"/>
     <w:uiPriority w:val="39"/>
     <w:unhideWhenUsed/>
@@ -8144,7 +8201,7 @@
       <w:lang w:val="en-US"/>
     </w:rPr>
   </w:style>
-  <w:style w:type="paragraph" w:styleId="T1">
+  <w:style w:type="paragraph" w:styleId="TOC1">
     <w:name w:val="toc 1"/>
     <w:basedOn w:val="Normal"/>
     <w:next w:val="Normal"/>
@@ -8156,10 +8213,10 @@
       <w:spacing w:after="100"/>
     </w:pPr>
   </w:style>
-  <w:style w:type="character" w:customStyle="1" w:styleId="Balk2Char">
-    <w:name w:val="Başlık 2 Char"/>
-    <w:basedOn w:val="VarsaylanParagrafYazTipi"/>
-    <w:link w:val="Balk2"/>
+  <w:style w:type="character" w:customStyle="1" w:styleId="Heading2Char">
+    <w:name w:val="Heading 2 Char"/>
+    <w:basedOn w:val="DefaultParagraphFont"/>
+    <w:link w:val="Heading2"/>
     <w:uiPriority w:val="9"/>
     <w:rsid w:val="003E6DFA"/>
     <w:rPr>
@@ -8170,10 +8227,10 @@
       <w:lang w:val="en-GB"/>
     </w:rPr>
   </w:style>
-  <w:style w:type="character" w:customStyle="1" w:styleId="Balk3Char">
-    <w:name w:val="Başlık 3 Char"/>
-    <w:basedOn w:val="VarsaylanParagrafYazTipi"/>
-    <w:link w:val="Balk3"/>
+  <w:style w:type="character" w:customStyle="1" w:styleId="Heading3Char">
+    <w:name w:val="Heading 3 Char"/>
+    <w:basedOn w:val="DefaultParagraphFont"/>
+    <w:link w:val="Heading3"/>
     <w:uiPriority w:val="9"/>
     <w:rsid w:val="008019C4"/>
     <w:rPr>
@@ -8184,10 +8241,10 @@
       <w:lang w:val="en-GB"/>
     </w:rPr>
   </w:style>
-  <w:style w:type="character" w:customStyle="1" w:styleId="Balk4Char">
-    <w:name w:val="Başlık 4 Char"/>
-    <w:basedOn w:val="VarsaylanParagrafYazTipi"/>
-    <w:link w:val="Balk4"/>
+  <w:style w:type="character" w:customStyle="1" w:styleId="Heading4Char">
+    <w:name w:val="Heading 4 Char"/>
+    <w:basedOn w:val="DefaultParagraphFont"/>
+    <w:link w:val="Heading4"/>
     <w:uiPriority w:val="9"/>
     <w:rsid w:val="008019C4"/>
     <w:rPr>
@@ -8198,10 +8255,10 @@
       <w:lang w:val="en-GB"/>
     </w:rPr>
   </w:style>
-  <w:style w:type="character" w:customStyle="1" w:styleId="Balk5Char">
-    <w:name w:val="Başlık 5 Char"/>
-    <w:basedOn w:val="VarsaylanParagrafYazTipi"/>
-    <w:link w:val="Balk5"/>
+  <w:style w:type="character" w:customStyle="1" w:styleId="Heading5Char">
+    <w:name w:val="Heading 5 Char"/>
+    <w:basedOn w:val="DefaultParagraphFont"/>
+    <w:link w:val="Heading5"/>
     <w:uiPriority w:val="9"/>
     <w:semiHidden/>
     <w:rsid w:val="008019C4"/>
@@ -8211,10 +8268,10 @@
       <w:lang w:val="en-GB"/>
     </w:rPr>
   </w:style>
-  <w:style w:type="character" w:customStyle="1" w:styleId="Balk6Char">
-    <w:name w:val="Başlık 6 Char"/>
-    <w:basedOn w:val="VarsaylanParagrafYazTipi"/>
-    <w:link w:val="Balk6"/>
+  <w:style w:type="character" w:customStyle="1" w:styleId="Heading6Char">
+    <w:name w:val="Heading 6 Char"/>
+    <w:basedOn w:val="DefaultParagraphFont"/>
+    <w:link w:val="Heading6"/>
     <w:uiPriority w:val="9"/>
     <w:semiHidden/>
     <w:rsid w:val="008019C4"/>
@@ -8224,10 +8281,10 @@
       <w:lang w:val="en-GB"/>
     </w:rPr>
   </w:style>
-  <w:style w:type="character" w:customStyle="1" w:styleId="Balk7Char">
-    <w:name w:val="Başlık 7 Char"/>
-    <w:basedOn w:val="VarsaylanParagrafYazTipi"/>
-    <w:link w:val="Balk7"/>
+  <w:style w:type="character" w:customStyle="1" w:styleId="Heading7Char">
+    <w:name w:val="Heading 7 Char"/>
+    <w:basedOn w:val="DefaultParagraphFont"/>
+    <w:link w:val="Heading7"/>
     <w:uiPriority w:val="9"/>
     <w:semiHidden/>
     <w:rsid w:val="008019C4"/>
@@ -8239,10 +8296,10 @@
       <w:lang w:val="en-GB"/>
     </w:rPr>
   </w:style>
-  <w:style w:type="character" w:customStyle="1" w:styleId="Balk8Char">
-    <w:name w:val="Başlık 8 Char"/>
-    <w:basedOn w:val="VarsaylanParagrafYazTipi"/>
-    <w:link w:val="Balk8"/>
+  <w:style w:type="character" w:customStyle="1" w:styleId="Heading8Char">
+    <w:name w:val="Heading 8 Char"/>
+    <w:basedOn w:val="DefaultParagraphFont"/>
+    <w:link w:val="Heading8"/>
     <w:uiPriority w:val="9"/>
     <w:semiHidden/>
     <w:rsid w:val="008019C4"/>
@@ -8254,10 +8311,10 @@
       <w:lang w:val="en-GB"/>
     </w:rPr>
   </w:style>
-  <w:style w:type="character" w:customStyle="1" w:styleId="Balk9Char">
-    <w:name w:val="Başlık 9 Char"/>
-    <w:basedOn w:val="VarsaylanParagrafYazTipi"/>
-    <w:link w:val="Balk9"/>
+  <w:style w:type="character" w:customStyle="1" w:styleId="Heading9Char">
+    <w:name w:val="Heading 9 Char"/>
+    <w:basedOn w:val="DefaultParagraphFont"/>
+    <w:link w:val="Heading9"/>
     <w:uiPriority w:val="9"/>
     <w:semiHidden/>
     <w:rsid w:val="008019C4"/>
@@ -8271,10 +8328,10 @@
       <w:lang w:val="en-GB"/>
     </w:rPr>
   </w:style>
-  <w:style w:type="paragraph" w:styleId="stBilgi">
+  <w:style w:type="paragraph" w:styleId="Header">
     <w:name w:val="header"/>
     <w:basedOn w:val="Normal"/>
-    <w:link w:val="stBilgiChar"/>
+    <w:link w:val="HeaderChar"/>
     <w:uiPriority w:val="99"/>
     <w:unhideWhenUsed/>
     <w:rsid w:val="000869A4"/>
@@ -8286,20 +8343,20 @@
       <w:spacing w:after="0" w:line="240" w:lineRule="auto"/>
     </w:pPr>
   </w:style>
-  <w:style w:type="character" w:customStyle="1" w:styleId="stBilgiChar">
-    <w:name w:val="Üst Bilgi Char"/>
-    <w:basedOn w:val="VarsaylanParagrafYazTipi"/>
-    <w:link w:val="stBilgi"/>
+  <w:style w:type="character" w:customStyle="1" w:styleId="HeaderChar">
+    <w:name w:val="Header Char"/>
+    <w:basedOn w:val="DefaultParagraphFont"/>
+    <w:link w:val="Header"/>
     <w:uiPriority w:val="99"/>
     <w:rsid w:val="000869A4"/>
     <w:rPr>
       <w:lang w:val="en-GB"/>
     </w:rPr>
   </w:style>
-  <w:style w:type="paragraph" w:styleId="AltBilgi">
+  <w:style w:type="paragraph" w:styleId="Footer">
     <w:name w:val="footer"/>
     <w:basedOn w:val="Normal"/>
-    <w:link w:val="AltBilgiChar"/>
+    <w:link w:val="FooterChar"/>
     <w:uiPriority w:val="99"/>
     <w:unhideWhenUsed/>
     <w:rsid w:val="000869A4"/>
@@ -8311,17 +8368,17 @@
       <w:spacing w:after="0" w:line="240" w:lineRule="auto"/>
     </w:pPr>
   </w:style>
-  <w:style w:type="character" w:customStyle="1" w:styleId="AltBilgiChar">
-    <w:name w:val="Alt Bilgi Char"/>
-    <w:basedOn w:val="VarsaylanParagrafYazTipi"/>
-    <w:link w:val="AltBilgi"/>
+  <w:style w:type="character" w:customStyle="1" w:styleId="FooterChar">
+    <w:name w:val="Footer Char"/>
+    <w:basedOn w:val="DefaultParagraphFont"/>
+    <w:link w:val="Footer"/>
     <w:uiPriority w:val="99"/>
     <w:rsid w:val="000869A4"/>
     <w:rPr>
       <w:lang w:val="en-GB"/>
     </w:rPr>
   </w:style>
-  <w:style w:type="paragraph" w:styleId="T2">
+  <w:style w:type="paragraph" w:styleId="TOC2">
     <w:name w:val="toc 2"/>
     <w:basedOn w:val="Normal"/>
     <w:next w:val="Normal"/>
@@ -8334,7 +8391,7 @@
       <w:ind w:left="220"/>
     </w:pPr>
   </w:style>
-  <w:style w:type="paragraph" w:styleId="T3">
+  <w:style w:type="paragraph" w:styleId="TOC3">
     <w:name w:val="toc 3"/>
     <w:basedOn w:val="Normal"/>
     <w:next w:val="Normal"/>
@@ -8349,10 +8406,10 @@
   </w:style>
   <w:style w:type="character" w:customStyle="1" w:styleId="shorttext">
     <w:name w:val="short_text"/>
-    <w:basedOn w:val="VarsaylanParagrafYazTipi"/>
+    <w:basedOn w:val="DefaultParagraphFont"/>
     <w:rsid w:val="00E624FF"/>
   </w:style>
-  <w:style w:type="paragraph" w:styleId="ListeParagraf">
+  <w:style w:type="paragraph" w:styleId="ListParagraph">
     <w:name w:val="List Paragraph"/>
     <w:basedOn w:val="Normal"/>
     <w:uiPriority w:val="34"/>
@@ -17480,7 +17537,7 @@
 </file>
 
 <file path=customXml/itemProps1.xml><?xml version="1.0" encoding="utf-8"?>
-<ds:datastoreItem xmlns:ds="http://schemas.openxmlformats.org/officeDocument/2006/customXml" ds:itemID="{A8F2B963-9150-435D-BE02-CA5D4C5A14F0}">
+<ds:datastoreItem xmlns:ds="http://schemas.openxmlformats.org/officeDocument/2006/customXml" ds:itemID="{12A881A1-2E5E-4E3D-8B15-6CE44B831BDB}">
   <ds:schemaRefs>
     <ds:schemaRef ds:uri="http://schemas.openxmlformats.org/officeDocument/2006/bibliography"/>
   </ds:schemaRefs>

</xml_diff>